<commit_message>
Section A methods completed
</commit_message>
<xml_diff>
--- a/ProjectReport/Project 1 Report.docx
+++ b/ProjectReport/Project 1 Report.docx
@@ -57,16 +57,7 @@
     <w:p>
       <w:r>
         <w:tab/>
-        <w:t xml:space="preserve">The first step in analyzing the two conditions was to extract the required data from ClinicalTrials.gov. Of the two options (downloading the data or parsing AACT), our group decided the most efficient method for analyzing the dataset was to extract the data directly from ClinicalTrials.gov. On the site, there are multiple options for exporting data. Most of our analyses could be completed by downloading the table contents in a 1 row per study xml file. However, for more advanced portions of the project, such as querying adverse event data, we needed to download the full study XML records. This option exports a zip file containing a folder storing every trial in a separate XML file. For basic search operations this step is </w:t>
-      </w:r>
-      <w:r>
-        <w:t>unnecessary</w:t>
-      </w:r>
-      <w:r>
-        <w:t xml:space="preserve">, but for </w:t>
-      </w:r>
-      <w:r>
-        <w:t xml:space="preserve">more in depth analyses this method is required. </w:t>
+        <w:t xml:space="preserve">The first step in analyzing the two conditions was to extract the required data from ClinicalTrials.gov. Of the two options (downloading the data or parsing AACT), our group decided the most efficient method for analyzing the dataset was to extract the data directly from ClinicalTrials.gov. On the site, there are multiple options for exporting data. Most of our analyses could be completed by downloading the table contents in a 1 row per study xml file. However, for more advanced portions of the project, such as querying adverse event data, we needed to download the full study XML records. This option exports a zip file containing a folder storing every trial in a separate XML file. For basic search operations this step is unnecessary, but for more in depth analyses this method is required. </w:t>
       </w:r>
     </w:p>
     <w:p>
@@ -78,8 +69,6 @@
     <w:p>
       <w:r>
         <w:tab/>
-      </w:r>
-      <w:r>
         <w:t xml:space="preserve">  </w:t>
       </w:r>
     </w:p>
@@ -97,16 +86,7 @@
         <w:ind w:firstLine="720"/>
       </w:pPr>
       <w:r>
-        <w:t>With the data stored in an efficient format for parsing, we began extracting relevant data</w:t>
-      </w:r>
-      <w:r>
-        <w:t xml:space="preserve"> for part A</w:t>
-      </w:r>
-      <w:r>
-        <w:t>. The dataset that was returned by ClinicalTrials.gov when searching by both ‘COVID-19’ and ‘Hepatitis A’ provided trials whose conditions did not include the corresponding diseases. Because of this, an extra data parsing step had to be implemented to analyze only trials with Hepatitis A or COVID-19 listed in the condition section</w:t>
-      </w:r>
-      <w:r>
-        <w:t>.</w:t>
+        <w:t>With the data stored in an efficient format for parsing, we began extracting relevant data for part A. The dataset that was returned by ClinicalTrials.gov when searching by both ‘COVID-19’ and ‘Hepatitis A’ provided trials whose conditions did not include the corresponding diseases. Because of this, an extra data parsing step had to be implemented to analyze only trials with Hepatitis A or COVID-19 listed in the condition section.</w:t>
       </w:r>
     </w:p>
     <w:p>
@@ -114,31 +94,7 @@
         <w:ind w:firstLine="720"/>
       </w:pPr>
       <w:r>
-        <w:t>Using the Python json library, we loaded the data file into our code.</w:t>
-      </w:r>
-      <w:r>
-        <w:t xml:space="preserve"> In total, 1</w:t>
-      </w:r>
-      <w:r>
-        <w:t xml:space="preserve">3 </w:t>
-      </w:r>
-      <w:r>
-        <w:t>functions were created and utilized to extract the relevant data as outlined in the project specs file for part A. Our main function loaded the JSON file into a dictionary and called the remaining functions</w:t>
-      </w:r>
-      <w:r>
-        <w:t>:</w:t>
-      </w:r>
-      <w:r>
-        <w:t xml:space="preserve"> getStudyDuration, getStudyResults, getAgeGroups, getMinMaxAge, getGender, getStudyType, getInterventionStatus, getActivityStatus, getStudyDesignData, getPhaseData, getLocationCount, and getEnrollmentCount.</w:t>
-      </w:r>
-      <w:r>
-        <w:t xml:space="preserve"> Each function had a single parameter input of the data object dictionary and returned a dictionary with the relevant extracted data. The </w:t>
-      </w:r>
-      <w:r>
-        <w:t xml:space="preserve">general </w:t>
-      </w:r>
-      <w:r>
-        <w:t>format of each procedure was as follows</w:t>
+        <w:t>Using the Python json library, we loaded the data file into our code. In total, 13 functions were created and utilized to extract the relevant data as outlined in the project specs file for part A. Our main function loaded the JSON file into a dictionary and called the remaining functions: getStudyDuration, getStudyResults, getAgeGroups, getMinMaxAge, getGender, getStudyType, getInterventionStatus, getActivityStatus, getStudyDesignData, getPhaseData, getLocationCount, and getEnrollmentCount. Each function had a single parameter input of the data object dictionary and returned a dictionary with the relevant extracted data. The general format of each procedure was as follows</w:t>
       </w:r>
     </w:p>
     <w:p>
@@ -162,13 +118,7 @@
         </w:numPr>
       </w:pPr>
       <w:r>
-        <w:t>I</w:t>
-      </w:r>
-      <w:r>
-        <w:t>terate over the dataset</w:t>
-      </w:r>
-      <w:r>
-        <w:t>.</w:t>
+        <w:t>Iterate over the dataset.</w:t>
       </w:r>
     </w:p>
     <w:p>
@@ -237,18 +187,7 @@
         </w:numPr>
       </w:pPr>
       <w:r>
-        <w:t>getLocationCount extracted data regarding the locations for each study. This data was stored in the dictionary object under the key ‘</w:t>
-      </w:r>
-      <w:proofErr w:type="gramStart"/>
-      <w:r>
-        <w:t>locations’</w:t>
-      </w:r>
-      <w:proofErr w:type="gramEnd"/>
-      <w:r>
-        <w:t xml:space="preserve">. Some files had no location information available, and thus </w:t>
-      </w:r>
-      <w:r>
-        <w:t xml:space="preserve">we had to filter through studies to add those with a NoneType value for the locations key to the dictionary key counting studies with 0 locations. For the remaining studies, locations could either be stored as a Unicode string or a list of Unicode strings. Those with a list had to be iterated over again to count the total number of locations found. Those with a Unicode string represented studies with only one location provided. </w:t>
+        <w:t xml:space="preserve">getLocationCount extracted data regarding the locations for each study. This data was stored in the dictionary object under the key ‘locations’. Some files had no location information available, and thus we had to filter through studies to add those with a NoneType value for the locations key to the dictionary key counting studies with 0 locations. For the remaining studies, locations could either be stored as a Unicode string or a list of Unicode strings. Those with a list had to be iterated over again to count the total number of locations found. Those with a Unicode string represented studies with only one location provided. </w:t>
       </w:r>
     </w:p>
     <w:p>
@@ -272,28 +211,93 @@
         </w:numPr>
       </w:pPr>
       <w:r>
-        <w:t xml:space="preserve">getStudyDesignData </w:t>
-      </w:r>
-      <w:bookmarkStart w:id="0" w:name="_GoBack"/>
-      <w:bookmarkEnd w:id="0"/>
+        <w:t xml:space="preserve">getStudyDesignData extracted data regarding the study design portion of each study. This section was not uniform among clinical trials. Some trials had no design data, some had design data stored as a string, and the majority of trials had a list containing the study design information. Within the lists were six possible categories of information: the primary study purpose, intervention model, allocation, masking information, time perspective, and observational model. We chose to extract information for all of these categories, as the study design of a trial is an important component in a clinical trial. The getStudyDesignData function returned 6 dictionaries containing study design and frequency information for each of the aforementioned categories. </w:t>
+      </w:r>
     </w:p>
     <w:p>
       <w:pPr>
         <w:pStyle w:val="ListParagraph"/>
-        <w:ind w:left="1080"/>
-      </w:pPr>
-    </w:p>
-    <w:p>
-      <w:r>
-        <w:t>For each function returning a dictionary, the information then had to be saved to a CSV file to allow for diagram creation and more in-depth analysis. This required the use of the Python library, CSV.</w:t>
+        <w:numPr>
+          <w:ilvl w:val="0"/>
+          <w:numId w:val="2"/>
+        </w:numPr>
+      </w:pPr>
+      <w:r>
+        <w:t xml:space="preserve">getInterventionStatus extracted data regarding the invention of a clinical trial. This information is interesting as the number of interventions per trial differs. Thus, we extracted both the types and frequencies of interventions as well as calculated the average number of interventions per trial. </w:t>
+      </w:r>
+    </w:p>
+    <w:p>
+      <w:pPr>
+        <w:pStyle w:val="ListParagraph"/>
+        <w:numPr>
+          <w:ilvl w:val="0"/>
+          <w:numId w:val="2"/>
+        </w:numPr>
+      </w:pPr>
+      <w:r>
+        <w:t xml:space="preserve">getStudyDuration extracted data regarding the length a trial was conducted. Some trials had their completion date listed under the ‘primary_completion_date’ tag while others stored the information under the ‘last_update_posted’ tag. The majority of trials used the former, and we utilized the Python library dateutil.parse to convert the date stored as strings into a </w:t>
+      </w:r>
+      <w:r>
+        <w:lastRenderedPageBreak/>
+        <w:t xml:space="preserve">datetime object. This library was extremely useful as many of the dates entered were saved under differing formats, and the dateutil library converted every date to a uniform format. We then calculated the difference in months between the start and end date and returned a dictionary containing the month data and their frequencies. </w:t>
+      </w:r>
+    </w:p>
+    <w:p>
+      <w:pPr>
+        <w:pStyle w:val="Heading2"/>
+      </w:pPr>
+      <w:r>
+        <w:t>Section B:</w:t>
+      </w:r>
+    </w:p>
+    <w:p>
+      <w:pPr>
+        <w:pStyle w:val="Heading2"/>
+      </w:pPr>
+    </w:p>
+    <w:p>
+      <w:pPr>
+        <w:pStyle w:val="Heading2"/>
+      </w:pPr>
+      <w:r>
+        <w:t>Section C:</w:t>
+      </w:r>
+    </w:p>
+    <w:p>
+      <w:pPr>
+        <w:pStyle w:val="ListParagraph"/>
+        <w:ind w:left="1440"/>
+      </w:pPr>
+    </w:p>
+    <w:p>
+      <w:pPr>
+        <w:pStyle w:val="ListParagraph"/>
+        <w:ind w:left="1440"/>
+      </w:pPr>
+    </w:p>
+    <w:p>
+      <w:pPr>
+        <w:pStyle w:val="ListParagraph"/>
+        <w:ind w:left="1440"/>
+      </w:pPr>
+    </w:p>
+    <w:p>
+      <w:pPr>
+        <w:ind w:firstLine="720"/>
+      </w:pPr>
+      <w:r>
+        <w:t xml:space="preserve">For each function returning a dictionary, the information then had to be saved to a CSV file to allow for diagram creation and more in-depth analysis. This required the use of the Python library, CSV. Each key value pair in each data dictionary was parsed and written to the corresponding CSV file. </w:t>
+      </w:r>
+    </w:p>
+    <w:p>
+      <w:pPr>
+        <w:ind w:firstLine="720"/>
+      </w:pPr>
+      <w:r>
+        <w:t xml:space="preserve">Finally, data analysis was completed using Excel. Matching CSV files from both Hepatitis A and COVID-19 were opened in a single Excel workbook. This allowed us to use the ‘vlookup’ feature to combine data from both conditions into one table for a more direct analysis. Excel also has charting and graphing features that we used to visually analyze all data. Any calculations such as the average number of interventions per trial were calculated using Excel. </w:t>
       </w:r>
     </w:p>
     <w:p/>
-    <w:p>
-      <w:pPr>
-        <w:jc w:val="center"/>
-      </w:pPr>
-    </w:p>
     <w:p>
       <w:pPr>
         <w:pStyle w:val="Heading1"/>
@@ -404,6 +408,7 @@
         <w:t>Conclusions</w:t>
       </w:r>
     </w:p>
+    <w:p/>
     <w:sectPr>
       <w:pgSz w:w="12240" w:h="15840"/>
       <w:pgMar w:top="1440" w:right="1440" w:bottom="1440" w:left="1440" w:header="720" w:footer="720" w:gutter="0"/>
@@ -1019,6 +1024,7 @@
   <w:style w:type="paragraph" w:default="1" w:styleId="Normal">
     <w:name w:val="Normal"/>
     <w:qFormat/>
+    <w:rsid w:val="0063531B"/>
   </w:style>
   <w:style w:type="paragraph" w:styleId="Heading1">
     <w:name w:val="heading 1"/>

</xml_diff>

<commit_message>
Report Update (all part A results)
</commit_message>
<xml_diff>
--- a/ProjectReport/Project 1 Report.docx
+++ b/ProjectReport/Project 1 Report.docx
@@ -594,7 +594,7 @@
             <wp:cNvGraphicFramePr/>
             <a:graphic xmlns:a="http://schemas.openxmlformats.org/drawingml/2006/main">
               <a:graphicData uri="http://schemas.openxmlformats.org/drawingml/2006/chart">
-                <c:chart xmlns:c="http://schemas.openxmlformats.org/drawingml/2006/chart" xmlns:r="http://schemas.openxmlformats.org/officeDocument/2006/relationships" r:id="rId5"/>
+                <c:chart xmlns:c="http://schemas.openxmlformats.org/drawingml/2006/chart" xmlns:r="http://schemas.openxmlformats.org/officeDocument/2006/relationships" r:id="rId7"/>
               </a:graphicData>
             </a:graphic>
           </wp:inline>
@@ -661,7 +661,25 @@
           <w:iCs w:val="0"/>
           <w:color w:val="000000" w:themeColor="text1"/>
         </w:rPr>
-        <w:t>where a non-open trial is either completed, terminated, or not accepting participants. Of the 1,536 COVID-19 clinical trials, only 474(31%) are not open, and for Hepatitis A</w:t>
+        <w:t>where a non-open trial is either completed, terminated, or not accepting participants. Of the 1,536 COVID-19 clinical trials, only 474</w:t>
+      </w:r>
+      <w:r>
+        <w:rPr>
+          <w:rStyle w:val="SubtleEmphasis"/>
+          <w:i w:val="0"/>
+          <w:iCs w:val="0"/>
+          <w:color w:val="000000" w:themeColor="text1"/>
+        </w:rPr>
+        <w:t xml:space="preserve"> </w:t>
+      </w:r>
+      <w:r>
+        <w:rPr>
+          <w:rStyle w:val="SubtleEmphasis"/>
+          <w:i w:val="0"/>
+          <w:iCs w:val="0"/>
+          <w:color w:val="000000" w:themeColor="text1"/>
+        </w:rPr>
+        <w:t>(31%) are not open, and for Hepatitis A</w:t>
       </w:r>
       <w:r>
         <w:rPr>
@@ -728,7 +746,7 @@
             <wp:cNvGraphicFramePr/>
             <a:graphic xmlns:a="http://schemas.openxmlformats.org/drawingml/2006/main">
               <a:graphicData uri="http://schemas.openxmlformats.org/drawingml/2006/chart">
-                <c:chart xmlns:c="http://schemas.openxmlformats.org/drawingml/2006/chart" xmlns:r="http://schemas.openxmlformats.org/officeDocument/2006/relationships" r:id="rId6"/>
+                <c:chart xmlns:c="http://schemas.openxmlformats.org/drawingml/2006/chart" xmlns:r="http://schemas.openxmlformats.org/officeDocument/2006/relationships" r:id="rId8"/>
               </a:graphicData>
             </a:graphic>
           </wp:inline>
@@ -759,7 +777,7 @@
             <wp:cNvGraphicFramePr/>
             <a:graphic xmlns:a="http://schemas.openxmlformats.org/drawingml/2006/main">
               <a:graphicData uri="http://schemas.openxmlformats.org/drawingml/2006/chart">
-                <c:chart xmlns:c="http://schemas.openxmlformats.org/drawingml/2006/chart" xmlns:r="http://schemas.openxmlformats.org/officeDocument/2006/relationships" r:id="rId7"/>
+                <c:chart xmlns:c="http://schemas.openxmlformats.org/drawingml/2006/chart" xmlns:r="http://schemas.openxmlformats.org/officeDocument/2006/relationships" r:id="rId9"/>
               </a:graphicData>
             </a:graphic>
           </wp:inline>
@@ -788,7 +806,7 @@
             <wp:cNvGraphicFramePr/>
             <a:graphic xmlns:a="http://schemas.openxmlformats.org/drawingml/2006/main">
               <a:graphicData uri="http://schemas.openxmlformats.org/drawingml/2006/chart">
-                <c:chart xmlns:c="http://schemas.openxmlformats.org/drawingml/2006/chart" xmlns:r="http://schemas.openxmlformats.org/officeDocument/2006/relationships" r:id="rId8"/>
+                <c:chart xmlns:c="http://schemas.openxmlformats.org/drawingml/2006/chart" xmlns:r="http://schemas.openxmlformats.org/officeDocument/2006/relationships" r:id="rId10"/>
               </a:graphicData>
             </a:graphic>
           </wp:inline>
@@ -871,17 +889,11 @@
           <w:rStyle w:val="SubtleEmphasis"/>
         </w:rPr>
       </w:pPr>
-    </w:p>
-    <w:p>
-      <w:pPr>
-        <w:rPr>
-          <w:rStyle w:val="SubtleEmphasis"/>
-        </w:rPr>
-      </w:pPr>
       <w:r>
         <w:rPr>
           <w:rStyle w:val="SubtleEmphasis"/>
         </w:rPr>
+        <w:lastRenderedPageBreak/>
         <w:t>Type of Trial</w:t>
       </w:r>
     </w:p>
@@ -918,16 +930,41 @@
           <w:iCs w:val="0"/>
           <w:color w:val="000000" w:themeColor="text1"/>
         </w:rPr>
-        <w:t xml:space="preserve">Each of these types of trials include differing design aspects, which was made evident when looking at the design aspects. Despite the difference in total trials conducted for both Hepatitis A and COVID-19, the proportional breakdown for trial types is very similar among the two. Interventional trials making up the majority can be expected, as the goal of an interventional trial is to give some sort of intervention or treatment to evaluate outcome on participants. With two vaccine preventable diseases that are highly contagious, investing intervention methods to prevent and or treat the diseases would be the most logical approach for a clinical trial. </w:t>
+        <w:t>Each of these types of trials include differing design aspects, which was made evident when looking at the design aspects. Despite the difference in total trials conducted for both Hepatitis A and COVID-19, the proportional breakdown for trial types is very similar among the two. Interventional trials making up the majority can be expected, as the goal of an interventional trial is to give some sort of intervention or treatment to evaluate outcome on participants. With two vaccine preventable diseases that are highly contagious, investi</w:t>
+      </w:r>
+      <w:r>
+        <w:rPr>
+          <w:rStyle w:val="SubtleEmphasis"/>
+          <w:i w:val="0"/>
+          <w:iCs w:val="0"/>
+          <w:color w:val="000000" w:themeColor="text1"/>
+        </w:rPr>
+        <w:t>gati</w:t>
+      </w:r>
+      <w:r>
+        <w:rPr>
+          <w:rStyle w:val="SubtleEmphasis"/>
+          <w:i w:val="0"/>
+          <w:iCs w:val="0"/>
+          <w:color w:val="000000" w:themeColor="text1"/>
+        </w:rPr>
+        <w:t xml:space="preserve">ng intervention methods to prevent and or treat the diseases would be the most logical approach for a clinical trial. </w:t>
       </w:r>
     </w:p>
     <w:p/>
     <w:p>
+      <w:pPr>
+        <w:rPr>
+          <w:rStyle w:val="SubtleEmphasis"/>
+          <w:i w:val="0"/>
+          <w:iCs w:val="0"/>
+          <w:color w:val="auto"/>
+        </w:rPr>
+      </w:pPr>
       <w:r>
         <w:rPr>
           <w:noProof/>
         </w:rPr>
-        <w:lastRenderedPageBreak/>
         <w:drawing>
           <wp:inline distT="0" distB="0" distL="0" distR="0" wp14:anchorId="7ACEC7B3" wp14:editId="69D0299E">
             <wp:extent cx="5587320" cy="5805030"/>
@@ -942,7 +979,7 @@
             <wp:cNvGraphicFramePr/>
             <a:graphic xmlns:a="http://schemas.openxmlformats.org/drawingml/2006/main">
               <a:graphicData uri="http://schemas.openxmlformats.org/drawingml/2006/chart">
-                <c:chart xmlns:c="http://schemas.openxmlformats.org/drawingml/2006/chart" xmlns:r="http://schemas.openxmlformats.org/officeDocument/2006/relationships" r:id="rId9"/>
+                <c:chart xmlns:c="http://schemas.openxmlformats.org/drawingml/2006/chart" xmlns:r="http://schemas.openxmlformats.org/officeDocument/2006/relationships" r:id="rId11"/>
               </a:graphicData>
             </a:graphic>
           </wp:inline>
@@ -955,73 +992,11 @@
           <w:rStyle w:val="SubtleEmphasis"/>
         </w:rPr>
       </w:pPr>
-    </w:p>
-    <w:p>
-      <w:pPr>
-        <w:rPr>
-          <w:rStyle w:val="SubtleEmphasis"/>
-        </w:rPr>
-      </w:pPr>
-    </w:p>
-    <w:p>
-      <w:pPr>
-        <w:rPr>
-          <w:rStyle w:val="SubtleEmphasis"/>
-        </w:rPr>
-      </w:pPr>
-    </w:p>
-    <w:p>
-      <w:pPr>
-        <w:rPr>
-          <w:rStyle w:val="SubtleEmphasis"/>
-        </w:rPr>
-      </w:pPr>
-    </w:p>
-    <w:p>
-      <w:pPr>
-        <w:rPr>
-          <w:rStyle w:val="SubtleEmphasis"/>
-        </w:rPr>
-      </w:pPr>
-    </w:p>
-    <w:p>
-      <w:pPr>
-        <w:rPr>
-          <w:rStyle w:val="SubtleEmphasis"/>
-        </w:rPr>
-      </w:pPr>
-    </w:p>
-    <w:p>
-      <w:pPr>
-        <w:rPr>
-          <w:rStyle w:val="SubtleEmphasis"/>
-        </w:rPr>
-      </w:pPr>
-    </w:p>
-    <w:p>
-      <w:pPr>
-        <w:rPr>
-          <w:rStyle w:val="SubtleEmphasis"/>
-        </w:rPr>
-      </w:pPr>
-    </w:p>
-    <w:p>
-      <w:pPr>
-        <w:rPr>
-          <w:rStyle w:val="SubtleEmphasis"/>
-        </w:rPr>
-      </w:pPr>
-    </w:p>
-    <w:p>
-      <w:pPr>
-        <w:rPr>
-          <w:rStyle w:val="SubtleEmphasis"/>
-        </w:rPr>
-      </w:pPr>
       <w:r>
         <w:rPr>
           <w:rStyle w:val="SubtleEmphasis"/>
         </w:rPr>
+        <w:lastRenderedPageBreak/>
         <w:t>Eligibility Criteria</w:t>
       </w:r>
     </w:p>
@@ -1035,7 +1010,6 @@
         <w:rPr>
           <w:noProof/>
         </w:rPr>
-        <w:lastRenderedPageBreak/>
         <w:drawing>
           <wp:inline distT="0" distB="0" distL="0" distR="0" wp14:anchorId="61477A2D" wp14:editId="0E270CCF">
             <wp:extent cx="4825154" cy="4249138"/>
@@ -1050,7 +1024,7 @@
             <wp:cNvGraphicFramePr/>
             <a:graphic xmlns:a="http://schemas.openxmlformats.org/drawingml/2006/main">
               <a:graphicData uri="http://schemas.openxmlformats.org/drawingml/2006/chart">
-                <c:chart xmlns:c="http://schemas.openxmlformats.org/drawingml/2006/chart" xmlns:r="http://schemas.openxmlformats.org/officeDocument/2006/relationships" r:id="rId10"/>
+                <c:chart xmlns:c="http://schemas.openxmlformats.org/drawingml/2006/chart" xmlns:r="http://schemas.openxmlformats.org/officeDocument/2006/relationships" r:id="rId12"/>
               </a:graphicData>
             </a:graphic>
           </wp:inline>
@@ -1076,7 +1050,7 @@
             <wp:cNvGraphicFramePr/>
             <a:graphic xmlns:a="http://schemas.openxmlformats.org/drawingml/2006/main">
               <a:graphicData uri="http://schemas.openxmlformats.org/drawingml/2006/chart">
-                <c:chart xmlns:c="http://schemas.openxmlformats.org/drawingml/2006/chart" xmlns:r="http://schemas.openxmlformats.org/officeDocument/2006/relationships" r:id="rId11"/>
+                <c:chart xmlns:c="http://schemas.openxmlformats.org/drawingml/2006/chart" xmlns:r="http://schemas.openxmlformats.org/officeDocument/2006/relationships" r:id="rId13"/>
               </a:graphicData>
             </a:graphic>
           </wp:inline>
@@ -1085,7 +1059,46 @@
     </w:p>
     <w:p/>
     <w:p/>
-    <w:p/>
+    <w:p>
+      <w:r>
+        <w:tab/>
+        <w:t xml:space="preserve">Eligibility criteria is an important aspect in clinical trials as it lets potential participants and other researchers know who the object of the trial is. While there are more criterium than age and gender, we decided to focus on those two for our analysis. The vast majority of trials for both COVID-19 and Hepatitis A included all genders. Roughly one percent of COVID-19 trials </w:t>
+      </w:r>
+      <w:r>
+        <w:lastRenderedPageBreak/>
+        <w:t xml:space="preserve">were female only, and there was only one Hepatitis A study that did not include all genders. As for age groups, there are three categories, child (birth-17 years), adult (18-64 years), and older adult (65+). There is no limit on the number of age groups a trial can allow, so </w:t>
+      </w:r>
+      <w:r>
+        <w:t xml:space="preserve">we differentiated data from a trial allowing only children from one allowing children and adults. </w:t>
+      </w:r>
+    </w:p>
+    <w:p>
+      <w:r>
+        <w:tab/>
+        <w:t xml:space="preserve">Overall, COVID-19 trials tended to include adults and older adults, with the older adults’ group eligible for almost 95% of the trials. On the other hand, children were eligible for only 15% of the COVID-19 trials. Hepatitis A was the opposite, with children being eligible for the majority of the trials and older adults eligible for only 35% of the trials. </w:t>
+      </w:r>
+    </w:p>
+    <w:p>
+      <w:r>
+        <w:tab/>
+        <w:t xml:space="preserve">This difference can be seen further in the average minimum and maximum age eligible for trials in each condition. For COVID, the </w:t>
+      </w:r>
+      <w:r>
+        <w:t xml:space="preserve">average </w:t>
+      </w:r>
+      <w:r>
+        <w:t xml:space="preserve">minimum </w:t>
+      </w:r>
+      <w:r>
+        <w:t>eligibility</w:t>
+      </w:r>
+      <w:r>
+        <w:t xml:space="preserve"> age </w:t>
+      </w:r>
+      <w:r>
+        <w:t xml:space="preserve">was 19 years old and the average maximum age was 76 years old. For Hepatitis A, the average minimum age was 10 years old and the average maximum was 20 years old. The maximum age for Hepatitis is almost equal to the minimum for COVID, showing the vast difference in the target audience for the two disease trials. </w:t>
+      </w:r>
+    </w:p>
     <w:p/>
     <w:p/>
     <w:p/>
@@ -1099,7 +1112,67 @@
         <w:rPr>
           <w:rStyle w:val="SubtleEmphasis"/>
         </w:rPr>
-        <w:t>Trial Results</w:t>
+        <w:t>Trial Result</w:t>
+      </w:r>
+    </w:p>
+    <w:p>
+      <w:pPr>
+        <w:rPr>
+          <w:rStyle w:val="SubtleEmphasis"/>
+        </w:rPr>
+      </w:pPr>
+    </w:p>
+    <w:p>
+      <w:pPr>
+        <w:rPr>
+          <w:rStyle w:val="SubtleEmphasis"/>
+          <w:i w:val="0"/>
+          <w:iCs w:val="0"/>
+        </w:rPr>
+      </w:pPr>
+      <w:r>
+        <w:rPr>
+          <w:rStyle w:val="SubtleEmphasis"/>
+          <w:i w:val="0"/>
+          <w:iCs w:val="0"/>
+        </w:rPr>
+        <w:tab/>
+        <w:t xml:space="preserve">Of the 1,536 COVID-19 related trials, only 12 had results available, equating to less than 1%. Hepatitis A had roughly 37% of trials with available results and 63% with no results. Looking back at (FIGURE??) in the activity status section, Hepatitis A had significantly more trials that were completed than 37%, meaning some of the trials were finished but results </w:t>
+      </w:r>
+      <w:r>
+        <w:rPr>
+          <w:rStyle w:val="SubtleEmphasis"/>
+          <w:i w:val="0"/>
+          <w:iCs w:val="0"/>
+        </w:rPr>
+        <w:t>were</w:t>
+      </w:r>
+      <w:r>
+        <w:rPr>
+          <w:rStyle w:val="SubtleEmphasis"/>
+          <w:i w:val="0"/>
+          <w:iCs w:val="0"/>
+        </w:rPr>
+        <w:t xml:space="preserve"> not available. </w:t>
+      </w:r>
+      <w:r>
+        <w:rPr>
+          <w:rStyle w:val="SubtleEmphasis"/>
+          <w:b/>
+          <w:bCs/>
+          <w:i w:val="0"/>
+          <w:iCs w:val="0"/>
+          <w:highlight w:val="yellow"/>
+        </w:rPr>
+        <w:t>According to ClinicalTrials.gov</w:t>
+      </w:r>
+      <w:r>
+        <w:rPr>
+          <w:rStyle w:val="SubtleEmphasis"/>
+          <w:i w:val="0"/>
+          <w:iCs w:val="0"/>
+        </w:rPr>
+        <w:t xml:space="preserve">, potential reasonings behind no results available include the study not being subject to United States requirements to submit results, the results submission deadline has not been passed, or result submission has been delayed.  </w:t>
       </w:r>
     </w:p>
     <w:p>
@@ -1122,7 +1195,7 @@
             <wp:cNvGraphicFramePr/>
             <a:graphic xmlns:a="http://schemas.openxmlformats.org/drawingml/2006/main">
               <a:graphicData uri="http://schemas.openxmlformats.org/drawingml/2006/chart">
-                <c:chart xmlns:c="http://schemas.openxmlformats.org/drawingml/2006/chart" xmlns:r="http://schemas.openxmlformats.org/officeDocument/2006/relationships" r:id="rId12"/>
+                <c:chart xmlns:c="http://schemas.openxmlformats.org/drawingml/2006/chart" xmlns:r="http://schemas.openxmlformats.org/officeDocument/2006/relationships" r:id="rId14"/>
               </a:graphicData>
             </a:graphic>
           </wp:inline>
@@ -1228,6 +1301,35 @@
     </w:p>
     <w:p>
       <w:pPr>
+        <w:ind w:firstLine="720"/>
+        <w:rPr>
+          <w:rStyle w:val="SubtleEmphasis"/>
+          <w:i w:val="0"/>
+          <w:iCs w:val="0"/>
+        </w:rPr>
+      </w:pPr>
+      <w:r>
+        <w:rPr>
+          <w:rStyle w:val="SubtleEmphasis"/>
+          <w:i w:val="0"/>
+          <w:iCs w:val="0"/>
+        </w:rPr>
+        <w:lastRenderedPageBreak/>
+        <w:t xml:space="preserve">Study design aspects relate to different types of trials. The design of interventional trials is different to that of an observational study, and thus the data available differs. As seen before in the trial type section, there were 532 observational COVID-19 trials, 989 interventional COVID-19 trials, 8 observational Hepatitis A trials, and 63 interventional Hepatitis A trials. The study design aspects we analyzed for observational studies were the time perspective and the observational model. For interventional studies we analyzed the primary purpose, masking, and allocation data available in the study design portion of the results. </w:t>
+      </w:r>
+    </w:p>
+    <w:p>
+      <w:pPr>
+        <w:ind w:firstLine="720"/>
+        <w:rPr>
+          <w:rStyle w:val="SubtleEmphasis"/>
+          <w:i w:val="0"/>
+          <w:iCs w:val="0"/>
+        </w:rPr>
+      </w:pPr>
+    </w:p>
+    <w:p>
+      <w:pPr>
         <w:rPr>
           <w:rStyle w:val="SubtleEmphasis"/>
         </w:rPr>
@@ -1236,8 +1338,58 @@
         <w:rPr>
           <w:rStyle w:val="SubtleEmphasis"/>
         </w:rPr>
-        <w:lastRenderedPageBreak/>
         <w:t xml:space="preserve">Observational: </w:t>
+      </w:r>
+    </w:p>
+    <w:p>
+      <w:pPr>
+        <w:rPr>
+          <w:rStyle w:val="SubtleEmphasis"/>
+        </w:rPr>
+      </w:pPr>
+    </w:p>
+    <w:p>
+      <w:pPr>
+        <w:rPr>
+          <w:rStyle w:val="SubtleEmphasis"/>
+          <w:i w:val="0"/>
+          <w:iCs w:val="0"/>
+        </w:rPr>
+      </w:pPr>
+      <w:r>
+        <w:rPr>
+          <w:rStyle w:val="SubtleEmphasis"/>
+          <w:i w:val="0"/>
+          <w:iCs w:val="0"/>
+        </w:rPr>
+        <w:tab/>
+        <w:t xml:space="preserve">Time perspective refers to which state of time researchers are examining. For prospective observation, the goal is to watch for developments over a longer time period to determine a future outcome. A retrospective study looks back in time to examine exposure or risk in relation to an outcome that was predetermined when the study was created. Cross-sectional studies </w:t>
+      </w:r>
+      <w:r>
+        <w:rPr>
+          <w:rStyle w:val="SubtleEmphasis"/>
+          <w:i w:val="0"/>
+          <w:iCs w:val="0"/>
+        </w:rPr>
+        <w:t xml:space="preserve">look at data at a defined time period.  </w:t>
+      </w:r>
+    </w:p>
+    <w:p>
+      <w:pPr>
+        <w:rPr>
+          <w:rStyle w:val="SubtleEmphasis"/>
+          <w:i w:val="0"/>
+          <w:iCs w:val="0"/>
+        </w:rPr>
+      </w:pPr>
+      <w:r>
+        <w:rPr>
+          <w:rStyle w:val="SubtleEmphasis"/>
+          <w:i w:val="0"/>
+          <w:iCs w:val="0"/>
+        </w:rPr>
+        <w:tab/>
+        <w:t xml:space="preserve">For both conditions, a prospective time perspective is the most common. Hepatitis A has no retrospective studies, while COVID-19 has 18% of its trials fall under this category. Understanding exposure and risk for a new disease strain like COVID-19 is an important part in determining how to respond to a disease outbreak. As such, it makes sense that COVID trials include some retrospective trials. </w:t>
       </w:r>
     </w:p>
     <w:p>
@@ -1259,7 +1411,7 @@
             <wp:cNvGraphicFramePr/>
             <a:graphic xmlns:a="http://schemas.openxmlformats.org/drawingml/2006/main">
               <a:graphicData uri="http://schemas.openxmlformats.org/drawingml/2006/chart">
-                <c:chart xmlns:c="http://schemas.openxmlformats.org/drawingml/2006/chart" xmlns:r="http://schemas.openxmlformats.org/officeDocument/2006/relationships" r:id="rId13"/>
+                <c:chart xmlns:c="http://schemas.openxmlformats.org/drawingml/2006/chart" xmlns:r="http://schemas.openxmlformats.org/officeDocument/2006/relationships" r:id="rId15"/>
               </a:graphicData>
             </a:graphic>
           </wp:inline>
@@ -1267,6 +1419,27 @@
       </w:r>
     </w:p>
     <w:p/>
+    <w:p>
+      <w:r>
+        <w:tab/>
+        <w:t xml:space="preserve">The observational study model is the general design for identifying patients and following up during an observational study trial. </w:t>
+      </w:r>
+      <w:r>
+        <w:t xml:space="preserve">The different models include cohort, case-only, case-crossover, case-control, family-based, ecologic/community, and other. With a very limited number of Hepatitis A </w:t>
+      </w:r>
+      <w:proofErr w:type="spellStart"/>
+      <w:r>
+        <w:t>observttional</w:t>
+      </w:r>
+      <w:proofErr w:type="spellEnd"/>
+      <w:r>
+        <w:t xml:space="preserve"> studies ,analyzing the model proportions against that of </w:t>
+      </w:r>
+      <w:r>
+        <w:lastRenderedPageBreak/>
+        <w:t xml:space="preserve">COVID-19 is not very accurate. However, both have the same majority model of cohort, which is a study design that studies a group for biomedical outcomes. The only other remaining model seen in Hepatitis A trials is case-only, which includes only patients with the condition being studied. </w:t>
+      </w:r>
+    </w:p>
     <w:p>
       <w:r>
         <w:rPr>
@@ -1286,7 +1459,7 @@
             <wp:cNvGraphicFramePr/>
             <a:graphic xmlns:a="http://schemas.openxmlformats.org/drawingml/2006/main">
               <a:graphicData uri="http://schemas.openxmlformats.org/drawingml/2006/chart">
-                <c:chart xmlns:c="http://schemas.openxmlformats.org/drawingml/2006/chart" xmlns:r="http://schemas.openxmlformats.org/officeDocument/2006/relationships" r:id="rId14"/>
+                <c:chart xmlns:c="http://schemas.openxmlformats.org/drawingml/2006/chart" xmlns:r="http://schemas.openxmlformats.org/officeDocument/2006/relationships" r:id="rId16"/>
               </a:graphicData>
             </a:graphic>
           </wp:inline>
@@ -1298,7 +1471,6 @@
         <w:rPr>
           <w:noProof/>
         </w:rPr>
-        <w:lastRenderedPageBreak/>
         <w:drawing>
           <wp:inline distT="0" distB="0" distL="0" distR="0" wp14:anchorId="02A342A1" wp14:editId="4C3FD8AE">
             <wp:extent cx="5899150" cy="3454400"/>
@@ -1313,7 +1485,7 @@
             <wp:cNvGraphicFramePr/>
             <a:graphic xmlns:a="http://schemas.openxmlformats.org/drawingml/2006/main">
               <a:graphicData uri="http://schemas.openxmlformats.org/drawingml/2006/chart">
-                <c:chart xmlns:c="http://schemas.openxmlformats.org/drawingml/2006/chart" xmlns:r="http://schemas.openxmlformats.org/officeDocument/2006/relationships" r:id="rId15"/>
+                <c:chart xmlns:c="http://schemas.openxmlformats.org/drawingml/2006/chart" xmlns:r="http://schemas.openxmlformats.org/officeDocument/2006/relationships" r:id="rId17"/>
               </a:graphicData>
             </a:graphic>
           </wp:inline>
@@ -1321,8 +1493,44 @@
       </w:r>
     </w:p>
     <w:p>
+      <w:pPr>
+        <w:rPr>
+          <w:i/>
+          <w:iCs/>
+        </w:rPr>
+      </w:pPr>
       <w:r>
+        <w:rPr>
+          <w:i/>
+          <w:iCs/>
+        </w:rPr>
         <w:t>Interventional:</w:t>
+      </w:r>
+    </w:p>
+    <w:p/>
+    <w:p>
+      <w:r>
+        <w:lastRenderedPageBreak/>
+        <w:tab/>
+        <w:t xml:space="preserve">For interventional models, we first looked at the primary purpose. </w:t>
+      </w:r>
+      <w:r>
+        <w:t xml:space="preserve">Over 90% of the Hepatitis A interventional trials were focused on prevention, while COVID interventional trials focused heavily on treatment. The second highest category for COVID-19 was prevention, which could indicate that newer disease trials focus on treatment, and then slowly turn into prevention studies. </w:t>
+      </w:r>
+    </w:p>
+    <w:p>
+      <w:r>
+        <w:tab/>
+        <w:t xml:space="preserve">Another strategy of interventional clinical trials is masking, which describes when a party involved in the trial is unaware of which participants have received which intervention. Both COVID-19 and Hepatitis A had the majority of their trials qualified as ‘None’ for masking, which would indicate an open label. This means all parties are aware of which participant received which treatment. The remainder of the trials for each disease are fairly evenly distributed amongst single, double, triple, and quadruple masking. These strategies define the number of parties who are blinded. Some trials only mask the investigators, while others mask everyone involved. Overall, it can be seen that the most popular interventional masking strategy is an open label for COVID-19 and Hepatitis A. </w:t>
+      </w:r>
+    </w:p>
+    <w:p>
+      <w:r>
+        <w:tab/>
+        <w:t xml:space="preserve">The final strategy we analyzed for interventional trials was allocation, or how participants are assigned to an arm of the trial. There are two types of allocation, randomized or non-randomized, as well as the occasional trial with ‘N/A’ listed. Once again, despite the difference in total studies for both diseases, the proportion of studies </w:t>
+      </w:r>
+      <w:r>
+        <w:t xml:space="preserve">assigned to each allocation type is very similar, with the majority being randomized. </w:t>
       </w:r>
     </w:p>
     <w:p>
@@ -1344,7 +1552,7 @@
             <wp:cNvGraphicFramePr/>
             <a:graphic xmlns:a="http://schemas.openxmlformats.org/drawingml/2006/main">
               <a:graphicData uri="http://schemas.openxmlformats.org/drawingml/2006/chart">
-                <c:chart xmlns:c="http://schemas.openxmlformats.org/drawingml/2006/chart" xmlns:r="http://schemas.openxmlformats.org/officeDocument/2006/relationships" r:id="rId16"/>
+                <c:chart xmlns:c="http://schemas.openxmlformats.org/drawingml/2006/chart" xmlns:r="http://schemas.openxmlformats.org/officeDocument/2006/relationships" r:id="rId18"/>
               </a:graphicData>
             </a:graphic>
           </wp:inline>
@@ -1371,7 +1579,7 @@
             <wp:cNvGraphicFramePr/>
             <a:graphic xmlns:a="http://schemas.openxmlformats.org/drawingml/2006/main">
               <a:graphicData uri="http://schemas.openxmlformats.org/drawingml/2006/chart">
-                <c:chart xmlns:c="http://schemas.openxmlformats.org/drawingml/2006/chart" xmlns:r="http://schemas.openxmlformats.org/officeDocument/2006/relationships" r:id="rId17"/>
+                <c:chart xmlns:c="http://schemas.openxmlformats.org/drawingml/2006/chart" xmlns:r="http://schemas.openxmlformats.org/officeDocument/2006/relationships" r:id="rId19"/>
               </a:graphicData>
             </a:graphic>
           </wp:inline>
@@ -1401,7 +1609,7 @@
             <wp:cNvGraphicFramePr/>
             <a:graphic xmlns:a="http://schemas.openxmlformats.org/drawingml/2006/main">
               <a:graphicData uri="http://schemas.openxmlformats.org/drawingml/2006/chart">
-                <c:chart xmlns:c="http://schemas.openxmlformats.org/drawingml/2006/chart" xmlns:r="http://schemas.openxmlformats.org/officeDocument/2006/relationships" r:id="rId18"/>
+                <c:chart xmlns:c="http://schemas.openxmlformats.org/drawingml/2006/chart" xmlns:r="http://schemas.openxmlformats.org/officeDocument/2006/relationships" r:id="rId20"/>
               </a:graphicData>
             </a:graphic>
           </wp:inline>
@@ -1430,19 +1638,13 @@
             <wp:cNvGraphicFramePr/>
             <a:graphic xmlns:a="http://schemas.openxmlformats.org/drawingml/2006/main">
               <a:graphicData uri="http://schemas.openxmlformats.org/drawingml/2006/chart">
-                <c:chart xmlns:c="http://schemas.openxmlformats.org/drawingml/2006/chart" xmlns:r="http://schemas.openxmlformats.org/officeDocument/2006/relationships" r:id="rId19"/>
+                <c:chart xmlns:c="http://schemas.openxmlformats.org/drawingml/2006/chart" xmlns:r="http://schemas.openxmlformats.org/officeDocument/2006/relationships" r:id="rId21"/>
               </a:graphicData>
             </a:graphic>
           </wp:inline>
         </w:drawing>
       </w:r>
     </w:p>
-    <w:p/>
-    <w:p/>
-    <w:p/>
-    <w:p/>
-    <w:p/>
-    <w:p/>
     <w:p/>
     <w:p/>
     <w:p/>
@@ -1461,13 +1663,38 @@
     </w:p>
     <w:p/>
     <w:p>
+      <w:pPr>
+        <w:ind w:firstLine="720"/>
+      </w:pPr>
+      <w:r>
+        <w:t xml:space="preserve">Study duration describes the time between the study first posted date and the completion date or last update posted date, whichever a study provided. The completion date can be in the future, so some study durations are not exact but an approximation of what the researchers expect. The duration calculated is equal to the difference in months between the date the first participant was enrolled and the date the last participant was studied. </w:t>
+      </w:r>
+    </w:p>
+    <w:p>
+      <w:pPr>
+        <w:ind w:firstLine="720"/>
+      </w:pPr>
+      <w:r>
+        <w:t xml:space="preserve">Despite there being a </w:t>
+      </w:r>
+      <w:r>
+        <w:t xml:space="preserve">large </w:t>
+      </w:r>
+      <w:r>
+        <w:t>difference in th</w:t>
+      </w:r>
+      <w:r>
+        <w:t xml:space="preserve">e first cases of COVID-19 and Hepatitis A, the longest study duration for both diseases was greater than 120 months, or 10 years. </w:t>
+      </w:r>
+    </w:p>
+    <w:p>
       <w:r>
         <w:rPr>
           <w:noProof/>
         </w:rPr>
         <w:drawing>
-          <wp:inline distT="0" distB="0" distL="0" distR="0" wp14:anchorId="045F691B" wp14:editId="0655C046">
-            <wp:extent cx="5943600" cy="2289175"/>
+          <wp:inline distT="0" distB="0" distL="0" distR="0" wp14:anchorId="045F691B" wp14:editId="53721766">
+            <wp:extent cx="5486400" cy="2289175"/>
             <wp:effectExtent l="0" t="0" r="12700" b="9525"/>
             <wp:docPr id="12" name="Chart 12">
               <a:extLst xmlns:a="http://schemas.openxmlformats.org/drawingml/2006/main">
@@ -1479,7 +1706,7 @@
             <wp:cNvGraphicFramePr/>
             <a:graphic xmlns:a="http://schemas.openxmlformats.org/drawingml/2006/main">
               <a:graphicData uri="http://schemas.openxmlformats.org/drawingml/2006/chart">
-                <c:chart xmlns:c="http://schemas.openxmlformats.org/drawingml/2006/chart" xmlns:r="http://schemas.openxmlformats.org/officeDocument/2006/relationships" r:id="rId20"/>
+                <c:chart xmlns:c="http://schemas.openxmlformats.org/drawingml/2006/chart" xmlns:r="http://schemas.openxmlformats.org/officeDocument/2006/relationships" r:id="rId22"/>
               </a:graphicData>
             </a:graphic>
           </wp:inline>
@@ -1492,7 +1719,6 @@
         <w:rPr>
           <w:noProof/>
         </w:rPr>
-        <w:lastRenderedPageBreak/>
         <w:drawing>
           <wp:inline distT="0" distB="0" distL="0" distR="0" wp14:anchorId="10A7313A" wp14:editId="0E102AB7">
             <wp:extent cx="5943600" cy="2289175"/>
@@ -1507,7 +1733,7 @@
             <wp:cNvGraphicFramePr/>
             <a:graphic xmlns:a="http://schemas.openxmlformats.org/drawingml/2006/main">
               <a:graphicData uri="http://schemas.openxmlformats.org/drawingml/2006/chart">
-                <c:chart xmlns:c="http://schemas.openxmlformats.org/drawingml/2006/chart" xmlns:r="http://schemas.openxmlformats.org/officeDocument/2006/relationships" r:id="rId21"/>
+                <c:chart xmlns:c="http://schemas.openxmlformats.org/drawingml/2006/chart" xmlns:r="http://schemas.openxmlformats.org/officeDocument/2006/relationships" r:id="rId23"/>
               </a:graphicData>
             </a:graphic>
           </wp:inline>
@@ -1515,8 +1741,56 @@
       </w:r>
     </w:p>
     <w:p>
+      <w:pPr>
+        <w:rPr>
+          <w:i/>
+          <w:iCs/>
+        </w:rPr>
+      </w:pPr>
       <w:r>
+        <w:rPr>
+          <w:i/>
+          <w:iCs/>
+        </w:rPr>
         <w:t>Intervention Information</w:t>
+      </w:r>
+    </w:p>
+    <w:p/>
+    <w:p>
+      <w:pPr>
+        <w:ind w:firstLine="720"/>
+      </w:pPr>
+      <w:r>
+        <w:t xml:space="preserve">Interventional clinical trials can have multiple interventions of differing types. After calculating the proportion of trials and how many interventions occurred per study, the data for both COVID-19 and Hepatitis A followed a similar plotted line as seen in </w:t>
+      </w:r>
+      <w:r>
+        <w:rPr>
+          <w:highlight w:val="yellow"/>
+        </w:rPr>
+        <w:t xml:space="preserve">FIGURE </w:t>
+      </w:r>
+      <w:r>
+        <w:rPr>
+          <w:highlight w:val="yellow"/>
+        </w:rPr>
+        <w:t>X</w:t>
+      </w:r>
+      <w:r>
+        <w:rPr>
+          <w:highlight w:val="yellow"/>
+        </w:rPr>
+        <w:t>.</w:t>
+      </w:r>
+      <w:r>
+        <w:t xml:space="preserve"> The extreme majority of trials had only one or two interventions, and the percentage of trials decreased as the number of interventions increased. </w:t>
+      </w:r>
+    </w:p>
+    <w:p>
+      <w:pPr>
+        <w:ind w:firstLine="720"/>
+      </w:pPr>
+      <w:r>
+        <w:t xml:space="preserve">Where the two diseases differed was in the type of intervention. For COVID, 44% of the trials had a drug intervention method, while the majority of Hepatitis A trials, roughly 85%, had a biological intervention method. There were some COVID intervention types that were not found in any of the Hepatitis trials, including radiation, diagnostic test, genetic intervention, and device.  </w:t>
       </w:r>
     </w:p>
     <w:p/>
@@ -1539,7 +1813,7 @@
             <wp:cNvGraphicFramePr/>
             <a:graphic xmlns:a="http://schemas.openxmlformats.org/drawingml/2006/main">
               <a:graphicData uri="http://schemas.openxmlformats.org/drawingml/2006/chart">
-                <c:chart xmlns:c="http://schemas.openxmlformats.org/drawingml/2006/chart" xmlns:r="http://schemas.openxmlformats.org/officeDocument/2006/relationships" r:id="rId22"/>
+                <c:chart xmlns:c="http://schemas.openxmlformats.org/drawingml/2006/chart" xmlns:r="http://schemas.openxmlformats.org/officeDocument/2006/relationships" r:id="rId24"/>
               </a:graphicData>
             </a:graphic>
           </wp:inline>
@@ -1566,7 +1840,7 @@
             <wp:cNvGraphicFramePr/>
             <a:graphic xmlns:a="http://schemas.openxmlformats.org/drawingml/2006/main">
               <a:graphicData uri="http://schemas.openxmlformats.org/drawingml/2006/chart">
-                <c:chart xmlns:c="http://schemas.openxmlformats.org/drawingml/2006/chart" xmlns:r="http://schemas.openxmlformats.org/officeDocument/2006/relationships" r:id="rId23"/>
+                <c:chart xmlns:c="http://schemas.openxmlformats.org/drawingml/2006/chart" xmlns:r="http://schemas.openxmlformats.org/officeDocument/2006/relationships" r:id="rId25"/>
               </a:graphicData>
             </a:graphic>
           </wp:inline>
@@ -1592,7 +1866,7 @@
             <wp:cNvGraphicFramePr/>
             <a:graphic xmlns:a="http://schemas.openxmlformats.org/drawingml/2006/main">
               <a:graphicData uri="http://schemas.openxmlformats.org/drawingml/2006/chart">
-                <c:chart xmlns:c="http://schemas.openxmlformats.org/drawingml/2006/chart" xmlns:r="http://schemas.openxmlformats.org/officeDocument/2006/relationships" r:id="rId24"/>
+                <c:chart xmlns:c="http://schemas.openxmlformats.org/drawingml/2006/chart" xmlns:r="http://schemas.openxmlformats.org/officeDocument/2006/relationships" r:id="rId26"/>
               </a:graphicData>
             </a:graphic>
           </wp:inline>
@@ -1601,14 +1875,67 @@
     </w:p>
     <w:p/>
     <w:p>
+      <w:pPr>
+        <w:rPr>
+          <w:i/>
+          <w:iCs/>
+        </w:rPr>
+      </w:pPr>
       <w:r>
+        <w:rPr>
+          <w:i/>
+          <w:iCs/>
+        </w:rPr>
         <w:t>Locations</w:t>
       </w:r>
     </w:p>
+    <w:p/>
     <w:p>
-      <w:pPr>
-        <w:jc w:val="center"/>
-      </w:pPr>
+      <w:r>
+        <w:tab/>
+        <w:t xml:space="preserve">The final feature we analyzed for both conditions were the locations. </w:t>
+      </w:r>
+      <w:r>
+        <w:t xml:space="preserve">COVID-19 trials had much more locations per trial on average than Hepatitis A. The maximum number of locations for a Hepatitis trial, 42, was nowhere near the maximum number of locations found in a single COVID trial, 882. </w:t>
+      </w:r>
+    </w:p>
+    <w:p>
+      <w:r>
+        <w:tab/>
+        <w:t xml:space="preserve">We also looked at how many locations were found in multiple trials. Many of the Hepatitis A locations that were found in multiple trials were different GSK Investigational sites </w:t>
+      </w:r>
+      <w:r>
+        <w:lastRenderedPageBreak/>
+        <w:t xml:space="preserve">found in different cities across the world. The maximum number of trials found at one singular location was a GSK Investigational site in </w:t>
+      </w:r>
+      <w:proofErr w:type="spellStart"/>
+      <w:r>
+        <w:t>Wilrijk</w:t>
+      </w:r>
+      <w:proofErr w:type="spellEnd"/>
+      <w:r>
+        <w:t>, Belgium</w:t>
+      </w:r>
+      <w:r>
+        <w:t xml:space="preserve">. </w:t>
+      </w:r>
+      <w:r>
+        <w:t xml:space="preserve">For COVID-19, GSK investigational had no locations. The maximum </w:t>
+      </w:r>
+      <w:proofErr w:type="gramStart"/>
+      <w:r>
+        <w:t>amount</w:t>
+      </w:r>
+      <w:proofErr w:type="gramEnd"/>
+      <w:r>
+        <w:t xml:space="preserve"> of trials found for one location for COVID was 19 trials at </w:t>
+      </w:r>
+      <w:r>
+        <w:t>Regeneron Study Site, New York, New York, United States</w:t>
+      </w:r>
+      <w:r>
+        <w:t xml:space="preserve">. Overall, there were 1,211 COVID locations that had multiple trials, and only 29 Hepatitis A locations with more than one trial. </w:t>
+      </w:r>
     </w:p>
     <w:p>
       <w:pPr>
@@ -1618,7 +1945,6 @@
         <w:rPr>
           <w:noProof/>
         </w:rPr>
-        <w:lastRenderedPageBreak/>
         <mc:AlternateContent>
           <mc:Choice Requires="cx1">
             <w:drawing>
@@ -1635,7 +1961,7 @@
                 <wp:cNvGraphicFramePr/>
                 <a:graphic xmlns:a="http://schemas.openxmlformats.org/drawingml/2006/main">
                   <a:graphicData uri="http://schemas.microsoft.com/office/drawing/2014/chartex">
-                    <cx:chart xmlns:cx="http://schemas.microsoft.com/office/drawing/2014/chartex" xmlns:r="http://schemas.openxmlformats.org/officeDocument/2006/relationships" r:id="rId25"/>
+                    <cx:chart xmlns:cx="http://schemas.microsoft.com/office/drawing/2014/chartex" xmlns:r="http://schemas.openxmlformats.org/officeDocument/2006/relationships" r:id="rId27"/>
                   </a:graphicData>
                 </a:graphic>
               </wp:inline>
@@ -1672,7 +1998,7 @@
                         </pic:cNvPicPr>
                       </pic:nvPicPr>
                       <pic:blipFill>
-                        <a:blip r:embed="rId26"/>
+                        <a:blip r:embed="rId28"/>
                         <a:stretch>
                           <a:fillRect/>
                         </a:stretch>
@@ -1725,7 +2051,7 @@
                 <wp:cNvGraphicFramePr/>
                 <a:graphic xmlns:a="http://schemas.openxmlformats.org/drawingml/2006/main">
                   <a:graphicData uri="http://schemas.microsoft.com/office/drawing/2014/chartex">
-                    <cx:chart xmlns:cx="http://schemas.microsoft.com/office/drawing/2014/chartex" xmlns:r="http://schemas.openxmlformats.org/officeDocument/2006/relationships" r:id="rId27"/>
+                    <cx:chart xmlns:cx="http://schemas.microsoft.com/office/drawing/2014/chartex" xmlns:r="http://schemas.openxmlformats.org/officeDocument/2006/relationships" r:id="rId29"/>
                   </a:graphicData>
                 </a:graphic>
               </wp:inline>
@@ -1762,7 +2088,7 @@
                         </pic:cNvPicPr>
                       </pic:nvPicPr>
                       <pic:blipFill>
-                        <a:blip r:embed="rId28"/>
+                        <a:blip r:embed="rId30"/>
                         <a:stretch>
                           <a:fillRect/>
                         </a:stretch>
@@ -1808,8 +2134,18 @@
     </w:p>
     <w:p/>
     <w:p>
+      <w:hyperlink r:id="rId31" w:history="1">
+        <w:r>
+          <w:rPr>
+            <w:rStyle w:val="Hyperlink"/>
+          </w:rPr>
+          <w:t>https://www.nccn.org/patients/resources/clinical_trials/phases.aspx</w:t>
+        </w:r>
+      </w:hyperlink>
+    </w:p>
+    <w:p>
       <w:r>
-        <w:t>https://www.nccn.org/patients/resources/clinical_trials/phases.aspx</w:t>
+        <w:t>https://clinicaltrials.gov/ct2/about-studies/glossary</w:t>
       </w:r>
     </w:p>
     <w:sectPr>
@@ -1820,6 +2156,44 @@
     </w:sectPr>
   </w:body>
 </w:document>
+</file>
+
+<file path=word/endnotes.xml><?xml version="1.0" encoding="utf-8"?>
+<w:endnotes xmlns:wpc="http://schemas.microsoft.com/office/word/2010/wordprocessingCanvas" xmlns:cx="http://schemas.microsoft.com/office/drawing/2014/chartex" xmlns:cx1="http://schemas.microsoft.com/office/drawing/2015/9/8/chartex" xmlns:cx2="http://schemas.microsoft.com/office/drawing/2015/10/21/chartex" xmlns:cx3="http://schemas.microsoft.com/office/drawing/2016/5/9/chartex" xmlns:cx4="http://schemas.microsoft.com/office/drawing/2016/5/10/chartex" xmlns:cx5="http://schemas.microsoft.com/office/drawing/2016/5/11/chartex" xmlns:cx6="http://schemas.microsoft.com/office/drawing/2016/5/12/chartex" xmlns:cx7="http://schemas.microsoft.com/office/drawing/2016/5/13/chartex" xmlns:cx8="http://schemas.microsoft.com/office/drawing/2016/5/14/chartex" xmlns:mc="http://schemas.openxmlformats.org/markup-compatibility/2006" xmlns:aink="http://schemas.microsoft.com/office/drawing/2016/ink" xmlns:am3d="http://schemas.microsoft.com/office/drawing/2017/model3d" xmlns:o="urn:schemas-microsoft-com:office:office" xmlns:r="http://schemas.openxmlformats.org/officeDocument/2006/relationships" xmlns:m="http://schemas.openxmlformats.org/officeDocument/2006/math" xmlns:v="urn:schemas-microsoft-com:vml" xmlns:wp14="http://schemas.microsoft.com/office/word/2010/wordprocessingDrawing" xmlns:wp="http://schemas.openxmlformats.org/drawingml/2006/wordprocessingDrawing" xmlns:w10="urn:schemas-microsoft-com:office:word" xmlns:w="http://schemas.openxmlformats.org/wordprocessingml/2006/main" xmlns:w14="http://schemas.microsoft.com/office/word/2010/wordml" xmlns:w15="http://schemas.microsoft.com/office/word/2012/wordml" xmlns:w16cex="http://schemas.microsoft.com/office/word/2018/wordml/cex" xmlns:w16cid="http://schemas.microsoft.com/office/word/2016/wordml/cid" xmlns:w16="http://schemas.microsoft.com/office/word/2018/wordml" xmlns:w16se="http://schemas.microsoft.com/office/word/2015/wordml/symex" xmlns:wpg="http://schemas.microsoft.com/office/word/2010/wordprocessingGroup" xmlns:wpi="http://schemas.microsoft.com/office/word/2010/wordprocessingInk" xmlns:wne="http://schemas.microsoft.com/office/word/2006/wordml" xmlns:wps="http://schemas.microsoft.com/office/word/2010/wordprocessingShape" mc:Ignorable="w14 w15 w16se w16cid w16 w16cex wp14">
+  <w:endnote w:type="separator" w:id="-1">
+    <w:p>
+      <w:r>
+        <w:separator/>
+      </w:r>
+    </w:p>
+  </w:endnote>
+  <w:endnote w:type="continuationSeparator" w:id="0">
+    <w:p>
+      <w:r>
+        <w:continuationSeparator/>
+      </w:r>
+    </w:p>
+  </w:endnote>
+</w:endnotes>
+</file>
+
+<file path=word/footnotes.xml><?xml version="1.0" encoding="utf-8"?>
+<w:footnotes xmlns:wpc="http://schemas.microsoft.com/office/word/2010/wordprocessingCanvas" xmlns:cx="http://schemas.microsoft.com/office/drawing/2014/chartex" xmlns:cx1="http://schemas.microsoft.com/office/drawing/2015/9/8/chartex" xmlns:cx2="http://schemas.microsoft.com/office/drawing/2015/10/21/chartex" xmlns:cx3="http://schemas.microsoft.com/office/drawing/2016/5/9/chartex" xmlns:cx4="http://schemas.microsoft.com/office/drawing/2016/5/10/chartex" xmlns:cx5="http://schemas.microsoft.com/office/drawing/2016/5/11/chartex" xmlns:cx6="http://schemas.microsoft.com/office/drawing/2016/5/12/chartex" xmlns:cx7="http://schemas.microsoft.com/office/drawing/2016/5/13/chartex" xmlns:cx8="http://schemas.microsoft.com/office/drawing/2016/5/14/chartex" xmlns:mc="http://schemas.openxmlformats.org/markup-compatibility/2006" xmlns:aink="http://schemas.microsoft.com/office/drawing/2016/ink" xmlns:am3d="http://schemas.microsoft.com/office/drawing/2017/model3d" xmlns:o="urn:schemas-microsoft-com:office:office" xmlns:r="http://schemas.openxmlformats.org/officeDocument/2006/relationships" xmlns:m="http://schemas.openxmlformats.org/officeDocument/2006/math" xmlns:v="urn:schemas-microsoft-com:vml" xmlns:wp14="http://schemas.microsoft.com/office/word/2010/wordprocessingDrawing" xmlns:wp="http://schemas.openxmlformats.org/drawingml/2006/wordprocessingDrawing" xmlns:w10="urn:schemas-microsoft-com:office:word" xmlns:w="http://schemas.openxmlformats.org/wordprocessingml/2006/main" xmlns:w14="http://schemas.microsoft.com/office/word/2010/wordml" xmlns:w15="http://schemas.microsoft.com/office/word/2012/wordml" xmlns:w16cex="http://schemas.microsoft.com/office/word/2018/wordml/cex" xmlns:w16cid="http://schemas.microsoft.com/office/word/2016/wordml/cid" xmlns:w16="http://schemas.microsoft.com/office/word/2018/wordml" xmlns:w16se="http://schemas.microsoft.com/office/word/2015/wordml/symex" xmlns:wpg="http://schemas.microsoft.com/office/word/2010/wordprocessingGroup" xmlns:wpi="http://schemas.microsoft.com/office/word/2010/wordprocessingInk" xmlns:wne="http://schemas.microsoft.com/office/word/2006/wordml" xmlns:wps="http://schemas.microsoft.com/office/word/2010/wordprocessingShape" mc:Ignorable="w14 w15 w16se w16cid w16 w16cex wp14">
+  <w:footnote w:type="separator" w:id="-1">
+    <w:p>
+      <w:r>
+        <w:separator/>
+      </w:r>
+    </w:p>
+  </w:footnote>
+  <w:footnote w:type="continuationSeparator" w:id="0">
+    <w:p>
+      <w:r>
+        <w:continuationSeparator/>
+      </w:r>
+    </w:p>
+  </w:footnote>
+</w:footnotes>
 </file>
 
 <file path=word/numbering.xml><?xml version="1.0" encoding="utf-8"?>
@@ -2606,6 +2980,69 @@
       <w:color w:val="44546A" w:themeColor="text2"/>
       <w:sz w:val="18"/>
       <w:szCs w:val="18"/>
+    </w:rPr>
+  </w:style>
+  <w:style w:type="paragraph" w:styleId="Header">
+    <w:name w:val="header"/>
+    <w:basedOn w:val="Normal"/>
+    <w:link w:val="HeaderChar"/>
+    <w:uiPriority w:val="99"/>
+    <w:unhideWhenUsed/>
+    <w:rsid w:val="000D08EA"/>
+    <w:pPr>
+      <w:tabs>
+        <w:tab w:val="center" w:pos="4680"/>
+        <w:tab w:val="right" w:pos="9360"/>
+      </w:tabs>
+    </w:pPr>
+  </w:style>
+  <w:style w:type="character" w:customStyle="1" w:styleId="HeaderChar">
+    <w:name w:val="Header Char"/>
+    <w:basedOn w:val="DefaultParagraphFont"/>
+    <w:link w:val="Header"/>
+    <w:uiPriority w:val="99"/>
+    <w:rsid w:val="000D08EA"/>
+  </w:style>
+  <w:style w:type="paragraph" w:styleId="Footer">
+    <w:name w:val="footer"/>
+    <w:basedOn w:val="Normal"/>
+    <w:link w:val="FooterChar"/>
+    <w:uiPriority w:val="99"/>
+    <w:unhideWhenUsed/>
+    <w:rsid w:val="000D08EA"/>
+    <w:pPr>
+      <w:tabs>
+        <w:tab w:val="center" w:pos="4680"/>
+        <w:tab w:val="right" w:pos="9360"/>
+      </w:tabs>
+    </w:pPr>
+  </w:style>
+  <w:style w:type="character" w:customStyle="1" w:styleId="FooterChar">
+    <w:name w:val="Footer Char"/>
+    <w:basedOn w:val="DefaultParagraphFont"/>
+    <w:link w:val="Footer"/>
+    <w:uiPriority w:val="99"/>
+    <w:rsid w:val="000D08EA"/>
+  </w:style>
+  <w:style w:type="character" w:styleId="Hyperlink">
+    <w:name w:val="Hyperlink"/>
+    <w:basedOn w:val="DefaultParagraphFont"/>
+    <w:uiPriority w:val="99"/>
+    <w:unhideWhenUsed/>
+    <w:rsid w:val="00F973E0"/>
+    <w:rPr>
+      <w:color w:val="0563C1" w:themeColor="hyperlink"/>
+      <w:u w:val="single"/>
+    </w:rPr>
+  </w:style>
+  <w:style w:type="character" w:styleId="UnresolvedMention">
+    <w:name w:val="Unresolved Mention"/>
+    <w:basedOn w:val="DefaultParagraphFont"/>
+    <w:uiPriority w:val="99"/>
+    <w:rsid w:val="00F973E0"/>
+    <w:rPr>
+      <w:color w:val="605E5C"/>
+      <w:shd w:val="clear" w:color="auto" w:fill="E1DFDD"/>
     </w:rPr>
   </w:style>
 </w:styles>

</xml_diff>

<commit_message>
add part b to the final report and also all csv needed for part c
</commit_message>
<xml_diff>
--- a/ProjectReport/Project 1 Report.docx
+++ b/ProjectReport/Project 1 Report.docx
@@ -6,6 +6,8 @@
       <w:pPr>
         <w:jc w:val="right"/>
       </w:pPr>
+      <w:bookmarkStart w:id="0" w:name="_Hlk65355139"/>
+      <w:bookmarkEnd w:id="0"/>
       <w:r>
         <w:t>Project 1</w:t>
       </w:r>
@@ -150,10 +152,18 @@
         <w:t xml:space="preserve">This included phase data, activity status, type of trial, eligibility criteria, result availability, design aspects, study duration, and our two features of choice, intervention data and location information. </w:t>
       </w:r>
       <w:r>
-        <w:t xml:space="preserve">Our main function loaded the JSON file into a dictionary and called the remaining functions: getStudyDuration, </w:t>
+        <w:t xml:space="preserve">Our main function loaded the JSON file into a dictionary and called the remaining functions: </w:t>
       </w:r>
       <w:proofErr w:type="spellStart"/>
       <w:r>
+        <w:t>getStudyDuration</w:t>
+      </w:r>
+      <w:proofErr w:type="spellEnd"/>
+      <w:r>
+        <w:t xml:space="preserve">, </w:t>
+      </w:r>
+      <w:proofErr w:type="spellStart"/>
+      <w:r>
         <w:t>getStudyResults</w:t>
       </w:r>
       <w:proofErr w:type="spellEnd"/>
@@ -190,15 +200,31 @@
       </w:r>
       <w:proofErr w:type="spellEnd"/>
       <w:r>
-        <w:t xml:space="preserve">, getInterventionStatus, </w:t>
+        <w:t xml:space="preserve">, </w:t>
       </w:r>
       <w:proofErr w:type="spellStart"/>
       <w:r>
+        <w:t>getInterventionStatus</w:t>
+      </w:r>
+      <w:proofErr w:type="spellEnd"/>
+      <w:r>
+        <w:t xml:space="preserve">, </w:t>
+      </w:r>
+      <w:proofErr w:type="spellStart"/>
+      <w:r>
         <w:t>getActivityStatus</w:t>
       </w:r>
       <w:proofErr w:type="spellEnd"/>
       <w:r>
-        <w:t xml:space="preserve">, getStudyDesignData, </w:t>
+        <w:t xml:space="preserve">, </w:t>
+      </w:r>
+      <w:proofErr w:type="spellStart"/>
+      <w:r>
+        <w:t>getStudyDesignData</w:t>
+      </w:r>
+      <w:proofErr w:type="spellEnd"/>
+      <w:r>
+        <w:t xml:space="preserve">, </w:t>
       </w:r>
       <w:proofErr w:type="spellStart"/>
       <w:r>
@@ -319,15 +345,7 @@
       </w:r>
       <w:proofErr w:type="spellEnd"/>
       <w:r>
-        <w:t xml:space="preserve"> extracted data regarding the locations for each study. This data was stored in the dictionary object under the key ‘</w:t>
-      </w:r>
-      <w:proofErr w:type="gramStart"/>
-      <w:r>
-        <w:t>locations’</w:t>
-      </w:r>
-      <w:proofErr w:type="gramEnd"/>
-      <w:r>
-        <w:t xml:space="preserve">. Some files had no location information available, and thus we had to filter through studies to add those with a </w:t>
+        <w:t xml:space="preserve"> extracted data regarding the locations for each study. This data was stored in the dictionary object under the key ‘locations’. Some files had no location information available, and thus we had to filter through studies to add those with a </w:t>
       </w:r>
       <w:proofErr w:type="spellStart"/>
       <w:r>
@@ -429,7 +447,47 @@
     </w:p>
     <w:p>
       <w:pPr>
-        <w:pStyle w:val="Heading2"/>
+        <w:ind w:firstLine="720"/>
+      </w:pPr>
+      <w:r>
+        <w:t>We repeated section A in Section B.</w:t>
+      </w:r>
+      <w:r>
+        <w:t xml:space="preserve"> In total, </w:t>
+      </w:r>
+      <w:r>
+        <w:t>3</w:t>
+      </w:r>
+      <w:r>
+        <w:t xml:space="preserve"> functions were created and utilized to extract the relevant data as outlined in the project specs file for part </w:t>
+      </w:r>
+      <w:r>
+        <w:t>B</w:t>
+      </w:r>
+      <w:r>
+        <w:t xml:space="preserve">. This included </w:t>
+      </w:r>
+      <w:r>
+        <w:t>most studied drugs, frequent adverse events, and trends over the years in the number of trials for both drugs.</w:t>
+      </w:r>
+      <w:r>
+        <w:t xml:space="preserve"> Our main function loaded the JSON file into a dictionary and called the remaining functions: </w:t>
+      </w:r>
+      <w:r>
+        <w:t>getMostStudiedDrugs, getAdverseEvents, and getTrends.</w:t>
+      </w:r>
+      <w:r>
+        <w:t xml:space="preserve"> Each function had a single parameter input of the data object dictionary and returned a dictionary with the relevant extracted data.</w:t>
+      </w:r>
+      <w:r>
+        <w:t xml:space="preserve"> In the visualization, we incorporated box chart to look at the median and general distribution of the trends over the years in part 3 of section B. </w:t>
+      </w:r>
+    </w:p>
+    <w:p>
+      <w:pPr>
+        <w:rPr>
+          <w:rFonts w:cstheme="minorHAnsi"/>
+        </w:rPr>
       </w:pPr>
     </w:p>
     <w:p>
@@ -441,36 +499,41 @@
       </w:r>
     </w:p>
     <w:p>
-      <w:pPr>
-        <w:pStyle w:val="ListParagraph"/>
-        <w:ind w:left="1440"/>
-      </w:pPr>
+      <w:r>
+        <w:tab/>
+        <w:t xml:space="preserve">We decided to compare the sponsors in the trials for each disease. We wanted to see who </w:t>
+      </w:r>
+      <w:r>
+        <w:t xml:space="preserve">the lead sponsor </w:t>
+      </w:r>
+      <w:r>
+        <w:t>was</w:t>
+      </w:r>
+      <w:r>
+        <w:t xml:space="preserve"> the most and who collaborated with others the most.</w:t>
+      </w:r>
     </w:p>
+    <w:p/>
+    <w:p/>
+    <w:p>
+      <w:r>
+        <w:t>------</w:t>
+      </w:r>
+    </w:p>
+    <w:p/>
     <w:p>
       <w:pPr>
-        <w:pStyle w:val="ListParagraph"/>
-        <w:ind w:left="1440"/>
+        <w:ind w:firstLine="720"/>
       </w:pPr>
-    </w:p>
-    <w:p>
-      <w:pPr>
-        <w:pStyle w:val="ListParagraph"/>
-        <w:ind w:left="1440"/>
-      </w:pPr>
+      <w:r>
+        <w:t xml:space="preserve">For each function returning a dictionary, the information then had to be saved to a CSV file to allow for diagram creation and more in-depth analysis. This required the use of the Python library, CSV. Each key value pair in each data dictionary was parsed and written to the corresponding CSV file. </w:t>
+      </w:r>
     </w:p>
     <w:p>
       <w:pPr>
         <w:ind w:firstLine="720"/>
       </w:pPr>
       <w:r>
-        <w:t xml:space="preserve">For each function returning a dictionary, the information then had to be saved to a CSV file to allow for diagram creation and more in-depth analysis. This required the use of the Python library, CSV. Each key value pair in each data dictionary was parsed and written to the corresponding CSV file. </w:t>
-      </w:r>
-    </w:p>
-    <w:p>
-      <w:pPr>
-        <w:ind w:firstLine="720"/>
-      </w:pPr>
-      <w:r>
         <w:t>Finally, data analysis was completed using Excel. Matching CSV files from both Hepatitis A and COVID-19 were opened in a single Excel workbook. This allowed us to use the ‘</w:t>
       </w:r>
       <w:proofErr w:type="spellStart"/>
@@ -479,7 +542,11 @@
       </w:r>
       <w:proofErr w:type="spellEnd"/>
       <w:r>
-        <w:t xml:space="preserve">’ feature to combine data from both conditions into one table for a more direct analysis. Excel also has charting and graphing features that we used to visually analyze all data. Any calculations such as the average number of interventions per trial were calculated using Excel. </w:t>
+        <w:t xml:space="preserve">’ </w:t>
+      </w:r>
+      <w:r>
+        <w:lastRenderedPageBreak/>
+        <w:t xml:space="preserve">feature to combine data from both conditions into one table for a more direct analysis. Excel also has charting and graphing features that we used to visually analyze all data. Any calculations such as the average number of interventions per trial were calculated using Excel. </w:t>
       </w:r>
     </w:p>
     <w:p/>
@@ -521,7 +588,13 @@
         <w:pStyle w:val="Heading2"/>
       </w:pPr>
       <w:r>
-        <w:t>Section A:</w:t>
+        <w:t>Section A</w:t>
+      </w:r>
+      <w:r>
+        <w:t xml:space="preserve"> Results</w:t>
+      </w:r>
+      <w:r>
+        <w:t>:</w:t>
       </w:r>
     </w:p>
     <w:p>
@@ -576,14 +649,72 @@
       <w:r>
         <w:tab/>
       </w:r>
+    </w:p>
+    <w:p/>
+    <w:p/>
+    <w:p>
+      <w:pPr>
+        <w:rPr>
+          <w:rStyle w:val="SubtleEmphasis"/>
+        </w:rPr>
+      </w:pPr>
+      <w:r>
+        <w:rPr>
+          <w:rStyle w:val="SubtleEmphasis"/>
+        </w:rPr>
+        <w:t>Activity Status</w:t>
+      </w:r>
+    </w:p>
+    <w:p>
+      <w:pPr>
+        <w:rPr>
+          <w:rStyle w:val="SubtleEmphasis"/>
+        </w:rPr>
+      </w:pPr>
+      <w:r>
+        <w:rPr>
+          <w:rStyle w:val="SubtleEmphasis"/>
+          <w:i w:val="0"/>
+          <w:iCs w:val="0"/>
+          <w:color w:val="000000" w:themeColor="text1"/>
+        </w:rPr>
+        <w:lastRenderedPageBreak/>
+        <w:t xml:space="preserve">Activity status </w:t>
+      </w:r>
+      <w:r>
+        <w:rPr>
+          <w:rStyle w:val="SubtleEmphasis"/>
+          <w:i w:val="0"/>
+          <w:iCs w:val="0"/>
+          <w:color w:val="000000" w:themeColor="text1"/>
+        </w:rPr>
+        <w:t xml:space="preserve">can be generalized as open or not open, </w:t>
+      </w:r>
+      <w:r>
+        <w:rPr>
+          <w:rStyle w:val="SubtleEmphasis"/>
+          <w:i w:val="0"/>
+          <w:iCs w:val="0"/>
+          <w:color w:val="000000" w:themeColor="text1"/>
+        </w:rPr>
+        <w:t>where a non-open trial is either completed, terminated, or not accepting participants. Of the 1,536 COVID-19 clini</w:t>
+      </w:r>
       <w:r>
         <w:rPr>
           <w:noProof/>
         </w:rPr>
         <w:drawing>
-          <wp:inline distT="0" distB="0" distL="0" distR="0" wp14:anchorId="7027A5E2" wp14:editId="3C13BD3F">
-            <wp:extent cx="5715847" cy="3237371"/>
-            <wp:effectExtent l="0" t="0" r="12065" b="13970"/>
+          <wp:anchor distT="0" distB="0" distL="114300" distR="114300" simplePos="0" relativeHeight="251658240" behindDoc="0" locked="0" layoutInCell="1" allowOverlap="1" wp14:anchorId="0A1DA8D6" wp14:editId="3E7D1ABC">
+            <wp:simplePos x="0" y="0"/>
+            <wp:positionH relativeFrom="column">
+              <wp:posOffset>0</wp:posOffset>
+            </wp:positionH>
+            <wp:positionV relativeFrom="paragraph">
+              <wp:posOffset>0</wp:posOffset>
+            </wp:positionV>
+            <wp:extent cx="3495675" cy="2047875"/>
+            <wp:effectExtent l="0" t="0" r="9525" b="9525"/>
+            <wp:wrapSquare wrapText="bothSides"/>
             <wp:docPr id="6" name="Chart 6">
               <a:extLst xmlns:a="http://schemas.openxmlformats.org/drawingml/2006/main">
                 <a:ext uri="{FF2B5EF4-FFF2-40B4-BE49-F238E27FC236}">
@@ -597,71 +728,17 @@
                 <c:chart xmlns:c="http://schemas.openxmlformats.org/drawingml/2006/chart" xmlns:r="http://schemas.openxmlformats.org/officeDocument/2006/relationships" r:id="rId7"/>
               </a:graphicData>
             </a:graphic>
-          </wp:inline>
+          </wp:anchor>
         </w:drawing>
       </w:r>
-    </w:p>
-    <w:p/>
-    <w:p/>
-    <w:p>
-      <w:pPr>
-        <w:rPr>
-          <w:rStyle w:val="SubtleEmphasis"/>
-        </w:rPr>
-      </w:pPr>
-      <w:r>
-        <w:rPr>
-          <w:rStyle w:val="SubtleEmphasis"/>
-        </w:rPr>
-        <w:lastRenderedPageBreak/>
-        <w:t>Activity Status</w:t>
-      </w:r>
-    </w:p>
-    <w:p>
-      <w:pPr>
-        <w:rPr>
-          <w:rStyle w:val="SubtleEmphasis"/>
-          <w:i w:val="0"/>
-          <w:iCs w:val="0"/>
-        </w:rPr>
-      </w:pPr>
-    </w:p>
-    <w:p>
-      <w:pPr>
-        <w:ind w:firstLine="720"/>
+      <w:r>
         <w:rPr>
           <w:rStyle w:val="SubtleEmphasis"/>
           <w:i w:val="0"/>
           <w:iCs w:val="0"/>
           <w:color w:val="000000" w:themeColor="text1"/>
         </w:rPr>
-      </w:pPr>
-      <w:r>
-        <w:rPr>
-          <w:rStyle w:val="SubtleEmphasis"/>
-          <w:i w:val="0"/>
-          <w:iCs w:val="0"/>
-          <w:color w:val="000000" w:themeColor="text1"/>
-        </w:rPr>
-        <w:t xml:space="preserve">Activity status </w:t>
-      </w:r>
-      <w:r>
-        <w:rPr>
-          <w:rStyle w:val="SubtleEmphasis"/>
-          <w:i w:val="0"/>
-          <w:iCs w:val="0"/>
-          <w:color w:val="000000" w:themeColor="text1"/>
-        </w:rPr>
-        <w:t xml:space="preserve">can be generalized as open or not open, </w:t>
-      </w:r>
-      <w:r>
-        <w:rPr>
-          <w:rStyle w:val="SubtleEmphasis"/>
-          <w:i w:val="0"/>
-          <w:iCs w:val="0"/>
-          <w:color w:val="000000" w:themeColor="text1"/>
-        </w:rPr>
-        <w:t>where a non-open trial is either completed, terminated, or not accepting participants. Of the 1,536 COVID-19 clinical trials, only 474</w:t>
+        <w:t>cal trials, only 474</w:t>
       </w:r>
       <w:r>
         <w:rPr>
@@ -733,9 +810,9 @@
           <w:noProof/>
         </w:rPr>
         <w:drawing>
-          <wp:inline distT="0" distB="0" distL="0" distR="0" wp14:anchorId="5B9CEC56" wp14:editId="0F0AF74D">
-            <wp:extent cx="3831220" cy="5208270"/>
-            <wp:effectExtent l="0" t="0" r="17145" b="11430"/>
+          <wp:inline distT="0" distB="0" distL="0" distR="0" wp14:anchorId="5B9CEC56" wp14:editId="2117D2E8">
+            <wp:extent cx="2762250" cy="3486150"/>
+            <wp:effectExtent l="0" t="0" r="0" b="0"/>
             <wp:docPr id="4" name="Chart 4">
               <a:extLst xmlns:a="http://schemas.openxmlformats.org/drawingml/2006/main">
                 <a:ext uri="{FF2B5EF4-FFF2-40B4-BE49-F238E27FC236}">
@@ -764,9 +841,9 @@
         </w:rPr>
         <w:lastRenderedPageBreak/>
         <w:drawing>
-          <wp:inline distT="0" distB="0" distL="0" distR="0" wp14:anchorId="2935BE69" wp14:editId="0DD68043">
-            <wp:extent cx="4465602" cy="3226082"/>
-            <wp:effectExtent l="0" t="0" r="17780" b="12700"/>
+          <wp:inline distT="0" distB="0" distL="0" distR="0" wp14:anchorId="2935BE69" wp14:editId="48AC5F21">
+            <wp:extent cx="5162550" cy="2762250"/>
+            <wp:effectExtent l="0" t="0" r="0" b="0"/>
             <wp:docPr id="3" name="Chart 3">
               <a:extLst xmlns:a="http://schemas.openxmlformats.org/drawingml/2006/main">
                 <a:ext uri="{FF2B5EF4-FFF2-40B4-BE49-F238E27FC236}">
@@ -793,9 +870,9 @@
           <w:noProof/>
         </w:rPr>
         <w:drawing>
-          <wp:inline distT="0" distB="0" distL="0" distR="0" wp14:anchorId="1F40B920" wp14:editId="7E81B9B9">
-            <wp:extent cx="5092861" cy="2986268"/>
-            <wp:effectExtent l="0" t="0" r="12700" b="11430"/>
+          <wp:inline distT="0" distB="0" distL="0" distR="0" wp14:anchorId="1F40B920" wp14:editId="7632A305">
+            <wp:extent cx="5191125" cy="2790825"/>
+            <wp:effectExtent l="0" t="0" r="9525" b="9525"/>
             <wp:docPr id="2" name="Chart 2">
               <a:extLst xmlns:a="http://schemas.openxmlformats.org/drawingml/2006/main">
                 <a:ext uri="{FF2B5EF4-FFF2-40B4-BE49-F238E27FC236}">
@@ -840,6 +917,328 @@
           <w:rStyle w:val="SubtleEmphasis"/>
         </w:rPr>
       </w:pPr>
+      <w:r>
+        <w:rPr>
+          <w:rStyle w:val="SubtleEmphasis"/>
+        </w:rPr>
+        <w:t>Type of Trial</w:t>
+      </w:r>
+    </w:p>
+    <w:p>
+      <w:pPr>
+        <w:rPr>
+          <w:rStyle w:val="SubtleEmphasis"/>
+        </w:rPr>
+      </w:pPr>
+    </w:p>
+    <w:p>
+      <w:pPr>
+        <w:rPr>
+          <w:rStyle w:val="SubtleEmphasis"/>
+          <w:i w:val="0"/>
+          <w:iCs w:val="0"/>
+          <w:color w:val="000000" w:themeColor="text1"/>
+        </w:rPr>
+      </w:pPr>
+      <w:r>
+        <w:rPr>
+          <w:rStyle w:val="SubtleEmphasis"/>
+          <w:i w:val="0"/>
+          <w:iCs w:val="0"/>
+          <w:color w:val="000000" w:themeColor="text1"/>
+        </w:rPr>
+        <w:tab/>
+        <w:t xml:space="preserve">Clinical trials can be one of three types: interventional, observational, or expanded access. </w:t>
+      </w:r>
+      <w:r>
+        <w:rPr>
+          <w:rStyle w:val="SubtleEmphasis"/>
+          <w:i w:val="0"/>
+          <w:iCs w:val="0"/>
+          <w:color w:val="000000" w:themeColor="text1"/>
+        </w:rPr>
+        <w:t>Each of these types of trials include differing design aspects, which was made evident when looking at the design aspects. Despite the difference in total trials conducted for both Hepatitis A and COVID-19, the proportional breakdown for trial types is very similar among the two. Interventional trials making up the majority can be expected, as the goal of an interventional trial is to give some sort of intervention or treatment to evaluate outcome on participants. With two vaccine preventable diseases that are highly contagious, investi</w:t>
+      </w:r>
+      <w:r>
+        <w:rPr>
+          <w:rStyle w:val="SubtleEmphasis"/>
+          <w:i w:val="0"/>
+          <w:iCs w:val="0"/>
+          <w:color w:val="000000" w:themeColor="text1"/>
+        </w:rPr>
+        <w:t>gati</w:t>
+      </w:r>
+      <w:r>
+        <w:rPr>
+          <w:rStyle w:val="SubtleEmphasis"/>
+          <w:i w:val="0"/>
+          <w:iCs w:val="0"/>
+          <w:color w:val="000000" w:themeColor="text1"/>
+        </w:rPr>
+        <w:t xml:space="preserve">ng intervention methods to prevent and or treat the diseases would be the most logical approach for a clinical trial. </w:t>
+      </w:r>
+    </w:p>
+    <w:p/>
+    <w:p>
+      <w:pPr>
+        <w:rPr>
+          <w:rStyle w:val="SubtleEmphasis"/>
+          <w:i w:val="0"/>
+          <w:iCs w:val="0"/>
+          <w:color w:val="auto"/>
+        </w:rPr>
+      </w:pPr>
+      <w:r>
+        <w:rPr>
+          <w:noProof/>
+        </w:rPr>
+        <w:drawing>
+          <wp:inline distT="0" distB="0" distL="0" distR="0" wp14:anchorId="7ACEC7B3" wp14:editId="5BDCB759">
+            <wp:extent cx="2857500" cy="3200400"/>
+            <wp:effectExtent l="0" t="0" r="0" b="0"/>
+            <wp:docPr id="7" name="Chart 7">
+              <a:extLst xmlns:a="http://schemas.openxmlformats.org/drawingml/2006/main">
+                <a:ext uri="{FF2B5EF4-FFF2-40B4-BE49-F238E27FC236}">
+                  <a16:creationId xmlns:a16="http://schemas.microsoft.com/office/drawing/2014/main" id="{5C856DA2-8CA4-42F6-B50C-489C34E313DD}"/>
+                </a:ext>
+              </a:extLst>
+            </wp:docPr>
+            <wp:cNvGraphicFramePr/>
+            <a:graphic xmlns:a="http://schemas.openxmlformats.org/drawingml/2006/main">
+              <a:graphicData uri="http://schemas.openxmlformats.org/drawingml/2006/chart">
+                <c:chart xmlns:c="http://schemas.openxmlformats.org/drawingml/2006/chart" xmlns:r="http://schemas.openxmlformats.org/officeDocument/2006/relationships" r:id="rId11"/>
+              </a:graphicData>
+            </a:graphic>
+          </wp:inline>
+        </w:drawing>
+      </w:r>
+    </w:p>
+    <w:p>
+      <w:pPr>
+        <w:rPr>
+          <w:rStyle w:val="SubtleEmphasis"/>
+        </w:rPr>
+      </w:pPr>
+    </w:p>
+    <w:p>
+      <w:pPr>
+        <w:rPr>
+          <w:rStyle w:val="SubtleEmphasis"/>
+        </w:rPr>
+      </w:pPr>
+      <w:r>
+        <w:rPr>
+          <w:rStyle w:val="SubtleEmphasis"/>
+        </w:rPr>
+        <w:t>Eligibility Criteria</w:t>
+      </w:r>
+    </w:p>
+    <w:p>
+      <w:pPr>
+        <w:rPr>
+          <w:rStyle w:val="SubtleEmphasis"/>
+        </w:rPr>
+      </w:pPr>
+      <w:r>
+        <w:rPr>
+          <w:noProof/>
+        </w:rPr>
+        <w:drawing>
+          <wp:inline distT="0" distB="0" distL="0" distR="0" wp14:anchorId="61477A2D" wp14:editId="38BE9139">
+            <wp:extent cx="2819400" cy="2809875"/>
+            <wp:effectExtent l="0" t="0" r="0" b="9525"/>
+            <wp:docPr id="10" name="Chart 10">
+              <a:extLst xmlns:a="http://schemas.openxmlformats.org/drawingml/2006/main">
+                <a:ext uri="{FF2B5EF4-FFF2-40B4-BE49-F238E27FC236}">
+                  <a16:creationId xmlns:a16="http://schemas.microsoft.com/office/drawing/2014/main" id="{EDF97C07-AF96-4920-B558-7E504F40BA98}"/>
+                </a:ext>
+              </a:extLst>
+            </wp:docPr>
+            <wp:cNvGraphicFramePr/>
+            <a:graphic xmlns:a="http://schemas.openxmlformats.org/drawingml/2006/main">
+              <a:graphicData uri="http://schemas.openxmlformats.org/drawingml/2006/chart">
+                <c:chart xmlns:c="http://schemas.openxmlformats.org/drawingml/2006/chart" xmlns:r="http://schemas.openxmlformats.org/officeDocument/2006/relationships" r:id="rId12"/>
+              </a:graphicData>
+            </a:graphic>
+          </wp:inline>
+        </w:drawing>
+      </w:r>
+    </w:p>
+    <w:p>
+      <w:r>
+        <w:rPr>
+          <w:noProof/>
+        </w:rPr>
+        <w:lastRenderedPageBreak/>
+        <w:drawing>
+          <wp:inline distT="0" distB="0" distL="0" distR="0" wp14:anchorId="5EF136FE" wp14:editId="5958EC87">
+            <wp:extent cx="5972175" cy="2438400"/>
+            <wp:effectExtent l="0" t="0" r="9525" b="0"/>
+            <wp:docPr id="9" name="Chart 9">
+              <a:extLst xmlns:a="http://schemas.openxmlformats.org/drawingml/2006/main">
+                <a:ext uri="{FF2B5EF4-FFF2-40B4-BE49-F238E27FC236}">
+                  <a16:creationId xmlns:a16="http://schemas.microsoft.com/office/drawing/2014/main" id="{4361339D-85B7-6841-B4DC-5A25079DABCC}"/>
+                </a:ext>
+              </a:extLst>
+            </wp:docPr>
+            <wp:cNvGraphicFramePr/>
+            <a:graphic xmlns:a="http://schemas.openxmlformats.org/drawingml/2006/main">
+              <a:graphicData uri="http://schemas.openxmlformats.org/drawingml/2006/chart">
+                <c:chart xmlns:c="http://schemas.openxmlformats.org/drawingml/2006/chart" xmlns:r="http://schemas.openxmlformats.org/officeDocument/2006/relationships" r:id="rId13"/>
+              </a:graphicData>
+            </a:graphic>
+          </wp:inline>
+        </w:drawing>
+      </w:r>
+    </w:p>
+    <w:p/>
+    <w:p/>
+    <w:p>
+      <w:r>
+        <w:tab/>
+        <w:t xml:space="preserve">Eligibility criteria is an important aspect in clinical trials as it lets potential participants and other researchers know who the object of the trial is. While there are more criterium than age and gender, we decided to focus on those two for our analysis. The vast majority of trials for both COVID-19 and Hepatitis A included all genders. Roughly one percent of COVID-19 trials were female only, and there was only one Hepatitis A study that did not include all genders. As for age groups, there are three categories, child (birth-17 years), adult (18-64 years), and older adult (65+). There is no limit on the number of age groups a trial can allow, so </w:t>
+      </w:r>
+      <w:r>
+        <w:t xml:space="preserve">we differentiated data from a trial allowing only children from one allowing children and adults. </w:t>
+      </w:r>
+    </w:p>
+    <w:p>
+      <w:r>
+        <w:tab/>
+        <w:t xml:space="preserve">Overall, COVID-19 trials tended to include adults and older adults, with the older adults’ group eligible for almost 95% of the trials. On the other hand, children were eligible for only 15% of the COVID-19 trials. Hepatitis A was the opposite, with children being eligible for the majority of the trials and older adults eligible for only 35% of the trials. </w:t>
+      </w:r>
+    </w:p>
+    <w:p>
+      <w:r>
+        <w:tab/>
+        <w:t xml:space="preserve">This difference can be seen further in the average minimum and maximum age eligible for trials in each condition. For COVID, the </w:t>
+      </w:r>
+      <w:r>
+        <w:t xml:space="preserve">average </w:t>
+      </w:r>
+      <w:r>
+        <w:t xml:space="preserve">minimum </w:t>
+      </w:r>
+      <w:r>
+        <w:t>eligibility</w:t>
+      </w:r>
+      <w:r>
+        <w:t xml:space="preserve"> age </w:t>
+      </w:r>
+      <w:r>
+        <w:t xml:space="preserve">was 19 years old and the average maximum age was 76 years old. For Hepatitis A, the average minimum age was 10 years old and the average maximum was 20 years old. The maximum age for Hepatitis is almost equal to the minimum for COVID, showing the vast difference in the target audience for the two disease trials. </w:t>
+      </w:r>
+    </w:p>
+    <w:p/>
+    <w:p/>
+    <w:p/>
+    <w:p>
+      <w:pPr>
+        <w:rPr>
+          <w:rStyle w:val="SubtleEmphasis"/>
+        </w:rPr>
+      </w:pPr>
+      <w:r>
+        <w:rPr>
+          <w:rStyle w:val="SubtleEmphasis"/>
+        </w:rPr>
+        <w:t>Trial Result</w:t>
+      </w:r>
+    </w:p>
+    <w:p>
+      <w:pPr>
+        <w:rPr>
+          <w:rStyle w:val="SubtleEmphasis"/>
+        </w:rPr>
+      </w:pPr>
+    </w:p>
+    <w:p>
+      <w:pPr>
+        <w:rPr>
+          <w:rStyle w:val="SubtleEmphasis"/>
+          <w:i w:val="0"/>
+          <w:iCs w:val="0"/>
+        </w:rPr>
+      </w:pPr>
+      <w:r>
+        <w:rPr>
+          <w:rStyle w:val="SubtleEmphasis"/>
+          <w:i w:val="0"/>
+          <w:iCs w:val="0"/>
+        </w:rPr>
+        <w:tab/>
+        <w:t xml:space="preserve">Of the 1,536 COVID-19 related trials, only 12 had results available, equating to less than 1%. Hepatitis A had roughly 37% of trials with available results and 63% with no results. Looking back at (FIGURE??) in the activity status section, Hepatitis A had significantly more trials that were completed than 37%, meaning some of the trials were finished but results </w:t>
+      </w:r>
+      <w:r>
+        <w:rPr>
+          <w:rStyle w:val="SubtleEmphasis"/>
+          <w:i w:val="0"/>
+          <w:iCs w:val="0"/>
+        </w:rPr>
+        <w:t>were</w:t>
+      </w:r>
+      <w:r>
+        <w:rPr>
+          <w:rStyle w:val="SubtleEmphasis"/>
+          <w:i w:val="0"/>
+          <w:iCs w:val="0"/>
+        </w:rPr>
+        <w:t xml:space="preserve"> not available. </w:t>
+      </w:r>
+      <w:r>
+        <w:rPr>
+          <w:rStyle w:val="SubtleEmphasis"/>
+          <w:b/>
+          <w:bCs/>
+          <w:i w:val="0"/>
+          <w:iCs w:val="0"/>
+          <w:highlight w:val="yellow"/>
+        </w:rPr>
+        <w:t>According to ClinicalTrials.gov</w:t>
+      </w:r>
+      <w:r>
+        <w:rPr>
+          <w:rStyle w:val="SubtleEmphasis"/>
+          <w:i w:val="0"/>
+          <w:iCs w:val="0"/>
+        </w:rPr>
+        <w:t xml:space="preserve">, potential reasonings behind no results available </w:t>
+      </w:r>
+      <w:r>
+        <w:rPr>
+          <w:rStyle w:val="SubtleEmphasis"/>
+          <w:i w:val="0"/>
+          <w:iCs w:val="0"/>
+        </w:rPr>
+        <w:lastRenderedPageBreak/>
+        <w:t xml:space="preserve">include the study not being subject to United States requirements to submit results, the results submission deadline has not been passed, or result submission has been delayed.  </w:t>
+      </w:r>
+    </w:p>
+    <w:p>
+      <w:r>
+        <w:rPr>
+          <w:noProof/>
+        </w:rPr>
+        <w:drawing>
+          <wp:inline distT="0" distB="0" distL="0" distR="0" wp14:anchorId="173B0FE3" wp14:editId="27A7E475">
+            <wp:extent cx="3114675" cy="3390900"/>
+            <wp:effectExtent l="0" t="0" r="9525" b="0"/>
+            <wp:docPr id="11" name="Chart 11">
+              <a:extLst xmlns:a="http://schemas.openxmlformats.org/drawingml/2006/main">
+                <a:ext uri="{FF2B5EF4-FFF2-40B4-BE49-F238E27FC236}">
+                  <a16:creationId xmlns:a16="http://schemas.microsoft.com/office/drawing/2014/main" id="{8D494554-3303-4E8D-ACCD-2A344CA59557}"/>
+                </a:ext>
+              </a:extLst>
+            </wp:docPr>
+            <wp:cNvGraphicFramePr/>
+            <a:graphic xmlns:a="http://schemas.openxmlformats.org/drawingml/2006/main">
+              <a:graphicData uri="http://schemas.openxmlformats.org/drawingml/2006/chart">
+                <c:chart xmlns:c="http://schemas.openxmlformats.org/drawingml/2006/chart" xmlns:r="http://schemas.openxmlformats.org/officeDocument/2006/relationships" r:id="rId14"/>
+              </a:graphicData>
+            </a:graphic>
+          </wp:inline>
+        </w:drawing>
+      </w:r>
     </w:p>
     <w:p>
       <w:pPr>
@@ -861,437 +1260,6 @@
           <w:rStyle w:val="SubtleEmphasis"/>
         </w:rPr>
       </w:pPr>
-    </w:p>
-    <w:p>
-      <w:pPr>
-        <w:rPr>
-          <w:rStyle w:val="SubtleEmphasis"/>
-        </w:rPr>
-      </w:pPr>
-    </w:p>
-    <w:p>
-      <w:pPr>
-        <w:rPr>
-          <w:rStyle w:val="SubtleEmphasis"/>
-        </w:rPr>
-      </w:pPr>
-    </w:p>
-    <w:p>
-      <w:pPr>
-        <w:rPr>
-          <w:rStyle w:val="SubtleEmphasis"/>
-        </w:rPr>
-      </w:pPr>
-    </w:p>
-    <w:p>
-      <w:pPr>
-        <w:rPr>
-          <w:rStyle w:val="SubtleEmphasis"/>
-        </w:rPr>
-      </w:pPr>
-      <w:r>
-        <w:rPr>
-          <w:rStyle w:val="SubtleEmphasis"/>
-        </w:rPr>
-        <w:lastRenderedPageBreak/>
-        <w:t>Type of Trial</w:t>
-      </w:r>
-    </w:p>
-    <w:p>
-      <w:pPr>
-        <w:rPr>
-          <w:rStyle w:val="SubtleEmphasis"/>
-        </w:rPr>
-      </w:pPr>
-    </w:p>
-    <w:p>
-      <w:pPr>
-        <w:rPr>
-          <w:rStyle w:val="SubtleEmphasis"/>
-          <w:i w:val="0"/>
-          <w:iCs w:val="0"/>
-          <w:color w:val="000000" w:themeColor="text1"/>
-        </w:rPr>
-      </w:pPr>
-      <w:r>
-        <w:rPr>
-          <w:rStyle w:val="SubtleEmphasis"/>
-          <w:i w:val="0"/>
-          <w:iCs w:val="0"/>
-          <w:color w:val="000000" w:themeColor="text1"/>
-        </w:rPr>
-        <w:tab/>
-        <w:t xml:space="preserve">Clinical trials can be one of three types: interventional, observational, or expanded access. </w:t>
-      </w:r>
-      <w:r>
-        <w:rPr>
-          <w:rStyle w:val="SubtleEmphasis"/>
-          <w:i w:val="0"/>
-          <w:iCs w:val="0"/>
-          <w:color w:val="000000" w:themeColor="text1"/>
-        </w:rPr>
-        <w:t>Each of these types of trials include differing design aspects, which was made evident when looking at the design aspects. Despite the difference in total trials conducted for both Hepatitis A and COVID-19, the proportional breakdown for trial types is very similar among the two. Interventional trials making up the majority can be expected, as the goal of an interventional trial is to give some sort of intervention or treatment to evaluate outcome on participants. With two vaccine preventable diseases that are highly contagious, investi</w:t>
-      </w:r>
-      <w:r>
-        <w:rPr>
-          <w:rStyle w:val="SubtleEmphasis"/>
-          <w:i w:val="0"/>
-          <w:iCs w:val="0"/>
-          <w:color w:val="000000" w:themeColor="text1"/>
-        </w:rPr>
-        <w:t>gati</w:t>
-      </w:r>
-      <w:r>
-        <w:rPr>
-          <w:rStyle w:val="SubtleEmphasis"/>
-          <w:i w:val="0"/>
-          <w:iCs w:val="0"/>
-          <w:color w:val="000000" w:themeColor="text1"/>
-        </w:rPr>
-        <w:t xml:space="preserve">ng intervention methods to prevent and or treat the diseases would be the most logical approach for a clinical trial. </w:t>
-      </w:r>
-    </w:p>
-    <w:p/>
-    <w:p>
-      <w:pPr>
-        <w:rPr>
-          <w:rStyle w:val="SubtleEmphasis"/>
-          <w:i w:val="0"/>
-          <w:iCs w:val="0"/>
-          <w:color w:val="auto"/>
-        </w:rPr>
-      </w:pPr>
-      <w:r>
-        <w:rPr>
-          <w:noProof/>
-        </w:rPr>
-        <w:drawing>
-          <wp:inline distT="0" distB="0" distL="0" distR="0" wp14:anchorId="7ACEC7B3" wp14:editId="69D0299E">
-            <wp:extent cx="5587320" cy="5805030"/>
-            <wp:effectExtent l="0" t="0" r="13970" b="12065"/>
-            <wp:docPr id="7" name="Chart 7">
-              <a:extLst xmlns:a="http://schemas.openxmlformats.org/drawingml/2006/main">
-                <a:ext uri="{FF2B5EF4-FFF2-40B4-BE49-F238E27FC236}">
-                  <a16:creationId xmlns:a16="http://schemas.microsoft.com/office/drawing/2014/main" id="{5C856DA2-8CA4-42F6-B50C-489C34E313DD}"/>
-                </a:ext>
-              </a:extLst>
-            </wp:docPr>
-            <wp:cNvGraphicFramePr/>
-            <a:graphic xmlns:a="http://schemas.openxmlformats.org/drawingml/2006/main">
-              <a:graphicData uri="http://schemas.openxmlformats.org/drawingml/2006/chart">
-                <c:chart xmlns:c="http://schemas.openxmlformats.org/drawingml/2006/chart" xmlns:r="http://schemas.openxmlformats.org/officeDocument/2006/relationships" r:id="rId11"/>
-              </a:graphicData>
-            </a:graphic>
-          </wp:inline>
-        </w:drawing>
-      </w:r>
-    </w:p>
-    <w:p>
-      <w:pPr>
-        <w:rPr>
-          <w:rStyle w:val="SubtleEmphasis"/>
-        </w:rPr>
-      </w:pPr>
-      <w:r>
-        <w:rPr>
-          <w:rStyle w:val="SubtleEmphasis"/>
-        </w:rPr>
-        <w:lastRenderedPageBreak/>
-        <w:t>Eligibility Criteria</w:t>
-      </w:r>
-    </w:p>
-    <w:p>
-      <w:pPr>
-        <w:rPr>
-          <w:rStyle w:val="SubtleEmphasis"/>
-        </w:rPr>
-      </w:pPr>
-      <w:r>
-        <w:rPr>
-          <w:noProof/>
-        </w:rPr>
-        <w:drawing>
-          <wp:inline distT="0" distB="0" distL="0" distR="0" wp14:anchorId="61477A2D" wp14:editId="0E270CCF">
-            <wp:extent cx="4825154" cy="4249138"/>
-            <wp:effectExtent l="0" t="0" r="13970" b="18415"/>
-            <wp:docPr id="10" name="Chart 10">
-              <a:extLst xmlns:a="http://schemas.openxmlformats.org/drawingml/2006/main">
-                <a:ext uri="{FF2B5EF4-FFF2-40B4-BE49-F238E27FC236}">
-                  <a16:creationId xmlns:a16="http://schemas.microsoft.com/office/drawing/2014/main" id="{EDF97C07-AF96-4920-B558-7E504F40BA98}"/>
-                </a:ext>
-              </a:extLst>
-            </wp:docPr>
-            <wp:cNvGraphicFramePr/>
-            <a:graphic xmlns:a="http://schemas.openxmlformats.org/drawingml/2006/main">
-              <a:graphicData uri="http://schemas.openxmlformats.org/drawingml/2006/chart">
-                <c:chart xmlns:c="http://schemas.openxmlformats.org/drawingml/2006/chart" xmlns:r="http://schemas.openxmlformats.org/officeDocument/2006/relationships" r:id="rId12"/>
-              </a:graphicData>
-            </a:graphic>
-          </wp:inline>
-        </w:drawing>
-      </w:r>
-    </w:p>
-    <w:p>
-      <w:r>
-        <w:rPr>
-          <w:noProof/>
-        </w:rPr>
-        <w:drawing>
-          <wp:inline distT="0" distB="0" distL="0" distR="0" wp14:anchorId="5EF136FE" wp14:editId="313FC9E2">
-            <wp:extent cx="5943600" cy="2478405"/>
-            <wp:effectExtent l="0" t="0" r="12700" b="10795"/>
-            <wp:docPr id="9" name="Chart 9">
-              <a:extLst xmlns:a="http://schemas.openxmlformats.org/drawingml/2006/main">
-                <a:ext uri="{FF2B5EF4-FFF2-40B4-BE49-F238E27FC236}">
-                  <a16:creationId xmlns:a16="http://schemas.microsoft.com/office/drawing/2014/main" id="{4361339D-85B7-6841-B4DC-5A25079DABCC}"/>
-                </a:ext>
-              </a:extLst>
-            </wp:docPr>
-            <wp:cNvGraphicFramePr/>
-            <a:graphic xmlns:a="http://schemas.openxmlformats.org/drawingml/2006/main">
-              <a:graphicData uri="http://schemas.openxmlformats.org/drawingml/2006/chart">
-                <c:chart xmlns:c="http://schemas.openxmlformats.org/drawingml/2006/chart" xmlns:r="http://schemas.openxmlformats.org/officeDocument/2006/relationships" r:id="rId13"/>
-              </a:graphicData>
-            </a:graphic>
-          </wp:inline>
-        </w:drawing>
-      </w:r>
-    </w:p>
-    <w:p/>
-    <w:p/>
-    <w:p>
-      <w:r>
-        <w:tab/>
-        <w:t xml:space="preserve">Eligibility criteria is an important aspect in clinical trials as it lets potential participants and other researchers know who the object of the trial is. While there are more criterium than age and gender, we decided to focus on those two for our analysis. The vast majority of trials for both COVID-19 and Hepatitis A included all genders. Roughly one percent of COVID-19 trials </w:t>
-      </w:r>
-      <w:r>
-        <w:lastRenderedPageBreak/>
-        <w:t xml:space="preserve">were female only, and there was only one Hepatitis A study that did not include all genders. As for age groups, there are three categories, child (birth-17 years), adult (18-64 years), and older adult (65+). There is no limit on the number of age groups a trial can allow, so </w:t>
-      </w:r>
-      <w:r>
-        <w:t xml:space="preserve">we differentiated data from a trial allowing only children from one allowing children and adults. </w:t>
-      </w:r>
-    </w:p>
-    <w:p>
-      <w:r>
-        <w:tab/>
-        <w:t xml:space="preserve">Overall, COVID-19 trials tended to include adults and older adults, with the older adults’ group eligible for almost 95% of the trials. On the other hand, children were eligible for only 15% of the COVID-19 trials. Hepatitis A was the opposite, with children being eligible for the majority of the trials and older adults eligible for only 35% of the trials. </w:t>
-      </w:r>
-    </w:p>
-    <w:p>
-      <w:r>
-        <w:tab/>
-        <w:t xml:space="preserve">This difference can be seen further in the average minimum and maximum age eligible for trials in each condition. For COVID, the </w:t>
-      </w:r>
-      <w:r>
-        <w:t xml:space="preserve">average </w:t>
-      </w:r>
-      <w:r>
-        <w:t xml:space="preserve">minimum </w:t>
-      </w:r>
-      <w:r>
-        <w:t>eligibility</w:t>
-      </w:r>
-      <w:r>
-        <w:t xml:space="preserve"> age </w:t>
-      </w:r>
-      <w:r>
-        <w:t xml:space="preserve">was 19 years old and the average maximum age was 76 years old. For Hepatitis A, the average minimum age was 10 years old and the average maximum was 20 years old. The maximum age for Hepatitis is almost equal to the minimum for COVID, showing the vast difference in the target audience for the two disease trials. </w:t>
-      </w:r>
-    </w:p>
-    <w:p/>
-    <w:p/>
-    <w:p/>
-    <w:p>
-      <w:pPr>
-        <w:rPr>
-          <w:rStyle w:val="SubtleEmphasis"/>
-        </w:rPr>
-      </w:pPr>
-      <w:r>
-        <w:rPr>
-          <w:rStyle w:val="SubtleEmphasis"/>
-        </w:rPr>
-        <w:t>Trial Result</w:t>
-      </w:r>
-    </w:p>
-    <w:p>
-      <w:pPr>
-        <w:rPr>
-          <w:rStyle w:val="SubtleEmphasis"/>
-        </w:rPr>
-      </w:pPr>
-    </w:p>
-    <w:p>
-      <w:pPr>
-        <w:rPr>
-          <w:rStyle w:val="SubtleEmphasis"/>
-          <w:i w:val="0"/>
-          <w:iCs w:val="0"/>
-        </w:rPr>
-      </w:pPr>
-      <w:r>
-        <w:rPr>
-          <w:rStyle w:val="SubtleEmphasis"/>
-          <w:i w:val="0"/>
-          <w:iCs w:val="0"/>
-        </w:rPr>
-        <w:tab/>
-        <w:t xml:space="preserve">Of the 1,536 COVID-19 related trials, only 12 had results available, equating to less than 1%. Hepatitis A had roughly 37% of trials with available results and 63% with no results. Looking back at (FIGURE??) in the activity status section, Hepatitis A had significantly more trials that were completed than 37%, meaning some of the trials were finished but results </w:t>
-      </w:r>
-      <w:r>
-        <w:rPr>
-          <w:rStyle w:val="SubtleEmphasis"/>
-          <w:i w:val="0"/>
-          <w:iCs w:val="0"/>
-        </w:rPr>
-        <w:t>were</w:t>
-      </w:r>
-      <w:r>
-        <w:rPr>
-          <w:rStyle w:val="SubtleEmphasis"/>
-          <w:i w:val="0"/>
-          <w:iCs w:val="0"/>
-        </w:rPr>
-        <w:t xml:space="preserve"> not available. </w:t>
-      </w:r>
-      <w:r>
-        <w:rPr>
-          <w:rStyle w:val="SubtleEmphasis"/>
-          <w:b/>
-          <w:bCs/>
-          <w:i w:val="0"/>
-          <w:iCs w:val="0"/>
-          <w:highlight w:val="yellow"/>
-        </w:rPr>
-        <w:t>According to ClinicalTrials.gov</w:t>
-      </w:r>
-      <w:r>
-        <w:rPr>
-          <w:rStyle w:val="SubtleEmphasis"/>
-          <w:i w:val="0"/>
-          <w:iCs w:val="0"/>
-        </w:rPr>
-        <w:t xml:space="preserve">, potential reasonings behind no results available include the study not being subject to United States requirements to submit results, the results submission deadline has not been passed, or result submission has been delayed.  </w:t>
-      </w:r>
-    </w:p>
-    <w:p>
-      <w:r>
-        <w:rPr>
-          <w:noProof/>
-        </w:rPr>
-        <w:lastRenderedPageBreak/>
-        <w:drawing>
-          <wp:inline distT="0" distB="0" distL="0" distR="0" wp14:anchorId="173B0FE3" wp14:editId="4FDD2313">
-            <wp:extent cx="4834915" cy="5642188"/>
-            <wp:effectExtent l="0" t="0" r="16510" b="9525"/>
-            <wp:docPr id="11" name="Chart 11">
-              <a:extLst xmlns:a="http://schemas.openxmlformats.org/drawingml/2006/main">
-                <a:ext uri="{FF2B5EF4-FFF2-40B4-BE49-F238E27FC236}">
-                  <a16:creationId xmlns:a16="http://schemas.microsoft.com/office/drawing/2014/main" id="{8D494554-3303-4E8D-ACCD-2A344CA59557}"/>
-                </a:ext>
-              </a:extLst>
-            </wp:docPr>
-            <wp:cNvGraphicFramePr/>
-            <a:graphic xmlns:a="http://schemas.openxmlformats.org/drawingml/2006/main">
-              <a:graphicData uri="http://schemas.openxmlformats.org/drawingml/2006/chart">
-                <c:chart xmlns:c="http://schemas.openxmlformats.org/drawingml/2006/chart" xmlns:r="http://schemas.openxmlformats.org/officeDocument/2006/relationships" r:id="rId14"/>
-              </a:graphicData>
-            </a:graphic>
-          </wp:inline>
-        </w:drawing>
-      </w:r>
-    </w:p>
-    <w:p>
-      <w:pPr>
-        <w:rPr>
-          <w:rStyle w:val="SubtleEmphasis"/>
-        </w:rPr>
-      </w:pPr>
-    </w:p>
-    <w:p>
-      <w:pPr>
-        <w:rPr>
-          <w:rStyle w:val="SubtleEmphasis"/>
-        </w:rPr>
-      </w:pPr>
-    </w:p>
-    <w:p>
-      <w:pPr>
-        <w:rPr>
-          <w:rStyle w:val="SubtleEmphasis"/>
-        </w:rPr>
-      </w:pPr>
-    </w:p>
-    <w:p>
-      <w:pPr>
-        <w:rPr>
-          <w:rStyle w:val="SubtleEmphasis"/>
-        </w:rPr>
-      </w:pPr>
-    </w:p>
-    <w:p>
-      <w:pPr>
-        <w:rPr>
-          <w:rStyle w:val="SubtleEmphasis"/>
-        </w:rPr>
-      </w:pPr>
-    </w:p>
-    <w:p>
-      <w:pPr>
-        <w:rPr>
-          <w:rStyle w:val="SubtleEmphasis"/>
-        </w:rPr>
-      </w:pPr>
-    </w:p>
-    <w:p>
-      <w:pPr>
-        <w:rPr>
-          <w:rStyle w:val="SubtleEmphasis"/>
-        </w:rPr>
-      </w:pPr>
-    </w:p>
-    <w:p>
-      <w:pPr>
-        <w:rPr>
-          <w:rStyle w:val="SubtleEmphasis"/>
-        </w:rPr>
-      </w:pPr>
-    </w:p>
-    <w:p>
-      <w:pPr>
-        <w:rPr>
-          <w:rStyle w:val="SubtleEmphasis"/>
-        </w:rPr>
-      </w:pPr>
-    </w:p>
-    <w:p>
-      <w:pPr>
-        <w:rPr>
-          <w:rStyle w:val="SubtleEmphasis"/>
-        </w:rPr>
-      </w:pPr>
-    </w:p>
-    <w:p>
-      <w:pPr>
-        <w:rPr>
-          <w:rStyle w:val="SubtleEmphasis"/>
-        </w:rPr>
-      </w:pPr>
-    </w:p>
-    <w:p>
-      <w:pPr>
-        <w:rPr>
-          <w:rStyle w:val="SubtleEmphasis"/>
-        </w:rPr>
-      </w:pPr>
-    </w:p>
-    <w:p>
-      <w:pPr>
-        <w:rPr>
-          <w:rStyle w:val="SubtleEmphasis"/>
-        </w:rPr>
-      </w:pPr>
       <w:r>
         <w:rPr>
           <w:rStyle w:val="SubtleEmphasis"/>
@@ -1314,7 +1282,6 @@
           <w:i w:val="0"/>
           <w:iCs w:val="0"/>
         </w:rPr>
-        <w:lastRenderedPageBreak/>
         <w:t xml:space="preserve">Study design aspects relate to different types of trials. The design of interventional trials is different to that of an observational study, and thus the data available differs. As seen before in the trial type section, there were 532 observational COVID-19 trials, 989 interventional COVID-19 trials, 8 observational Hepatitis A trials, and 63 interventional Hepatitis A trials. The study design aspects we analyzed for observational studies were the time perspective and the observational model. For interventional studies we analyzed the primary purpose, masking, and allocation data available in the study design portion of the results. </w:t>
       </w:r>
     </w:p>
@@ -1397,10 +1364,11 @@
         <w:rPr>
           <w:noProof/>
         </w:rPr>
+        <w:lastRenderedPageBreak/>
         <w:drawing>
-          <wp:inline distT="0" distB="0" distL="0" distR="0" wp14:anchorId="6BA10496" wp14:editId="1B39DFF0">
-            <wp:extent cx="4927600" cy="3454400"/>
-            <wp:effectExtent l="0" t="0" r="12700" b="12700"/>
+          <wp:inline distT="0" distB="0" distL="0" distR="0" wp14:anchorId="6BA10496" wp14:editId="5CF555DB">
+            <wp:extent cx="4133850" cy="2514600"/>
+            <wp:effectExtent l="0" t="0" r="0" b="0"/>
             <wp:docPr id="1" name="Chart 1">
               <a:extLst xmlns:a="http://schemas.openxmlformats.org/drawingml/2006/main">
                 <a:ext uri="{FF2B5EF4-FFF2-40B4-BE49-F238E27FC236}">
@@ -1433,11 +1401,7 @@
       </w:r>
       <w:proofErr w:type="spellEnd"/>
       <w:r>
-        <w:t xml:space="preserve"> studies ,analyzing the model proportions against that of </w:t>
-      </w:r>
-      <w:r>
-        <w:lastRenderedPageBreak/>
-        <w:t xml:space="preserve">COVID-19 is not very accurate. However, both have the same majority model of cohort, which is a study design that studies a group for biomedical outcomes. The only other remaining model seen in Hepatitis A trials is case-only, which includes only patients with the condition being studied. </w:t>
+        <w:t xml:space="preserve"> studies ,analyzing the model proportions against that of COVID-19 is not very accurate. However, both have the same majority model of cohort, which is a study design that studies a group for biomedical outcomes. The only other remaining model seen in Hepatitis A trials is case-only, which includes only patients with the condition being studied. </w:t>
       </w:r>
     </w:p>
     <w:p>
@@ -1446,9 +1410,9 @@
           <w:noProof/>
         </w:rPr>
         <w:drawing>
-          <wp:inline distT="0" distB="0" distL="0" distR="0" wp14:anchorId="56580BB8" wp14:editId="0AC6823D">
-            <wp:extent cx="5200650" cy="3429000"/>
-            <wp:effectExtent l="0" t="0" r="6350" b="12700"/>
+          <wp:inline distT="0" distB="0" distL="0" distR="0" wp14:anchorId="56580BB8" wp14:editId="4E761B8F">
+            <wp:extent cx="4000500" cy="2590800"/>
+            <wp:effectExtent l="0" t="0" r="0" b="0"/>
             <wp:docPr id="16" name="Chart 16">
               <a:extLst xmlns:a="http://schemas.openxmlformats.org/drawingml/2006/main">
                 <a:ext uri="{FF2B5EF4-FFF2-40B4-BE49-F238E27FC236}">
@@ -1471,10 +1435,11 @@
         <w:rPr>
           <w:noProof/>
         </w:rPr>
+        <w:lastRenderedPageBreak/>
         <w:drawing>
-          <wp:inline distT="0" distB="0" distL="0" distR="0" wp14:anchorId="02A342A1" wp14:editId="4C3FD8AE">
-            <wp:extent cx="5899150" cy="3454400"/>
-            <wp:effectExtent l="0" t="0" r="6350" b="12700"/>
+          <wp:inline distT="0" distB="0" distL="0" distR="0" wp14:anchorId="02A342A1" wp14:editId="2DB47636">
+            <wp:extent cx="4076700" cy="2562225"/>
+            <wp:effectExtent l="0" t="0" r="0" b="9525"/>
             <wp:docPr id="17" name="Chart 17">
               <a:extLst xmlns:a="http://schemas.openxmlformats.org/drawingml/2006/main">
                 <a:ext uri="{FF2B5EF4-FFF2-40B4-BE49-F238E27FC236}">
@@ -1510,7 +1475,6 @@
     <w:p/>
     <w:p>
       <w:r>
-        <w:lastRenderedPageBreak/>
         <w:tab/>
         <w:t xml:space="preserve">For interventional models, we first looked at the primary purpose. </w:t>
       </w:r>
@@ -1538,10 +1502,11 @@
         <w:rPr>
           <w:noProof/>
         </w:rPr>
+        <w:lastRenderedPageBreak/>
         <w:drawing>
-          <wp:inline distT="0" distB="0" distL="0" distR="0" wp14:anchorId="1099E04B" wp14:editId="7A3E670C">
-            <wp:extent cx="5276850" cy="3606800"/>
-            <wp:effectExtent l="0" t="0" r="6350" b="12700"/>
+          <wp:inline distT="0" distB="0" distL="0" distR="0" wp14:anchorId="1099E04B" wp14:editId="417B9385">
+            <wp:extent cx="4391025" cy="2724150"/>
+            <wp:effectExtent l="0" t="0" r="9525" b="0"/>
             <wp:docPr id="15" name="Chart 15">
               <a:extLst xmlns:a="http://schemas.openxmlformats.org/drawingml/2006/main">
                 <a:ext uri="{FF2B5EF4-FFF2-40B4-BE49-F238E27FC236}">
@@ -1564,11 +1529,10 @@
         <w:rPr>
           <w:noProof/>
         </w:rPr>
-        <w:lastRenderedPageBreak/>
         <w:drawing>
-          <wp:inline distT="0" distB="0" distL="0" distR="0" wp14:anchorId="57B5C27C" wp14:editId="72F300DC">
-            <wp:extent cx="5645150" cy="3797300"/>
-            <wp:effectExtent l="0" t="0" r="6350" b="12700"/>
+          <wp:inline distT="0" distB="0" distL="0" distR="0" wp14:anchorId="57B5C27C" wp14:editId="559164B9">
+            <wp:extent cx="4410075" cy="2695575"/>
+            <wp:effectExtent l="0" t="0" r="9525" b="9525"/>
             <wp:docPr id="14" name="Chart 14">
               <a:extLst xmlns:a="http://schemas.openxmlformats.org/drawingml/2006/main">
                 <a:ext uri="{FF2B5EF4-FFF2-40B4-BE49-F238E27FC236}">
@@ -1595,10 +1559,11 @@
         <w:rPr>
           <w:noProof/>
         </w:rPr>
+        <w:lastRenderedPageBreak/>
         <w:drawing>
-          <wp:inline distT="0" distB="0" distL="0" distR="0" wp14:anchorId="17796C2C" wp14:editId="2837849D">
-            <wp:extent cx="5467350" cy="3594100"/>
-            <wp:effectExtent l="0" t="0" r="6350" b="12700"/>
+          <wp:inline distT="0" distB="0" distL="0" distR="0" wp14:anchorId="17796C2C" wp14:editId="771A5A93">
+            <wp:extent cx="4352925" cy="2581275"/>
+            <wp:effectExtent l="0" t="0" r="9525" b="9525"/>
             <wp:docPr id="18" name="Chart 18">
               <a:extLst xmlns:a="http://schemas.openxmlformats.org/drawingml/2006/main">
                 <a:ext uri="{FF2B5EF4-FFF2-40B4-BE49-F238E27FC236}">
@@ -1625,9 +1590,9 @@
           <w:noProof/>
         </w:rPr>
         <w:drawing>
-          <wp:inline distT="0" distB="0" distL="0" distR="0" wp14:anchorId="655DAA40" wp14:editId="555936FC">
-            <wp:extent cx="4756150" cy="3105150"/>
-            <wp:effectExtent l="0" t="0" r="6350" b="6350"/>
+          <wp:inline distT="0" distB="0" distL="0" distR="0" wp14:anchorId="655DAA40" wp14:editId="7B82312E">
+            <wp:extent cx="4305300" cy="2209800"/>
+            <wp:effectExtent l="0" t="0" r="0" b="0"/>
             <wp:docPr id="19" name="Chart 19">
               <a:extLst xmlns:a="http://schemas.openxmlformats.org/drawingml/2006/main">
                 <a:ext uri="{FF2B5EF4-FFF2-40B4-BE49-F238E27FC236}">
@@ -1692,10 +1657,11 @@
         <w:rPr>
           <w:noProof/>
         </w:rPr>
+        <w:lastRenderedPageBreak/>
         <w:drawing>
-          <wp:inline distT="0" distB="0" distL="0" distR="0" wp14:anchorId="045F691B" wp14:editId="53721766">
-            <wp:extent cx="5486400" cy="2289175"/>
-            <wp:effectExtent l="0" t="0" r="12700" b="9525"/>
+          <wp:inline distT="0" distB="0" distL="0" distR="0" wp14:anchorId="045F691B" wp14:editId="2C14274E">
+            <wp:extent cx="6010275" cy="1676400"/>
+            <wp:effectExtent l="0" t="0" r="9525" b="0"/>
             <wp:docPr id="12" name="Chart 12">
               <a:extLst xmlns:a="http://schemas.openxmlformats.org/drawingml/2006/main">
                 <a:ext uri="{FF2B5EF4-FFF2-40B4-BE49-F238E27FC236}">
@@ -1720,9 +1686,9 @@
           <w:noProof/>
         </w:rPr>
         <w:drawing>
-          <wp:inline distT="0" distB="0" distL="0" distR="0" wp14:anchorId="10A7313A" wp14:editId="0E102AB7">
-            <wp:extent cx="5943600" cy="2289175"/>
-            <wp:effectExtent l="0" t="0" r="12700" b="9525"/>
+          <wp:inline distT="0" distB="0" distL="0" distR="0" wp14:anchorId="10A7313A" wp14:editId="6082033D">
+            <wp:extent cx="6010275" cy="2114550"/>
+            <wp:effectExtent l="0" t="0" r="9525" b="0"/>
             <wp:docPr id="13" name="Chart 13">
               <a:extLst xmlns:a="http://schemas.openxmlformats.org/drawingml/2006/main">
                 <a:ext uri="{FF2B5EF4-FFF2-40B4-BE49-F238E27FC236}">
@@ -1800,9 +1766,9 @@
           <w:noProof/>
         </w:rPr>
         <w:drawing>
-          <wp:inline distT="0" distB="0" distL="0" distR="0" wp14:anchorId="67DC8DCE" wp14:editId="1338F99F">
-            <wp:extent cx="5568890" cy="2775857"/>
-            <wp:effectExtent l="0" t="0" r="6985" b="18415"/>
+          <wp:inline distT="0" distB="0" distL="0" distR="0" wp14:anchorId="67DC8DCE" wp14:editId="77644A9A">
+            <wp:extent cx="5715000" cy="1762125"/>
+            <wp:effectExtent l="0" t="0" r="0" b="9525"/>
             <wp:docPr id="5" name="Chart 5">
               <a:extLst xmlns:a="http://schemas.openxmlformats.org/drawingml/2006/main">
                 <a:ext uri="{FF2B5EF4-FFF2-40B4-BE49-F238E27FC236}">
@@ -1920,15 +1886,7 @@
         <w:t xml:space="preserve">. </w:t>
       </w:r>
       <w:r>
-        <w:t xml:space="preserve">For COVID-19, GSK investigational had no locations. The maximum </w:t>
-      </w:r>
-      <w:proofErr w:type="gramStart"/>
-      <w:r>
-        <w:t>amount</w:t>
-      </w:r>
-      <w:proofErr w:type="gramEnd"/>
-      <w:r>
-        <w:t xml:space="preserve"> of trials found for one location for COVID was 19 trials at </w:t>
+        <w:t xml:space="preserve">For COVID-19, GSK investigational had no locations. The maximum amount of trials found for one location for COVID was 19 trials at </w:t>
       </w:r>
       <w:r>
         <w:t>Regeneron Study Site, New York, New York, United States</w:t>
@@ -1948,9 +1906,9 @@
         <mc:AlternateContent>
           <mc:Choice Requires="cx1">
             <w:drawing>
-              <wp:inline distT="0" distB="0" distL="0" distR="0" wp14:anchorId="2D799283" wp14:editId="1650DA25">
-                <wp:extent cx="5943600" cy="4330700"/>
-                <wp:effectExtent l="0" t="0" r="0" b="0"/>
+              <wp:inline distT="0" distB="0" distL="0" distR="0" wp14:anchorId="2D799283" wp14:editId="7BDFA81E">
+                <wp:extent cx="5772150" cy="2028825"/>
+                <wp:effectExtent l="0" t="0" r="0" b="9525"/>
                 <wp:docPr id="21" name="Chart 21">
                   <a:extLst xmlns:a="http://schemas.openxmlformats.org/drawingml/2006/main">
                     <a:ext uri="{FF2B5EF4-FFF2-40B4-BE49-F238E27FC236}">
@@ -1967,11 +1925,11 @@
               </wp:inline>
             </w:drawing>
           </mc:Choice>
-          <mc:Fallback xmlns="">
+          <mc:Fallback>
             <w:drawing>
-              <wp:inline distT="0" distB="0" distL="0" distR="0" wp14:anchorId="2D799283" wp14:editId="1650DA25">
-                <wp:extent cx="5943600" cy="4330700"/>
-                <wp:effectExtent l="0" t="0" r="0" b="0"/>
+              <wp:inline distT="0" distB="0" distL="0" distR="0" wp14:anchorId="2D799283" wp14:editId="7BDFA81E">
+                <wp:extent cx="5772150" cy="2028825"/>
+                <wp:effectExtent l="0" t="0" r="0" b="9525"/>
                 <wp:docPr id="21" name="Chart 21">
                   <a:extLst xmlns:a="http://schemas.openxmlformats.org/drawingml/2006/main">
                     <a:ext uri="{FF2B5EF4-FFF2-40B4-BE49-F238E27FC236}">
@@ -2006,7 +1964,7 @@
                       <pic:spPr>
                         <a:xfrm>
                           <a:off x="0" y="0"/>
-                          <a:ext cx="5943600" cy="4330700"/>
+                          <a:ext cx="5772150" cy="2028825"/>
                         </a:xfrm>
                         <a:prstGeom prst="rect">
                           <a:avLst/>
@@ -2034,13 +1992,12 @@
         <w:rPr>
           <w:noProof/>
         </w:rPr>
-        <w:lastRenderedPageBreak/>
         <mc:AlternateContent>
           <mc:Choice Requires="cx1">
             <w:drawing>
-              <wp:inline distT="0" distB="0" distL="0" distR="0" wp14:anchorId="15B6772B" wp14:editId="5299B78E">
-                <wp:extent cx="5943600" cy="4451350"/>
-                <wp:effectExtent l="0" t="0" r="0" b="6350"/>
+              <wp:inline distT="0" distB="0" distL="0" distR="0" wp14:anchorId="15B6772B" wp14:editId="412A39F9">
+                <wp:extent cx="5848350" cy="1885950"/>
+                <wp:effectExtent l="0" t="0" r="0" b="0"/>
                 <wp:docPr id="22" name="Chart 22">
                   <a:extLst xmlns:a="http://schemas.openxmlformats.org/drawingml/2006/main">
                     <a:ext uri="{FF2B5EF4-FFF2-40B4-BE49-F238E27FC236}">
@@ -2057,11 +2014,11 @@
               </wp:inline>
             </w:drawing>
           </mc:Choice>
-          <mc:Fallback xmlns="">
+          <mc:Fallback>
             <w:drawing>
-              <wp:inline distT="0" distB="0" distL="0" distR="0" wp14:anchorId="15B6772B" wp14:editId="5299B78E">
-                <wp:extent cx="5943600" cy="4451350"/>
-                <wp:effectExtent l="0" t="0" r="0" b="6350"/>
+              <wp:inline distT="0" distB="0" distL="0" distR="0" wp14:anchorId="15B6772B" wp14:editId="412A39F9">
+                <wp:extent cx="5848350" cy="1885950"/>
+                <wp:effectExtent l="0" t="0" r="0" b="0"/>
                 <wp:docPr id="22" name="Chart 22">
                   <a:extLst xmlns:a="http://schemas.openxmlformats.org/drawingml/2006/main">
                     <a:ext uri="{FF2B5EF4-FFF2-40B4-BE49-F238E27FC236}">
@@ -2096,7 +2053,7 @@
                       <pic:spPr>
                         <a:xfrm>
                           <a:off x="0" y="0"/>
-                          <a:ext cx="5943600" cy="4451350"/>
+                          <a:ext cx="5848350" cy="1885950"/>
                         </a:xfrm>
                         <a:prstGeom prst="rect">
                           <a:avLst/>
@@ -2111,6 +2068,879 @@
         </mc:AlternateContent>
       </w:r>
     </w:p>
+    <w:p/>
+    <w:p>
+      <w:pPr>
+        <w:pStyle w:val="Heading2"/>
+        <w:rPr>
+          <w:b/>
+          <w:bCs/>
+          <w:sz w:val="40"/>
+          <w:szCs w:val="40"/>
+        </w:rPr>
+      </w:pPr>
+      <w:r>
+        <w:rPr>
+          <w:b/>
+          <w:bCs/>
+          <w:sz w:val="40"/>
+          <w:szCs w:val="40"/>
+        </w:rPr>
+        <w:t xml:space="preserve">Section </w:t>
+      </w:r>
+      <w:r>
+        <w:rPr>
+          <w:b/>
+          <w:bCs/>
+          <w:sz w:val="40"/>
+          <w:szCs w:val="40"/>
+        </w:rPr>
+        <w:t>B Results</w:t>
+      </w:r>
+      <w:r>
+        <w:rPr>
+          <w:b/>
+          <w:bCs/>
+          <w:sz w:val="40"/>
+          <w:szCs w:val="40"/>
+        </w:rPr>
+        <w:t>:</w:t>
+      </w:r>
+    </w:p>
+    <w:p>
+      <w:pPr>
+        <w:pStyle w:val="Subtitle"/>
+        <w:rPr>
+          <w:rStyle w:val="SubtleEmphasis"/>
+        </w:rPr>
+      </w:pPr>
+      <w:r>
+        <w:rPr>
+          <w:rStyle w:val="SubtleEmphasis"/>
+        </w:rPr>
+        <w:t>Most studied Drug</w:t>
+      </w:r>
+    </w:p>
+    <w:p>
+      <w:r>
+        <w:rPr>
+          <w:noProof/>
+        </w:rPr>
+        <w:drawing>
+          <wp:inline distT="0" distB="0" distL="0" distR="0" wp14:anchorId="2207D425" wp14:editId="297ECE66">
+            <wp:extent cx="4191000" cy="1962150"/>
+            <wp:effectExtent l="0" t="0" r="0" b="0"/>
+            <wp:docPr id="23" name="Chart 23">
+              <a:extLst xmlns:a="http://schemas.openxmlformats.org/drawingml/2006/main">
+                <a:ext uri="{FF2B5EF4-FFF2-40B4-BE49-F238E27FC236}">
+                  <a16:creationId xmlns:a16="http://schemas.microsoft.com/office/drawing/2014/main" id="{3BD39C9A-5D55-4868-A6CC-C6889BE3435E}"/>
+                </a:ext>
+              </a:extLst>
+            </wp:docPr>
+            <wp:cNvGraphicFramePr/>
+            <a:graphic xmlns:a="http://schemas.openxmlformats.org/drawingml/2006/main">
+              <a:graphicData uri="http://schemas.openxmlformats.org/drawingml/2006/chart">
+                <c:chart xmlns:c="http://schemas.openxmlformats.org/drawingml/2006/chart" xmlns:r="http://schemas.openxmlformats.org/officeDocument/2006/relationships" r:id="rId31"/>
+              </a:graphicData>
+            </a:graphic>
+          </wp:inline>
+        </w:drawing>
+      </w:r>
+    </w:p>
+    <w:p>
+      <w:r>
+        <w:t xml:space="preserve">- </w:t>
+      </w:r>
+      <w:r>
+        <w:t xml:space="preserve">We can see Havrix720 Junior and Vaqta was the most studied drugs for Hepatitis A. </w:t>
+      </w:r>
+    </w:p>
+    <w:p/>
+    <w:p/>
+    <w:p>
+      <w:r>
+        <w:rPr>
+          <w:noProof/>
+        </w:rPr>
+        <w:drawing>
+          <wp:inline distT="0" distB="0" distL="0" distR="0" wp14:anchorId="261BC1BB" wp14:editId="31482373">
+            <wp:extent cx="4791075" cy="1885950"/>
+            <wp:effectExtent l="0" t="0" r="9525" b="0"/>
+            <wp:docPr id="24" name="Chart 24">
+              <a:extLst xmlns:a="http://schemas.openxmlformats.org/drawingml/2006/main">
+                <a:ext uri="{FF2B5EF4-FFF2-40B4-BE49-F238E27FC236}">
+                  <a16:creationId xmlns:a16="http://schemas.microsoft.com/office/drawing/2014/main" id="{3270D643-BFFF-4866-BF85-802B01682F63}"/>
+                </a:ext>
+              </a:extLst>
+            </wp:docPr>
+            <wp:cNvGraphicFramePr/>
+            <a:graphic xmlns:a="http://schemas.openxmlformats.org/drawingml/2006/main">
+              <a:graphicData uri="http://schemas.openxmlformats.org/drawingml/2006/chart">
+                <c:chart xmlns:c="http://schemas.openxmlformats.org/drawingml/2006/chart" xmlns:r="http://schemas.openxmlformats.org/officeDocument/2006/relationships" r:id="rId32"/>
+              </a:graphicData>
+            </a:graphic>
+          </wp:inline>
+        </w:drawing>
+      </w:r>
+    </w:p>
+    <w:p>
+      <w:r>
+        <w:t xml:space="preserve">- </w:t>
+      </w:r>
+      <w:r>
+        <w:t xml:space="preserve">We can see </w:t>
+      </w:r>
+      <w:r>
+        <w:t>Hydroxychloroquine</w:t>
+      </w:r>
+      <w:r>
+        <w:t xml:space="preserve"> was the most studied drugs for </w:t>
+      </w:r>
+      <w:r>
+        <w:t>COVID</w:t>
+      </w:r>
+      <w:r>
+        <w:t xml:space="preserve"> from others by substantial amount</w:t>
+      </w:r>
+      <w:r>
+        <w:t xml:space="preserve">. </w:t>
+      </w:r>
+    </w:p>
+    <w:p/>
+    <w:p/>
+    <w:p>
+      <w:pPr>
+        <w:rPr>
+          <w:b/>
+          <w:bCs/>
+          <w:sz w:val="32"/>
+          <w:szCs w:val="32"/>
+        </w:rPr>
+      </w:pPr>
+      <w:r>
+        <w:rPr>
+          <w:b/>
+          <w:bCs/>
+          <w:sz w:val="32"/>
+          <w:szCs w:val="32"/>
+        </w:rPr>
+        <w:t>Hep A</w:t>
+      </w:r>
+      <w:r>
+        <w:rPr>
+          <w:b/>
+          <w:bCs/>
+          <w:sz w:val="32"/>
+          <w:szCs w:val="32"/>
+        </w:rPr>
+        <w:t xml:space="preserve"> trends over the years</w:t>
+      </w:r>
+    </w:p>
+    <w:p/>
+    <w:p>
+      <w:r>
+        <w:drawing>
+          <wp:inline distT="0" distB="0" distL="0" distR="0" wp14:anchorId="77789F31" wp14:editId="345AAA4F">
+            <wp:extent cx="5943600" cy="2079625"/>
+            <wp:effectExtent l="0" t="0" r="0" b="0"/>
+            <wp:docPr id="32" name="Picture 32"/>
+            <wp:cNvGraphicFramePr>
+              <a:graphicFrameLocks xmlns:a="http://schemas.openxmlformats.org/drawingml/2006/main" noChangeAspect="1"/>
+            </wp:cNvGraphicFramePr>
+            <a:graphic xmlns:a="http://schemas.openxmlformats.org/drawingml/2006/main">
+              <a:graphicData uri="http://schemas.openxmlformats.org/drawingml/2006/picture">
+                <pic:pic xmlns:pic="http://schemas.openxmlformats.org/drawingml/2006/picture">
+                  <pic:nvPicPr>
+                    <pic:cNvPr id="1" name=""/>
+                    <pic:cNvPicPr/>
+                  </pic:nvPicPr>
+                  <pic:blipFill>
+                    <a:blip r:embed="rId33"/>
+                    <a:stretch>
+                      <a:fillRect/>
+                    </a:stretch>
+                  </pic:blipFill>
+                  <pic:spPr>
+                    <a:xfrm>
+                      <a:off x="0" y="0"/>
+                      <a:ext cx="5943600" cy="2079625"/>
+                    </a:xfrm>
+                    <a:prstGeom prst="rect">
+                      <a:avLst/>
+                    </a:prstGeom>
+                  </pic:spPr>
+                </pic:pic>
+              </a:graphicData>
+            </a:graphic>
+          </wp:inline>
+        </w:drawing>
+      </w:r>
+    </w:p>
+    <w:p>
+      <w:r>
+        <w:t xml:space="preserve">- </w:t>
+      </w:r>
+      <w:r>
+        <w:t>F</w:t>
+      </w:r>
+      <w:r>
+        <w:t>ollowing is the chart of when Hep A study started over the years</w:t>
+      </w:r>
+      <w:r>
+        <w:t>.</w:t>
+      </w:r>
+    </w:p>
+    <w:p/>
+    <w:p>
+      <w:r>
+        <w:drawing>
+          <wp:inline distT="0" distB="0" distL="0" distR="0" wp14:anchorId="09FBA5E9" wp14:editId="6B242A57">
+            <wp:extent cx="2695575" cy="2105918"/>
+            <wp:effectExtent l="0" t="0" r="0" b="8890"/>
+            <wp:docPr id="33" name="Picture 33"/>
+            <wp:cNvGraphicFramePr>
+              <a:graphicFrameLocks xmlns:a="http://schemas.openxmlformats.org/drawingml/2006/main" noChangeAspect="1"/>
+            </wp:cNvGraphicFramePr>
+            <a:graphic xmlns:a="http://schemas.openxmlformats.org/drawingml/2006/main">
+              <a:graphicData uri="http://schemas.openxmlformats.org/drawingml/2006/picture">
+                <pic:pic xmlns:pic="http://schemas.openxmlformats.org/drawingml/2006/picture">
+                  <pic:nvPicPr>
+                    <pic:cNvPr id="1" name=""/>
+                    <pic:cNvPicPr/>
+                  </pic:nvPicPr>
+                  <pic:blipFill>
+                    <a:blip r:embed="rId34"/>
+                    <a:stretch>
+                      <a:fillRect/>
+                    </a:stretch>
+                  </pic:blipFill>
+                  <pic:spPr>
+                    <a:xfrm>
+                      <a:off x="0" y="0"/>
+                      <a:ext cx="2707027" cy="2114865"/>
+                    </a:xfrm>
+                    <a:prstGeom prst="rect">
+                      <a:avLst/>
+                    </a:prstGeom>
+                  </pic:spPr>
+                </pic:pic>
+              </a:graphicData>
+            </a:graphic>
+          </wp:inline>
+        </w:drawing>
+      </w:r>
+      <w:r>
+        <w:t>- Following shows distribution of the Hep A study</w:t>
+      </w:r>
+      <w:r>
+        <w:t xml:space="preserve"> start year</w:t>
+      </w:r>
+      <w:r>
+        <w:t xml:space="preserve">. Oldest one started in 1990s and the most recent one started in 2010s. </w:t>
+      </w:r>
+      <w:r>
+        <w:t xml:space="preserve">Median is </w:t>
+      </w:r>
+      <w:r>
+        <w:t>2000s.</w:t>
+      </w:r>
+    </w:p>
+    <w:p>
+      <w:r>
+        <w:lastRenderedPageBreak/>
+        <w:drawing>
+          <wp:inline distT="0" distB="0" distL="0" distR="0" wp14:anchorId="61002B80" wp14:editId="1B1682FB">
+            <wp:extent cx="3600450" cy="2930742"/>
+            <wp:effectExtent l="0" t="0" r="0" b="3175"/>
+            <wp:docPr id="43" name="Picture 43"/>
+            <wp:cNvGraphicFramePr>
+              <a:graphicFrameLocks xmlns:a="http://schemas.openxmlformats.org/drawingml/2006/main" noChangeAspect="1"/>
+            </wp:cNvGraphicFramePr>
+            <a:graphic xmlns:a="http://schemas.openxmlformats.org/drawingml/2006/main">
+              <a:graphicData uri="http://schemas.openxmlformats.org/drawingml/2006/picture">
+                <pic:pic xmlns:pic="http://schemas.openxmlformats.org/drawingml/2006/picture">
+                  <pic:nvPicPr>
+                    <pic:cNvPr id="1" name=""/>
+                    <pic:cNvPicPr/>
+                  </pic:nvPicPr>
+                  <pic:blipFill>
+                    <a:blip r:embed="rId35"/>
+                    <a:stretch>
+                      <a:fillRect/>
+                    </a:stretch>
+                  </pic:blipFill>
+                  <pic:spPr>
+                    <a:xfrm>
+                      <a:off x="0" y="0"/>
+                      <a:ext cx="3606764" cy="2935881"/>
+                    </a:xfrm>
+                    <a:prstGeom prst="rect">
+                      <a:avLst/>
+                    </a:prstGeom>
+                  </pic:spPr>
+                </pic:pic>
+              </a:graphicData>
+            </a:graphic>
+          </wp:inline>
+        </w:drawing>
+      </w:r>
+    </w:p>
+    <w:p>
+      <w:r>
+        <w:t xml:space="preserve">- Following is ongoing Hep A study at </w:t>
+      </w:r>
+      <w:r>
+        <w:t xml:space="preserve">any particular year. We can see that Hep A study </w:t>
+      </w:r>
+      <w:r>
+        <w:t xml:space="preserve">keeps around 2000s and there are not a lot of study going around </w:t>
+      </w:r>
+      <w:r>
+        <w:t>left</w:t>
+      </w:r>
+      <w:r>
+        <w:t xml:space="preserve"> end of the tail of the graph. </w:t>
+      </w:r>
+      <w:r>
+        <w:t xml:space="preserve">The downtrend suggests that </w:t>
+      </w:r>
+      <w:r>
+        <w:t>studies on Hep A</w:t>
+      </w:r>
+      <w:r>
+        <w:t xml:space="preserve"> are</w:t>
+      </w:r>
+      <w:r>
+        <w:t xml:space="preserve"> almost on completion.</w:t>
+      </w:r>
+    </w:p>
+    <w:p>
+      <w:r>
+        <w:t xml:space="preserve"> </w:t>
+      </w:r>
+    </w:p>
+    <w:p>
+      <w:r>
+        <w:drawing>
+          <wp:inline distT="0" distB="0" distL="0" distR="0" wp14:anchorId="1E0BB818" wp14:editId="397B4E1A">
+            <wp:extent cx="3152775" cy="2466492"/>
+            <wp:effectExtent l="0" t="0" r="0" b="0"/>
+            <wp:docPr id="44" name="Picture 44"/>
+            <wp:cNvGraphicFramePr>
+              <a:graphicFrameLocks xmlns:a="http://schemas.openxmlformats.org/drawingml/2006/main" noChangeAspect="1"/>
+            </wp:cNvGraphicFramePr>
+            <a:graphic xmlns:a="http://schemas.openxmlformats.org/drawingml/2006/main">
+              <a:graphicData uri="http://schemas.openxmlformats.org/drawingml/2006/picture">
+                <pic:pic xmlns:pic="http://schemas.openxmlformats.org/drawingml/2006/picture">
+                  <pic:nvPicPr>
+                    <pic:cNvPr id="1" name=""/>
+                    <pic:cNvPicPr/>
+                  </pic:nvPicPr>
+                  <pic:blipFill>
+                    <a:blip r:embed="rId36"/>
+                    <a:stretch>
+                      <a:fillRect/>
+                    </a:stretch>
+                  </pic:blipFill>
+                  <pic:spPr>
+                    <a:xfrm>
+                      <a:off x="0" y="0"/>
+                      <a:ext cx="3158828" cy="2471227"/>
+                    </a:xfrm>
+                    <a:prstGeom prst="rect">
+                      <a:avLst/>
+                    </a:prstGeom>
+                  </pic:spPr>
+                </pic:pic>
+              </a:graphicData>
+            </a:graphic>
+          </wp:inline>
+        </w:drawing>
+      </w:r>
+      <w:r>
+        <w:t>- Following shows distribution of the Hep A study going on at any time of the year.</w:t>
+      </w:r>
+    </w:p>
+    <w:p/>
+    <w:p/>
+    <w:p>
+      <w:r>
+        <w:lastRenderedPageBreak/>
+        <w:drawing>
+          <wp:inline distT="0" distB="0" distL="0" distR="0" wp14:anchorId="03BB9947" wp14:editId="2FF341CF">
+            <wp:extent cx="3228975" cy="2561654"/>
+            <wp:effectExtent l="0" t="0" r="0" b="0"/>
+            <wp:docPr id="45" name="Picture 45"/>
+            <wp:cNvGraphicFramePr>
+              <a:graphicFrameLocks xmlns:a="http://schemas.openxmlformats.org/drawingml/2006/main" noChangeAspect="1"/>
+            </wp:cNvGraphicFramePr>
+            <a:graphic xmlns:a="http://schemas.openxmlformats.org/drawingml/2006/main">
+              <a:graphicData uri="http://schemas.openxmlformats.org/drawingml/2006/picture">
+                <pic:pic xmlns:pic="http://schemas.openxmlformats.org/drawingml/2006/picture">
+                  <pic:nvPicPr>
+                    <pic:cNvPr id="1" name=""/>
+                    <pic:cNvPicPr/>
+                  </pic:nvPicPr>
+                  <pic:blipFill>
+                    <a:blip r:embed="rId37"/>
+                    <a:stretch>
+                      <a:fillRect/>
+                    </a:stretch>
+                  </pic:blipFill>
+                  <pic:spPr>
+                    <a:xfrm>
+                      <a:off x="0" y="0"/>
+                      <a:ext cx="3234952" cy="2566396"/>
+                    </a:xfrm>
+                    <a:prstGeom prst="rect">
+                      <a:avLst/>
+                    </a:prstGeom>
+                  </pic:spPr>
+                </pic:pic>
+              </a:graphicData>
+            </a:graphic>
+          </wp:inline>
+        </w:drawing>
+      </w:r>
+    </w:p>
+    <w:p>
+      <w:r>
+        <w:t xml:space="preserve">- Following is the chart of when </w:t>
+      </w:r>
+      <w:r>
+        <w:t>Hep A</w:t>
+      </w:r>
+      <w:r>
+        <w:t xml:space="preserve"> study </w:t>
+      </w:r>
+      <w:r>
+        <w:t xml:space="preserve">ended </w:t>
+      </w:r>
+      <w:r>
+        <w:t>over the years.</w:t>
+      </w:r>
+    </w:p>
+    <w:p/>
+    <w:p>
+      <w:pPr>
+        <w:tabs>
+          <w:tab w:val="left" w:pos="5235"/>
+        </w:tabs>
+      </w:pPr>
+      <w:r>
+        <w:drawing>
+          <wp:inline distT="0" distB="0" distL="0" distR="0" wp14:anchorId="7B5831A0" wp14:editId="295109EB">
+            <wp:extent cx="3341857" cy="2647950"/>
+            <wp:effectExtent l="0" t="0" r="0" b="0"/>
+            <wp:docPr id="46" name="Picture 46"/>
+            <wp:cNvGraphicFramePr>
+              <a:graphicFrameLocks xmlns:a="http://schemas.openxmlformats.org/drawingml/2006/main" noChangeAspect="1"/>
+            </wp:cNvGraphicFramePr>
+            <a:graphic xmlns:a="http://schemas.openxmlformats.org/drawingml/2006/main">
+              <a:graphicData uri="http://schemas.openxmlformats.org/drawingml/2006/picture">
+                <pic:pic xmlns:pic="http://schemas.openxmlformats.org/drawingml/2006/picture">
+                  <pic:nvPicPr>
+                    <pic:cNvPr id="1" name=""/>
+                    <pic:cNvPicPr/>
+                  </pic:nvPicPr>
+                  <pic:blipFill>
+                    <a:blip r:embed="rId38"/>
+                    <a:stretch>
+                      <a:fillRect/>
+                    </a:stretch>
+                  </pic:blipFill>
+                  <pic:spPr>
+                    <a:xfrm>
+                      <a:off x="0" y="0"/>
+                      <a:ext cx="3349260" cy="2653816"/>
+                    </a:xfrm>
+                    <a:prstGeom prst="rect">
+                      <a:avLst/>
+                    </a:prstGeom>
+                  </pic:spPr>
+                </pic:pic>
+              </a:graphicData>
+            </a:graphic>
+          </wp:inline>
+        </w:drawing>
+      </w:r>
+      <w:r>
+        <w:t>- distribution of end years for hep a study</w:t>
+      </w:r>
+    </w:p>
+    <w:p>
+      <w:pPr>
+        <w:tabs>
+          <w:tab w:val="left" w:pos="5235"/>
+        </w:tabs>
+      </w:pPr>
+    </w:p>
+    <w:p>
+      <w:pPr>
+        <w:tabs>
+          <w:tab w:val="left" w:pos="5235"/>
+        </w:tabs>
+      </w:pPr>
+    </w:p>
+    <w:p>
+      <w:pPr>
+        <w:rPr>
+          <w:b/>
+          <w:bCs/>
+          <w:sz w:val="36"/>
+          <w:szCs w:val="36"/>
+        </w:rPr>
+      </w:pPr>
+      <w:r>
+        <w:rPr>
+          <w:b/>
+          <w:bCs/>
+          <w:sz w:val="36"/>
+          <w:szCs w:val="36"/>
+        </w:rPr>
+        <w:t>COVID</w:t>
+      </w:r>
+      <w:r>
+        <w:rPr>
+          <w:b/>
+          <w:bCs/>
+          <w:sz w:val="32"/>
+          <w:szCs w:val="32"/>
+        </w:rPr>
+        <w:t xml:space="preserve"> </w:t>
+      </w:r>
+      <w:r>
+        <w:rPr>
+          <w:b/>
+          <w:bCs/>
+          <w:sz w:val="32"/>
+          <w:szCs w:val="32"/>
+        </w:rPr>
+        <w:t>trends over the years</w:t>
+      </w:r>
+    </w:p>
+    <w:p>
+      <w:r>
+        <w:lastRenderedPageBreak/>
+        <w:drawing>
+          <wp:inline distT="0" distB="0" distL="0" distR="0" wp14:anchorId="43496AD7" wp14:editId="7EE38275">
+            <wp:extent cx="2876550" cy="2250590"/>
+            <wp:effectExtent l="0" t="0" r="0" b="0"/>
+            <wp:docPr id="38" name="Picture 38"/>
+            <wp:cNvGraphicFramePr>
+              <a:graphicFrameLocks xmlns:a="http://schemas.openxmlformats.org/drawingml/2006/main" noChangeAspect="1"/>
+            </wp:cNvGraphicFramePr>
+            <a:graphic xmlns:a="http://schemas.openxmlformats.org/drawingml/2006/main">
+              <a:graphicData uri="http://schemas.openxmlformats.org/drawingml/2006/picture">
+                <pic:pic xmlns:pic="http://schemas.openxmlformats.org/drawingml/2006/picture">
+                  <pic:nvPicPr>
+                    <pic:cNvPr id="1" name=""/>
+                    <pic:cNvPicPr/>
+                  </pic:nvPicPr>
+                  <pic:blipFill>
+                    <a:blip r:embed="rId39"/>
+                    <a:stretch>
+                      <a:fillRect/>
+                    </a:stretch>
+                  </pic:blipFill>
+                  <pic:spPr>
+                    <a:xfrm>
+                      <a:off x="0" y="0"/>
+                      <a:ext cx="2885953" cy="2257946"/>
+                    </a:xfrm>
+                    <a:prstGeom prst="rect">
+                      <a:avLst/>
+                    </a:prstGeom>
+                  </pic:spPr>
+                </pic:pic>
+              </a:graphicData>
+            </a:graphic>
+          </wp:inline>
+        </w:drawing>
+      </w:r>
+      <w:r>
+        <w:t>- there are a lot of COVID-19 studies that opened in 2020 because of the pandemic</w:t>
+      </w:r>
+    </w:p>
+    <w:p/>
+    <w:p>
+      <w:r>
+        <w:drawing>
+          <wp:inline distT="0" distB="0" distL="0" distR="0" wp14:anchorId="6F41DB8E" wp14:editId="023A835E">
+            <wp:extent cx="3038475" cy="2406513"/>
+            <wp:effectExtent l="0" t="0" r="0" b="0"/>
+            <wp:docPr id="39" name="Picture 39"/>
+            <wp:cNvGraphicFramePr>
+              <a:graphicFrameLocks xmlns:a="http://schemas.openxmlformats.org/drawingml/2006/main" noChangeAspect="1"/>
+            </wp:cNvGraphicFramePr>
+            <a:graphic xmlns:a="http://schemas.openxmlformats.org/drawingml/2006/main">
+              <a:graphicData uri="http://schemas.openxmlformats.org/drawingml/2006/picture">
+                <pic:pic xmlns:pic="http://schemas.openxmlformats.org/drawingml/2006/picture">
+                  <pic:nvPicPr>
+                    <pic:cNvPr id="1" name=""/>
+                    <pic:cNvPicPr/>
+                  </pic:nvPicPr>
+                  <pic:blipFill>
+                    <a:blip r:embed="rId40"/>
+                    <a:stretch>
+                      <a:fillRect/>
+                    </a:stretch>
+                  </pic:blipFill>
+                  <pic:spPr>
+                    <a:xfrm>
+                      <a:off x="0" y="0"/>
+                      <a:ext cx="3044064" cy="2410940"/>
+                    </a:xfrm>
+                    <a:prstGeom prst="rect">
+                      <a:avLst/>
+                    </a:prstGeom>
+                  </pic:spPr>
+                </pic:pic>
+              </a:graphicData>
+            </a:graphic>
+          </wp:inline>
+        </w:drawing>
+      </w:r>
+      <w:r>
+        <w:t>- median is 2016+s, and it is skewed to more recent years, because of a lot of studies that started in 2020</w:t>
+      </w:r>
+    </w:p>
+    <w:p/>
+    <w:p>
+      <w:r>
+        <w:drawing>
+          <wp:inline distT="0" distB="0" distL="0" distR="0" wp14:anchorId="26469E52" wp14:editId="3ADA0D89">
+            <wp:extent cx="3124200" cy="2513964"/>
+            <wp:effectExtent l="0" t="0" r="0" b="1270"/>
+            <wp:docPr id="47" name="Picture 47"/>
+            <wp:cNvGraphicFramePr>
+              <a:graphicFrameLocks xmlns:a="http://schemas.openxmlformats.org/drawingml/2006/main" noChangeAspect="1"/>
+            </wp:cNvGraphicFramePr>
+            <a:graphic xmlns:a="http://schemas.openxmlformats.org/drawingml/2006/main">
+              <a:graphicData uri="http://schemas.openxmlformats.org/drawingml/2006/picture">
+                <pic:pic xmlns:pic="http://schemas.openxmlformats.org/drawingml/2006/picture">
+                  <pic:nvPicPr>
+                    <pic:cNvPr id="1" name=""/>
+                    <pic:cNvPicPr/>
+                  </pic:nvPicPr>
+                  <pic:blipFill>
+                    <a:blip r:embed="rId41"/>
+                    <a:stretch>
+                      <a:fillRect/>
+                    </a:stretch>
+                  </pic:blipFill>
+                  <pic:spPr>
+                    <a:xfrm>
+                      <a:off x="0" y="0"/>
+                      <a:ext cx="3142313" cy="2528539"/>
+                    </a:xfrm>
+                    <a:prstGeom prst="rect">
+                      <a:avLst/>
+                    </a:prstGeom>
+                  </pic:spPr>
+                </pic:pic>
+              </a:graphicData>
+            </a:graphic>
+          </wp:inline>
+        </w:drawing>
+      </w:r>
+      <w:r>
+        <w:t>- study at any time for COVID-19.</w:t>
+      </w:r>
+    </w:p>
+    <w:p>
+      <w:r>
+        <w:lastRenderedPageBreak/>
+        <w:drawing>
+          <wp:inline distT="0" distB="0" distL="0" distR="0" wp14:anchorId="3D058EFB" wp14:editId="3A8A5CA8">
+            <wp:extent cx="3011430" cy="2362200"/>
+            <wp:effectExtent l="0" t="0" r="0" b="0"/>
+            <wp:docPr id="48" name="Picture 48"/>
+            <wp:cNvGraphicFramePr>
+              <a:graphicFrameLocks xmlns:a="http://schemas.openxmlformats.org/drawingml/2006/main" noChangeAspect="1"/>
+            </wp:cNvGraphicFramePr>
+            <a:graphic xmlns:a="http://schemas.openxmlformats.org/drawingml/2006/main">
+              <a:graphicData uri="http://schemas.openxmlformats.org/drawingml/2006/picture">
+                <pic:pic xmlns:pic="http://schemas.openxmlformats.org/drawingml/2006/picture">
+                  <pic:nvPicPr>
+                    <pic:cNvPr id="1" name=""/>
+                    <pic:cNvPicPr/>
+                  </pic:nvPicPr>
+                  <pic:blipFill>
+                    <a:blip r:embed="rId42"/>
+                    <a:stretch>
+                      <a:fillRect/>
+                    </a:stretch>
+                  </pic:blipFill>
+                  <pic:spPr>
+                    <a:xfrm>
+                      <a:off x="0" y="0"/>
+                      <a:ext cx="3018959" cy="2368106"/>
+                    </a:xfrm>
+                    <a:prstGeom prst="rect">
+                      <a:avLst/>
+                    </a:prstGeom>
+                  </pic:spPr>
+                </pic:pic>
+              </a:graphicData>
+            </a:graphic>
+          </wp:inline>
+        </w:drawing>
+      </w:r>
+      <w:r>
+        <w:t>- distribution of studies opened</w:t>
+      </w:r>
+      <w:r>
+        <w:t xml:space="preserve"> on COVID-19</w:t>
+      </w:r>
+    </w:p>
+    <w:p/>
+    <w:p>
+      <w:r>
+        <w:drawing>
+          <wp:inline distT="0" distB="0" distL="0" distR="0" wp14:anchorId="154AC731" wp14:editId="13A3FEB0">
+            <wp:extent cx="3127791" cy="2514600"/>
+            <wp:effectExtent l="0" t="0" r="0" b="0"/>
+            <wp:docPr id="49" name="Picture 49"/>
+            <wp:cNvGraphicFramePr>
+              <a:graphicFrameLocks xmlns:a="http://schemas.openxmlformats.org/drawingml/2006/main" noChangeAspect="1"/>
+            </wp:cNvGraphicFramePr>
+            <a:graphic xmlns:a="http://schemas.openxmlformats.org/drawingml/2006/main">
+              <a:graphicData uri="http://schemas.openxmlformats.org/drawingml/2006/picture">
+                <pic:pic xmlns:pic="http://schemas.openxmlformats.org/drawingml/2006/picture">
+                  <pic:nvPicPr>
+                    <pic:cNvPr id="1" name=""/>
+                    <pic:cNvPicPr/>
+                  </pic:nvPicPr>
+                  <pic:blipFill>
+                    <a:blip r:embed="rId43"/>
+                    <a:stretch>
+                      <a:fillRect/>
+                    </a:stretch>
+                  </pic:blipFill>
+                  <pic:spPr>
+                    <a:xfrm>
+                      <a:off x="0" y="0"/>
+                      <a:ext cx="3138334" cy="2523076"/>
+                    </a:xfrm>
+                    <a:prstGeom prst="rect">
+                      <a:avLst/>
+                    </a:prstGeom>
+                  </pic:spPr>
+                </pic:pic>
+              </a:graphicData>
+            </a:graphic>
+          </wp:inline>
+        </w:drawing>
+      </w:r>
+    </w:p>
+    <w:p>
+      <w:r>
+        <w:t xml:space="preserve">- </w:t>
+      </w:r>
+      <w:r>
+        <w:t>All</w:t>
+      </w:r>
+      <w:r>
+        <w:t xml:space="preserve"> ended in 2020 and 2021 but some are expecting to end pretty soon</w:t>
+      </w:r>
+      <w:r>
+        <w:t xml:space="preserve"> that are not included in this graph</w:t>
+      </w:r>
+    </w:p>
+    <w:p/>
+    <w:p>
+      <w:r>
+        <w:drawing>
+          <wp:inline distT="0" distB="0" distL="0" distR="0" wp14:anchorId="60553742" wp14:editId="7F0D565A">
+            <wp:extent cx="2943225" cy="2288089"/>
+            <wp:effectExtent l="0" t="0" r="0" b="0"/>
+            <wp:docPr id="50" name="Picture 50"/>
+            <wp:cNvGraphicFramePr>
+              <a:graphicFrameLocks xmlns:a="http://schemas.openxmlformats.org/drawingml/2006/main" noChangeAspect="1"/>
+            </wp:cNvGraphicFramePr>
+            <a:graphic xmlns:a="http://schemas.openxmlformats.org/drawingml/2006/main">
+              <a:graphicData uri="http://schemas.openxmlformats.org/drawingml/2006/picture">
+                <pic:pic xmlns:pic="http://schemas.openxmlformats.org/drawingml/2006/picture">
+                  <pic:nvPicPr>
+                    <pic:cNvPr id="1" name=""/>
+                    <pic:cNvPicPr/>
+                  </pic:nvPicPr>
+                  <pic:blipFill>
+                    <a:blip r:embed="rId44"/>
+                    <a:stretch>
+                      <a:fillRect/>
+                    </a:stretch>
+                  </pic:blipFill>
+                  <pic:spPr>
+                    <a:xfrm>
+                      <a:off x="0" y="0"/>
+                      <a:ext cx="2951843" cy="2294789"/>
+                    </a:xfrm>
+                    <a:prstGeom prst="rect">
+                      <a:avLst/>
+                    </a:prstGeom>
+                  </pic:spPr>
+                </pic:pic>
+              </a:graphicData>
+            </a:graphic>
+          </wp:inline>
+        </w:drawing>
+      </w:r>
+    </w:p>
+    <w:p>
+      <w:r>
+        <w:t xml:space="preserve">- studies </w:t>
+      </w:r>
+      <w:r>
+        <w:t>ending distribution for COVID</w:t>
+      </w:r>
+      <w:r>
+        <w:t>.</w:t>
+      </w:r>
+    </w:p>
+    <w:p>
+      <w:pPr>
+        <w:pStyle w:val="Heading2"/>
+        <w:rPr>
+          <w:b/>
+          <w:bCs/>
+          <w:sz w:val="40"/>
+          <w:szCs w:val="40"/>
+        </w:rPr>
+      </w:pPr>
+      <w:r>
+        <w:rPr>
+          <w:b/>
+          <w:bCs/>
+          <w:sz w:val="40"/>
+          <w:szCs w:val="40"/>
+        </w:rPr>
+        <w:lastRenderedPageBreak/>
+        <w:t xml:space="preserve">Section </w:t>
+      </w:r>
+      <w:r>
+        <w:rPr>
+          <w:b/>
+          <w:bCs/>
+          <w:sz w:val="40"/>
+          <w:szCs w:val="40"/>
+        </w:rPr>
+        <w:t xml:space="preserve">C </w:t>
+      </w:r>
+      <w:r>
+        <w:rPr>
+          <w:b/>
+          <w:bCs/>
+          <w:sz w:val="40"/>
+          <w:szCs w:val="40"/>
+        </w:rPr>
+        <w:t>Results:</w:t>
+      </w:r>
+    </w:p>
+    <w:p/>
+    <w:p/>
+    <w:p/>
     <w:p>
       <w:pPr>
         <w:jc w:val="center"/>
@@ -2134,7 +2964,7 @@
     </w:p>
     <w:p/>
     <w:p>
-      <w:hyperlink r:id="rId31" w:history="1">
+      <w:hyperlink r:id="rId45" w:history="1">
         <w:r>
           <w:rPr>
             <w:rStyle w:val="Hyperlink"/>
@@ -2144,10 +2974,17 @@
       </w:hyperlink>
     </w:p>
     <w:p>
-      <w:r>
-        <w:t>https://clinicaltrials.gov/ct2/about-studies/glossary</w:t>
-      </w:r>
+      <w:hyperlink r:id="rId46" w:history="1">
+        <w:r>
+          <w:rPr>
+            <w:rStyle w:val="Hyperlink"/>
+          </w:rPr>
+          <w:t>https://clinicaltrials.gov/ct2/about-studies/glossary</w:t>
+        </w:r>
+      </w:hyperlink>
     </w:p>
+    <w:p/>
+    <w:p/>
     <w:sectPr>
       <w:pgSz w:w="12240" w:h="15840"/>
       <w:pgMar w:top="1440" w:right="1440" w:bottom="1440" w:left="1440" w:header="720" w:footer="720" w:gutter="0"/>
@@ -3220,7 +4057,7 @@
           </c:val>
           <c:extLst>
             <c:ext xmlns:c16="http://schemas.microsoft.com/office/drawing/2014/chart" uri="{C3380CC4-5D6E-409C-BE32-E72D297353CC}">
-              <c16:uniqueId val="{00000000-AAB5-C04C-AA49-89C4CD14746D}"/>
+              <c16:uniqueId val="{00000000-1DCE-4916-A905-F3639959B7E4}"/>
             </c:ext>
           </c:extLst>
         </c:ser>
@@ -3315,7 +4152,7 @@
           </c:val>
           <c:extLst>
             <c:ext xmlns:c16="http://schemas.microsoft.com/office/drawing/2014/chart" uri="{C3380CC4-5D6E-409C-BE32-E72D297353CC}">
-              <c16:uniqueId val="{00000001-AAB5-C04C-AA49-89C4CD14746D}"/>
+              <c16:uniqueId val="{00000001-1DCE-4916-A905-F3639959B7E4}"/>
             </c:ext>
           </c:extLst>
         </c:ser>
@@ -9074,6 +9911,721 @@
         </a:p>
       </c:txPr>
     </c:legend>
+    <c:plotVisOnly val="1"/>
+    <c:dispBlanksAs val="gap"/>
+    <c:extLst>
+      <c:ext xmlns:c16r3="http://schemas.microsoft.com/office/drawing/2017/03/chart" uri="{56B9EC1D-385E-4148-901F-78D8002777C0}">
+        <c16r3:dataDisplayOptions16>
+          <c16r3:dispNaAsBlank val="1"/>
+        </c16r3:dataDisplayOptions16>
+      </c:ext>
+    </c:extLst>
+    <c:showDLblsOverMax val="0"/>
+  </c:chart>
+  <c:spPr>
+    <a:solidFill>
+      <a:schemeClr val="bg1"/>
+    </a:solidFill>
+    <a:ln w="9525" cap="flat" cmpd="sng" algn="ctr">
+      <a:solidFill>
+        <a:schemeClr val="tx1">
+          <a:lumMod val="15000"/>
+          <a:lumOff val="85000"/>
+        </a:schemeClr>
+      </a:solidFill>
+      <a:round/>
+    </a:ln>
+    <a:effectLst/>
+  </c:spPr>
+  <c:txPr>
+    <a:bodyPr/>
+    <a:lstStyle/>
+    <a:p>
+      <a:pPr>
+        <a:defRPr/>
+      </a:pPr>
+      <a:endParaRPr lang="en-US"/>
+    </a:p>
+  </c:txPr>
+  <c:externalData r:id="rId3">
+    <c:autoUpdate val="0"/>
+  </c:externalData>
+</c:chartSpace>
+</file>
+
+<file path=word/charts/chart21.xml><?xml version="1.0" encoding="utf-8"?>
+<c:chartSpace xmlns:c="http://schemas.openxmlformats.org/drawingml/2006/chart" xmlns:a="http://schemas.openxmlformats.org/drawingml/2006/main" xmlns:r="http://schemas.openxmlformats.org/officeDocument/2006/relationships" xmlns:c16r2="http://schemas.microsoft.com/office/drawing/2015/06/chart">
+  <c:date1904 val="0"/>
+  <c:lang val="en-US"/>
+  <c:roundedCorners val="0"/>
+  <mc:AlternateContent xmlns:mc="http://schemas.openxmlformats.org/markup-compatibility/2006">
+    <mc:Choice xmlns:c14="http://schemas.microsoft.com/office/drawing/2007/8/2/chart" Requires="c14">
+      <c14:style val="102"/>
+    </mc:Choice>
+    <mc:Fallback>
+      <c:style val="2"/>
+    </mc:Fallback>
+  </mc:AlternateContent>
+  <c:chart>
+    <c:title>
+      <c:tx>
+        <c:rich>
+          <a:bodyPr rot="0" spcFirstLastPara="1" vertOverflow="ellipsis" vert="horz" wrap="square" anchor="ctr" anchorCtr="1"/>
+          <a:lstStyle/>
+          <a:p>
+            <a:pPr>
+              <a:defRPr sz="1400" b="0" i="0" u="none" strike="noStrike" kern="1200" spc="0" baseline="0">
+                <a:solidFill>
+                  <a:schemeClr val="tx1">
+                    <a:lumMod val="65000"/>
+                    <a:lumOff val="35000"/>
+                  </a:schemeClr>
+                </a:solidFill>
+                <a:latin typeface="+mn-lt"/>
+                <a:ea typeface="+mn-ea"/>
+                <a:cs typeface="+mn-cs"/>
+              </a:defRPr>
+            </a:pPr>
+            <a:r>
+              <a:rPr lang="en-US"/>
+              <a:t>HepA Drug and Frequency</a:t>
+            </a:r>
+          </a:p>
+        </c:rich>
+      </c:tx>
+      <c:overlay val="0"/>
+      <c:spPr>
+        <a:noFill/>
+        <a:ln>
+          <a:noFill/>
+        </a:ln>
+        <a:effectLst/>
+      </c:spPr>
+      <c:txPr>
+        <a:bodyPr rot="0" spcFirstLastPara="1" vertOverflow="ellipsis" vert="horz" wrap="square" anchor="ctr" anchorCtr="1"/>
+        <a:lstStyle/>
+        <a:p>
+          <a:pPr>
+            <a:defRPr sz="1400" b="0" i="0" u="none" strike="noStrike" kern="1200" spc="0" baseline="0">
+              <a:solidFill>
+                <a:schemeClr val="tx1">
+                  <a:lumMod val="65000"/>
+                  <a:lumOff val="35000"/>
+                </a:schemeClr>
+              </a:solidFill>
+              <a:latin typeface="+mn-lt"/>
+              <a:ea typeface="+mn-ea"/>
+              <a:cs typeface="+mn-cs"/>
+            </a:defRPr>
+          </a:pPr>
+          <a:endParaRPr lang="en-US"/>
+        </a:p>
+      </c:txPr>
+    </c:title>
+    <c:autoTitleDeleted val="0"/>
+    <c:plotArea>
+      <c:layout/>
+      <c:barChart>
+        <c:barDir val="col"/>
+        <c:grouping val="clustered"/>
+        <c:varyColors val="0"/>
+        <c:ser>
+          <c:idx val="0"/>
+          <c:order val="0"/>
+          <c:spPr>
+            <a:solidFill>
+              <a:schemeClr val="accent1"/>
+            </a:solidFill>
+            <a:ln>
+              <a:noFill/>
+            </a:ln>
+            <a:effectLst/>
+          </c:spPr>
+          <c:invertIfNegative val="0"/>
+          <c:cat>
+            <c:strRef>
+              <c:f>mostStudied_DataHepA!$A$2:$A$15</c:f>
+              <c:strCache>
+                <c:ptCount val="14"/>
+                <c:pt idx="0">
+                  <c:v>Havrix 720 Junior</c:v>
+                </c:pt>
+                <c:pt idx="1">
+                  <c:v>Vaqta</c:v>
+                </c:pt>
+                <c:pt idx="2">
+                  <c:v>Havrix</c:v>
+                </c:pt>
+                <c:pt idx="3">
+                  <c:v>Havrix Inj</c:v>
+                </c:pt>
+                <c:pt idx="4">
+                  <c:v>Engerix-B</c:v>
+                </c:pt>
+                <c:pt idx="5">
+                  <c:v>Engerix TM</c:v>
+                </c:pt>
+                <c:pt idx="6">
+                  <c:v>Inactivated hepatitis A vaccine</c:v>
+                </c:pt>
+                <c:pt idx="7">
+                  <c:v>Attenuated alive HAV vaccine</c:v>
+                </c:pt>
+                <c:pt idx="8">
+                  <c:v>Twinrix</c:v>
+                </c:pt>
+                <c:pt idx="9">
+                  <c:v>Prevnar</c:v>
+                </c:pt>
+                <c:pt idx="10">
+                  <c:v>Hepatitis A vaccine</c:v>
+                </c:pt>
+                <c:pt idx="11">
+                  <c:v>Blood sampling</c:v>
+                </c:pt>
+                <c:pt idx="12">
+                  <c:v>Japanese encephalitis vaccine, 3_x000d_
+Inactivated HAV vaccine"</c:v>
+                </c:pt>
+                <c:pt idx="13">
+                  <c:v>Comparator: Prevnarâ„¢ (Pneumococcal 7-Valent Conjugate vaccine)</c:v>
+                </c:pt>
+              </c:strCache>
+            </c:strRef>
+          </c:cat>
+          <c:val>
+            <c:numRef>
+              <c:f>mostStudied_DataHepA!$B$2:$B$15</c:f>
+              <c:numCache>
+                <c:formatCode>General</c:formatCode>
+                <c:ptCount val="14"/>
+                <c:pt idx="0">
+                  <c:v>7</c:v>
+                </c:pt>
+                <c:pt idx="1">
+                  <c:v>7</c:v>
+                </c:pt>
+                <c:pt idx="2">
+                  <c:v>6</c:v>
+                </c:pt>
+                <c:pt idx="3">
+                  <c:v>4</c:v>
+                </c:pt>
+                <c:pt idx="4">
+                  <c:v>4</c:v>
+                </c:pt>
+                <c:pt idx="5">
+                  <c:v>4</c:v>
+                </c:pt>
+                <c:pt idx="6">
+                  <c:v>3</c:v>
+                </c:pt>
+                <c:pt idx="7">
+                  <c:v>3</c:v>
+                </c:pt>
+                <c:pt idx="8">
+                  <c:v>3</c:v>
+                </c:pt>
+                <c:pt idx="9">
+                  <c:v>3</c:v>
+                </c:pt>
+                <c:pt idx="10">
+                  <c:v>3</c:v>
+                </c:pt>
+                <c:pt idx="11">
+                  <c:v>3</c:v>
+                </c:pt>
+                <c:pt idx="12">
+                  <c:v>2</c:v>
+                </c:pt>
+                <c:pt idx="13">
+                  <c:v>2</c:v>
+                </c:pt>
+              </c:numCache>
+            </c:numRef>
+          </c:val>
+          <c:extLst>
+            <c:ext xmlns:c16="http://schemas.microsoft.com/office/drawing/2014/chart" uri="{C3380CC4-5D6E-409C-BE32-E72D297353CC}">
+              <c16:uniqueId val="{00000000-AED6-41BD-BA5C-84487B265B8B}"/>
+            </c:ext>
+          </c:extLst>
+        </c:ser>
+        <c:dLbls>
+          <c:showLegendKey val="0"/>
+          <c:showVal val="0"/>
+          <c:showCatName val="0"/>
+          <c:showSerName val="0"/>
+          <c:showPercent val="0"/>
+          <c:showBubbleSize val="0"/>
+        </c:dLbls>
+        <c:gapWidth val="219"/>
+        <c:overlap val="-27"/>
+        <c:axId val="1197244687"/>
+        <c:axId val="1197242191"/>
+      </c:barChart>
+      <c:catAx>
+        <c:axId val="1197244687"/>
+        <c:scaling>
+          <c:orientation val="minMax"/>
+        </c:scaling>
+        <c:delete val="0"/>
+        <c:axPos val="b"/>
+        <c:numFmt formatCode="General" sourceLinked="1"/>
+        <c:majorTickMark val="none"/>
+        <c:minorTickMark val="none"/>
+        <c:tickLblPos val="nextTo"/>
+        <c:spPr>
+          <a:noFill/>
+          <a:ln w="9525" cap="flat" cmpd="sng" algn="ctr">
+            <a:solidFill>
+              <a:schemeClr val="tx1">
+                <a:lumMod val="15000"/>
+                <a:lumOff val="85000"/>
+              </a:schemeClr>
+            </a:solidFill>
+            <a:round/>
+          </a:ln>
+          <a:effectLst/>
+        </c:spPr>
+        <c:txPr>
+          <a:bodyPr rot="-60000000" spcFirstLastPara="1" vertOverflow="ellipsis" vert="horz" wrap="square" anchor="ctr" anchorCtr="1"/>
+          <a:lstStyle/>
+          <a:p>
+            <a:pPr>
+              <a:defRPr sz="900" b="0" i="0" u="none" strike="noStrike" kern="1200" baseline="0">
+                <a:solidFill>
+                  <a:schemeClr val="tx1">
+                    <a:lumMod val="65000"/>
+                    <a:lumOff val="35000"/>
+                  </a:schemeClr>
+                </a:solidFill>
+                <a:latin typeface="+mn-lt"/>
+                <a:ea typeface="+mn-ea"/>
+                <a:cs typeface="+mn-cs"/>
+              </a:defRPr>
+            </a:pPr>
+            <a:endParaRPr lang="en-US"/>
+          </a:p>
+        </c:txPr>
+        <c:crossAx val="1197242191"/>
+        <c:crosses val="autoZero"/>
+        <c:auto val="1"/>
+        <c:lblAlgn val="ctr"/>
+        <c:lblOffset val="100"/>
+        <c:noMultiLvlLbl val="0"/>
+      </c:catAx>
+      <c:valAx>
+        <c:axId val="1197242191"/>
+        <c:scaling>
+          <c:orientation val="minMax"/>
+        </c:scaling>
+        <c:delete val="0"/>
+        <c:axPos val="l"/>
+        <c:majorGridlines>
+          <c:spPr>
+            <a:ln w="9525" cap="flat" cmpd="sng" algn="ctr">
+              <a:solidFill>
+                <a:schemeClr val="tx1">
+                  <a:lumMod val="15000"/>
+                  <a:lumOff val="85000"/>
+                </a:schemeClr>
+              </a:solidFill>
+              <a:round/>
+            </a:ln>
+            <a:effectLst/>
+          </c:spPr>
+        </c:majorGridlines>
+        <c:numFmt formatCode="General" sourceLinked="1"/>
+        <c:majorTickMark val="none"/>
+        <c:minorTickMark val="none"/>
+        <c:tickLblPos val="nextTo"/>
+        <c:spPr>
+          <a:noFill/>
+          <a:ln>
+            <a:noFill/>
+          </a:ln>
+          <a:effectLst/>
+        </c:spPr>
+        <c:txPr>
+          <a:bodyPr rot="-60000000" spcFirstLastPara="1" vertOverflow="ellipsis" vert="horz" wrap="square" anchor="ctr" anchorCtr="1"/>
+          <a:lstStyle/>
+          <a:p>
+            <a:pPr>
+              <a:defRPr sz="900" b="0" i="0" u="none" strike="noStrike" kern="1200" baseline="0">
+                <a:solidFill>
+                  <a:schemeClr val="tx1">
+                    <a:lumMod val="65000"/>
+                    <a:lumOff val="35000"/>
+                  </a:schemeClr>
+                </a:solidFill>
+                <a:latin typeface="+mn-lt"/>
+                <a:ea typeface="+mn-ea"/>
+                <a:cs typeface="+mn-cs"/>
+              </a:defRPr>
+            </a:pPr>
+            <a:endParaRPr lang="en-US"/>
+          </a:p>
+        </c:txPr>
+        <c:crossAx val="1197244687"/>
+        <c:crosses val="autoZero"/>
+        <c:crossBetween val="between"/>
+      </c:valAx>
+      <c:spPr>
+        <a:noFill/>
+        <a:ln>
+          <a:noFill/>
+        </a:ln>
+        <a:effectLst/>
+      </c:spPr>
+    </c:plotArea>
+    <c:plotVisOnly val="1"/>
+    <c:dispBlanksAs val="gap"/>
+    <c:extLst>
+      <c:ext xmlns:c16r3="http://schemas.microsoft.com/office/drawing/2017/03/chart" uri="{56B9EC1D-385E-4148-901F-78D8002777C0}">
+        <c16r3:dataDisplayOptions16>
+          <c16r3:dispNaAsBlank val="1"/>
+        </c16r3:dataDisplayOptions16>
+      </c:ext>
+    </c:extLst>
+    <c:showDLblsOverMax val="0"/>
+  </c:chart>
+  <c:spPr>
+    <a:solidFill>
+      <a:schemeClr val="bg1"/>
+    </a:solidFill>
+    <a:ln w="9525" cap="flat" cmpd="sng" algn="ctr">
+      <a:solidFill>
+        <a:schemeClr val="tx1">
+          <a:lumMod val="15000"/>
+          <a:lumOff val="85000"/>
+        </a:schemeClr>
+      </a:solidFill>
+      <a:round/>
+    </a:ln>
+    <a:effectLst/>
+  </c:spPr>
+  <c:txPr>
+    <a:bodyPr/>
+    <a:lstStyle/>
+    <a:p>
+      <a:pPr>
+        <a:defRPr/>
+      </a:pPr>
+      <a:endParaRPr lang="en-US"/>
+    </a:p>
+  </c:txPr>
+  <c:externalData r:id="rId3">
+    <c:autoUpdate val="0"/>
+  </c:externalData>
+</c:chartSpace>
+</file>
+
+<file path=word/charts/chart22.xml><?xml version="1.0" encoding="utf-8"?>
+<c:chartSpace xmlns:c="http://schemas.openxmlformats.org/drawingml/2006/chart" xmlns:a="http://schemas.openxmlformats.org/drawingml/2006/main" xmlns:r="http://schemas.openxmlformats.org/officeDocument/2006/relationships" xmlns:c16r2="http://schemas.microsoft.com/office/drawing/2015/06/chart">
+  <c:date1904 val="0"/>
+  <c:lang val="en-US"/>
+  <c:roundedCorners val="0"/>
+  <mc:AlternateContent xmlns:mc="http://schemas.openxmlformats.org/markup-compatibility/2006">
+    <mc:Choice xmlns:c14="http://schemas.microsoft.com/office/drawing/2007/8/2/chart" Requires="c14">
+      <c14:style val="102"/>
+    </mc:Choice>
+    <mc:Fallback>
+      <c:style val="2"/>
+    </mc:Fallback>
+  </mc:AlternateContent>
+  <c:chart>
+    <c:title>
+      <c:tx>
+        <c:rich>
+          <a:bodyPr rot="0" spcFirstLastPara="1" vertOverflow="ellipsis" vert="horz" wrap="square" anchor="ctr" anchorCtr="1"/>
+          <a:lstStyle/>
+          <a:p>
+            <a:pPr>
+              <a:defRPr sz="1400" b="0" i="0" u="none" strike="noStrike" kern="1200" spc="0" baseline="0">
+                <a:solidFill>
+                  <a:schemeClr val="tx1">
+                    <a:lumMod val="65000"/>
+                    <a:lumOff val="35000"/>
+                  </a:schemeClr>
+                </a:solidFill>
+                <a:latin typeface="+mn-lt"/>
+                <a:ea typeface="+mn-ea"/>
+                <a:cs typeface="+mn-cs"/>
+              </a:defRPr>
+            </a:pPr>
+            <a:r>
+              <a:rPr lang="en-US"/>
+              <a:t>Covid Drug and Frequency</a:t>
+            </a:r>
+          </a:p>
+        </c:rich>
+      </c:tx>
+      <c:overlay val="0"/>
+      <c:spPr>
+        <a:noFill/>
+        <a:ln>
+          <a:noFill/>
+        </a:ln>
+        <a:effectLst/>
+      </c:spPr>
+      <c:txPr>
+        <a:bodyPr rot="0" spcFirstLastPara="1" vertOverflow="ellipsis" vert="horz" wrap="square" anchor="ctr" anchorCtr="1"/>
+        <a:lstStyle/>
+        <a:p>
+          <a:pPr>
+            <a:defRPr sz="1400" b="0" i="0" u="none" strike="noStrike" kern="1200" spc="0" baseline="0">
+              <a:solidFill>
+                <a:schemeClr val="tx1">
+                  <a:lumMod val="65000"/>
+                  <a:lumOff val="35000"/>
+                </a:schemeClr>
+              </a:solidFill>
+              <a:latin typeface="+mn-lt"/>
+              <a:ea typeface="+mn-ea"/>
+              <a:cs typeface="+mn-cs"/>
+            </a:defRPr>
+          </a:pPr>
+          <a:endParaRPr lang="en-US"/>
+        </a:p>
+      </c:txPr>
+    </c:title>
+    <c:autoTitleDeleted val="0"/>
+    <c:plotArea>
+      <c:layout/>
+      <c:barChart>
+        <c:barDir val="col"/>
+        <c:grouping val="clustered"/>
+        <c:varyColors val="0"/>
+        <c:ser>
+          <c:idx val="0"/>
+          <c:order val="0"/>
+          <c:spPr>
+            <a:solidFill>
+              <a:schemeClr val="accent1"/>
+            </a:solidFill>
+            <a:ln>
+              <a:noFill/>
+            </a:ln>
+            <a:effectLst/>
+          </c:spPr>
+          <c:invertIfNegative val="0"/>
+          <c:cat>
+            <c:strRef>
+              <c:f>mostStudied_DataCovid!$A$2:$A$12</c:f>
+              <c:strCache>
+                <c:ptCount val="11"/>
+                <c:pt idx="0">
+                  <c:v>Hydroxychloroquine</c:v>
+                </c:pt>
+                <c:pt idx="1">
+                  <c:v>Standard of Care</c:v>
+                </c:pt>
+                <c:pt idx="2">
+                  <c:v>Tocilizumab</c:v>
+                </c:pt>
+                <c:pt idx="3">
+                  <c:v>Remdesivir</c:v>
+                </c:pt>
+                <c:pt idx="4">
+                  <c:v>Questionnaire Administration</c:v>
+                </c:pt>
+                <c:pt idx="5">
+                  <c:v>Standard of care</c:v>
+                </c:pt>
+                <c:pt idx="6">
+                  <c:v>Azithromycin</c:v>
+                </c:pt>
+                <c:pt idx="7">
+                  <c:v>Favipiravir</c:v>
+                </c:pt>
+                <c:pt idx="8">
+                  <c:v>Vitamin D3</c:v>
+                </c:pt>
+                <c:pt idx="9">
+                  <c:v>Quality-of-Life Assessment</c:v>
+                </c:pt>
+                <c:pt idx="10">
+                  <c:v>Lopinavir/ritonavir treatment</c:v>
+                </c:pt>
+              </c:strCache>
+            </c:strRef>
+          </c:cat>
+          <c:val>
+            <c:numRef>
+              <c:f>mostStudied_DataCovid!$B$2:$B$12</c:f>
+              <c:numCache>
+                <c:formatCode>General</c:formatCode>
+                <c:ptCount val="11"/>
+                <c:pt idx="0">
+                  <c:v>51</c:v>
+                </c:pt>
+                <c:pt idx="1">
+                  <c:v>33</c:v>
+                </c:pt>
+                <c:pt idx="2">
+                  <c:v>21</c:v>
+                </c:pt>
+                <c:pt idx="3">
+                  <c:v>21</c:v>
+                </c:pt>
+                <c:pt idx="4">
+                  <c:v>21</c:v>
+                </c:pt>
+                <c:pt idx="5">
+                  <c:v>20</c:v>
+                </c:pt>
+                <c:pt idx="6">
+                  <c:v>17</c:v>
+                </c:pt>
+                <c:pt idx="7">
+                  <c:v>14</c:v>
+                </c:pt>
+                <c:pt idx="8">
+                  <c:v>12</c:v>
+                </c:pt>
+                <c:pt idx="9">
+                  <c:v>12</c:v>
+                </c:pt>
+                <c:pt idx="10">
+                  <c:v>11</c:v>
+                </c:pt>
+              </c:numCache>
+            </c:numRef>
+          </c:val>
+          <c:extLst>
+            <c:ext xmlns:c16="http://schemas.microsoft.com/office/drawing/2014/chart" uri="{C3380CC4-5D6E-409C-BE32-E72D297353CC}">
+              <c16:uniqueId val="{00000000-5EE7-485F-84B0-0CD96FC589D7}"/>
+            </c:ext>
+          </c:extLst>
+        </c:ser>
+        <c:dLbls>
+          <c:showLegendKey val="0"/>
+          <c:showVal val="0"/>
+          <c:showCatName val="0"/>
+          <c:showSerName val="0"/>
+          <c:showPercent val="0"/>
+          <c:showBubbleSize val="0"/>
+        </c:dLbls>
+        <c:gapWidth val="219"/>
+        <c:overlap val="-27"/>
+        <c:axId val="1190231039"/>
+        <c:axId val="1190232703"/>
+      </c:barChart>
+      <c:catAx>
+        <c:axId val="1190231039"/>
+        <c:scaling>
+          <c:orientation val="minMax"/>
+        </c:scaling>
+        <c:delete val="0"/>
+        <c:axPos val="b"/>
+        <c:numFmt formatCode="General" sourceLinked="1"/>
+        <c:majorTickMark val="none"/>
+        <c:minorTickMark val="none"/>
+        <c:tickLblPos val="nextTo"/>
+        <c:spPr>
+          <a:noFill/>
+          <a:ln w="9525" cap="flat" cmpd="sng" algn="ctr">
+            <a:solidFill>
+              <a:schemeClr val="tx1">
+                <a:lumMod val="15000"/>
+                <a:lumOff val="85000"/>
+              </a:schemeClr>
+            </a:solidFill>
+            <a:round/>
+          </a:ln>
+          <a:effectLst/>
+        </c:spPr>
+        <c:txPr>
+          <a:bodyPr rot="-60000000" spcFirstLastPara="1" vertOverflow="ellipsis" vert="horz" wrap="square" anchor="ctr" anchorCtr="1"/>
+          <a:lstStyle/>
+          <a:p>
+            <a:pPr>
+              <a:defRPr sz="900" b="0" i="0" u="none" strike="noStrike" kern="1200" baseline="0">
+                <a:solidFill>
+                  <a:schemeClr val="tx1">
+                    <a:lumMod val="65000"/>
+                    <a:lumOff val="35000"/>
+                  </a:schemeClr>
+                </a:solidFill>
+                <a:latin typeface="+mn-lt"/>
+                <a:ea typeface="+mn-ea"/>
+                <a:cs typeface="+mn-cs"/>
+              </a:defRPr>
+            </a:pPr>
+            <a:endParaRPr lang="en-US"/>
+          </a:p>
+        </c:txPr>
+        <c:crossAx val="1190232703"/>
+        <c:crosses val="autoZero"/>
+        <c:auto val="1"/>
+        <c:lblAlgn val="ctr"/>
+        <c:lblOffset val="100"/>
+        <c:noMultiLvlLbl val="0"/>
+      </c:catAx>
+      <c:valAx>
+        <c:axId val="1190232703"/>
+        <c:scaling>
+          <c:orientation val="minMax"/>
+        </c:scaling>
+        <c:delete val="0"/>
+        <c:axPos val="l"/>
+        <c:majorGridlines>
+          <c:spPr>
+            <a:ln w="9525" cap="flat" cmpd="sng" algn="ctr">
+              <a:solidFill>
+                <a:schemeClr val="tx1">
+                  <a:lumMod val="15000"/>
+                  <a:lumOff val="85000"/>
+                </a:schemeClr>
+              </a:solidFill>
+              <a:round/>
+            </a:ln>
+            <a:effectLst/>
+          </c:spPr>
+        </c:majorGridlines>
+        <c:numFmt formatCode="General" sourceLinked="1"/>
+        <c:majorTickMark val="none"/>
+        <c:minorTickMark val="none"/>
+        <c:tickLblPos val="nextTo"/>
+        <c:spPr>
+          <a:noFill/>
+          <a:ln>
+            <a:noFill/>
+          </a:ln>
+          <a:effectLst/>
+        </c:spPr>
+        <c:txPr>
+          <a:bodyPr rot="-60000000" spcFirstLastPara="1" vertOverflow="ellipsis" vert="horz" wrap="square" anchor="ctr" anchorCtr="1"/>
+          <a:lstStyle/>
+          <a:p>
+            <a:pPr>
+              <a:defRPr sz="900" b="0" i="0" u="none" strike="noStrike" kern="1200" baseline="0">
+                <a:solidFill>
+                  <a:schemeClr val="tx1">
+                    <a:lumMod val="65000"/>
+                    <a:lumOff val="35000"/>
+                  </a:schemeClr>
+                </a:solidFill>
+                <a:latin typeface="+mn-lt"/>
+                <a:ea typeface="+mn-ea"/>
+                <a:cs typeface="+mn-cs"/>
+              </a:defRPr>
+            </a:pPr>
+            <a:endParaRPr lang="en-US"/>
+          </a:p>
+        </c:txPr>
+        <c:crossAx val="1190231039"/>
+        <c:crosses val="autoZero"/>
+        <c:crossBetween val="between"/>
+      </c:valAx>
+      <c:spPr>
+        <a:noFill/>
+        <a:ln>
+          <a:noFill/>
+        </a:ln>
+        <a:effectLst/>
+      </c:spPr>
+    </c:plotArea>
     <c:plotVisOnly val="1"/>
     <c:dispBlanksAs val="gap"/>
     <c:extLst>
@@ -13257,6 +14809,86 @@
 </cs:colorStyle>
 </file>
 
+<file path=word/charts/colors22.xml><?xml version="1.0" encoding="utf-8"?>
+<cs:colorStyle xmlns:cs="http://schemas.microsoft.com/office/drawing/2012/chartStyle" xmlns:a="http://schemas.openxmlformats.org/drawingml/2006/main" meth="cycle" id="10">
+  <a:schemeClr val="accent1"/>
+  <a:schemeClr val="accent2"/>
+  <a:schemeClr val="accent3"/>
+  <a:schemeClr val="accent4"/>
+  <a:schemeClr val="accent5"/>
+  <a:schemeClr val="accent6"/>
+  <cs:variation/>
+  <cs:variation>
+    <a:lumMod val="60000"/>
+  </cs:variation>
+  <cs:variation>
+    <a:lumMod val="80000"/>
+    <a:lumOff val="20000"/>
+  </cs:variation>
+  <cs:variation>
+    <a:lumMod val="80000"/>
+  </cs:variation>
+  <cs:variation>
+    <a:lumMod val="60000"/>
+    <a:lumOff val="40000"/>
+  </cs:variation>
+  <cs:variation>
+    <a:lumMod val="50000"/>
+  </cs:variation>
+  <cs:variation>
+    <a:lumMod val="70000"/>
+    <a:lumOff val="30000"/>
+  </cs:variation>
+  <cs:variation>
+    <a:lumMod val="70000"/>
+  </cs:variation>
+  <cs:variation>
+    <a:lumMod val="50000"/>
+    <a:lumOff val="50000"/>
+  </cs:variation>
+</cs:colorStyle>
+</file>
+
+<file path=word/charts/colors23.xml><?xml version="1.0" encoding="utf-8"?>
+<cs:colorStyle xmlns:cs="http://schemas.microsoft.com/office/drawing/2012/chartStyle" xmlns:a="http://schemas.openxmlformats.org/drawingml/2006/main" meth="cycle" id="10">
+  <a:schemeClr val="accent1"/>
+  <a:schemeClr val="accent2"/>
+  <a:schemeClr val="accent3"/>
+  <a:schemeClr val="accent4"/>
+  <a:schemeClr val="accent5"/>
+  <a:schemeClr val="accent6"/>
+  <cs:variation/>
+  <cs:variation>
+    <a:lumMod val="60000"/>
+  </cs:variation>
+  <cs:variation>
+    <a:lumMod val="80000"/>
+    <a:lumOff val="20000"/>
+  </cs:variation>
+  <cs:variation>
+    <a:lumMod val="80000"/>
+  </cs:variation>
+  <cs:variation>
+    <a:lumMod val="60000"/>
+    <a:lumOff val="40000"/>
+  </cs:variation>
+  <cs:variation>
+    <a:lumMod val="50000"/>
+  </cs:variation>
+  <cs:variation>
+    <a:lumMod val="70000"/>
+    <a:lumOff val="30000"/>
+  </cs:variation>
+  <cs:variation>
+    <a:lumMod val="70000"/>
+  </cs:variation>
+  <cs:variation>
+    <a:lumMod val="50000"/>
+    <a:lumOff val="50000"/>
+  </cs:variation>
+</cs:colorStyle>
+</file>
+
 <file path=word/charts/colors3.xml><?xml version="1.0" encoding="utf-8"?>
 <cs:colorStyle xmlns:cs="http://schemas.microsoft.com/office/drawing/2012/chartStyle" xmlns:a="http://schemas.openxmlformats.org/drawingml/2006/main" meth="cycle" id="10">
   <a:schemeClr val="accent1"/>
@@ -20701,6 +22333,1012 @@
 </cs:chartStyle>
 </file>
 
+<file path=word/charts/style22.xml><?xml version="1.0" encoding="utf-8"?>
+<cs:chartStyle xmlns:cs="http://schemas.microsoft.com/office/drawing/2012/chartStyle" xmlns:a="http://schemas.openxmlformats.org/drawingml/2006/main" id="201">
+  <cs:axisTitle>
+    <cs:lnRef idx="0"/>
+    <cs:fillRef idx="0"/>
+    <cs:effectRef idx="0"/>
+    <cs:fontRef idx="minor">
+      <a:schemeClr val="tx1">
+        <a:lumMod val="65000"/>
+        <a:lumOff val="35000"/>
+      </a:schemeClr>
+    </cs:fontRef>
+    <cs:defRPr sz="1000" kern="1200"/>
+  </cs:axisTitle>
+  <cs:categoryAxis>
+    <cs:lnRef idx="0"/>
+    <cs:fillRef idx="0"/>
+    <cs:effectRef idx="0"/>
+    <cs:fontRef idx="minor">
+      <a:schemeClr val="tx1">
+        <a:lumMod val="65000"/>
+        <a:lumOff val="35000"/>
+      </a:schemeClr>
+    </cs:fontRef>
+    <cs:spPr>
+      <a:ln w="9525" cap="flat" cmpd="sng" algn="ctr">
+        <a:solidFill>
+          <a:schemeClr val="tx1">
+            <a:lumMod val="15000"/>
+            <a:lumOff val="85000"/>
+          </a:schemeClr>
+        </a:solidFill>
+        <a:round/>
+      </a:ln>
+    </cs:spPr>
+    <cs:defRPr sz="900" kern="1200"/>
+  </cs:categoryAxis>
+  <cs:chartArea mods="allowNoFillOverride allowNoLineOverride">
+    <cs:lnRef idx="0"/>
+    <cs:fillRef idx="0"/>
+    <cs:effectRef idx="0"/>
+    <cs:fontRef idx="minor">
+      <a:schemeClr val="tx1"/>
+    </cs:fontRef>
+    <cs:spPr>
+      <a:solidFill>
+        <a:schemeClr val="bg1"/>
+      </a:solidFill>
+      <a:ln w="9525" cap="flat" cmpd="sng" algn="ctr">
+        <a:solidFill>
+          <a:schemeClr val="tx1">
+            <a:lumMod val="15000"/>
+            <a:lumOff val="85000"/>
+          </a:schemeClr>
+        </a:solidFill>
+        <a:round/>
+      </a:ln>
+    </cs:spPr>
+    <cs:defRPr sz="1000" kern="1200"/>
+  </cs:chartArea>
+  <cs:dataLabel>
+    <cs:lnRef idx="0"/>
+    <cs:fillRef idx="0"/>
+    <cs:effectRef idx="0"/>
+    <cs:fontRef idx="minor">
+      <a:schemeClr val="tx1">
+        <a:lumMod val="75000"/>
+        <a:lumOff val="25000"/>
+      </a:schemeClr>
+    </cs:fontRef>
+    <cs:defRPr sz="900" kern="1200"/>
+  </cs:dataLabel>
+  <cs:dataLabelCallout>
+    <cs:lnRef idx="0"/>
+    <cs:fillRef idx="0"/>
+    <cs:effectRef idx="0"/>
+    <cs:fontRef idx="minor">
+      <a:schemeClr val="dk1">
+        <a:lumMod val="65000"/>
+        <a:lumOff val="35000"/>
+      </a:schemeClr>
+    </cs:fontRef>
+    <cs:spPr>
+      <a:solidFill>
+        <a:schemeClr val="lt1"/>
+      </a:solidFill>
+      <a:ln>
+        <a:solidFill>
+          <a:schemeClr val="dk1">
+            <a:lumMod val="25000"/>
+            <a:lumOff val="75000"/>
+          </a:schemeClr>
+        </a:solidFill>
+      </a:ln>
+    </cs:spPr>
+    <cs:defRPr sz="900" kern="1200"/>
+    <cs:bodyPr rot="0" spcFirstLastPara="1" vertOverflow="clip" horzOverflow="clip" vert="horz" wrap="square" lIns="36576" tIns="18288" rIns="36576" bIns="18288" anchor="ctr" anchorCtr="1">
+      <a:spAutoFit/>
+    </cs:bodyPr>
+  </cs:dataLabelCallout>
+  <cs:dataPoint>
+    <cs:lnRef idx="0"/>
+    <cs:fillRef idx="1">
+      <cs:styleClr val="auto"/>
+    </cs:fillRef>
+    <cs:effectRef idx="0"/>
+    <cs:fontRef idx="minor">
+      <a:schemeClr val="tx1"/>
+    </cs:fontRef>
+  </cs:dataPoint>
+  <cs:dataPoint3D>
+    <cs:lnRef idx="0"/>
+    <cs:fillRef idx="1">
+      <cs:styleClr val="auto"/>
+    </cs:fillRef>
+    <cs:effectRef idx="0"/>
+    <cs:fontRef idx="minor">
+      <a:schemeClr val="tx1"/>
+    </cs:fontRef>
+  </cs:dataPoint3D>
+  <cs:dataPointLine>
+    <cs:lnRef idx="0">
+      <cs:styleClr val="auto"/>
+    </cs:lnRef>
+    <cs:fillRef idx="1"/>
+    <cs:effectRef idx="0"/>
+    <cs:fontRef idx="minor">
+      <a:schemeClr val="tx1"/>
+    </cs:fontRef>
+    <cs:spPr>
+      <a:ln w="28575" cap="rnd">
+        <a:solidFill>
+          <a:schemeClr val="phClr"/>
+        </a:solidFill>
+        <a:round/>
+      </a:ln>
+    </cs:spPr>
+  </cs:dataPointLine>
+  <cs:dataPointMarker>
+    <cs:lnRef idx="0">
+      <cs:styleClr val="auto"/>
+    </cs:lnRef>
+    <cs:fillRef idx="1">
+      <cs:styleClr val="auto"/>
+    </cs:fillRef>
+    <cs:effectRef idx="0"/>
+    <cs:fontRef idx="minor">
+      <a:schemeClr val="tx1"/>
+    </cs:fontRef>
+    <cs:spPr>
+      <a:ln w="9525">
+        <a:solidFill>
+          <a:schemeClr val="phClr"/>
+        </a:solidFill>
+      </a:ln>
+    </cs:spPr>
+  </cs:dataPointMarker>
+  <cs:dataPointMarkerLayout symbol="circle" size="5"/>
+  <cs:dataPointWireframe>
+    <cs:lnRef idx="0">
+      <cs:styleClr val="auto"/>
+    </cs:lnRef>
+    <cs:fillRef idx="1"/>
+    <cs:effectRef idx="0"/>
+    <cs:fontRef idx="minor">
+      <a:schemeClr val="tx1"/>
+    </cs:fontRef>
+    <cs:spPr>
+      <a:ln w="9525" cap="rnd">
+        <a:solidFill>
+          <a:schemeClr val="phClr"/>
+        </a:solidFill>
+        <a:round/>
+      </a:ln>
+    </cs:spPr>
+  </cs:dataPointWireframe>
+  <cs:dataTable>
+    <cs:lnRef idx="0"/>
+    <cs:fillRef idx="0"/>
+    <cs:effectRef idx="0"/>
+    <cs:fontRef idx="minor">
+      <a:schemeClr val="tx1">
+        <a:lumMod val="65000"/>
+        <a:lumOff val="35000"/>
+      </a:schemeClr>
+    </cs:fontRef>
+    <cs:spPr>
+      <a:noFill/>
+      <a:ln w="9525" cap="flat" cmpd="sng" algn="ctr">
+        <a:solidFill>
+          <a:schemeClr val="tx1">
+            <a:lumMod val="15000"/>
+            <a:lumOff val="85000"/>
+          </a:schemeClr>
+        </a:solidFill>
+        <a:round/>
+      </a:ln>
+    </cs:spPr>
+    <cs:defRPr sz="900" kern="1200"/>
+  </cs:dataTable>
+  <cs:downBar>
+    <cs:lnRef idx="0"/>
+    <cs:fillRef idx="0"/>
+    <cs:effectRef idx="0"/>
+    <cs:fontRef idx="minor">
+      <a:schemeClr val="dk1"/>
+    </cs:fontRef>
+    <cs:spPr>
+      <a:solidFill>
+        <a:schemeClr val="dk1">
+          <a:lumMod val="65000"/>
+          <a:lumOff val="35000"/>
+        </a:schemeClr>
+      </a:solidFill>
+      <a:ln w="9525">
+        <a:solidFill>
+          <a:schemeClr val="tx1">
+            <a:lumMod val="65000"/>
+            <a:lumOff val="35000"/>
+          </a:schemeClr>
+        </a:solidFill>
+      </a:ln>
+    </cs:spPr>
+  </cs:downBar>
+  <cs:dropLine>
+    <cs:lnRef idx="0"/>
+    <cs:fillRef idx="0"/>
+    <cs:effectRef idx="0"/>
+    <cs:fontRef idx="minor">
+      <a:schemeClr val="tx1"/>
+    </cs:fontRef>
+    <cs:spPr>
+      <a:ln w="9525" cap="flat" cmpd="sng" algn="ctr">
+        <a:solidFill>
+          <a:schemeClr val="tx1">
+            <a:lumMod val="35000"/>
+            <a:lumOff val="65000"/>
+          </a:schemeClr>
+        </a:solidFill>
+        <a:round/>
+      </a:ln>
+    </cs:spPr>
+  </cs:dropLine>
+  <cs:errorBar>
+    <cs:lnRef idx="0"/>
+    <cs:fillRef idx="0"/>
+    <cs:effectRef idx="0"/>
+    <cs:fontRef idx="minor">
+      <a:schemeClr val="tx1"/>
+    </cs:fontRef>
+    <cs:spPr>
+      <a:ln w="9525" cap="flat" cmpd="sng" algn="ctr">
+        <a:solidFill>
+          <a:schemeClr val="tx1">
+            <a:lumMod val="65000"/>
+            <a:lumOff val="35000"/>
+          </a:schemeClr>
+        </a:solidFill>
+        <a:round/>
+      </a:ln>
+    </cs:spPr>
+  </cs:errorBar>
+  <cs:floor>
+    <cs:lnRef idx="0"/>
+    <cs:fillRef idx="0"/>
+    <cs:effectRef idx="0"/>
+    <cs:fontRef idx="minor">
+      <a:schemeClr val="tx1"/>
+    </cs:fontRef>
+    <cs:spPr>
+      <a:noFill/>
+      <a:ln>
+        <a:noFill/>
+      </a:ln>
+    </cs:spPr>
+  </cs:floor>
+  <cs:gridlineMajor>
+    <cs:lnRef idx="0"/>
+    <cs:fillRef idx="0"/>
+    <cs:effectRef idx="0"/>
+    <cs:fontRef idx="minor">
+      <a:schemeClr val="tx1"/>
+    </cs:fontRef>
+    <cs:spPr>
+      <a:ln w="9525" cap="flat" cmpd="sng" algn="ctr">
+        <a:solidFill>
+          <a:schemeClr val="tx1">
+            <a:lumMod val="15000"/>
+            <a:lumOff val="85000"/>
+          </a:schemeClr>
+        </a:solidFill>
+        <a:round/>
+      </a:ln>
+    </cs:spPr>
+  </cs:gridlineMajor>
+  <cs:gridlineMinor>
+    <cs:lnRef idx="0"/>
+    <cs:fillRef idx="0"/>
+    <cs:effectRef idx="0"/>
+    <cs:fontRef idx="minor">
+      <a:schemeClr val="tx1"/>
+    </cs:fontRef>
+    <cs:spPr>
+      <a:ln w="9525" cap="flat" cmpd="sng" algn="ctr">
+        <a:solidFill>
+          <a:schemeClr val="tx1">
+            <a:lumMod val="5000"/>
+            <a:lumOff val="95000"/>
+          </a:schemeClr>
+        </a:solidFill>
+        <a:round/>
+      </a:ln>
+    </cs:spPr>
+  </cs:gridlineMinor>
+  <cs:hiLoLine>
+    <cs:lnRef idx="0"/>
+    <cs:fillRef idx="0"/>
+    <cs:effectRef idx="0"/>
+    <cs:fontRef idx="minor">
+      <a:schemeClr val="tx1"/>
+    </cs:fontRef>
+    <cs:spPr>
+      <a:ln w="9525" cap="flat" cmpd="sng" algn="ctr">
+        <a:solidFill>
+          <a:schemeClr val="tx1">
+            <a:lumMod val="75000"/>
+            <a:lumOff val="25000"/>
+          </a:schemeClr>
+        </a:solidFill>
+        <a:round/>
+      </a:ln>
+    </cs:spPr>
+  </cs:hiLoLine>
+  <cs:leaderLine>
+    <cs:lnRef idx="0"/>
+    <cs:fillRef idx="0"/>
+    <cs:effectRef idx="0"/>
+    <cs:fontRef idx="minor">
+      <a:schemeClr val="tx1"/>
+    </cs:fontRef>
+    <cs:spPr>
+      <a:ln w="9525" cap="flat" cmpd="sng" algn="ctr">
+        <a:solidFill>
+          <a:schemeClr val="tx1">
+            <a:lumMod val="35000"/>
+            <a:lumOff val="65000"/>
+          </a:schemeClr>
+        </a:solidFill>
+        <a:round/>
+      </a:ln>
+    </cs:spPr>
+  </cs:leaderLine>
+  <cs:legend>
+    <cs:lnRef idx="0"/>
+    <cs:fillRef idx="0"/>
+    <cs:effectRef idx="0"/>
+    <cs:fontRef idx="minor">
+      <a:schemeClr val="tx1">
+        <a:lumMod val="65000"/>
+        <a:lumOff val="35000"/>
+      </a:schemeClr>
+    </cs:fontRef>
+    <cs:defRPr sz="900" kern="1200"/>
+  </cs:legend>
+  <cs:plotArea mods="allowNoFillOverride allowNoLineOverride">
+    <cs:lnRef idx="0"/>
+    <cs:fillRef idx="0"/>
+    <cs:effectRef idx="0"/>
+    <cs:fontRef idx="minor">
+      <a:schemeClr val="tx1"/>
+    </cs:fontRef>
+  </cs:plotArea>
+  <cs:plotArea3D mods="allowNoFillOverride allowNoLineOverride">
+    <cs:lnRef idx="0"/>
+    <cs:fillRef idx="0"/>
+    <cs:effectRef idx="0"/>
+    <cs:fontRef idx="minor">
+      <a:schemeClr val="tx1"/>
+    </cs:fontRef>
+  </cs:plotArea3D>
+  <cs:seriesAxis>
+    <cs:lnRef idx="0"/>
+    <cs:fillRef idx="0"/>
+    <cs:effectRef idx="0"/>
+    <cs:fontRef idx="minor">
+      <a:schemeClr val="tx1">
+        <a:lumMod val="65000"/>
+        <a:lumOff val="35000"/>
+      </a:schemeClr>
+    </cs:fontRef>
+    <cs:defRPr sz="900" kern="1200"/>
+  </cs:seriesAxis>
+  <cs:seriesLine>
+    <cs:lnRef idx="0"/>
+    <cs:fillRef idx="0"/>
+    <cs:effectRef idx="0"/>
+    <cs:fontRef idx="minor">
+      <a:schemeClr val="tx1"/>
+    </cs:fontRef>
+    <cs:spPr>
+      <a:ln w="9525" cap="flat" cmpd="sng" algn="ctr">
+        <a:solidFill>
+          <a:schemeClr val="tx1">
+            <a:lumMod val="35000"/>
+            <a:lumOff val="65000"/>
+          </a:schemeClr>
+        </a:solidFill>
+        <a:round/>
+      </a:ln>
+    </cs:spPr>
+  </cs:seriesLine>
+  <cs:title>
+    <cs:lnRef idx="0"/>
+    <cs:fillRef idx="0"/>
+    <cs:effectRef idx="0"/>
+    <cs:fontRef idx="minor">
+      <a:schemeClr val="tx1">
+        <a:lumMod val="65000"/>
+        <a:lumOff val="35000"/>
+      </a:schemeClr>
+    </cs:fontRef>
+    <cs:defRPr sz="1400" b="0" kern="1200" spc="0" baseline="0"/>
+  </cs:title>
+  <cs:trendline>
+    <cs:lnRef idx="0">
+      <cs:styleClr val="auto"/>
+    </cs:lnRef>
+    <cs:fillRef idx="0"/>
+    <cs:effectRef idx="0"/>
+    <cs:fontRef idx="minor">
+      <a:schemeClr val="tx1"/>
+    </cs:fontRef>
+    <cs:spPr>
+      <a:ln w="19050" cap="rnd">
+        <a:solidFill>
+          <a:schemeClr val="phClr"/>
+        </a:solidFill>
+        <a:prstDash val="sysDot"/>
+      </a:ln>
+    </cs:spPr>
+  </cs:trendline>
+  <cs:trendlineLabel>
+    <cs:lnRef idx="0"/>
+    <cs:fillRef idx="0"/>
+    <cs:effectRef idx="0"/>
+    <cs:fontRef idx="minor">
+      <a:schemeClr val="tx1">
+        <a:lumMod val="65000"/>
+        <a:lumOff val="35000"/>
+      </a:schemeClr>
+    </cs:fontRef>
+    <cs:defRPr sz="900" kern="1200"/>
+  </cs:trendlineLabel>
+  <cs:upBar>
+    <cs:lnRef idx="0"/>
+    <cs:fillRef idx="0"/>
+    <cs:effectRef idx="0"/>
+    <cs:fontRef idx="minor">
+      <a:schemeClr val="dk1"/>
+    </cs:fontRef>
+    <cs:spPr>
+      <a:solidFill>
+        <a:schemeClr val="lt1"/>
+      </a:solidFill>
+      <a:ln w="9525">
+        <a:solidFill>
+          <a:schemeClr val="tx1">
+            <a:lumMod val="15000"/>
+            <a:lumOff val="85000"/>
+          </a:schemeClr>
+        </a:solidFill>
+      </a:ln>
+    </cs:spPr>
+  </cs:upBar>
+  <cs:valueAxis>
+    <cs:lnRef idx="0"/>
+    <cs:fillRef idx="0"/>
+    <cs:effectRef idx="0"/>
+    <cs:fontRef idx="minor">
+      <a:schemeClr val="tx1">
+        <a:lumMod val="65000"/>
+        <a:lumOff val="35000"/>
+      </a:schemeClr>
+    </cs:fontRef>
+    <cs:defRPr sz="900" kern="1200"/>
+  </cs:valueAxis>
+  <cs:wall>
+    <cs:lnRef idx="0"/>
+    <cs:fillRef idx="0"/>
+    <cs:effectRef idx="0"/>
+    <cs:fontRef idx="minor">
+      <a:schemeClr val="tx1"/>
+    </cs:fontRef>
+    <cs:spPr>
+      <a:noFill/>
+      <a:ln>
+        <a:noFill/>
+      </a:ln>
+    </cs:spPr>
+  </cs:wall>
+</cs:chartStyle>
+</file>
+
+<file path=word/charts/style23.xml><?xml version="1.0" encoding="utf-8"?>
+<cs:chartStyle xmlns:cs="http://schemas.microsoft.com/office/drawing/2012/chartStyle" xmlns:a="http://schemas.openxmlformats.org/drawingml/2006/main" id="201">
+  <cs:axisTitle>
+    <cs:lnRef idx="0"/>
+    <cs:fillRef idx="0"/>
+    <cs:effectRef idx="0"/>
+    <cs:fontRef idx="minor">
+      <a:schemeClr val="tx1">
+        <a:lumMod val="65000"/>
+        <a:lumOff val="35000"/>
+      </a:schemeClr>
+    </cs:fontRef>
+    <cs:defRPr sz="1000" kern="1200"/>
+  </cs:axisTitle>
+  <cs:categoryAxis>
+    <cs:lnRef idx="0"/>
+    <cs:fillRef idx="0"/>
+    <cs:effectRef idx="0"/>
+    <cs:fontRef idx="minor">
+      <a:schemeClr val="tx1">
+        <a:lumMod val="65000"/>
+        <a:lumOff val="35000"/>
+      </a:schemeClr>
+    </cs:fontRef>
+    <cs:spPr>
+      <a:ln w="9525" cap="flat" cmpd="sng" algn="ctr">
+        <a:solidFill>
+          <a:schemeClr val="tx1">
+            <a:lumMod val="15000"/>
+            <a:lumOff val="85000"/>
+          </a:schemeClr>
+        </a:solidFill>
+        <a:round/>
+      </a:ln>
+    </cs:spPr>
+    <cs:defRPr sz="900" kern="1200"/>
+  </cs:categoryAxis>
+  <cs:chartArea mods="allowNoFillOverride allowNoLineOverride">
+    <cs:lnRef idx="0"/>
+    <cs:fillRef idx="0"/>
+    <cs:effectRef idx="0"/>
+    <cs:fontRef idx="minor">
+      <a:schemeClr val="tx1"/>
+    </cs:fontRef>
+    <cs:spPr>
+      <a:solidFill>
+        <a:schemeClr val="bg1"/>
+      </a:solidFill>
+      <a:ln w="9525" cap="flat" cmpd="sng" algn="ctr">
+        <a:solidFill>
+          <a:schemeClr val="tx1">
+            <a:lumMod val="15000"/>
+            <a:lumOff val="85000"/>
+          </a:schemeClr>
+        </a:solidFill>
+        <a:round/>
+      </a:ln>
+    </cs:spPr>
+    <cs:defRPr sz="1000" kern="1200"/>
+  </cs:chartArea>
+  <cs:dataLabel>
+    <cs:lnRef idx="0"/>
+    <cs:fillRef idx="0"/>
+    <cs:effectRef idx="0"/>
+    <cs:fontRef idx="minor">
+      <a:schemeClr val="tx1">
+        <a:lumMod val="75000"/>
+        <a:lumOff val="25000"/>
+      </a:schemeClr>
+    </cs:fontRef>
+    <cs:defRPr sz="900" kern="1200"/>
+  </cs:dataLabel>
+  <cs:dataLabelCallout>
+    <cs:lnRef idx="0"/>
+    <cs:fillRef idx="0"/>
+    <cs:effectRef idx="0"/>
+    <cs:fontRef idx="minor">
+      <a:schemeClr val="dk1">
+        <a:lumMod val="65000"/>
+        <a:lumOff val="35000"/>
+      </a:schemeClr>
+    </cs:fontRef>
+    <cs:spPr>
+      <a:solidFill>
+        <a:schemeClr val="lt1"/>
+      </a:solidFill>
+      <a:ln>
+        <a:solidFill>
+          <a:schemeClr val="dk1">
+            <a:lumMod val="25000"/>
+            <a:lumOff val="75000"/>
+          </a:schemeClr>
+        </a:solidFill>
+      </a:ln>
+    </cs:spPr>
+    <cs:defRPr sz="900" kern="1200"/>
+    <cs:bodyPr rot="0" spcFirstLastPara="1" vertOverflow="clip" horzOverflow="clip" vert="horz" wrap="square" lIns="36576" tIns="18288" rIns="36576" bIns="18288" anchor="ctr" anchorCtr="1">
+      <a:spAutoFit/>
+    </cs:bodyPr>
+  </cs:dataLabelCallout>
+  <cs:dataPoint>
+    <cs:lnRef idx="0"/>
+    <cs:fillRef idx="1">
+      <cs:styleClr val="auto"/>
+    </cs:fillRef>
+    <cs:effectRef idx="0"/>
+    <cs:fontRef idx="minor">
+      <a:schemeClr val="tx1"/>
+    </cs:fontRef>
+  </cs:dataPoint>
+  <cs:dataPoint3D>
+    <cs:lnRef idx="0"/>
+    <cs:fillRef idx="1">
+      <cs:styleClr val="auto"/>
+    </cs:fillRef>
+    <cs:effectRef idx="0"/>
+    <cs:fontRef idx="minor">
+      <a:schemeClr val="tx1"/>
+    </cs:fontRef>
+  </cs:dataPoint3D>
+  <cs:dataPointLine>
+    <cs:lnRef idx="0">
+      <cs:styleClr val="auto"/>
+    </cs:lnRef>
+    <cs:fillRef idx="1"/>
+    <cs:effectRef idx="0"/>
+    <cs:fontRef idx="minor">
+      <a:schemeClr val="tx1"/>
+    </cs:fontRef>
+    <cs:spPr>
+      <a:ln w="28575" cap="rnd">
+        <a:solidFill>
+          <a:schemeClr val="phClr"/>
+        </a:solidFill>
+        <a:round/>
+      </a:ln>
+    </cs:spPr>
+  </cs:dataPointLine>
+  <cs:dataPointMarker>
+    <cs:lnRef idx="0">
+      <cs:styleClr val="auto"/>
+    </cs:lnRef>
+    <cs:fillRef idx="1">
+      <cs:styleClr val="auto"/>
+    </cs:fillRef>
+    <cs:effectRef idx="0"/>
+    <cs:fontRef idx="minor">
+      <a:schemeClr val="tx1"/>
+    </cs:fontRef>
+    <cs:spPr>
+      <a:ln w="9525">
+        <a:solidFill>
+          <a:schemeClr val="phClr"/>
+        </a:solidFill>
+      </a:ln>
+    </cs:spPr>
+  </cs:dataPointMarker>
+  <cs:dataPointMarkerLayout symbol="circle" size="5"/>
+  <cs:dataPointWireframe>
+    <cs:lnRef idx="0">
+      <cs:styleClr val="auto"/>
+    </cs:lnRef>
+    <cs:fillRef idx="1"/>
+    <cs:effectRef idx="0"/>
+    <cs:fontRef idx="minor">
+      <a:schemeClr val="tx1"/>
+    </cs:fontRef>
+    <cs:spPr>
+      <a:ln w="9525" cap="rnd">
+        <a:solidFill>
+          <a:schemeClr val="phClr"/>
+        </a:solidFill>
+        <a:round/>
+      </a:ln>
+    </cs:spPr>
+  </cs:dataPointWireframe>
+  <cs:dataTable>
+    <cs:lnRef idx="0"/>
+    <cs:fillRef idx="0"/>
+    <cs:effectRef idx="0"/>
+    <cs:fontRef idx="minor">
+      <a:schemeClr val="tx1">
+        <a:lumMod val="65000"/>
+        <a:lumOff val="35000"/>
+      </a:schemeClr>
+    </cs:fontRef>
+    <cs:spPr>
+      <a:noFill/>
+      <a:ln w="9525" cap="flat" cmpd="sng" algn="ctr">
+        <a:solidFill>
+          <a:schemeClr val="tx1">
+            <a:lumMod val="15000"/>
+            <a:lumOff val="85000"/>
+          </a:schemeClr>
+        </a:solidFill>
+        <a:round/>
+      </a:ln>
+    </cs:spPr>
+    <cs:defRPr sz="900" kern="1200"/>
+  </cs:dataTable>
+  <cs:downBar>
+    <cs:lnRef idx="0"/>
+    <cs:fillRef idx="0"/>
+    <cs:effectRef idx="0"/>
+    <cs:fontRef idx="minor">
+      <a:schemeClr val="dk1"/>
+    </cs:fontRef>
+    <cs:spPr>
+      <a:solidFill>
+        <a:schemeClr val="dk1">
+          <a:lumMod val="65000"/>
+          <a:lumOff val="35000"/>
+        </a:schemeClr>
+      </a:solidFill>
+      <a:ln w="9525">
+        <a:solidFill>
+          <a:schemeClr val="tx1">
+            <a:lumMod val="65000"/>
+            <a:lumOff val="35000"/>
+          </a:schemeClr>
+        </a:solidFill>
+      </a:ln>
+    </cs:spPr>
+  </cs:downBar>
+  <cs:dropLine>
+    <cs:lnRef idx="0"/>
+    <cs:fillRef idx="0"/>
+    <cs:effectRef idx="0"/>
+    <cs:fontRef idx="minor">
+      <a:schemeClr val="tx1"/>
+    </cs:fontRef>
+    <cs:spPr>
+      <a:ln w="9525" cap="flat" cmpd="sng" algn="ctr">
+        <a:solidFill>
+          <a:schemeClr val="tx1">
+            <a:lumMod val="35000"/>
+            <a:lumOff val="65000"/>
+          </a:schemeClr>
+        </a:solidFill>
+        <a:round/>
+      </a:ln>
+    </cs:spPr>
+  </cs:dropLine>
+  <cs:errorBar>
+    <cs:lnRef idx="0"/>
+    <cs:fillRef idx="0"/>
+    <cs:effectRef idx="0"/>
+    <cs:fontRef idx="minor">
+      <a:schemeClr val="tx1"/>
+    </cs:fontRef>
+    <cs:spPr>
+      <a:ln w="9525" cap="flat" cmpd="sng" algn="ctr">
+        <a:solidFill>
+          <a:schemeClr val="tx1">
+            <a:lumMod val="65000"/>
+            <a:lumOff val="35000"/>
+          </a:schemeClr>
+        </a:solidFill>
+        <a:round/>
+      </a:ln>
+    </cs:spPr>
+  </cs:errorBar>
+  <cs:floor>
+    <cs:lnRef idx="0"/>
+    <cs:fillRef idx="0"/>
+    <cs:effectRef idx="0"/>
+    <cs:fontRef idx="minor">
+      <a:schemeClr val="tx1"/>
+    </cs:fontRef>
+    <cs:spPr>
+      <a:noFill/>
+      <a:ln>
+        <a:noFill/>
+      </a:ln>
+    </cs:spPr>
+  </cs:floor>
+  <cs:gridlineMajor>
+    <cs:lnRef idx="0"/>
+    <cs:fillRef idx="0"/>
+    <cs:effectRef idx="0"/>
+    <cs:fontRef idx="minor">
+      <a:schemeClr val="tx1"/>
+    </cs:fontRef>
+    <cs:spPr>
+      <a:ln w="9525" cap="flat" cmpd="sng" algn="ctr">
+        <a:solidFill>
+          <a:schemeClr val="tx1">
+            <a:lumMod val="15000"/>
+            <a:lumOff val="85000"/>
+          </a:schemeClr>
+        </a:solidFill>
+        <a:round/>
+      </a:ln>
+    </cs:spPr>
+  </cs:gridlineMajor>
+  <cs:gridlineMinor>
+    <cs:lnRef idx="0"/>
+    <cs:fillRef idx="0"/>
+    <cs:effectRef idx="0"/>
+    <cs:fontRef idx="minor">
+      <a:schemeClr val="tx1"/>
+    </cs:fontRef>
+    <cs:spPr>
+      <a:ln w="9525" cap="flat" cmpd="sng" algn="ctr">
+        <a:solidFill>
+          <a:schemeClr val="tx1">
+            <a:lumMod val="5000"/>
+            <a:lumOff val="95000"/>
+          </a:schemeClr>
+        </a:solidFill>
+        <a:round/>
+      </a:ln>
+    </cs:spPr>
+  </cs:gridlineMinor>
+  <cs:hiLoLine>
+    <cs:lnRef idx="0"/>
+    <cs:fillRef idx="0"/>
+    <cs:effectRef idx="0"/>
+    <cs:fontRef idx="minor">
+      <a:schemeClr val="tx1"/>
+    </cs:fontRef>
+    <cs:spPr>
+      <a:ln w="9525" cap="flat" cmpd="sng" algn="ctr">
+        <a:solidFill>
+          <a:schemeClr val="tx1">
+            <a:lumMod val="75000"/>
+            <a:lumOff val="25000"/>
+          </a:schemeClr>
+        </a:solidFill>
+        <a:round/>
+      </a:ln>
+    </cs:spPr>
+  </cs:hiLoLine>
+  <cs:leaderLine>
+    <cs:lnRef idx="0"/>
+    <cs:fillRef idx="0"/>
+    <cs:effectRef idx="0"/>
+    <cs:fontRef idx="minor">
+      <a:schemeClr val="tx1"/>
+    </cs:fontRef>
+    <cs:spPr>
+      <a:ln w="9525" cap="flat" cmpd="sng" algn="ctr">
+        <a:solidFill>
+          <a:schemeClr val="tx1">
+            <a:lumMod val="35000"/>
+            <a:lumOff val="65000"/>
+          </a:schemeClr>
+        </a:solidFill>
+        <a:round/>
+      </a:ln>
+    </cs:spPr>
+  </cs:leaderLine>
+  <cs:legend>
+    <cs:lnRef idx="0"/>
+    <cs:fillRef idx="0"/>
+    <cs:effectRef idx="0"/>
+    <cs:fontRef idx="minor">
+      <a:schemeClr val="tx1">
+        <a:lumMod val="65000"/>
+        <a:lumOff val="35000"/>
+      </a:schemeClr>
+    </cs:fontRef>
+    <cs:defRPr sz="900" kern="1200"/>
+  </cs:legend>
+  <cs:plotArea mods="allowNoFillOverride allowNoLineOverride">
+    <cs:lnRef idx="0"/>
+    <cs:fillRef idx="0"/>
+    <cs:effectRef idx="0"/>
+    <cs:fontRef idx="minor">
+      <a:schemeClr val="tx1"/>
+    </cs:fontRef>
+  </cs:plotArea>
+  <cs:plotArea3D mods="allowNoFillOverride allowNoLineOverride">
+    <cs:lnRef idx="0"/>
+    <cs:fillRef idx="0"/>
+    <cs:effectRef idx="0"/>
+    <cs:fontRef idx="minor">
+      <a:schemeClr val="tx1"/>
+    </cs:fontRef>
+  </cs:plotArea3D>
+  <cs:seriesAxis>
+    <cs:lnRef idx="0"/>
+    <cs:fillRef idx="0"/>
+    <cs:effectRef idx="0"/>
+    <cs:fontRef idx="minor">
+      <a:schemeClr val="tx1">
+        <a:lumMod val="65000"/>
+        <a:lumOff val="35000"/>
+      </a:schemeClr>
+    </cs:fontRef>
+    <cs:defRPr sz="900" kern="1200"/>
+  </cs:seriesAxis>
+  <cs:seriesLine>
+    <cs:lnRef idx="0"/>
+    <cs:fillRef idx="0"/>
+    <cs:effectRef idx="0"/>
+    <cs:fontRef idx="minor">
+      <a:schemeClr val="tx1"/>
+    </cs:fontRef>
+    <cs:spPr>
+      <a:ln w="9525" cap="flat" cmpd="sng" algn="ctr">
+        <a:solidFill>
+          <a:schemeClr val="tx1">
+            <a:lumMod val="35000"/>
+            <a:lumOff val="65000"/>
+          </a:schemeClr>
+        </a:solidFill>
+        <a:round/>
+      </a:ln>
+    </cs:spPr>
+  </cs:seriesLine>
+  <cs:title>
+    <cs:lnRef idx="0"/>
+    <cs:fillRef idx="0"/>
+    <cs:effectRef idx="0"/>
+    <cs:fontRef idx="minor">
+      <a:schemeClr val="tx1">
+        <a:lumMod val="65000"/>
+        <a:lumOff val="35000"/>
+      </a:schemeClr>
+    </cs:fontRef>
+    <cs:defRPr sz="1400" b="0" kern="1200" spc="0" baseline="0"/>
+  </cs:title>
+  <cs:trendline>
+    <cs:lnRef idx="0">
+      <cs:styleClr val="auto"/>
+    </cs:lnRef>
+    <cs:fillRef idx="0"/>
+    <cs:effectRef idx="0"/>
+    <cs:fontRef idx="minor">
+      <a:schemeClr val="tx1"/>
+    </cs:fontRef>
+    <cs:spPr>
+      <a:ln w="19050" cap="rnd">
+        <a:solidFill>
+          <a:schemeClr val="phClr"/>
+        </a:solidFill>
+        <a:prstDash val="sysDot"/>
+      </a:ln>
+    </cs:spPr>
+  </cs:trendline>
+  <cs:trendlineLabel>
+    <cs:lnRef idx="0"/>
+    <cs:fillRef idx="0"/>
+    <cs:effectRef idx="0"/>
+    <cs:fontRef idx="minor">
+      <a:schemeClr val="tx1">
+        <a:lumMod val="65000"/>
+        <a:lumOff val="35000"/>
+      </a:schemeClr>
+    </cs:fontRef>
+    <cs:defRPr sz="900" kern="1200"/>
+  </cs:trendlineLabel>
+  <cs:upBar>
+    <cs:lnRef idx="0"/>
+    <cs:fillRef idx="0"/>
+    <cs:effectRef idx="0"/>
+    <cs:fontRef idx="minor">
+      <a:schemeClr val="dk1"/>
+    </cs:fontRef>
+    <cs:spPr>
+      <a:solidFill>
+        <a:schemeClr val="lt1"/>
+      </a:solidFill>
+      <a:ln w="9525">
+        <a:solidFill>
+          <a:schemeClr val="tx1">
+            <a:lumMod val="15000"/>
+            <a:lumOff val="85000"/>
+          </a:schemeClr>
+        </a:solidFill>
+      </a:ln>
+    </cs:spPr>
+  </cs:upBar>
+  <cs:valueAxis>
+    <cs:lnRef idx="0"/>
+    <cs:fillRef idx="0"/>
+    <cs:effectRef idx="0"/>
+    <cs:fontRef idx="minor">
+      <a:schemeClr val="tx1">
+        <a:lumMod val="65000"/>
+        <a:lumOff val="35000"/>
+      </a:schemeClr>
+    </cs:fontRef>
+    <cs:defRPr sz="900" kern="1200"/>
+  </cs:valueAxis>
+  <cs:wall>
+    <cs:lnRef idx="0"/>
+    <cs:fillRef idx="0"/>
+    <cs:effectRef idx="0"/>
+    <cs:fontRef idx="minor">
+      <a:schemeClr val="tx1"/>
+    </cs:fontRef>
+    <cs:spPr>
+      <a:noFill/>
+      <a:ln>
+        <a:noFill/>
+      </a:ln>
+    </cs:spPr>
+  </cs:wall>
+</cs:chartStyle>
+</file>
+
 <file path=word/charts/style3.xml><?xml version="1.0" encoding="utf-8"?>
 <cs:chartStyle xmlns:cs="http://schemas.microsoft.com/office/drawing/2012/chartStyle" xmlns:a="http://schemas.openxmlformats.org/drawingml/2006/main" id="251">
   <cs:axisTitle>

</xml_diff>

<commit_message>
Revert "Update report layout"
This reverts commit d7619cab1d47dc9edb7555dd90c16044789742ee.
</commit_message>
<xml_diff>
--- a/ProjectReport/Project 1 Report.docx
+++ b/ProjectReport/Project 1 Report.docx
@@ -5,7 +5,6 @@
     <w:p>
       <w:pPr>
         <w:pStyle w:val="Title"/>
-        <w:spacing w:line="276" w:lineRule="auto"/>
       </w:pPr>
       <w:r>
         <w:t>Comparing Clinical Trial Datasets for COVID-19 and Hepatitis A</w:t>
@@ -14,7 +13,6 @@
     <w:p>
       <w:pPr>
         <w:pStyle w:val="Author"/>
-        <w:spacing w:line="276" w:lineRule="auto"/>
       </w:pPr>
       <w:r>
         <w:t>Holly Bennett, Yoon Choi, Cami Reittinger</w:t>
@@ -27,7 +25,7 @@
           <w:ilvl w:val="0"/>
           <w:numId w:val="4"/>
         </w:numPr>
-        <w:spacing w:before="400" w:after="240" w:line="276" w:lineRule="auto"/>
+        <w:spacing w:before="400" w:after="240"/>
         <w:contextualSpacing/>
         <w:jc w:val="center"/>
       </w:pPr>
@@ -36,9 +34,6 @@
       </w:r>
     </w:p>
     <w:p>
-      <w:pPr>
-        <w:spacing w:line="276" w:lineRule="auto"/>
-      </w:pPr>
       <w:r>
         <w:tab/>
         <w:t xml:space="preserve">In the past year, the desire for knowledge regarding COVID-19 has exploded. With this quest for information came an increase in COVID-19 related clinical trials. On the other hand, Hepatitis A is an infection that has been around for decades. </w:t>
@@ -60,7 +55,7 @@
           <w:ilvl w:val="0"/>
           <w:numId w:val="4"/>
         </w:numPr>
-        <w:spacing w:before="400" w:after="240" w:line="276" w:lineRule="auto"/>
+        <w:spacing w:before="400" w:after="240"/>
         <w:contextualSpacing/>
         <w:jc w:val="center"/>
       </w:pPr>
@@ -69,9 +64,6 @@
       </w:r>
     </w:p>
     <w:p>
-      <w:pPr>
-        <w:spacing w:line="276" w:lineRule="auto"/>
-      </w:pPr>
       <w:r>
         <w:tab/>
         <w:t xml:space="preserve">The first step in analyzing the two conditions was to </w:t>
@@ -93,16 +85,9 @@
       </w:r>
     </w:p>
     <w:p>
-      <w:pPr>
-        <w:spacing w:line="276" w:lineRule="auto"/>
-      </w:pPr>
       <w:r>
         <w:tab/>
-        <w:t xml:space="preserve">Once the data was exported, the next step was to parse the files and extract all relevant information. We decided on using Python for our parsing language. Rather than parsing the XML contents directly, we decided on converting the data into a JSON file. This method was an </w:t>
-      </w:r>
-      <w:r>
-        <w:lastRenderedPageBreak/>
-        <w:t xml:space="preserve">extra step, but it allowed for easier data parsing which saved both time and effort. Utilizing Python’s </w:t>
+        <w:t xml:space="preserve">Once the data was exported, the next step was to parse the files and extract all relevant information. We decided on using Python for our parsing language. Rather than parsing the XML contents directly, we decided on converting the data into a JSON file. This method was an extra step, but it allowed for easier data parsing which saved both time and effort. Utilizing Python’s </w:t>
       </w:r>
       <w:r>
         <w:rPr>
@@ -137,21 +122,19 @@
       </w:r>
     </w:p>
     <w:p>
-      <w:pPr>
-        <w:spacing w:line="276" w:lineRule="auto"/>
-      </w:pPr>
       <w:r>
         <w:tab/>
         <w:t xml:space="preserve">  </w:t>
       </w:r>
       <w:r>
-        <w:t xml:space="preserve">For a given search term, ClinicalTrials.gov returns trials using an automated algorithm based on MeSH terms. This meant that some of the trials that were exported did not have the provided search query listed as a condition. As the focus of our study was comparing trials for COVID-19 versus Hepatitis A, we filtered the dataset even further to only contain trials where one of those two diseases was listed as a condition. </w:t>
+        <w:t xml:space="preserve">For a given search term, ClinicalTrials.gov returns trials using an automated algorithm based on MeSH terms. This meant that some of the trials that were exported did not have the </w:t>
+      </w:r>
+      <w:r>
+        <w:lastRenderedPageBreak/>
+        <w:t xml:space="preserve">provided search query listed as a condition. As the focus of our study was comparing trials for COVID-19 versus Hepatitis A, we filtered the dataset even further to only contain trials where one of those two diseases was listed as a condition. </w:t>
       </w:r>
     </w:p>
     <w:p>
-      <w:pPr>
-        <w:spacing w:line="276" w:lineRule="auto"/>
-      </w:pPr>
       <w:r>
         <w:tab/>
         <w:t xml:space="preserve">Our filtering process was a simple iterative function that took the </w:t>
@@ -160,15 +143,10 @@
         <w:t xml:space="preserve">data dictionary as an input and returned a dictionary with only the relevant results. The original search query was stored in the JSON object, so each study’s conditions were compared to the original search term. All studies that did not contain the search term were discarded. </w:t>
       </w:r>
     </w:p>
-    <w:p>
-      <w:pPr>
-        <w:spacing w:line="276" w:lineRule="auto"/>
-      </w:pPr>
-    </w:p>
+    <w:p/>
     <w:p>
       <w:pPr>
         <w:pStyle w:val="Heading1"/>
-        <w:spacing w:line="276" w:lineRule="auto"/>
       </w:pPr>
       <w:r>
         <w:t>2.1 Section A:</w:t>
@@ -176,7 +154,6 @@
     </w:p>
     <w:p>
       <w:pPr>
-        <w:spacing w:line="276" w:lineRule="auto"/>
         <w:ind w:firstLine="720"/>
       </w:pPr>
       <w:r>
@@ -263,7 +240,6 @@
           <w:ilvl w:val="0"/>
           <w:numId w:val="1"/>
         </w:numPr>
-        <w:spacing w:line="276" w:lineRule="auto"/>
       </w:pPr>
       <w:r>
         <w:t>Create a dictionary for storing the information.</w:t>
@@ -276,7 +252,6 @@
           <w:ilvl w:val="0"/>
           <w:numId w:val="1"/>
         </w:numPr>
-        <w:spacing w:line="276" w:lineRule="auto"/>
       </w:pPr>
       <w:r>
         <w:t>Iterate over the dataset.</w:t>
@@ -289,7 +264,6 @@
           <w:ilvl w:val="0"/>
           <w:numId w:val="1"/>
         </w:numPr>
-        <w:spacing w:line="276" w:lineRule="auto"/>
       </w:pPr>
       <w:r>
         <w:t>Extract the desired data from the current study.</w:t>
@@ -302,7 +276,6 @@
           <w:ilvl w:val="0"/>
           <w:numId w:val="1"/>
         </w:numPr>
-        <w:spacing w:line="276" w:lineRule="auto"/>
       </w:pPr>
       <w:r>
         <w:t>If that item was not stored in the new dictionary, add the item as a key with a value of 1</w:t>
@@ -315,7 +288,6 @@
           <w:ilvl w:val="0"/>
           <w:numId w:val="1"/>
         </w:numPr>
-        <w:spacing w:line="276" w:lineRule="auto"/>
       </w:pPr>
       <w:r>
         <w:t>If that item was stored in the new dictionary, add one to the value stored at the matching key.</w:t>
@@ -328,7 +300,6 @@
           <w:ilvl w:val="0"/>
           <w:numId w:val="1"/>
         </w:numPr>
-        <w:spacing w:line="276" w:lineRule="auto"/>
       </w:pPr>
       <w:r>
         <w:t xml:space="preserve">Return the dictionary storing all the keys and corresponding value representing the data found in each study for a given procedure and the frequency at which they occurred. </w:t>
@@ -336,7 +307,6 @@
     </w:p>
     <w:p>
       <w:pPr>
-        <w:spacing w:line="276" w:lineRule="auto"/>
         <w:ind w:left="720"/>
       </w:pPr>
       <w:r>
@@ -350,11 +320,9 @@
           <w:ilvl w:val="0"/>
           <w:numId w:val="2"/>
         </w:numPr>
-        <w:spacing w:line="276" w:lineRule="auto"/>
       </w:pPr>
       <w:proofErr w:type="spellStart"/>
       <w:r>
-        <w:lastRenderedPageBreak/>
         <w:t>getLocationCount</w:t>
       </w:r>
       <w:proofErr w:type="spellEnd"/>
@@ -385,7 +353,6 @@
           <w:ilvl w:val="0"/>
           <w:numId w:val="2"/>
         </w:numPr>
-        <w:spacing w:line="276" w:lineRule="auto"/>
       </w:pPr>
       <w:proofErr w:type="spellStart"/>
       <w:r>
@@ -401,7 +368,11 @@
       </w:r>
       <w:proofErr w:type="spellEnd"/>
       <w:r>
-        <w:t xml:space="preserve">, meaning no data was available, a Unicode type meaning one phase was listed, or as a list which represented a trial with multiple phases provided. The </w:t>
+        <w:t xml:space="preserve">, meaning no data was available, a Unicode type </w:t>
+      </w:r>
+      <w:r>
+        <w:lastRenderedPageBreak/>
+        <w:t xml:space="preserve">meaning one phase was listed, or as a list which represented a trial with multiple phases provided. The </w:t>
       </w:r>
       <w:proofErr w:type="spellStart"/>
       <w:r>
@@ -419,7 +390,6 @@
           <w:ilvl w:val="0"/>
           <w:numId w:val="2"/>
         </w:numPr>
-        <w:spacing w:line="276" w:lineRule="auto"/>
       </w:pPr>
       <w:r>
         <w:t xml:space="preserve">getStudyDesignData extracted data regarding the study design portion of each study. This section was not uniform among clinical trials. Some trials had no design data, some had design data stored as a string, and the majority of trials had a list containing the study design information. Within the lists were six possible categories of information: the primary study purpose, intervention model, allocation, masking information, time perspective, and observational model. We chose to extract information for all of these categories, as the study design of a trial is an important component in a clinical trial. The getStudyDesignData function returned 6 dictionaries containing study design and frequency information for each of the aforementioned categories. </w:t>
@@ -432,7 +402,6 @@
           <w:ilvl w:val="0"/>
           <w:numId w:val="2"/>
         </w:numPr>
-        <w:spacing w:line="276" w:lineRule="auto"/>
       </w:pPr>
       <w:r>
         <w:t xml:space="preserve">getInterventionStatus extracted data regarding the invention of a clinical trial. This information is interesting as the number of interventions per trial differs. Thus, we extracted both the types and frequencies of interventions as well as calculated the average number of interventions per trial. </w:t>
@@ -445,7 +414,6 @@
           <w:ilvl w:val="0"/>
           <w:numId w:val="2"/>
         </w:numPr>
-        <w:spacing w:line="276" w:lineRule="auto"/>
       </w:pPr>
       <w:r>
         <w:t xml:space="preserve">getStudyDuration extracted data regarding the length a trial was conducted. Some trials had their completion date listed under the ‘primary_completion_date’ tag while others stored the information under the ‘last_update_posted’ tag. The majority of trials used the former, and we utilized the Python library dateutil.parse to convert the date stored as strings into a datetime object. This library was extremely useful as many of the dates entered were saved under differing formats, and the </w:t>
@@ -456,17 +424,12 @@
       </w:r>
       <w:proofErr w:type="spellEnd"/>
       <w:r>
-        <w:t xml:space="preserve"> library converted every </w:t>
-      </w:r>
-      <w:r>
-        <w:lastRenderedPageBreak/>
-        <w:t xml:space="preserve">date to a uniform format. We then calculated the difference in months between the start and end date and returned a dictionary containing the month data and their frequencies. </w:t>
+        <w:t xml:space="preserve"> library converted every date to a uniform format. We then calculated the difference in months between the start and end date and returned a dictionary containing the month data and their frequencies. </w:t>
       </w:r>
     </w:p>
     <w:p>
       <w:pPr>
         <w:pStyle w:val="Heading1"/>
-        <w:spacing w:line="276" w:lineRule="auto"/>
       </w:pPr>
       <w:r>
         <w:t>2.2 Section B:</w:t>
@@ -474,7 +437,6 @@
     </w:p>
     <w:p>
       <w:pPr>
-        <w:spacing w:line="276" w:lineRule="auto"/>
         <w:ind w:firstLine="720"/>
       </w:pPr>
       <w:r>
@@ -513,7 +475,6 @@
     </w:p>
     <w:p>
       <w:pPr>
-        <w:spacing w:line="276" w:lineRule="auto"/>
         <w:rPr>
           <w:rFonts w:cstheme="minorHAnsi"/>
         </w:rPr>
@@ -522,16 +483,13 @@
     <w:p>
       <w:pPr>
         <w:pStyle w:val="Heading1"/>
-        <w:spacing w:line="276" w:lineRule="auto"/>
       </w:pPr>
       <w:r>
+        <w:lastRenderedPageBreak/>
         <w:t>2.3 Section C:</w:t>
       </w:r>
     </w:p>
     <w:p>
-      <w:pPr>
-        <w:spacing w:line="276" w:lineRule="auto"/>
-      </w:pPr>
       <w:r>
         <w:tab/>
         <w:t xml:space="preserve">We decided to compare the sponsors in the trials for each disease. We wanted to see who </w:t>
@@ -546,32 +504,16 @@
         <w:t xml:space="preserve"> the most and who collaborated with others the most.</w:t>
       </w:r>
     </w:p>
+    <w:p/>
+    <w:p/>
     <w:p>
-      <w:pPr>
-        <w:spacing w:line="276" w:lineRule="auto"/>
-      </w:pPr>
-    </w:p>
-    <w:p>
-      <w:pPr>
-        <w:spacing w:line="276" w:lineRule="auto"/>
-      </w:pPr>
-    </w:p>
-    <w:p>
-      <w:pPr>
-        <w:spacing w:line="276" w:lineRule="auto"/>
-      </w:pPr>
       <w:r>
         <w:t>------</w:t>
       </w:r>
     </w:p>
+    <w:p/>
     <w:p>
       <w:pPr>
-        <w:spacing w:line="276" w:lineRule="auto"/>
-      </w:pPr>
-    </w:p>
-    <w:p>
-      <w:pPr>
-        <w:spacing w:line="276" w:lineRule="auto"/>
         <w:ind w:firstLine="720"/>
       </w:pPr>
       <w:r>
@@ -580,7 +522,6 @@
     </w:p>
     <w:p>
       <w:pPr>
-        <w:spacing w:line="276" w:lineRule="auto"/>
         <w:ind w:firstLine="720"/>
       </w:pPr>
       <w:r>
@@ -595,21 +536,7 @@
         <w:t xml:space="preserve">’ feature to combine data from both conditions into one table for a more direct analysis. Excel also has charting and graphing features that we used to visually analyze all data. Any calculations such as the average number of interventions per trial were calculated using Excel. </w:t>
       </w:r>
     </w:p>
-    <w:p>
-      <w:pPr>
-        <w:spacing w:line="276" w:lineRule="auto"/>
-      </w:pPr>
-    </w:p>
-    <w:p>
-      <w:pPr>
-        <w:spacing w:line="276" w:lineRule="auto"/>
-      </w:pPr>
-    </w:p>
-    <w:p>
-      <w:pPr>
-        <w:spacing w:line="276" w:lineRule="auto"/>
-      </w:pPr>
-    </w:p>
+    <w:p/>
     <w:p>
       <w:pPr>
         <w:pStyle w:val="Heading1"/>
@@ -617,19 +544,15 @@
           <w:ilvl w:val="0"/>
           <w:numId w:val="4"/>
         </w:numPr>
-        <w:spacing w:before="400" w:after="240" w:line="276" w:lineRule="auto"/>
+        <w:spacing w:before="400" w:after="240"/>
         <w:contextualSpacing/>
         <w:jc w:val="center"/>
       </w:pPr>
       <w:r>
-        <w:lastRenderedPageBreak/>
         <w:t>Results</w:t>
       </w:r>
     </w:p>
     <w:p>
-      <w:pPr>
-        <w:spacing w:line="276" w:lineRule="auto"/>
-      </w:pPr>
       <w:r>
         <w:tab/>
         <w:t>We exported Hepatitis A and COVID-19 trials from ClinicalTrials.gov on February 8</w:t>
@@ -647,7 +570,6 @@
     <w:p>
       <w:pPr>
         <w:pStyle w:val="Heading1"/>
-        <w:spacing w:line="276" w:lineRule="auto"/>
       </w:pPr>
       <w:r>
         <w:t>3.1 Section A Results:</w:t>
@@ -656,7 +578,6 @@
     <w:p>
       <w:pPr>
         <w:pStyle w:val="Heading2"/>
-        <w:spacing w:line="276" w:lineRule="auto"/>
         <w:rPr>
           <w:rStyle w:val="SubtleEmphasis"/>
         </w:rPr>
@@ -676,7 +597,6 @@
     </w:p>
     <w:p>
       <w:pPr>
-        <w:spacing w:line="276" w:lineRule="auto"/>
         <w:ind w:firstLine="720"/>
       </w:pPr>
       <w:r>
@@ -700,7 +620,6 @@
     </w:p>
     <w:p>
       <w:pPr>
-        <w:spacing w:line="276" w:lineRule="auto"/>
         <w:ind w:firstLine="720"/>
         <w:rPr>
           <w:rStyle w:val="SubtleEmphasis"/>
@@ -733,17 +652,22 @@
     </w:p>
     <w:p>
       <w:pPr>
-        <w:keepNext/>
-        <w:spacing w:line="276" w:lineRule="auto"/>
+        <w:rPr>
+          <w:rStyle w:val="SubtleEmphasis"/>
+          <w:i w:val="0"/>
+          <w:iCs w:val="0"/>
+          <w:color w:val="000000" w:themeColor="text1"/>
+        </w:rPr>
       </w:pPr>
       <w:r>
         <w:rPr>
           <w:noProof/>
         </w:rPr>
+        <w:lastRenderedPageBreak/>
         <w:drawing>
-          <wp:inline distT="0" distB="0" distL="0" distR="0" wp14:anchorId="691AA9E2" wp14:editId="6753A9AB">
-            <wp:extent cx="5937250" cy="2708476"/>
-            <wp:effectExtent l="0" t="0" r="6350" b="9525"/>
+          <wp:inline distT="0" distB="0" distL="0" distR="0" wp14:anchorId="691AA9E2" wp14:editId="215527B9">
+            <wp:extent cx="5937813" cy="1712595"/>
+            <wp:effectExtent l="0" t="0" r="6350" b="14605"/>
             <wp:docPr id="6" name="Chart 6">
               <a:extLst xmlns:a="http://schemas.openxmlformats.org/drawingml/2006/main">
                 <a:ext uri="{FF2B5EF4-FFF2-40B4-BE49-F238E27FC236}">
@@ -763,88 +687,6 @@
     </w:p>
     <w:p>
       <w:pPr>
-        <w:pStyle w:val="Caption"/>
-        <w:spacing w:line="276" w:lineRule="auto"/>
-      </w:pPr>
-      <w:r>
-        <w:t xml:space="preserve">Figure </w:t>
-      </w:r>
-      <w:fldSimple w:instr=" SEQ Figure \* ARABIC ">
-        <w:r>
-          <w:rPr>
-            <w:noProof/>
-          </w:rPr>
-          <w:t>1</w:t>
-        </w:r>
-      </w:fldSimple>
-    </w:p>
-    <w:p/>
-    <w:p/>
-    <w:p>
-      <w:pPr>
-        <w:pStyle w:val="Heading2"/>
-        <w:spacing w:line="276" w:lineRule="auto"/>
-        <w:rPr>
-          <w:rStyle w:val="SubtleEmphasis"/>
-        </w:rPr>
-      </w:pPr>
-      <w:r>
-        <w:rPr>
-          <w:rStyle w:val="SubtleEmphasis"/>
-        </w:rPr>
-        <w:lastRenderedPageBreak/>
-        <w:t>3.1.2 Activity Status</w:t>
-      </w:r>
-    </w:p>
-    <w:p>
-      <w:pPr>
-        <w:spacing w:line="276" w:lineRule="auto"/>
-        <w:rPr>
-          <w:rStyle w:val="SubtleEmphasis"/>
-          <w:i w:val="0"/>
-          <w:iCs w:val="0"/>
-          <w:color w:val="000000" w:themeColor="text1"/>
-        </w:rPr>
-      </w:pPr>
-      <w:r>
-        <w:rPr>
-          <w:noProof/>
-        </w:rPr>
-        <w:drawing>
-          <wp:anchor distT="0" distB="0" distL="114300" distR="114300" simplePos="0" relativeHeight="251681792" behindDoc="0" locked="0" layoutInCell="1" allowOverlap="1" wp14:anchorId="5B9CEC56" wp14:editId="09D92468">
-            <wp:simplePos x="0" y="0"/>
-            <wp:positionH relativeFrom="margin">
-              <wp:posOffset>-402</wp:posOffset>
-            </wp:positionH>
-            <wp:positionV relativeFrom="margin">
-              <wp:posOffset>450850</wp:posOffset>
-            </wp:positionV>
-            <wp:extent cx="2762250" cy="4154805"/>
-            <wp:effectExtent l="0" t="0" r="6350" b="10795"/>
-            <wp:wrapSquare wrapText="bothSides"/>
-            <wp:docPr id="4" name="Chart 4">
-              <a:extLst xmlns:a="http://schemas.openxmlformats.org/drawingml/2006/main">
-                <a:ext uri="{FF2B5EF4-FFF2-40B4-BE49-F238E27FC236}">
-                  <a16:creationId xmlns:a16="http://schemas.microsoft.com/office/drawing/2014/main" id="{5C6A6167-51B3-4860-8F69-FB5A7551091C}"/>
-                </a:ext>
-              </a:extLst>
-            </wp:docPr>
-            <wp:cNvGraphicFramePr/>
-            <a:graphic xmlns:a="http://schemas.openxmlformats.org/drawingml/2006/main">
-              <a:graphicData uri="http://schemas.openxmlformats.org/drawingml/2006/chart">
-                <c:chart xmlns:c="http://schemas.openxmlformats.org/drawingml/2006/chart" xmlns:r="http://schemas.openxmlformats.org/officeDocument/2006/relationships" r:id="rId8"/>
-              </a:graphicData>
-            </a:graphic>
-            <wp14:sizeRelV relativeFrom="margin">
-              <wp14:pctHeight>0</wp14:pctHeight>
-            </wp14:sizeRelV>
-          </wp:anchor>
-        </w:drawing>
-      </w:r>
-    </w:p>
-    <w:p>
-      <w:pPr>
-        <w:spacing w:line="276" w:lineRule="auto"/>
         <w:rPr>
           <w:rStyle w:val="SubtleEmphasis"/>
           <w:i w:val="0"/>
@@ -855,7 +697,30 @@
     </w:p>
     <w:p>
       <w:pPr>
-        <w:spacing w:line="276" w:lineRule="auto"/>
+        <w:pStyle w:val="Heading2"/>
+        <w:rPr>
+          <w:rStyle w:val="SubtleEmphasis"/>
+        </w:rPr>
+      </w:pPr>
+      <w:r>
+        <w:rPr>
+          <w:rStyle w:val="SubtleEmphasis"/>
+        </w:rPr>
+        <w:t>3.1.2 Activity Status</w:t>
+      </w:r>
+    </w:p>
+    <w:p>
+      <w:pPr>
+        <w:rPr>
+          <w:rStyle w:val="SubtleEmphasis"/>
+          <w:i w:val="0"/>
+          <w:iCs w:val="0"/>
+          <w:color w:val="000000" w:themeColor="text1"/>
+        </w:rPr>
+      </w:pPr>
+    </w:p>
+    <w:p>
+      <w:pPr>
         <w:ind w:firstLine="720"/>
         <w:rPr>
           <w:rStyle w:val="SubtleEmphasis"/>
@@ -963,7 +828,6 @@
     </w:p>
     <w:p>
       <w:pPr>
-        <w:spacing w:line="276" w:lineRule="auto"/>
         <w:ind w:firstLine="720"/>
         <w:rPr>
           <w:color w:val="000000" w:themeColor="text1"/>
@@ -1038,7 +902,6 @@
     </w:p>
     <w:p>
       <w:pPr>
-        <w:spacing w:line="276" w:lineRule="auto"/>
         <w:ind w:firstLine="720"/>
         <w:rPr>
           <w:rStyle w:val="SubtleEmphasis"/>
@@ -1050,145 +913,46 @@
     <w:p>
       <w:pPr>
         <w:keepNext/>
-        <w:spacing w:line="276" w:lineRule="auto"/>
-      </w:pPr>
-    </w:p>
-    <w:p>
-      <w:pPr>
-        <w:spacing w:line="276" w:lineRule="auto"/>
       </w:pPr>
       <w:r>
         <w:rPr>
           <w:noProof/>
         </w:rPr>
-        <mc:AlternateContent>
-          <mc:Choice Requires="wps">
-            <w:drawing>
-              <wp:anchor distT="0" distB="0" distL="114300" distR="114300" simplePos="0" relativeHeight="251696128" behindDoc="0" locked="0" layoutInCell="1" allowOverlap="1" wp14:anchorId="4B47C1D1" wp14:editId="0BE695CF">
-                <wp:simplePos x="0" y="0"/>
-                <wp:positionH relativeFrom="column">
-                  <wp:posOffset>22538</wp:posOffset>
-                </wp:positionH>
-                <wp:positionV relativeFrom="paragraph">
-                  <wp:posOffset>3209909</wp:posOffset>
-                </wp:positionV>
-                <wp:extent cx="717550" cy="219710"/>
-                <wp:effectExtent l="0" t="0" r="6350" b="0"/>
-                <wp:wrapSquare wrapText="bothSides"/>
-                <wp:docPr id="31" name="Text Box 31"/>
-                <wp:cNvGraphicFramePr/>
-                <a:graphic xmlns:a="http://schemas.openxmlformats.org/drawingml/2006/main">
-                  <a:graphicData uri="http://schemas.microsoft.com/office/word/2010/wordprocessingShape">
-                    <wps:wsp>
-                      <wps:cNvSpPr txBox="1"/>
-                      <wps:spPr>
-                        <a:xfrm>
-                          <a:off x="0" y="0"/>
-                          <a:ext cx="717550" cy="219710"/>
-                        </a:xfrm>
-                        <a:prstGeom prst="rect">
-                          <a:avLst/>
-                        </a:prstGeom>
-                        <a:solidFill>
-                          <a:prstClr val="white"/>
-                        </a:solidFill>
-                        <a:ln>
-                          <a:noFill/>
-                        </a:ln>
-                      </wps:spPr>
-                      <wps:txbx>
-                        <w:txbxContent>
-                          <w:p>
-                            <w:pPr>
-                              <w:pStyle w:val="Caption"/>
-                              <w:rPr>
-                                <w:noProof/>
-                              </w:rPr>
-                            </w:pPr>
-                            <w:r>
-                              <w:t xml:space="preserve">Figure </w:t>
-                            </w:r>
-                            <w:fldSimple w:instr=" SEQ Figure \* ARABIC ">
-                              <w:r>
-                                <w:rPr>
-                                  <w:noProof/>
-                                </w:rPr>
-                                <w:t>3</w:t>
-                              </w:r>
-                            </w:fldSimple>
-                          </w:p>
-                        </w:txbxContent>
-                      </wps:txbx>
-                      <wps:bodyPr rot="0" spcFirstLastPara="0" vertOverflow="overflow" horzOverflow="overflow" vert="horz" wrap="square" lIns="0" tIns="0" rIns="0" bIns="0" numCol="1" spcCol="0" rtlCol="0" fromWordArt="0" anchor="t" anchorCtr="0" forceAA="0" compatLnSpc="1">
-                        <a:prstTxWarp prst="textNoShape">
-                          <a:avLst/>
-                        </a:prstTxWarp>
-                        <a:noAutofit/>
-                      </wps:bodyPr>
-                    </wps:wsp>
-                  </a:graphicData>
-                </a:graphic>
-                <wp14:sizeRelH relativeFrom="margin">
-                  <wp14:pctWidth>0</wp14:pctWidth>
-                </wp14:sizeRelH>
-                <wp14:sizeRelV relativeFrom="margin">
-                  <wp14:pctHeight>0</wp14:pctHeight>
-                </wp14:sizeRelV>
-              </wp:anchor>
-            </w:drawing>
-          </mc:Choice>
-          <mc:Fallback>
-            <w:pict>
-              <v:shapetype w14:anchorId="4B47C1D1" id="_x0000_t202" coordsize="21600,21600" o:spt="202" path="m,l,21600r21600,l21600,xe">
-                <v:stroke joinstyle="miter"/>
-                <v:path gradientshapeok="t" o:connecttype="rect"/>
-              </v:shapetype>
-              <v:shape id="Text Box 31" o:spid="_x0000_s1026" type="#_x0000_t202" style="position:absolute;margin-left:1.75pt;margin-top:252.75pt;width:56.5pt;height:17.3pt;z-index:251696128;visibility:visible;mso-wrap-style:square;mso-width-percent:0;mso-height-percent:0;mso-wrap-distance-left:9pt;mso-wrap-distance-top:0;mso-wrap-distance-right:9pt;mso-wrap-distance-bottom:0;mso-position-horizontal:absolute;mso-position-horizontal-relative:text;mso-position-vertical:absolute;mso-position-vertical-relative:text;mso-width-percent:0;mso-height-percent:0;mso-width-relative:margin;mso-height-relative:margin;v-text-anchor:top" o:gfxdata="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" stroked="f">
-                <v:textbox inset="0,0,0,0">
-                  <w:txbxContent>
-                    <w:p>
-                      <w:pPr>
-                        <w:pStyle w:val="Caption"/>
-                        <w:rPr>
-                          <w:noProof/>
-                        </w:rPr>
-                      </w:pPr>
-                      <w:r>
-                        <w:t xml:space="preserve">Figure </w:t>
-                      </w:r>
-                      <w:fldSimple w:instr=" SEQ Figure \* ARABIC ">
-                        <w:r>
-                          <w:rPr>
-                            <w:noProof/>
-                          </w:rPr>
-                          <w:t>3</w:t>
-                        </w:r>
-                      </w:fldSimple>
-                    </w:p>
-                  </w:txbxContent>
-                </v:textbox>
-                <w10:wrap type="square"/>
-              </v:shape>
-            </w:pict>
-          </mc:Fallback>
-        </mc:AlternateContent>
+        <w:drawing>
+          <wp:inline distT="0" distB="0" distL="0" distR="0" wp14:anchorId="5B9CEC56" wp14:editId="2117D2E8">
+            <wp:extent cx="2762250" cy="3486150"/>
+            <wp:effectExtent l="0" t="0" r="0" b="0"/>
+            <wp:docPr id="4" name="Chart 4">
+              <a:extLst xmlns:a="http://schemas.openxmlformats.org/drawingml/2006/main">
+                <a:ext uri="{FF2B5EF4-FFF2-40B4-BE49-F238E27FC236}">
+                  <a16:creationId xmlns:a16="http://schemas.microsoft.com/office/drawing/2014/main" id="{5C6A6167-51B3-4860-8F69-FB5A7551091C}"/>
+                </a:ext>
+              </a:extLst>
+            </wp:docPr>
+            <wp:cNvGraphicFramePr/>
+            <a:graphic xmlns:a="http://schemas.openxmlformats.org/drawingml/2006/main">
+              <a:graphicData uri="http://schemas.openxmlformats.org/drawingml/2006/chart">
+                <c:chart xmlns:c="http://schemas.openxmlformats.org/drawingml/2006/chart" xmlns:r="http://schemas.openxmlformats.org/officeDocument/2006/relationships" r:id="rId8"/>
+              </a:graphicData>
+            </a:graphic>
+          </wp:inline>
+        </w:drawing>
       </w:r>
+    </w:p>
+    <w:p/>
+    <w:p>
+      <w:pPr>
+        <w:keepNext/>
+      </w:pPr>
       <w:r>
         <w:rPr>
           <w:noProof/>
         </w:rPr>
+        <w:lastRenderedPageBreak/>
         <w:drawing>
-          <wp:anchor distT="0" distB="0" distL="114300" distR="114300" simplePos="0" relativeHeight="251682816" behindDoc="0" locked="0" layoutInCell="1" allowOverlap="1" wp14:anchorId="287EEE62" wp14:editId="72FBE497">
-            <wp:simplePos x="0" y="0"/>
-            <wp:positionH relativeFrom="column">
-              <wp:posOffset>0</wp:posOffset>
-            </wp:positionH>
-            <wp:positionV relativeFrom="paragraph">
-              <wp:posOffset>348992</wp:posOffset>
-            </wp:positionV>
-            <wp:extent cx="6423660" cy="2762250"/>
-            <wp:effectExtent l="0" t="0" r="15240" b="6350"/>
-            <wp:wrapSquare wrapText="bothSides"/>
+          <wp:inline distT="0" distB="0" distL="0" distR="0" wp14:anchorId="2935BE69" wp14:editId="48AC5F21">
+            <wp:extent cx="5162550" cy="2762250"/>
+            <wp:effectExtent l="0" t="0" r="0" b="0"/>
             <wp:docPr id="3" name="Chart 3">
               <a:extLst xmlns:a="http://schemas.openxmlformats.org/drawingml/2006/main">
                 <a:ext uri="{FF2B5EF4-FFF2-40B4-BE49-F238E27FC236}">
@@ -1202,145 +966,22 @@
                 <c:chart xmlns:c="http://schemas.openxmlformats.org/drawingml/2006/chart" xmlns:r="http://schemas.openxmlformats.org/officeDocument/2006/relationships" r:id="rId9"/>
               </a:graphicData>
             </a:graphic>
-            <wp14:sizeRelH relativeFrom="page">
-              <wp14:pctWidth>0</wp14:pctWidth>
-            </wp14:sizeRelH>
-            <wp14:sizeRelV relativeFrom="page">
-              <wp14:pctHeight>0</wp14:pctHeight>
-            </wp14:sizeRelV>
-          </wp:anchor>
+          </wp:inline>
         </w:drawing>
-      </w:r>
-      <w:r>
-        <w:rPr>
-          <w:noProof/>
-        </w:rPr>
-        <mc:AlternateContent>
-          <mc:Choice Requires="wps">
-            <w:drawing>
-              <wp:anchor distT="0" distB="0" distL="114300" distR="114300" simplePos="0" relativeHeight="251694080" behindDoc="0" locked="0" layoutInCell="1" allowOverlap="1" wp14:anchorId="2BE514B1" wp14:editId="4E8BB3F5">
-                <wp:simplePos x="0" y="0"/>
-                <wp:positionH relativeFrom="column">
-                  <wp:posOffset>-635</wp:posOffset>
-                </wp:positionH>
-                <wp:positionV relativeFrom="paragraph">
-                  <wp:posOffset>152400</wp:posOffset>
-                </wp:positionV>
-                <wp:extent cx="2762250" cy="635"/>
-                <wp:effectExtent l="0" t="0" r="6350" b="0"/>
-                <wp:wrapSquare wrapText="bothSides"/>
-                <wp:docPr id="29" name="Text Box 29"/>
-                <wp:cNvGraphicFramePr/>
-                <a:graphic xmlns:a="http://schemas.openxmlformats.org/drawingml/2006/main">
-                  <a:graphicData uri="http://schemas.microsoft.com/office/word/2010/wordprocessingShape">
-                    <wps:wsp>
-                      <wps:cNvSpPr txBox="1"/>
-                      <wps:spPr>
-                        <a:xfrm>
-                          <a:off x="0" y="0"/>
-                          <a:ext cx="2762250" cy="635"/>
-                        </a:xfrm>
-                        <a:prstGeom prst="rect">
-                          <a:avLst/>
-                        </a:prstGeom>
-                        <a:noFill/>
-                        <a:ln>
-                          <a:noFill/>
-                        </a:ln>
-                      </wps:spPr>
-                      <wps:txbx>
-                        <w:txbxContent>
-                          <w:p>
-                            <w:pPr>
-                              <w:pStyle w:val="Caption"/>
-                              <w:rPr>
-                                <w:noProof/>
-                              </w:rPr>
-                            </w:pPr>
-                            <w:r>
-                              <w:t xml:space="preserve">Figure </w:t>
-                            </w:r>
-                            <w:fldSimple w:instr=" SEQ Figure \* ARABIC ">
-                              <w:r>
-                                <w:rPr>
-                                  <w:noProof/>
-                                </w:rPr>
-                                <w:t>2</w:t>
-                              </w:r>
-                            </w:fldSimple>
-                          </w:p>
-                        </w:txbxContent>
-                      </wps:txbx>
-                      <wps:bodyPr rot="0" spcFirstLastPara="0" vertOverflow="overflow" horzOverflow="overflow" vert="horz" wrap="square" lIns="0" tIns="0" rIns="0" bIns="0" numCol="1" spcCol="0" rtlCol="0" fromWordArt="0" anchor="t" anchorCtr="0" forceAA="0" compatLnSpc="1">
-                        <a:prstTxWarp prst="textNoShape">
-                          <a:avLst/>
-                        </a:prstTxWarp>
-                        <a:spAutoFit/>
-                      </wps:bodyPr>
-                    </wps:wsp>
-                  </a:graphicData>
-                </a:graphic>
-              </wp:anchor>
-            </w:drawing>
-          </mc:Choice>
-          <mc:Fallback>
-            <w:pict>
-              <v:shape w14:anchorId="2BE514B1" id="Text Box 29" o:spid="_x0000_s1027" type="#_x0000_t202" style="position:absolute;margin-left:-.05pt;margin-top:12pt;width:217.5pt;height:.05pt;z-index:251694080;visibility:visible;mso-wrap-style:square;mso-wrap-distance-left:9pt;mso-wrap-distance-top:0;mso-wrap-distance-right:9pt;mso-wrap-distance-bottom:0;mso-position-horizontal:absolute;mso-position-horizontal-relative:text;mso-position-vertical:absolute;mso-position-vertical-relative:text;v-text-anchor:top" o:gfxdata="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" filled="f" stroked="f">
-                <v:textbox style="mso-fit-shape-to-text:t" inset="0,0,0,0">
-                  <w:txbxContent>
-                    <w:p>
-                      <w:pPr>
-                        <w:pStyle w:val="Caption"/>
-                        <w:rPr>
-                          <w:noProof/>
-                        </w:rPr>
-                      </w:pPr>
-                      <w:r>
-                        <w:t xml:space="preserve">Figure </w:t>
-                      </w:r>
-                      <w:fldSimple w:instr=" SEQ Figure \* ARABIC ">
-                        <w:r>
-                          <w:rPr>
-                            <w:noProof/>
-                          </w:rPr>
-                          <w:t>2</w:t>
-                        </w:r>
-                      </w:fldSimple>
-                    </w:p>
-                  </w:txbxContent>
-                </v:textbox>
-                <w10:wrap type="square"/>
-              </v:shape>
-            </w:pict>
-          </mc:Fallback>
-        </mc:AlternateContent>
       </w:r>
     </w:p>
     <w:p>
       <w:pPr>
         <w:keepNext/>
-        <w:spacing w:line="276" w:lineRule="auto"/>
-        <w:rPr>
-          <w:rStyle w:val="SubtleEmphasis"/>
-        </w:rPr>
       </w:pPr>
       <w:r>
         <w:rPr>
           <w:noProof/>
         </w:rPr>
-        <w:lastRenderedPageBreak/>
         <w:drawing>
-          <wp:anchor distT="0" distB="0" distL="114300" distR="114300" simplePos="0" relativeHeight="251687936" behindDoc="0" locked="0" layoutInCell="1" allowOverlap="1" wp14:anchorId="1F40B920" wp14:editId="4920BA95">
-            <wp:simplePos x="0" y="0"/>
-            <wp:positionH relativeFrom="column">
-              <wp:posOffset>11341</wp:posOffset>
-            </wp:positionH>
-            <wp:positionV relativeFrom="paragraph">
-              <wp:posOffset>81</wp:posOffset>
-            </wp:positionV>
-            <wp:extent cx="5925820" cy="3113405"/>
-            <wp:effectExtent l="0" t="0" r="17780" b="10795"/>
-            <wp:wrapSquare wrapText="bothSides"/>
+          <wp:inline distT="0" distB="0" distL="0" distR="0" wp14:anchorId="1F40B920" wp14:editId="7632A305">
+            <wp:extent cx="5191125" cy="2790825"/>
+            <wp:effectExtent l="0" t="0" r="9525" b="9525"/>
             <wp:docPr id="2" name="Chart 2">
               <a:extLst xmlns:a="http://schemas.openxmlformats.org/drawingml/2006/main">
                 <a:ext uri="{FF2B5EF4-FFF2-40B4-BE49-F238E27FC236}">
@@ -1354,133 +995,31 @@
                 <c:chart xmlns:c="http://schemas.openxmlformats.org/drawingml/2006/chart" xmlns:r="http://schemas.openxmlformats.org/officeDocument/2006/relationships" r:id="rId10"/>
               </a:graphicData>
             </a:graphic>
-            <wp14:sizeRelH relativeFrom="page">
-              <wp14:pctWidth>0</wp14:pctWidth>
-            </wp14:sizeRelH>
-            <wp14:sizeRelV relativeFrom="page">
-              <wp14:pctHeight>0</wp14:pctHeight>
-            </wp14:sizeRelV>
-          </wp:anchor>
+          </wp:inline>
         </w:drawing>
       </w:r>
     </w:p>
     <w:p>
       <w:pPr>
-        <w:keepNext/>
-        <w:spacing w:line="276" w:lineRule="auto"/>
         <w:rPr>
           <w:rStyle w:val="SubtleEmphasis"/>
-          <w:i w:val="0"/>
-          <w:iCs w:val="0"/>
-          <w:color w:val="auto"/>
         </w:rPr>
       </w:pPr>
-      <w:r>
+    </w:p>
+    <w:p>
+      <w:pPr>
         <w:rPr>
-          <w:noProof/>
+          <w:rStyle w:val="SubtleEmphasis"/>
         </w:rPr>
-        <mc:AlternateContent>
-          <mc:Choice Requires="wps">
-            <w:drawing>
-              <wp:anchor distT="0" distB="0" distL="114300" distR="114300" simplePos="0" relativeHeight="251689984" behindDoc="0" locked="0" layoutInCell="1" allowOverlap="1" wp14:anchorId="5D59F896" wp14:editId="4E3128BD">
-                <wp:simplePos x="0" y="0"/>
-                <wp:positionH relativeFrom="column">
-                  <wp:posOffset>68861</wp:posOffset>
-                </wp:positionH>
-                <wp:positionV relativeFrom="paragraph">
-                  <wp:posOffset>3002594</wp:posOffset>
-                </wp:positionV>
-                <wp:extent cx="5567045" cy="635"/>
-                <wp:effectExtent l="0" t="0" r="0" b="12065"/>
-                <wp:wrapSquare wrapText="bothSides"/>
-                <wp:docPr id="27" name="Text Box 27"/>
-                <wp:cNvGraphicFramePr/>
-                <a:graphic xmlns:a="http://schemas.openxmlformats.org/drawingml/2006/main">
-                  <a:graphicData uri="http://schemas.microsoft.com/office/word/2010/wordprocessingShape">
-                    <wps:wsp>
-                      <wps:cNvSpPr txBox="1"/>
-                      <wps:spPr>
-                        <a:xfrm>
-                          <a:off x="0" y="0"/>
-                          <a:ext cx="5567045" cy="635"/>
-                        </a:xfrm>
-                        <a:prstGeom prst="rect">
-                          <a:avLst/>
-                        </a:prstGeom>
-                        <a:solidFill>
-                          <a:prstClr val="white"/>
-                        </a:solidFill>
-                        <a:ln>
-                          <a:noFill/>
-                        </a:ln>
-                      </wps:spPr>
-                      <wps:txbx>
-                        <w:txbxContent>
-                          <w:p>
-                            <w:pPr>
-                              <w:pStyle w:val="Caption"/>
-                              <w:rPr>
-                                <w:noProof/>
-                              </w:rPr>
-                            </w:pPr>
-                            <w:r>
-                              <w:t xml:space="preserve">Figure </w:t>
-                            </w:r>
-                            <w:fldSimple w:instr=" SEQ Figure \* ARABIC ">
-                              <w:r>
-                                <w:rPr>
-                                  <w:noProof/>
-                                </w:rPr>
-                                <w:t>4</w:t>
-                              </w:r>
-                            </w:fldSimple>
-                          </w:p>
-                        </w:txbxContent>
-                      </wps:txbx>
-                      <wps:bodyPr rot="0" spcFirstLastPara="0" vertOverflow="overflow" horzOverflow="overflow" vert="horz" wrap="square" lIns="0" tIns="0" rIns="0" bIns="0" numCol="1" spcCol="0" rtlCol="0" fromWordArt="0" anchor="t" anchorCtr="0" forceAA="0" compatLnSpc="1">
-                        <a:prstTxWarp prst="textNoShape">
-                          <a:avLst/>
-                        </a:prstTxWarp>
-                        <a:spAutoFit/>
-                      </wps:bodyPr>
-                    </wps:wsp>
-                  </a:graphicData>
-                </a:graphic>
-              </wp:anchor>
-            </w:drawing>
-          </mc:Choice>
-          <mc:Fallback>
-            <w:pict>
-              <v:shape w14:anchorId="5D59F896" id="Text Box 27" o:spid="_x0000_s1028" type="#_x0000_t202" style="position:absolute;margin-left:5.4pt;margin-top:236.4pt;width:438.35pt;height:.05pt;z-index:251689984;visibility:visible;mso-wrap-style:square;mso-wrap-distance-left:9pt;mso-wrap-distance-top:0;mso-wrap-distance-right:9pt;mso-wrap-distance-bottom:0;mso-position-horizontal:absolute;mso-position-horizontal-relative:text;mso-position-vertical:absolute;mso-position-vertical-relative:text;v-text-anchor:top" o:gfxdata="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" stroked="f">
-                <v:textbox style="mso-fit-shape-to-text:t" inset="0,0,0,0">
-                  <w:txbxContent>
-                    <w:p>
-                      <w:pPr>
-                        <w:pStyle w:val="Caption"/>
-                        <w:rPr>
-                          <w:noProof/>
-                        </w:rPr>
-                      </w:pPr>
-                      <w:r>
-                        <w:t xml:space="preserve">Figure </w:t>
-                      </w:r>
-                      <w:fldSimple w:instr=" SEQ Figure \* ARABIC ">
-                        <w:r>
-                          <w:rPr>
-                            <w:noProof/>
-                          </w:rPr>
-                          <w:t>4</w:t>
-                        </w:r>
-                      </w:fldSimple>
-                    </w:p>
-                  </w:txbxContent>
-                </v:textbox>
-                <w10:wrap type="square"/>
-              </v:shape>
-            </w:pict>
-          </mc:Fallback>
-        </mc:AlternateContent>
-      </w:r>
+      </w:pPr>
+    </w:p>
+    <w:p>
+      <w:pPr>
+        <w:pStyle w:val="Heading2"/>
+        <w:rPr>
+          <w:rStyle w:val="SubtleEmphasis"/>
+        </w:rPr>
+      </w:pPr>
       <w:r>
         <w:rPr>
           <w:rStyle w:val="SubtleEmphasis"/>
@@ -1490,7 +1029,6 @@
     </w:p>
     <w:p>
       <w:pPr>
-        <w:spacing w:line="276" w:lineRule="auto"/>
         <w:rPr>
           <w:rStyle w:val="SubtleEmphasis"/>
         </w:rPr>
@@ -1498,7 +1036,6 @@
     </w:p>
     <w:p>
       <w:pPr>
-        <w:spacing w:line="276" w:lineRule="auto"/>
         <w:rPr>
           <w:rStyle w:val="SubtleEmphasis"/>
           <w:i w:val="0"/>
@@ -1506,44 +1043,6 @@
           <w:color w:val="000000" w:themeColor="text1"/>
         </w:rPr>
       </w:pPr>
-      <w:r>
-        <w:rPr>
-          <w:noProof/>
-        </w:rPr>
-        <w:drawing>
-          <wp:anchor distT="0" distB="0" distL="114300" distR="114300" simplePos="0" relativeHeight="251697152" behindDoc="0" locked="0" layoutInCell="1" allowOverlap="1" wp14:anchorId="2ED3C4E8" wp14:editId="28B2F26D">
-            <wp:simplePos x="0" y="0"/>
-            <wp:positionH relativeFrom="column">
-              <wp:posOffset>-219927</wp:posOffset>
-            </wp:positionH>
-            <wp:positionV relativeFrom="paragraph">
-              <wp:posOffset>1304290</wp:posOffset>
-            </wp:positionV>
-            <wp:extent cx="2857500" cy="3200400"/>
-            <wp:effectExtent l="0" t="0" r="12700" b="12700"/>
-            <wp:wrapSquare wrapText="bothSides"/>
-            <wp:docPr id="7" name="Chart 7">
-              <a:extLst xmlns:a="http://schemas.openxmlformats.org/drawingml/2006/main">
-                <a:ext uri="{FF2B5EF4-FFF2-40B4-BE49-F238E27FC236}">
-                  <a16:creationId xmlns:a16="http://schemas.microsoft.com/office/drawing/2014/main" id="{5C856DA2-8CA4-42F6-B50C-489C34E313DD}"/>
-                </a:ext>
-              </a:extLst>
-            </wp:docPr>
-            <wp:cNvGraphicFramePr/>
-            <a:graphic xmlns:a="http://schemas.openxmlformats.org/drawingml/2006/main">
-              <a:graphicData uri="http://schemas.openxmlformats.org/drawingml/2006/chart">
-                <c:chart xmlns:c="http://schemas.openxmlformats.org/drawingml/2006/chart" xmlns:r="http://schemas.openxmlformats.org/officeDocument/2006/relationships" r:id="rId11"/>
-              </a:graphicData>
-            </a:graphic>
-            <wp14:sizeRelH relativeFrom="page">
-              <wp14:pctWidth>0</wp14:pctWidth>
-            </wp14:sizeRelH>
-            <wp14:sizeRelV relativeFrom="page">
-              <wp14:pctHeight>0</wp14:pctHeight>
-            </wp14:sizeRelV>
-          </wp:anchor>
-        </w:drawing>
-      </w:r>
       <w:r>
         <w:rPr>
           <w:rStyle w:val="SubtleEmphasis"/>
@@ -1600,20 +1099,52 @@
         <w:t xml:space="preserve">ng intervention methods to prevent and or treat the diseases would be the most logical approach for a clinical trial. </w:t>
       </w:r>
     </w:p>
+    <w:p/>
     <w:p>
       <w:pPr>
-        <w:spacing w:line="276" w:lineRule="auto"/>
         <w:rPr>
           <w:rStyle w:val="SubtleEmphasis"/>
           <w:i w:val="0"/>
           <w:iCs w:val="0"/>
-          <w:color w:val="000000" w:themeColor="text1"/>
+          <w:color w:val="auto"/>
+        </w:rPr>
+      </w:pPr>
+      <w:r>
+        <w:rPr>
+          <w:noProof/>
+        </w:rPr>
+        <w:lastRenderedPageBreak/>
+        <w:drawing>
+          <wp:inline distT="0" distB="0" distL="0" distR="0" wp14:anchorId="7ACEC7B3" wp14:editId="5BDCB759">
+            <wp:extent cx="2857500" cy="3200400"/>
+            <wp:effectExtent l="0" t="0" r="0" b="0"/>
+            <wp:docPr id="7" name="Chart 7">
+              <a:extLst xmlns:a="http://schemas.openxmlformats.org/drawingml/2006/main">
+                <a:ext uri="{FF2B5EF4-FFF2-40B4-BE49-F238E27FC236}">
+                  <a16:creationId xmlns:a16="http://schemas.microsoft.com/office/drawing/2014/main" id="{5C856DA2-8CA4-42F6-B50C-489C34E313DD}"/>
+                </a:ext>
+              </a:extLst>
+            </wp:docPr>
+            <wp:cNvGraphicFramePr/>
+            <a:graphic xmlns:a="http://schemas.openxmlformats.org/drawingml/2006/main">
+              <a:graphicData uri="http://schemas.openxmlformats.org/drawingml/2006/chart">
+                <c:chart xmlns:c="http://schemas.openxmlformats.org/drawingml/2006/chart" xmlns:r="http://schemas.openxmlformats.org/officeDocument/2006/relationships" r:id="rId11"/>
+              </a:graphicData>
+            </a:graphic>
+          </wp:inline>
+        </w:drawing>
+      </w:r>
+    </w:p>
+    <w:p>
+      <w:pPr>
+        <w:rPr>
+          <w:rStyle w:val="SubtleEmphasis"/>
         </w:rPr>
       </w:pPr>
     </w:p>
     <w:p>
       <w:pPr>
-        <w:spacing w:line="276" w:lineRule="auto"/>
+        <w:pStyle w:val="Heading2"/>
         <w:rPr>
           <w:rStyle w:val="SubtleEmphasis"/>
         </w:rPr>
@@ -1627,56 +1158,6 @@
     </w:p>
     <w:p>
       <w:pPr>
-        <w:spacing w:line="276" w:lineRule="auto"/>
-        <w:rPr>
-          <w:rStyle w:val="SubtleEmphasis"/>
-        </w:rPr>
-      </w:pPr>
-    </w:p>
-    <w:p>
-      <w:pPr>
-        <w:spacing w:line="276" w:lineRule="auto"/>
-      </w:pPr>
-      <w:r>
-        <w:t xml:space="preserve">Eligibility criteria is an important aspect in clinical trials as it lets potential participants and other researchers know who the object of the trial is. While there are more criteria than age and gender, </w:t>
-      </w:r>
-      <w:r>
-        <w:lastRenderedPageBreak/>
-        <w:t xml:space="preserve">we decided to focus on those two for our analysis. The vast majority of trials for both COVID-19 and Hepatitis A included all genders. Roughly one percent of COVID-19 trials were female only, and there was only one Hepatitis A study that did not include all genders. As for age groups, there are three categories, child (birth-17 years), adult (18-64 years), and older adult (65+). There is no limit on the number of age groups a trial can allow, so we differentiated data from a trial allowing only children from one allowing children and adults. </w:t>
-      </w:r>
-    </w:p>
-    <w:p>
-      <w:pPr>
-        <w:spacing w:line="276" w:lineRule="auto"/>
-      </w:pPr>
-      <w:r>
-        <w:tab/>
-        <w:t xml:space="preserve">Overall, COVID-19 trials tended to include adults and older adults, with the older adults’ group eligible for almost 95% of the trials. On the other hand, children were eligible for only 15% of the COVID-19 trials. Hepatitis A was the opposite, with children being eligible for the majority of the trials and older adults eligible for only 35% of the trials. </w:t>
-      </w:r>
-    </w:p>
-    <w:p>
-      <w:pPr>
-        <w:spacing w:line="276" w:lineRule="auto"/>
-      </w:pPr>
-      <w:r>
-        <w:tab/>
-        <w:t xml:space="preserve">This difference can be seen further in the average minimum and maximum age eligible for trials in each condition. For COVID, the average minimum eligibility age was 19 years old and the average maximum age was 76 years old. For Hepatitis A, the average minimum age was 10 years old and the average maximum was 20 years old. The maximum age for Hepatitis is almost equal to the minimum for COVID, showing the vast difference in the target audience for the two disease trials. </w:t>
-      </w:r>
-    </w:p>
-    <w:p>
-      <w:pPr>
-        <w:spacing w:line="276" w:lineRule="auto"/>
-        <w:rPr>
-          <w:rStyle w:val="SubtleEmphasis"/>
-          <w:i w:val="0"/>
-          <w:iCs w:val="0"/>
-          <w:color w:val="000000" w:themeColor="text1"/>
-        </w:rPr>
-      </w:pPr>
-    </w:p>
-    <w:p>
-      <w:pPr>
-        <w:spacing w:line="276" w:lineRule="auto"/>
         <w:rPr>
           <w:rStyle w:val="SubtleEmphasis"/>
         </w:rPr>
@@ -1707,9 +1188,6 @@
       </w:r>
     </w:p>
     <w:p>
-      <w:pPr>
-        <w:spacing w:line="276" w:lineRule="auto"/>
-      </w:pPr>
       <w:r>
         <w:rPr>
           <w:noProof/>
@@ -1736,36 +1214,54 @@
         </w:drawing>
       </w:r>
     </w:p>
+    <w:p/>
+    <w:p/>
     <w:p>
-      <w:pPr>
-        <w:spacing w:line="276" w:lineRule="auto"/>
-      </w:pPr>
-    </w:p>
-    <w:p>
-      <w:pPr>
-        <w:spacing w:line="276" w:lineRule="auto"/>
-      </w:pPr>
-    </w:p>
-    <w:p>
-      <w:pPr>
-        <w:spacing w:line="276" w:lineRule="auto"/>
-      </w:pPr>
       <w:r>
         <w:tab/>
+        <w:t xml:space="preserve">Eligibility criteria is an important aspect in clinical trials as it lets potential participants and other researchers know who the object of the trial is. While there are more </w:t>
       </w:r>
       <w:r>
-        <w:t xml:space="preserve"> </w:t>
+        <w:t>criteria</w:t>
+      </w:r>
+      <w:r>
+        <w:t xml:space="preserve"> than age and gender, we decided to focus on those two for our analysis. The vast majority of trials for both COVID-19 and Hepatitis A included all genders. Roughly one percent of COVID-19 trials were female only, and there was only one Hepatitis A study that did not include all genders. As for age groups, there are three categories, child (birth-17 years), adult (18-64 years), and older adult (65+). There is no limit on the number of age groups a trial can allow, so </w:t>
+      </w:r>
+      <w:r>
+        <w:t xml:space="preserve">we differentiated data from a trial allowing only children from one allowing children and adults. </w:t>
       </w:r>
     </w:p>
     <w:p>
-      <w:pPr>
-        <w:spacing w:line="276" w:lineRule="auto"/>
-      </w:pPr>
+      <w:r>
+        <w:tab/>
+        <w:t xml:space="preserve">Overall, COVID-19 trials tended to include adults and older adults, with the older adults’ group eligible for almost 95% of the trials. On the other hand, children were eligible for only 15% of the COVID-19 trials. Hepatitis A was the opposite, with children being eligible for the majority of the trials and older adults eligible for only 35% of the trials. </w:t>
+      </w:r>
     </w:p>
+    <w:p>
+      <w:r>
+        <w:tab/>
+        <w:t xml:space="preserve">This difference can be seen further in the average minimum and maximum age eligible for trials in each condition. For COVID, the </w:t>
+      </w:r>
+      <w:r>
+        <w:t xml:space="preserve">average </w:t>
+      </w:r>
+      <w:r>
+        <w:t xml:space="preserve">minimum </w:t>
+      </w:r>
+      <w:r>
+        <w:t>eligibility</w:t>
+      </w:r>
+      <w:r>
+        <w:t xml:space="preserve"> age </w:t>
+      </w:r>
+      <w:r>
+        <w:t xml:space="preserve">was 19 years old and the average maximum age was 76 years old. For Hepatitis A, the average minimum age was 10 years old and the average maximum was 20 years old. The maximum age for Hepatitis is almost equal to the minimum for COVID, showing the vast difference in the target audience for the two disease trials. </w:t>
+      </w:r>
+    </w:p>
+    <w:p/>
     <w:p>
       <w:pPr>
         <w:pStyle w:val="Heading2"/>
-        <w:spacing w:line="276" w:lineRule="auto"/>
         <w:rPr>
           <w:rStyle w:val="SubtleEmphasis"/>
         </w:rPr>
@@ -1779,7 +1275,6 @@
     </w:p>
     <w:p>
       <w:pPr>
-        <w:spacing w:line="276" w:lineRule="auto"/>
         <w:rPr>
           <w:rStyle w:val="SubtleEmphasis"/>
         </w:rPr>
@@ -1787,7 +1282,6 @@
     </w:p>
     <w:p>
       <w:pPr>
-        <w:spacing w:line="276" w:lineRule="auto"/>
         <w:rPr>
           <w:rStyle w:val="SubtleEmphasis"/>
           <w:i w:val="0"/>
@@ -1872,9 +1366,6 @@
       </w:r>
     </w:p>
     <w:p>
-      <w:pPr>
-        <w:spacing w:line="276" w:lineRule="auto"/>
-      </w:pPr>
       <w:r>
         <w:rPr>
           <w:noProof/>
@@ -1903,7 +1394,6 @@
     </w:p>
     <w:p>
       <w:pPr>
-        <w:spacing w:line="276" w:lineRule="auto"/>
         <w:rPr>
           <w:rStyle w:val="SubtleEmphasis"/>
         </w:rPr>
@@ -1912,7 +1402,6 @@
     <w:p>
       <w:pPr>
         <w:pStyle w:val="Heading2"/>
-        <w:spacing w:line="276" w:lineRule="auto"/>
         <w:rPr>
           <w:rStyle w:val="SubtleEmphasis"/>
         </w:rPr>
@@ -1924,14 +1413,9 @@
         <w:t>3.1.6 Design Aspects</w:t>
       </w:r>
     </w:p>
+    <w:p/>
     <w:p>
       <w:pPr>
-        <w:spacing w:line="276" w:lineRule="auto"/>
-      </w:pPr>
-    </w:p>
-    <w:p>
-      <w:pPr>
-        <w:spacing w:line="276" w:lineRule="auto"/>
         <w:ind w:firstLine="720"/>
         <w:rPr>
           <w:rStyle w:val="SubtleEmphasis"/>
@@ -1952,7 +1436,6 @@
     </w:p>
     <w:p>
       <w:pPr>
-        <w:spacing w:line="276" w:lineRule="auto"/>
         <w:ind w:firstLine="720"/>
         <w:rPr>
           <w:rStyle w:val="SubtleEmphasis"/>
@@ -1964,7 +1447,6 @@
     <w:p>
       <w:pPr>
         <w:pStyle w:val="Heading3"/>
-        <w:spacing w:line="276" w:lineRule="auto"/>
         <w:rPr>
           <w:rStyle w:val="SubtleEmphasis"/>
         </w:rPr>
@@ -1978,7 +1460,6 @@
     </w:p>
     <w:p>
       <w:pPr>
-        <w:spacing w:line="276" w:lineRule="auto"/>
         <w:rPr>
           <w:rStyle w:val="SubtleEmphasis"/>
         </w:rPr>
@@ -1986,7 +1467,6 @@
     </w:p>
     <w:p>
       <w:pPr>
-        <w:spacing w:line="276" w:lineRule="auto"/>
         <w:rPr>
           <w:rStyle w:val="SubtleEmphasis"/>
           <w:i w:val="0"/>
@@ -2023,7 +1503,6 @@
     </w:p>
     <w:p>
       <w:pPr>
-        <w:spacing w:line="276" w:lineRule="auto"/>
         <w:rPr>
           <w:rStyle w:val="SubtleEmphasis"/>
           <w:i w:val="0"/>
@@ -2093,17 +1572,7 @@
           <w:iCs w:val="0"/>
           <w:color w:val="000000" w:themeColor="text1"/>
         </w:rPr>
-        <w:t xml:space="preserve"> 18% of its trials fall under this category. Understanding exposure and risk for a new disease strain like COVID-19 is an important part in </w:t>
-      </w:r>
-      <w:r>
-        <w:rPr>
-          <w:rStyle w:val="SubtleEmphasis"/>
-          <w:i w:val="0"/>
-          <w:iCs w:val="0"/>
-          <w:color w:val="000000" w:themeColor="text1"/>
-        </w:rPr>
-        <w:lastRenderedPageBreak/>
-        <w:t>determining how to respond to a disease outbreak. As such, it makes sense that COVID trials includ</w:t>
+        <w:t xml:space="preserve"> 18% of its trials fall under this category. Understanding exposure and risk for a new disease strain like COVID-19 is an important part in determining how to respond to a disease outbreak. As such, it makes sense that COVID trials includ</w:t>
       </w:r>
       <w:r>
         <w:rPr>
@@ -2125,13 +1594,11 @@
       </w:r>
     </w:p>
     <w:p>
-      <w:pPr>
-        <w:spacing w:line="276" w:lineRule="auto"/>
-      </w:pPr>
       <w:r>
         <w:rPr>
           <w:noProof/>
         </w:rPr>
+        <w:lastRenderedPageBreak/>
         <w:drawing>
           <wp:inline distT="0" distB="0" distL="0" distR="0" wp14:anchorId="6BA10496" wp14:editId="5CF555DB">
             <wp:extent cx="4133850" cy="2514600"/>
@@ -2153,15 +1620,8 @@
         </w:drawing>
       </w:r>
     </w:p>
+    <w:p/>
     <w:p>
-      <w:pPr>
-        <w:spacing w:line="276" w:lineRule="auto"/>
-      </w:pPr>
-    </w:p>
-    <w:p>
-      <w:pPr>
-        <w:spacing w:line="276" w:lineRule="auto"/>
-      </w:pPr>
       <w:r>
         <w:tab/>
         <w:t xml:space="preserve">The observational study model is the general design for identifying patients and following up during an observational study trial. </w:t>
@@ -2189,9 +1649,6 @@
       </w:r>
     </w:p>
     <w:p>
-      <w:pPr>
-        <w:spacing w:line="276" w:lineRule="auto"/>
-      </w:pPr>
       <w:r>
         <w:rPr>
           <w:noProof/>
@@ -2218,9 +1675,6 @@
       </w:r>
     </w:p>
     <w:p>
-      <w:pPr>
-        <w:spacing w:line="276" w:lineRule="auto"/>
-      </w:pPr>
       <w:r>
         <w:rPr>
           <w:noProof/>
@@ -2250,7 +1704,6 @@
     <w:p>
       <w:pPr>
         <w:pStyle w:val="Heading3"/>
-        <w:spacing w:line="276" w:lineRule="auto"/>
         <w:rPr>
           <w:rStyle w:val="SubtleEmphasis"/>
         </w:rPr>
@@ -2262,14 +1715,9 @@
         <w:t>3.1.6.2 Interventional</w:t>
       </w:r>
     </w:p>
+    <w:p/>
     <w:p>
       <w:pPr>
-        <w:spacing w:line="276" w:lineRule="auto"/>
-      </w:pPr>
-    </w:p>
-    <w:p>
-      <w:pPr>
-        <w:spacing w:line="276" w:lineRule="auto"/>
         <w:rPr>
           <w:color w:val="000000" w:themeColor="text1"/>
         </w:rPr>
@@ -2292,7 +1740,6 @@
     </w:p>
     <w:p>
       <w:pPr>
-        <w:spacing w:line="276" w:lineRule="auto"/>
         <w:rPr>
           <w:color w:val="000000" w:themeColor="text1"/>
         </w:rPr>
@@ -2331,7 +1778,6 @@
     </w:p>
     <w:p>
       <w:pPr>
-        <w:spacing w:line="276" w:lineRule="auto"/>
         <w:rPr>
           <w:color w:val="000000" w:themeColor="text1"/>
         </w:rPr>
@@ -2363,9 +1809,6 @@
       </w:r>
     </w:p>
     <w:p>
-      <w:pPr>
-        <w:spacing w:line="276" w:lineRule="auto"/>
-      </w:pPr>
       <w:r>
         <w:rPr>
           <w:noProof/>
@@ -2393,9 +1836,6 @@
       </w:r>
     </w:p>
     <w:p>
-      <w:pPr>
-        <w:spacing w:line="276" w:lineRule="auto"/>
-      </w:pPr>
       <w:r>
         <w:rPr>
           <w:noProof/>
@@ -2421,30 +1861,11 @@
         </w:drawing>
       </w:r>
     </w:p>
+    <w:p/>
+    <w:p/>
+    <w:p/>
+    <w:p/>
     <w:p>
-      <w:pPr>
-        <w:spacing w:line="276" w:lineRule="auto"/>
-      </w:pPr>
-    </w:p>
-    <w:p>
-      <w:pPr>
-        <w:spacing w:line="276" w:lineRule="auto"/>
-      </w:pPr>
-    </w:p>
-    <w:p>
-      <w:pPr>
-        <w:spacing w:line="276" w:lineRule="auto"/>
-      </w:pPr>
-    </w:p>
-    <w:p>
-      <w:pPr>
-        <w:spacing w:line="276" w:lineRule="auto"/>
-      </w:pPr>
-    </w:p>
-    <w:p>
-      <w:pPr>
-        <w:spacing w:line="276" w:lineRule="auto"/>
-      </w:pPr>
       <w:r>
         <w:rPr>
           <w:noProof/>
@@ -2471,25 +1892,10 @@
         </w:drawing>
       </w:r>
     </w:p>
+    <w:p/>
+    <w:p/>
+    <w:p/>
     <w:p>
-      <w:pPr>
-        <w:spacing w:line="276" w:lineRule="auto"/>
-      </w:pPr>
-    </w:p>
-    <w:p>
-      <w:pPr>
-        <w:spacing w:line="276" w:lineRule="auto"/>
-      </w:pPr>
-    </w:p>
-    <w:p>
-      <w:pPr>
-        <w:spacing w:line="276" w:lineRule="auto"/>
-      </w:pPr>
-    </w:p>
-    <w:p>
-      <w:pPr>
-        <w:spacing w:line="276" w:lineRule="auto"/>
-      </w:pPr>
       <w:r>
         <w:rPr>
           <w:noProof/>
@@ -2515,15 +1921,10 @@
         </w:drawing>
       </w:r>
     </w:p>
-    <w:p>
-      <w:pPr>
-        <w:spacing w:line="276" w:lineRule="auto"/>
-      </w:pPr>
-    </w:p>
+    <w:p/>
     <w:p>
       <w:pPr>
         <w:pStyle w:val="Heading2"/>
-        <w:spacing w:line="276" w:lineRule="auto"/>
         <w:rPr>
           <w:rStyle w:val="SubtleEmphasis"/>
         </w:rPr>
@@ -2535,14 +1936,9 @@
         <w:t>3.1.7 Study Duration</w:t>
       </w:r>
     </w:p>
+    <w:p/>
     <w:p>
       <w:pPr>
-        <w:spacing w:line="276" w:lineRule="auto"/>
-      </w:pPr>
-    </w:p>
-    <w:p>
-      <w:pPr>
-        <w:spacing w:line="276" w:lineRule="auto"/>
         <w:ind w:firstLine="720"/>
       </w:pPr>
       <w:r>
@@ -2551,7 +1947,6 @@
     </w:p>
     <w:p>
       <w:pPr>
-        <w:spacing w:line="276" w:lineRule="auto"/>
         <w:ind w:firstLine="720"/>
       </w:pPr>
       <w:r>
@@ -2568,9 +1963,6 @@
       </w:r>
     </w:p>
     <w:p>
-      <w:pPr>
-        <w:spacing w:line="276" w:lineRule="auto"/>
-      </w:pPr>
       <w:r>
         <w:rPr>
           <w:noProof/>
@@ -2597,15 +1989,8 @@
         </w:drawing>
       </w:r>
     </w:p>
+    <w:p/>
     <w:p>
-      <w:pPr>
-        <w:spacing w:line="276" w:lineRule="auto"/>
-      </w:pPr>
-    </w:p>
-    <w:p>
-      <w:pPr>
-        <w:spacing w:line="276" w:lineRule="auto"/>
-      </w:pPr>
       <w:r>
         <w:rPr>
           <w:noProof/>
@@ -2634,7 +2019,6 @@
     <w:p>
       <w:pPr>
         <w:pStyle w:val="Heading2"/>
-        <w:spacing w:line="276" w:lineRule="auto"/>
         <w:rPr>
           <w:rStyle w:val="SubtleEmphasis"/>
         </w:rPr>
@@ -2649,7 +2033,6 @@
     <w:p>
       <w:pPr>
         <w:pStyle w:val="Heading3"/>
-        <w:spacing w:line="276" w:lineRule="auto"/>
       </w:pPr>
       <w:r>
         <w:rPr>
@@ -2658,14 +2041,9 @@
         <w:t>3.1.8.1 Intervention Information</w:t>
       </w:r>
     </w:p>
+    <w:p/>
     <w:p>
       <w:pPr>
-        <w:spacing w:line="276" w:lineRule="auto"/>
-      </w:pPr>
-    </w:p>
-    <w:p>
-      <w:pPr>
-        <w:spacing w:line="276" w:lineRule="auto"/>
         <w:ind w:firstLine="720"/>
       </w:pPr>
       <w:r>
@@ -2683,22 +2061,14 @@
     </w:p>
     <w:p>
       <w:pPr>
-        <w:spacing w:line="276" w:lineRule="auto"/>
         <w:ind w:firstLine="720"/>
       </w:pPr>
       <w:r>
         <w:t xml:space="preserve">Where the two diseases differed was in the type of intervention. For COVID, 44% of the trials had a drug intervention method, while the majority of Hepatitis A trials, roughly 85%, had a biological intervention method. There were some COVID intervention types that were not found in any of the Hepatitis trials, including radiation, diagnostic test, genetic intervention, and device.  </w:t>
       </w:r>
     </w:p>
+    <w:p/>
     <w:p>
-      <w:pPr>
-        <w:spacing w:line="276" w:lineRule="auto"/>
-      </w:pPr>
-    </w:p>
-    <w:p>
-      <w:pPr>
-        <w:spacing w:line="276" w:lineRule="auto"/>
-      </w:pPr>
       <w:r>
         <w:rPr>
           <w:noProof/>
@@ -2726,9 +2096,6 @@
       </w:r>
     </w:p>
     <w:p>
-      <w:pPr>
-        <w:spacing w:line="276" w:lineRule="auto"/>
-      </w:pPr>
       <w:r>
         <w:rPr>
           <w:noProof/>
@@ -2755,9 +2122,6 @@
       </w:r>
     </w:p>
     <w:p>
-      <w:pPr>
-        <w:spacing w:line="276" w:lineRule="auto"/>
-      </w:pPr>
       <w:r>
         <w:rPr>
           <w:noProof/>
@@ -2784,15 +2148,10 @@
         </w:drawing>
       </w:r>
     </w:p>
-    <w:p>
-      <w:pPr>
-        <w:spacing w:line="276" w:lineRule="auto"/>
-      </w:pPr>
-    </w:p>
+    <w:p/>
     <w:p>
       <w:pPr>
         <w:pStyle w:val="Heading3"/>
-        <w:spacing w:line="276" w:lineRule="auto"/>
         <w:rPr>
           <w:rStyle w:val="SubtleEmphasis"/>
         </w:rPr>
@@ -2804,15 +2163,8 @@
         <w:t>3.1.8.2 Locations</w:t>
       </w:r>
     </w:p>
+    <w:p/>
     <w:p>
-      <w:pPr>
-        <w:spacing w:line="276" w:lineRule="auto"/>
-      </w:pPr>
-    </w:p>
-    <w:p>
-      <w:pPr>
-        <w:spacing w:line="276" w:lineRule="auto"/>
-      </w:pPr>
       <w:r>
         <w:tab/>
         <w:t xml:space="preserve">The final feature we analyzed for both conditions were the locations. </w:t>
@@ -2822,9 +2174,6 @@
       </w:r>
     </w:p>
     <w:p>
-      <w:pPr>
-        <w:spacing w:line="276" w:lineRule="auto"/>
-      </w:pPr>
       <w:r>
         <w:tab/>
         <w:t xml:space="preserve">We also looked at how many locations were found in multiple trials. Many of the Hepatitis A locations that were found in multiple trials were different GSK Investigational sites found in different cities across the world. The maximum number of trials found at one singular location was a GSK Investigational site in </w:t>
@@ -2858,14 +2207,12 @@
     </w:p>
     <w:p>
       <w:pPr>
-        <w:spacing w:line="276" w:lineRule="auto"/>
         <w:jc w:val="center"/>
       </w:pPr>
       <w:r>
         <w:rPr>
           <w:noProof/>
         </w:rPr>
-        <w:lastRenderedPageBreak/>
         <mc:AlternateContent>
           <mc:Choice Requires="cx1">
             <w:drawing>
@@ -2944,19 +2291,18 @@
     </w:p>
     <w:p>
       <w:pPr>
-        <w:spacing w:line="276" w:lineRule="auto"/>
         <w:jc w:val="center"/>
       </w:pPr>
     </w:p>
     <w:p>
       <w:pPr>
-        <w:spacing w:line="276" w:lineRule="auto"/>
         <w:jc w:val="center"/>
       </w:pPr>
       <w:r>
         <w:rPr>
           <w:noProof/>
         </w:rPr>
+        <w:lastRenderedPageBreak/>
         <mc:AlternateContent>
           <mc:Choice Requires="cx1">
             <w:drawing>
@@ -3033,15 +2379,10 @@
         </mc:AlternateContent>
       </w:r>
     </w:p>
-    <w:p>
-      <w:pPr>
-        <w:spacing w:line="276" w:lineRule="auto"/>
-      </w:pPr>
-    </w:p>
+    <w:p/>
     <w:p>
       <w:pPr>
         <w:pStyle w:val="Heading1"/>
-        <w:spacing w:line="276" w:lineRule="auto"/>
       </w:pPr>
       <w:r>
         <w:t>3.2 Section B Results:</w:t>
@@ -3050,7 +2391,6 @@
     <w:p>
       <w:pPr>
         <w:pStyle w:val="Heading2"/>
-        <w:spacing w:line="276" w:lineRule="auto"/>
         <w:rPr>
           <w:rStyle w:val="SubtleEmphasis"/>
         </w:rPr>
@@ -3065,7 +2405,6 @@
     <w:p>
       <w:pPr>
         <w:pStyle w:val="Heading2"/>
-        <w:spacing w:line="276" w:lineRule="auto"/>
         <w:rPr>
           <w:b/>
           <w:bCs/>
@@ -3075,9 +2414,6 @@
       </w:pPr>
     </w:p>
     <w:p>
-      <w:pPr>
-        <w:spacing w:line="276" w:lineRule="auto"/>
-      </w:pPr>
       <w:r>
         <w:rPr>
           <w:noProof/>
@@ -3103,19 +2439,10 @@
         </w:drawing>
       </w:r>
     </w:p>
+    <w:p/>
+    <w:p/>
     <w:p>
       <w:pPr>
-        <w:spacing w:line="276" w:lineRule="auto"/>
-      </w:pPr>
-    </w:p>
-    <w:p>
-      <w:pPr>
-        <w:spacing w:line="276" w:lineRule="auto"/>
-      </w:pPr>
-    </w:p>
-    <w:p>
-      <w:pPr>
-        <w:spacing w:line="276" w:lineRule="auto"/>
         <w:ind w:firstLine="720"/>
       </w:pPr>
       <w:r>
@@ -3179,24 +2506,14 @@
         <w:t xml:space="preserve">.2, that location was the most frequent site found for Hepatitis A trials. </w:t>
       </w:r>
     </w:p>
+    <w:p/>
+    <w:p/>
     <w:p>
-      <w:pPr>
-        <w:spacing w:line="276" w:lineRule="auto"/>
-      </w:pPr>
-    </w:p>
-    <w:p>
-      <w:pPr>
-        <w:spacing w:line="276" w:lineRule="auto"/>
-      </w:pPr>
-    </w:p>
-    <w:p>
-      <w:pPr>
-        <w:spacing w:line="276" w:lineRule="auto"/>
-      </w:pPr>
       <w:r>
         <w:rPr>
           <w:noProof/>
         </w:rPr>
+        <w:lastRenderedPageBreak/>
         <w:drawing>
           <wp:inline distT="0" distB="0" distL="0" distR="0" wp14:anchorId="261BC1BB" wp14:editId="31482373">
             <wp:extent cx="4791075" cy="1885950"/>
@@ -3220,7 +2537,6 @@
     </w:p>
     <w:p>
       <w:pPr>
-        <w:spacing w:line="276" w:lineRule="auto"/>
         <w:rPr>
           <w:rFonts w:ascii="Times New Roman" w:eastAsia="Times New Roman" w:hAnsi="Times New Roman" w:cs="Times New Roman"/>
         </w:rPr>
@@ -3240,23 +2556,15 @@
       </w:r>
     </w:p>
     <w:p>
-      <w:pPr>
-        <w:spacing w:line="276" w:lineRule="auto"/>
-      </w:pPr>
       <w:r>
         <w:tab/>
         <w:t xml:space="preserve">No overlap was found between Hepatitis A drugs and COVID-19 drugs, which makes sense due to the difference in the diseases. </w:t>
       </w:r>
     </w:p>
-    <w:p>
-      <w:pPr>
-        <w:spacing w:line="276" w:lineRule="auto"/>
-      </w:pPr>
-    </w:p>
+    <w:p/>
     <w:p>
       <w:pPr>
         <w:pStyle w:val="Heading2"/>
-        <w:spacing w:line="276" w:lineRule="auto"/>
         <w:rPr>
           <w:rStyle w:val="SubtleEmphasis"/>
         </w:rPr>
@@ -3268,15 +2576,10 @@
         <w:t>3.2.2 Adverse Events</w:t>
       </w:r>
     </w:p>
-    <w:p>
-      <w:pPr>
-        <w:spacing w:line="276" w:lineRule="auto"/>
-      </w:pPr>
-    </w:p>
+    <w:p/>
     <w:p>
       <w:pPr>
         <w:pStyle w:val="Heading2"/>
-        <w:spacing w:line="276" w:lineRule="auto"/>
         <w:rPr>
           <w:i/>
           <w:iCs/>
@@ -3290,20 +2593,9 @@
         <w:t>3.2.3 Trends over the Years</w:t>
       </w:r>
     </w:p>
+    <w:p/>
+    <w:p/>
     <w:p>
-      <w:pPr>
-        <w:spacing w:line="276" w:lineRule="auto"/>
-      </w:pPr>
-    </w:p>
-    <w:p>
-      <w:pPr>
-        <w:spacing w:line="276" w:lineRule="auto"/>
-      </w:pPr>
-    </w:p>
-    <w:p>
-      <w:pPr>
-        <w:spacing w:line="276" w:lineRule="auto"/>
-      </w:pPr>
       <w:r>
         <w:rPr>
           <w:noProof/>
@@ -3366,9 +2658,6 @@
       </w:r>
     </w:p>
     <w:p>
-      <w:pPr>
-        <w:spacing w:line="276" w:lineRule="auto"/>
-      </w:pPr>
       <w:r>
         <w:t xml:space="preserve">- </w:t>
       </w:r>
@@ -3382,39 +2671,17 @@
         <w:t>.</w:t>
       </w:r>
     </w:p>
+    <w:p/>
+    <w:p/>
+    <w:p/>
+    <w:p/>
+    <w:p/>
     <w:p>
-      <w:pPr>
-        <w:spacing w:line="276" w:lineRule="auto"/>
-      </w:pPr>
-    </w:p>
-    <w:p>
-      <w:pPr>
-        <w:spacing w:line="276" w:lineRule="auto"/>
-      </w:pPr>
-    </w:p>
-    <w:p>
-      <w:pPr>
-        <w:spacing w:line="276" w:lineRule="auto"/>
-      </w:pPr>
-    </w:p>
-    <w:p>
-      <w:pPr>
-        <w:spacing w:line="276" w:lineRule="auto"/>
-      </w:pPr>
-    </w:p>
-    <w:p>
-      <w:pPr>
-        <w:spacing w:line="276" w:lineRule="auto"/>
-      </w:pPr>
-    </w:p>
-    <w:p>
-      <w:pPr>
-        <w:spacing w:line="276" w:lineRule="auto"/>
-      </w:pPr>
       <w:r>
         <w:rPr>
           <w:noProof/>
         </w:rPr>
+        <w:lastRenderedPageBreak/>
         <w:drawing>
           <wp:anchor distT="0" distB="0" distL="114300" distR="114300" simplePos="0" relativeHeight="251668480" behindDoc="0" locked="0" layoutInCell="1" allowOverlap="1" wp14:anchorId="09FBA5E9" wp14:editId="4B488CA9">
             <wp:simplePos x="0" y="0"/>
@@ -3467,9 +2734,6 @@
       </w:r>
     </w:p>
     <w:p>
-      <w:pPr>
-        <w:spacing w:line="276" w:lineRule="auto"/>
-      </w:pPr>
       <w:r>
         <w:t>- Following shows distribution of the Hep A study</w:t>
       </w:r>
@@ -3486,55 +2750,16 @@
         <w:t>2000s.</w:t>
       </w:r>
     </w:p>
+    <w:p/>
+    <w:p/>
+    <w:p/>
+    <w:p/>
+    <w:p/>
+    <w:p/>
+    <w:p/>
+    <w:p/>
+    <w:p/>
     <w:p>
-      <w:pPr>
-        <w:spacing w:line="276" w:lineRule="auto"/>
-      </w:pPr>
-    </w:p>
-    <w:p>
-      <w:pPr>
-        <w:spacing w:line="276" w:lineRule="auto"/>
-      </w:pPr>
-    </w:p>
-    <w:p>
-      <w:pPr>
-        <w:spacing w:line="276" w:lineRule="auto"/>
-      </w:pPr>
-    </w:p>
-    <w:p>
-      <w:pPr>
-        <w:spacing w:line="276" w:lineRule="auto"/>
-      </w:pPr>
-    </w:p>
-    <w:p>
-      <w:pPr>
-        <w:spacing w:line="276" w:lineRule="auto"/>
-      </w:pPr>
-    </w:p>
-    <w:p>
-      <w:pPr>
-        <w:spacing w:line="276" w:lineRule="auto"/>
-      </w:pPr>
-    </w:p>
-    <w:p>
-      <w:pPr>
-        <w:spacing w:line="276" w:lineRule="auto"/>
-      </w:pPr>
-    </w:p>
-    <w:p>
-      <w:pPr>
-        <w:spacing w:line="276" w:lineRule="auto"/>
-      </w:pPr>
-    </w:p>
-    <w:p>
-      <w:pPr>
-        <w:spacing w:line="276" w:lineRule="auto"/>
-      </w:pPr>
-    </w:p>
-    <w:p>
-      <w:pPr>
-        <w:spacing w:line="276" w:lineRule="auto"/>
-      </w:pPr>
       <w:r>
         <w:rPr>
           <w:noProof/>
@@ -3590,15 +2815,8 @@
         </w:drawing>
       </w:r>
     </w:p>
+    <w:p/>
     <w:p>
-      <w:pPr>
-        <w:spacing w:line="276" w:lineRule="auto"/>
-      </w:pPr>
-    </w:p>
-    <w:p>
-      <w:pPr>
-        <w:spacing w:line="276" w:lineRule="auto"/>
-      </w:pPr>
       <w:r>
         <w:t xml:space="preserve">- Following is ongoing Hep A study at </w:t>
       </w:r>
@@ -3628,47 +2846,17 @@
       </w:r>
     </w:p>
     <w:p>
-      <w:pPr>
-        <w:spacing w:line="276" w:lineRule="auto"/>
-      </w:pPr>
       <w:r>
         <w:t xml:space="preserve"> </w:t>
       </w:r>
     </w:p>
+    <w:p/>
+    <w:p/>
+    <w:p/>
+    <w:p/>
+    <w:p/>
+    <w:p/>
     <w:p>
-      <w:pPr>
-        <w:spacing w:line="276" w:lineRule="auto"/>
-      </w:pPr>
-    </w:p>
-    <w:p>
-      <w:pPr>
-        <w:spacing w:line="276" w:lineRule="auto"/>
-      </w:pPr>
-    </w:p>
-    <w:p>
-      <w:pPr>
-        <w:spacing w:line="276" w:lineRule="auto"/>
-      </w:pPr>
-    </w:p>
-    <w:p>
-      <w:pPr>
-        <w:spacing w:line="276" w:lineRule="auto"/>
-      </w:pPr>
-    </w:p>
-    <w:p>
-      <w:pPr>
-        <w:spacing w:line="276" w:lineRule="auto"/>
-      </w:pPr>
-    </w:p>
-    <w:p>
-      <w:pPr>
-        <w:spacing w:line="276" w:lineRule="auto"/>
-      </w:pPr>
-    </w:p>
-    <w:p>
-      <w:pPr>
-        <w:spacing w:line="276" w:lineRule="auto"/>
-      </w:pPr>
       <w:r>
         <w:rPr>
           <w:noProof/>
@@ -3725,83 +2913,25 @@
         </w:drawing>
       </w:r>
     </w:p>
+    <w:p/>
+    <w:p/>
     <w:p>
-      <w:pPr>
-        <w:spacing w:line="276" w:lineRule="auto"/>
-      </w:pPr>
-    </w:p>
-    <w:p>
-      <w:pPr>
-        <w:spacing w:line="276" w:lineRule="auto"/>
-      </w:pPr>
-    </w:p>
-    <w:p>
-      <w:pPr>
-        <w:spacing w:line="276" w:lineRule="auto"/>
-      </w:pPr>
       <w:r>
         <w:t>- Following shows distribution of the Hep A study going on at any time of the year.</w:t>
       </w:r>
     </w:p>
+    <w:p/>
+    <w:p/>
+    <w:p/>
+    <w:p/>
+    <w:p/>
+    <w:p/>
+    <w:p/>
+    <w:p/>
+    <w:p/>
+    <w:p/>
+    <w:p/>
     <w:p>
-      <w:pPr>
-        <w:spacing w:line="276" w:lineRule="auto"/>
-      </w:pPr>
-    </w:p>
-    <w:p>
-      <w:pPr>
-        <w:spacing w:line="276" w:lineRule="auto"/>
-      </w:pPr>
-    </w:p>
-    <w:p>
-      <w:pPr>
-        <w:spacing w:line="276" w:lineRule="auto"/>
-      </w:pPr>
-    </w:p>
-    <w:p>
-      <w:pPr>
-        <w:spacing w:line="276" w:lineRule="auto"/>
-      </w:pPr>
-    </w:p>
-    <w:p>
-      <w:pPr>
-        <w:spacing w:line="276" w:lineRule="auto"/>
-      </w:pPr>
-    </w:p>
-    <w:p>
-      <w:pPr>
-        <w:spacing w:line="276" w:lineRule="auto"/>
-      </w:pPr>
-    </w:p>
-    <w:p>
-      <w:pPr>
-        <w:spacing w:line="276" w:lineRule="auto"/>
-      </w:pPr>
-    </w:p>
-    <w:p>
-      <w:pPr>
-        <w:spacing w:line="276" w:lineRule="auto"/>
-      </w:pPr>
-    </w:p>
-    <w:p>
-      <w:pPr>
-        <w:spacing w:line="276" w:lineRule="auto"/>
-      </w:pPr>
-    </w:p>
-    <w:p>
-      <w:pPr>
-        <w:spacing w:line="276" w:lineRule="auto"/>
-      </w:pPr>
-    </w:p>
-    <w:p>
-      <w:pPr>
-        <w:spacing w:line="276" w:lineRule="auto"/>
-      </w:pPr>
-    </w:p>
-    <w:p>
-      <w:pPr>
-        <w:spacing w:line="276" w:lineRule="auto"/>
-      </w:pPr>
       <w:r>
         <w:t xml:space="preserve">- Following is the chart of when </w:t>
       </w:r>
@@ -3819,9 +2949,6 @@
       </w:r>
     </w:p>
     <w:p>
-      <w:pPr>
-        <w:spacing w:line="276" w:lineRule="auto"/>
-      </w:pPr>
       <w:r>
         <w:rPr>
           <w:noProof/>
@@ -3882,7 +3009,6 @@
         <w:tabs>
           <w:tab w:val="left" w:pos="5235"/>
         </w:tabs>
-        <w:spacing w:line="276" w:lineRule="auto"/>
       </w:pPr>
     </w:p>
     <w:p>
@@ -3890,7 +3016,6 @@
         <w:tabs>
           <w:tab w:val="left" w:pos="5235"/>
         </w:tabs>
-        <w:spacing w:line="276" w:lineRule="auto"/>
       </w:pPr>
     </w:p>
     <w:p>
@@ -3898,7 +3023,6 @@
         <w:tabs>
           <w:tab w:val="left" w:pos="5235"/>
         </w:tabs>
-        <w:spacing w:line="276" w:lineRule="auto"/>
       </w:pPr>
     </w:p>
     <w:p>
@@ -3906,7 +3030,6 @@
         <w:tabs>
           <w:tab w:val="left" w:pos="5235"/>
         </w:tabs>
-        <w:spacing w:line="276" w:lineRule="auto"/>
       </w:pPr>
     </w:p>
     <w:p>
@@ -3914,7 +3037,6 @@
         <w:tabs>
           <w:tab w:val="left" w:pos="5235"/>
         </w:tabs>
-        <w:spacing w:line="276" w:lineRule="auto"/>
       </w:pPr>
     </w:p>
     <w:p>
@@ -3922,7 +3044,6 @@
         <w:tabs>
           <w:tab w:val="left" w:pos="5235"/>
         </w:tabs>
-        <w:spacing w:line="276" w:lineRule="auto"/>
       </w:pPr>
     </w:p>
     <w:p>
@@ -3930,7 +3051,6 @@
         <w:tabs>
           <w:tab w:val="left" w:pos="5235"/>
         </w:tabs>
-        <w:spacing w:line="276" w:lineRule="auto"/>
       </w:pPr>
     </w:p>
     <w:p>
@@ -3938,7 +3058,6 @@
         <w:tabs>
           <w:tab w:val="left" w:pos="5235"/>
         </w:tabs>
-        <w:spacing w:line="276" w:lineRule="auto"/>
       </w:pPr>
     </w:p>
     <w:p>
@@ -3946,13 +3065,11 @@
         <w:tabs>
           <w:tab w:val="left" w:pos="5235"/>
         </w:tabs>
-        <w:spacing w:line="276" w:lineRule="auto"/>
       </w:pPr>
       <w:r>
         <w:rPr>
           <w:noProof/>
         </w:rPr>
-        <w:lastRenderedPageBreak/>
         <w:drawing>
           <wp:anchor distT="0" distB="0" distL="114300" distR="114300" simplePos="0" relativeHeight="251672576" behindDoc="0" locked="0" layoutInCell="1" allowOverlap="1" wp14:anchorId="7B5831A0" wp14:editId="19136BA6">
             <wp:simplePos x="0" y="0"/>
@@ -4009,7 +3126,6 @@
         <w:tabs>
           <w:tab w:val="left" w:pos="5235"/>
         </w:tabs>
-        <w:spacing w:line="276" w:lineRule="auto"/>
       </w:pPr>
     </w:p>
     <w:p>
@@ -4017,7 +3133,6 @@
         <w:tabs>
           <w:tab w:val="left" w:pos="5235"/>
         </w:tabs>
-        <w:spacing w:line="276" w:lineRule="auto"/>
       </w:pPr>
     </w:p>
     <w:p>
@@ -4025,7 +3140,6 @@
         <w:tabs>
           <w:tab w:val="left" w:pos="5235"/>
         </w:tabs>
-        <w:spacing w:line="276" w:lineRule="auto"/>
       </w:pPr>
     </w:p>
     <w:p>
@@ -4033,7 +3147,6 @@
         <w:tabs>
           <w:tab w:val="left" w:pos="5235"/>
         </w:tabs>
-        <w:spacing w:line="276" w:lineRule="auto"/>
       </w:pPr>
     </w:p>
     <w:p>
@@ -4041,7 +3154,6 @@
         <w:tabs>
           <w:tab w:val="left" w:pos="5235"/>
         </w:tabs>
-        <w:spacing w:line="276" w:lineRule="auto"/>
       </w:pPr>
       <w:r>
         <w:t>- distribution of end years for hep a study</w:t>
@@ -4052,7 +3164,6 @@
         <w:tabs>
           <w:tab w:val="left" w:pos="5235"/>
         </w:tabs>
-        <w:spacing w:line="276" w:lineRule="auto"/>
       </w:pPr>
     </w:p>
     <w:p>
@@ -4060,12 +3171,10 @@
         <w:tabs>
           <w:tab w:val="left" w:pos="5235"/>
         </w:tabs>
-        <w:spacing w:line="276" w:lineRule="auto"/>
       </w:pPr>
     </w:p>
     <w:p>
       <w:pPr>
-        <w:spacing w:line="276" w:lineRule="auto"/>
         <w:rPr>
           <w:b/>
           <w:bCs/>
@@ -4076,7 +3185,6 @@
     </w:p>
     <w:p>
       <w:pPr>
-        <w:spacing w:line="276" w:lineRule="auto"/>
         <w:rPr>
           <w:b/>
           <w:bCs/>
@@ -4087,7 +3195,6 @@
     </w:p>
     <w:p>
       <w:pPr>
-        <w:spacing w:line="276" w:lineRule="auto"/>
         <w:rPr>
           <w:b/>
           <w:bCs/>
@@ -4098,7 +3205,6 @@
     </w:p>
     <w:p>
       <w:pPr>
-        <w:spacing w:line="276" w:lineRule="auto"/>
         <w:rPr>
           <w:b/>
           <w:bCs/>
@@ -4109,7 +3215,6 @@
     </w:p>
     <w:p>
       <w:pPr>
-        <w:spacing w:line="276" w:lineRule="auto"/>
         <w:rPr>
           <w:b/>
           <w:bCs/>
@@ -4120,7 +3225,6 @@
     </w:p>
     <w:p>
       <w:pPr>
-        <w:spacing w:line="276" w:lineRule="auto"/>
         <w:rPr>
           <w:b/>
           <w:bCs/>
@@ -4135,6 +3239,7 @@
           <w:sz w:val="36"/>
           <w:szCs w:val="36"/>
         </w:rPr>
+        <w:lastRenderedPageBreak/>
         <w:t>COVID</w:t>
       </w:r>
       <w:r>
@@ -4156,15 +3261,8 @@
         <w:t>trends over the years</w:t>
       </w:r>
     </w:p>
+    <w:p/>
     <w:p>
-      <w:pPr>
-        <w:spacing w:line="276" w:lineRule="auto"/>
-      </w:pPr>
-    </w:p>
-    <w:p>
-      <w:pPr>
-        <w:spacing w:line="276" w:lineRule="auto"/>
-      </w:pPr>
       <w:r>
         <w:rPr>
           <w:noProof/>
@@ -4220,83 +3318,28 @@
         </w:drawing>
       </w:r>
     </w:p>
+    <w:p/>
+    <w:p/>
     <w:p>
-      <w:pPr>
-        <w:spacing w:line="276" w:lineRule="auto"/>
-      </w:pPr>
-    </w:p>
-    <w:p>
-      <w:pPr>
-        <w:spacing w:line="276" w:lineRule="auto"/>
-      </w:pPr>
-    </w:p>
-    <w:p>
-      <w:pPr>
-        <w:spacing w:line="276" w:lineRule="auto"/>
-      </w:pPr>
       <w:r>
         <w:t>- there are a lot of COVID-19 studies that opened in 2020 because of the pandemic</w:t>
       </w:r>
     </w:p>
+    <w:p/>
+    <w:p/>
+    <w:p/>
+    <w:p/>
+    <w:p/>
+    <w:p/>
+    <w:p/>
+    <w:p/>
+    <w:p/>
+    <w:p/>
     <w:p>
-      <w:pPr>
-        <w:spacing w:line="276" w:lineRule="auto"/>
-      </w:pPr>
-    </w:p>
-    <w:p>
-      <w:pPr>
-        <w:spacing w:line="276" w:lineRule="auto"/>
-      </w:pPr>
-    </w:p>
-    <w:p>
-      <w:pPr>
-        <w:spacing w:line="276" w:lineRule="auto"/>
-      </w:pPr>
-    </w:p>
-    <w:p>
-      <w:pPr>
-        <w:spacing w:line="276" w:lineRule="auto"/>
-      </w:pPr>
-    </w:p>
-    <w:p>
-      <w:pPr>
-        <w:spacing w:line="276" w:lineRule="auto"/>
-      </w:pPr>
-    </w:p>
-    <w:p>
-      <w:pPr>
-        <w:spacing w:line="276" w:lineRule="auto"/>
-      </w:pPr>
-    </w:p>
-    <w:p>
-      <w:pPr>
-        <w:spacing w:line="276" w:lineRule="auto"/>
-      </w:pPr>
-    </w:p>
-    <w:p>
-      <w:pPr>
-        <w:spacing w:line="276" w:lineRule="auto"/>
-      </w:pPr>
-    </w:p>
-    <w:p>
-      <w:pPr>
-        <w:spacing w:line="276" w:lineRule="auto"/>
-      </w:pPr>
-    </w:p>
-    <w:p>
-      <w:pPr>
-        <w:spacing w:line="276" w:lineRule="auto"/>
-      </w:pPr>
-    </w:p>
-    <w:p>
-      <w:pPr>
-        <w:spacing w:line="276" w:lineRule="auto"/>
-      </w:pPr>
       <w:r>
         <w:rPr>
           <w:noProof/>
         </w:rPr>
-        <w:lastRenderedPageBreak/>
         <w:drawing>
           <wp:anchor distT="0" distB="0" distL="114300" distR="114300" simplePos="0" relativeHeight="251674624" behindDoc="0" locked="0" layoutInCell="1" allowOverlap="1" wp14:anchorId="6F41DB8E" wp14:editId="7FB2FA98">
             <wp:simplePos x="0" y="0"/>
@@ -4351,50 +3394,15 @@
         <w:t>- median is 2016+s, and it is skewed to more recent years, because of a lot of studies that started in 2020</w:t>
       </w:r>
     </w:p>
+    <w:p/>
+    <w:p/>
+    <w:p/>
+    <w:p/>
+    <w:p/>
+    <w:p/>
+    <w:p/>
+    <w:p/>
     <w:p>
-      <w:pPr>
-        <w:spacing w:line="276" w:lineRule="auto"/>
-      </w:pPr>
-    </w:p>
-    <w:p>
-      <w:pPr>
-        <w:spacing w:line="276" w:lineRule="auto"/>
-      </w:pPr>
-    </w:p>
-    <w:p>
-      <w:pPr>
-        <w:spacing w:line="276" w:lineRule="auto"/>
-      </w:pPr>
-    </w:p>
-    <w:p>
-      <w:pPr>
-        <w:spacing w:line="276" w:lineRule="auto"/>
-      </w:pPr>
-    </w:p>
-    <w:p>
-      <w:pPr>
-        <w:spacing w:line="276" w:lineRule="auto"/>
-      </w:pPr>
-    </w:p>
-    <w:p>
-      <w:pPr>
-        <w:spacing w:line="276" w:lineRule="auto"/>
-      </w:pPr>
-    </w:p>
-    <w:p>
-      <w:pPr>
-        <w:spacing w:line="276" w:lineRule="auto"/>
-      </w:pPr>
-    </w:p>
-    <w:p>
-      <w:pPr>
-        <w:spacing w:line="276" w:lineRule="auto"/>
-      </w:pPr>
-    </w:p>
-    <w:p>
-      <w:pPr>
-        <w:spacing w:line="276" w:lineRule="auto"/>
-      </w:pPr>
       <w:r>
         <w:rPr>
           <w:noProof/>
@@ -4450,82 +3458,29 @@
         </w:drawing>
       </w:r>
     </w:p>
+    <w:p/>
     <w:p>
-      <w:pPr>
-        <w:spacing w:line="276" w:lineRule="auto"/>
-      </w:pPr>
-    </w:p>
-    <w:p>
-      <w:pPr>
-        <w:spacing w:line="276" w:lineRule="auto"/>
-      </w:pPr>
       <w:r>
         <w:t>- study at any time for COVID-19.</w:t>
       </w:r>
     </w:p>
+    <w:p/>
+    <w:p/>
+    <w:p/>
+    <w:p/>
+    <w:p/>
+    <w:p/>
+    <w:p/>
+    <w:p/>
+    <w:p/>
+    <w:p/>
+    <w:p/>
     <w:p>
-      <w:pPr>
-        <w:spacing w:line="276" w:lineRule="auto"/>
-      </w:pPr>
-    </w:p>
-    <w:p>
-      <w:pPr>
-        <w:spacing w:line="276" w:lineRule="auto"/>
-      </w:pPr>
-    </w:p>
-    <w:p>
-      <w:pPr>
-        <w:spacing w:line="276" w:lineRule="auto"/>
-      </w:pPr>
-    </w:p>
-    <w:p>
-      <w:pPr>
-        <w:spacing w:line="276" w:lineRule="auto"/>
-      </w:pPr>
-    </w:p>
-    <w:p>
-      <w:pPr>
-        <w:spacing w:line="276" w:lineRule="auto"/>
-      </w:pPr>
-    </w:p>
-    <w:p>
-      <w:pPr>
-        <w:spacing w:line="276" w:lineRule="auto"/>
-      </w:pPr>
-    </w:p>
-    <w:p>
-      <w:pPr>
-        <w:spacing w:line="276" w:lineRule="auto"/>
-      </w:pPr>
-    </w:p>
-    <w:p>
-      <w:pPr>
-        <w:spacing w:line="276" w:lineRule="auto"/>
-      </w:pPr>
-    </w:p>
-    <w:p>
-      <w:pPr>
-        <w:spacing w:line="276" w:lineRule="auto"/>
-      </w:pPr>
-    </w:p>
-    <w:p>
-      <w:pPr>
-        <w:spacing w:line="276" w:lineRule="auto"/>
-      </w:pPr>
-    </w:p>
-    <w:p>
-      <w:pPr>
-        <w:spacing w:line="276" w:lineRule="auto"/>
-      </w:pPr>
-    </w:p>
-    <w:p>
-      <w:pPr>
-        <w:spacing w:line="276" w:lineRule="auto"/>
-      </w:pPr>
       <w:r>
         <w:rPr>
           <w:noProof/>
         </w:rPr>
+        <w:lastRenderedPageBreak/>
         <w:drawing>
           <wp:anchor distT="0" distB="0" distL="114300" distR="114300" simplePos="0" relativeHeight="251676672" behindDoc="0" locked="0" layoutInCell="1" allowOverlap="1" wp14:anchorId="3D058EFB" wp14:editId="0D669DC1">
             <wp:simplePos x="0" y="0"/>
@@ -4577,15 +3532,8 @@
         </w:drawing>
       </w:r>
     </w:p>
+    <w:p/>
     <w:p>
-      <w:pPr>
-        <w:spacing w:line="276" w:lineRule="auto"/>
-      </w:pPr>
-    </w:p>
-    <w:p>
-      <w:pPr>
-        <w:spacing w:line="276" w:lineRule="auto"/>
-      </w:pPr>
       <w:r>
         <w:t>- distribution of studies opened</w:t>
       </w:r>
@@ -4593,20 +3541,12 @@
         <w:t xml:space="preserve"> on COVID-19</w:t>
       </w:r>
     </w:p>
+    <w:p/>
     <w:p>
-      <w:pPr>
-        <w:spacing w:line="276" w:lineRule="auto"/>
-      </w:pPr>
-    </w:p>
-    <w:p>
-      <w:pPr>
-        <w:spacing w:line="276" w:lineRule="auto"/>
-      </w:pPr>
       <w:r>
         <w:rPr>
           <w:noProof/>
         </w:rPr>
-        <w:lastRenderedPageBreak/>
         <w:drawing>
           <wp:anchor distT="0" distB="0" distL="114300" distR="114300" simplePos="0" relativeHeight="251677696" behindDoc="0" locked="0" layoutInCell="1" allowOverlap="1" wp14:anchorId="154AC731" wp14:editId="6CF112A7">
             <wp:simplePos x="0" y="0"/>
@@ -4658,70 +3598,19 @@
         </w:drawing>
       </w:r>
     </w:p>
+    <w:p/>
+    <w:p/>
+    <w:p/>
+    <w:p/>
+    <w:p/>
+    <w:p/>
+    <w:p/>
+    <w:p/>
+    <w:p/>
+    <w:p/>
+    <w:p/>
+    <w:p/>
     <w:p>
-      <w:pPr>
-        <w:spacing w:line="276" w:lineRule="auto"/>
-      </w:pPr>
-    </w:p>
-    <w:p>
-      <w:pPr>
-        <w:spacing w:line="276" w:lineRule="auto"/>
-      </w:pPr>
-    </w:p>
-    <w:p>
-      <w:pPr>
-        <w:spacing w:line="276" w:lineRule="auto"/>
-      </w:pPr>
-    </w:p>
-    <w:p>
-      <w:pPr>
-        <w:spacing w:line="276" w:lineRule="auto"/>
-      </w:pPr>
-    </w:p>
-    <w:p>
-      <w:pPr>
-        <w:spacing w:line="276" w:lineRule="auto"/>
-      </w:pPr>
-    </w:p>
-    <w:p>
-      <w:pPr>
-        <w:spacing w:line="276" w:lineRule="auto"/>
-      </w:pPr>
-    </w:p>
-    <w:p>
-      <w:pPr>
-        <w:spacing w:line="276" w:lineRule="auto"/>
-      </w:pPr>
-    </w:p>
-    <w:p>
-      <w:pPr>
-        <w:spacing w:line="276" w:lineRule="auto"/>
-      </w:pPr>
-    </w:p>
-    <w:p>
-      <w:pPr>
-        <w:spacing w:line="276" w:lineRule="auto"/>
-      </w:pPr>
-    </w:p>
-    <w:p>
-      <w:pPr>
-        <w:spacing w:line="276" w:lineRule="auto"/>
-      </w:pPr>
-    </w:p>
-    <w:p>
-      <w:pPr>
-        <w:spacing w:line="276" w:lineRule="auto"/>
-      </w:pPr>
-    </w:p>
-    <w:p>
-      <w:pPr>
-        <w:spacing w:line="276" w:lineRule="auto"/>
-      </w:pPr>
-    </w:p>
-    <w:p>
-      <w:pPr>
-        <w:spacing w:line="276" w:lineRule="auto"/>
-      </w:pPr>
       <w:r>
         <w:t xml:space="preserve">- </w:t>
       </w:r>
@@ -4735,55 +3624,16 @@
         <w:t xml:space="preserve"> that are not included in this graph</w:t>
       </w:r>
     </w:p>
+    <w:p/>
+    <w:p/>
+    <w:p/>
+    <w:p/>
+    <w:p/>
+    <w:p/>
+    <w:p/>
+    <w:p/>
+    <w:p/>
     <w:p>
-      <w:pPr>
-        <w:spacing w:line="276" w:lineRule="auto"/>
-      </w:pPr>
-    </w:p>
-    <w:p>
-      <w:pPr>
-        <w:spacing w:line="276" w:lineRule="auto"/>
-      </w:pPr>
-    </w:p>
-    <w:p>
-      <w:pPr>
-        <w:spacing w:line="276" w:lineRule="auto"/>
-      </w:pPr>
-    </w:p>
-    <w:p>
-      <w:pPr>
-        <w:spacing w:line="276" w:lineRule="auto"/>
-      </w:pPr>
-    </w:p>
-    <w:p>
-      <w:pPr>
-        <w:spacing w:line="276" w:lineRule="auto"/>
-      </w:pPr>
-    </w:p>
-    <w:p>
-      <w:pPr>
-        <w:spacing w:line="276" w:lineRule="auto"/>
-      </w:pPr>
-    </w:p>
-    <w:p>
-      <w:pPr>
-        <w:spacing w:line="276" w:lineRule="auto"/>
-      </w:pPr>
-    </w:p>
-    <w:p>
-      <w:pPr>
-        <w:spacing w:line="276" w:lineRule="auto"/>
-      </w:pPr>
-    </w:p>
-    <w:p>
-      <w:pPr>
-        <w:spacing w:line="276" w:lineRule="auto"/>
-      </w:pPr>
-    </w:p>
-    <w:p>
-      <w:pPr>
-        <w:spacing w:line="276" w:lineRule="auto"/>
-      </w:pPr>
       <w:r>
         <w:rPr>
           <w:noProof/>
@@ -4839,35 +3689,12 @@
         </w:drawing>
       </w:r>
     </w:p>
+    <w:p/>
+    <w:p/>
+    <w:p/>
+    <w:p/>
+    <w:p/>
     <w:p>
-      <w:pPr>
-        <w:spacing w:line="276" w:lineRule="auto"/>
-      </w:pPr>
-    </w:p>
-    <w:p>
-      <w:pPr>
-        <w:spacing w:line="276" w:lineRule="auto"/>
-      </w:pPr>
-    </w:p>
-    <w:p>
-      <w:pPr>
-        <w:spacing w:line="276" w:lineRule="auto"/>
-      </w:pPr>
-    </w:p>
-    <w:p>
-      <w:pPr>
-        <w:spacing w:line="276" w:lineRule="auto"/>
-      </w:pPr>
-    </w:p>
-    <w:p>
-      <w:pPr>
-        <w:spacing w:line="276" w:lineRule="auto"/>
-      </w:pPr>
-    </w:p>
-    <w:p>
-      <w:pPr>
-        <w:spacing w:line="276" w:lineRule="auto"/>
-      </w:pPr>
       <w:r>
         <w:t xml:space="preserve">- studies </w:t>
       </w:r>
@@ -4881,7 +3708,6 @@
     <w:p>
       <w:pPr>
         <w:pStyle w:val="Heading2"/>
-        <w:spacing w:line="276" w:lineRule="auto"/>
         <w:rPr>
           <w:b/>
           <w:bCs/>
@@ -4893,7 +3719,6 @@
     <w:p>
       <w:pPr>
         <w:pStyle w:val="Heading2"/>
-        <w:spacing w:line="276" w:lineRule="auto"/>
         <w:rPr>
           <w:b/>
           <w:bCs/>
@@ -4905,7 +3730,6 @@
     <w:p>
       <w:pPr>
         <w:pStyle w:val="Heading2"/>
-        <w:spacing w:line="276" w:lineRule="auto"/>
         <w:rPr>
           <w:b/>
           <w:bCs/>
@@ -4917,7 +3741,6 @@
     <w:p>
       <w:pPr>
         <w:pStyle w:val="Heading2"/>
-        <w:spacing w:line="276" w:lineRule="auto"/>
         <w:rPr>
           <w:b/>
           <w:bCs/>
@@ -4929,7 +3752,6 @@
     <w:p>
       <w:pPr>
         <w:pStyle w:val="Heading2"/>
-        <w:spacing w:line="276" w:lineRule="auto"/>
         <w:rPr>
           <w:b/>
           <w:bCs/>
@@ -4941,21 +3763,13 @@
     <w:p>
       <w:pPr>
         <w:pStyle w:val="Heading1"/>
-        <w:spacing w:line="276" w:lineRule="auto"/>
       </w:pPr>
       <w:r>
         <w:t>3.3 Section C Results:</w:t>
       </w:r>
     </w:p>
+    <w:p/>
     <w:p>
-      <w:pPr>
-        <w:spacing w:line="276" w:lineRule="auto"/>
-      </w:pPr>
-    </w:p>
-    <w:p>
-      <w:pPr>
-        <w:spacing w:line="276" w:lineRule="auto"/>
-      </w:pPr>
       <w:r>
         <w:rPr>
           <w:noProof/>
@@ -5035,20 +3849,9 @@
         </w:drawing>
       </w:r>
     </w:p>
+    <w:p/>
+    <w:p/>
     <w:p>
-      <w:pPr>
-        <w:spacing w:line="276" w:lineRule="auto"/>
-      </w:pPr>
-    </w:p>
-    <w:p>
-      <w:pPr>
-        <w:spacing w:line="276" w:lineRule="auto"/>
-      </w:pPr>
-    </w:p>
-    <w:p>
-      <w:pPr>
-        <w:spacing w:line="276" w:lineRule="auto"/>
-      </w:pPr>
       <w:r>
         <w:rPr>
           <w:noProof/>
@@ -5127,30 +3930,14 @@
         </w:drawing>
       </w:r>
     </w:p>
+    <w:p/>
+    <w:p/>
+    <w:p/>
     <w:p>
-      <w:pPr>
-        <w:spacing w:line="276" w:lineRule="auto"/>
-      </w:pPr>
-    </w:p>
-    <w:p>
-      <w:pPr>
-        <w:spacing w:line="276" w:lineRule="auto"/>
-      </w:pPr>
-    </w:p>
-    <w:p>
-      <w:pPr>
-        <w:spacing w:line="276" w:lineRule="auto"/>
-      </w:pPr>
-    </w:p>
-    <w:p>
-      <w:pPr>
-        <w:spacing w:line="276" w:lineRule="auto"/>
-      </w:pPr>
       <w:r>
         <w:rPr>
           <w:noProof/>
         </w:rPr>
-        <w:lastRenderedPageBreak/>
         <w:drawing>
           <wp:anchor distT="0" distB="0" distL="114300" distR="114300" simplePos="0" relativeHeight="251666432" behindDoc="0" locked="0" layoutInCell="1" allowOverlap="1" wp14:anchorId="45382949" wp14:editId="2B1FB9DF">
             <wp:simplePos x="0" y="0"/>
@@ -5224,24 +4011,14 @@
         </w:drawing>
       </w:r>
     </w:p>
+    <w:p/>
+    <w:p/>
     <w:p>
-      <w:pPr>
-        <w:spacing w:line="276" w:lineRule="auto"/>
-      </w:pPr>
-    </w:p>
-    <w:p>
-      <w:pPr>
-        <w:spacing w:line="276" w:lineRule="auto"/>
-      </w:pPr>
-    </w:p>
-    <w:p>
-      <w:pPr>
-        <w:spacing w:line="276" w:lineRule="auto"/>
-      </w:pPr>
       <w:r>
         <w:rPr>
           <w:noProof/>
         </w:rPr>
+        <w:lastRenderedPageBreak/>
         <w:drawing>
           <wp:anchor distT="0" distB="0" distL="114300" distR="114300" simplePos="0" relativeHeight="251663360" behindDoc="0" locked="0" layoutInCell="1" allowOverlap="1" wp14:anchorId="45B2DAC5" wp14:editId="449C85E8">
             <wp:simplePos x="0" y="0"/>
@@ -5315,11 +4092,7 @@
         </w:drawing>
       </w:r>
     </w:p>
-    <w:p>
-      <w:pPr>
-        <w:spacing w:line="276" w:lineRule="auto"/>
-      </w:pPr>
-    </w:p>
+    <w:p/>
     <w:p>
       <w:pPr>
         <w:pStyle w:val="Heading1"/>
@@ -5327,18 +4100,16 @@
           <w:ilvl w:val="0"/>
           <w:numId w:val="4"/>
         </w:numPr>
-        <w:spacing w:before="400" w:after="240" w:line="276" w:lineRule="auto"/>
+        <w:spacing w:before="400" w:after="240"/>
         <w:contextualSpacing/>
         <w:jc w:val="center"/>
       </w:pPr>
       <w:r>
-        <w:lastRenderedPageBreak/>
         <w:t>Limitations</w:t>
       </w:r>
     </w:p>
     <w:p>
       <w:pPr>
-        <w:spacing w:line="276" w:lineRule="auto"/>
         <w:ind w:firstLine="720"/>
       </w:pPr>
       <w:r>
@@ -5347,7 +4118,6 @@
     </w:p>
     <w:p>
       <w:pPr>
-        <w:spacing w:line="276" w:lineRule="auto"/>
         <w:ind w:firstLine="720"/>
       </w:pPr>
       <w:r>
@@ -5356,7 +4126,6 @@
     </w:p>
     <w:p>
       <w:pPr>
-        <w:spacing w:line="276" w:lineRule="auto"/>
         <w:jc w:val="center"/>
       </w:pPr>
     </w:p>
@@ -5367,7 +4136,7 @@
           <w:ilvl w:val="0"/>
           <w:numId w:val="4"/>
         </w:numPr>
-        <w:spacing w:before="400" w:after="240" w:line="276" w:lineRule="auto"/>
+        <w:spacing w:before="400" w:after="240"/>
         <w:contextualSpacing/>
         <w:jc w:val="center"/>
       </w:pPr>
@@ -5377,7 +4146,6 @@
     </w:p>
     <w:p>
       <w:pPr>
-        <w:spacing w:line="276" w:lineRule="auto"/>
         <w:ind w:firstLine="720"/>
       </w:pPr>
       <w:r>
@@ -5387,7 +4155,11 @@
         <w:t>wa</w:t>
       </w:r>
       <w:r>
-        <w:t xml:space="preserve">s fairly similar. As both diseases are contagious and vaccine-preventable, it seems that this connector between the two resulted in similar trial designs. Proportionately, the trials </w:t>
+        <w:t xml:space="preserve">s fairly similar. As both diseases are contagious and vaccine-preventable, it seems that this connector between </w:t>
+      </w:r>
+      <w:r>
+        <w:lastRenderedPageBreak/>
+        <w:t xml:space="preserve">the two resulted in similar trial designs. Proportionately, the trials </w:t>
       </w:r>
       <w:r>
         <w:t>we</w:t>
@@ -5397,9 +4169,6 @@
       </w:r>
     </w:p>
     <w:p>
-      <w:pPr>
-        <w:spacing w:line="276" w:lineRule="auto"/>
-      </w:pPr>
       <w:r>
         <w:tab/>
         <w:t xml:space="preserve">The trials do differ in many sections, but most of these differences can be explained by the </w:t>
@@ -5418,159 +4187,40 @@
       </w:r>
     </w:p>
     <w:p>
-      <w:pPr>
-        <w:spacing w:line="276" w:lineRule="auto"/>
-      </w:pPr>
       <w:r>
         <w:tab/>
         <w:t xml:space="preserve">The general study design and strategy is similar for two very different diseases because of their similarity in being contagious and vaccine preventable. These two features of COVID-19 and Hepatitis A caused many similarities among the two trial datasets. The remaining differences can be explained by the newness of COVID-19 and how they differ in affecting people.  </w:t>
       </w:r>
     </w:p>
-    <w:p>
-      <w:pPr>
-        <w:spacing w:line="276" w:lineRule="auto"/>
-      </w:pPr>
-    </w:p>
-    <w:p>
-      <w:pPr>
-        <w:spacing w:line="276" w:lineRule="auto"/>
-      </w:pPr>
-    </w:p>
-    <w:p>
-      <w:pPr>
-        <w:spacing w:line="276" w:lineRule="auto"/>
-      </w:pPr>
-    </w:p>
-    <w:p>
-      <w:pPr>
-        <w:spacing w:line="276" w:lineRule="auto"/>
-      </w:pPr>
-    </w:p>
-    <w:p>
-      <w:pPr>
-        <w:spacing w:line="276" w:lineRule="auto"/>
-      </w:pPr>
-    </w:p>
-    <w:p>
-      <w:pPr>
-        <w:spacing w:line="276" w:lineRule="auto"/>
-      </w:pPr>
-    </w:p>
-    <w:p>
-      <w:pPr>
-        <w:spacing w:line="276" w:lineRule="auto"/>
-      </w:pPr>
-    </w:p>
-    <w:p>
-      <w:pPr>
-        <w:spacing w:line="276" w:lineRule="auto"/>
-      </w:pPr>
-    </w:p>
-    <w:p>
-      <w:pPr>
-        <w:spacing w:line="276" w:lineRule="auto"/>
-      </w:pPr>
-    </w:p>
-    <w:p>
-      <w:pPr>
-        <w:spacing w:line="276" w:lineRule="auto"/>
-      </w:pPr>
-    </w:p>
-    <w:p>
-      <w:pPr>
-        <w:spacing w:line="276" w:lineRule="auto"/>
-      </w:pPr>
-    </w:p>
-    <w:p>
-      <w:pPr>
-        <w:spacing w:line="276" w:lineRule="auto"/>
-      </w:pPr>
-    </w:p>
-    <w:p>
-      <w:pPr>
-        <w:spacing w:line="276" w:lineRule="auto"/>
-      </w:pPr>
-    </w:p>
-    <w:p>
-      <w:pPr>
-        <w:spacing w:line="276" w:lineRule="auto"/>
-      </w:pPr>
-    </w:p>
-    <w:p>
-      <w:pPr>
-        <w:spacing w:line="276" w:lineRule="auto"/>
-      </w:pPr>
-    </w:p>
-    <w:p>
-      <w:pPr>
-        <w:spacing w:line="276" w:lineRule="auto"/>
-      </w:pPr>
-    </w:p>
-    <w:p>
-      <w:pPr>
-        <w:spacing w:line="276" w:lineRule="auto"/>
-      </w:pPr>
-    </w:p>
-    <w:p>
-      <w:pPr>
-        <w:spacing w:line="276" w:lineRule="auto"/>
-      </w:pPr>
-    </w:p>
-    <w:p>
-      <w:pPr>
-        <w:spacing w:line="276" w:lineRule="auto"/>
-      </w:pPr>
-    </w:p>
-    <w:p>
-      <w:pPr>
-        <w:spacing w:line="276" w:lineRule="auto"/>
-      </w:pPr>
-    </w:p>
-    <w:p>
-      <w:pPr>
-        <w:spacing w:line="276" w:lineRule="auto"/>
-      </w:pPr>
-    </w:p>
-    <w:p>
-      <w:pPr>
-        <w:spacing w:line="276" w:lineRule="auto"/>
-      </w:pPr>
-    </w:p>
-    <w:p>
-      <w:pPr>
-        <w:spacing w:line="276" w:lineRule="auto"/>
-      </w:pPr>
-    </w:p>
-    <w:p>
-      <w:pPr>
-        <w:spacing w:line="276" w:lineRule="auto"/>
-      </w:pPr>
-    </w:p>
-    <w:p>
-      <w:pPr>
-        <w:spacing w:line="276" w:lineRule="auto"/>
-      </w:pPr>
-    </w:p>
-    <w:p>
-      <w:pPr>
-        <w:spacing w:line="276" w:lineRule="auto"/>
-      </w:pPr>
-    </w:p>
-    <w:p>
-      <w:pPr>
-        <w:spacing w:line="276" w:lineRule="auto"/>
-      </w:pPr>
-    </w:p>
-    <w:p>
-      <w:pPr>
-        <w:spacing w:line="276" w:lineRule="auto"/>
-      </w:pPr>
-    </w:p>
-    <w:p>
-      <w:pPr>
-        <w:spacing w:line="276" w:lineRule="auto"/>
-      </w:pPr>
-    </w:p>
+    <w:p/>
+    <w:p/>
+    <w:p/>
+    <w:p/>
+    <w:p/>
+    <w:p/>
+    <w:p/>
+    <w:p/>
+    <w:p/>
+    <w:p/>
+    <w:p/>
+    <w:p/>
+    <w:p/>
+    <w:p/>
+    <w:p/>
+    <w:p/>
+    <w:p/>
+    <w:p/>
+    <w:p/>
+    <w:p/>
+    <w:p/>
+    <w:p/>
+    <w:p/>
+    <w:p/>
+    <w:p/>
+    <w:p/>
+    <w:p/>
+    <w:p/>
+    <w:p/>
     <w:sdt>
       <w:sdtPr>
         <w:rPr>
@@ -5590,7 +4240,6 @@
         <w:p>
           <w:pPr>
             <w:pStyle w:val="Heading1"/>
-            <w:spacing w:line="276" w:lineRule="auto"/>
           </w:pPr>
           <w:r>
             <w:t>Bibliography</w:t>
@@ -5620,7 +4269,6 @@
                   <w:ilvl w:val="0"/>
                   <w:numId w:val="7"/>
                 </w:numPr>
-                <w:spacing w:line="276" w:lineRule="auto"/>
               </w:pPr>
               <w:r>
                 <w:t xml:space="preserve">“Glossary of Common Site Terms,” </w:t>
@@ -5643,7 +4291,7 @@
                   <w:ilvl w:val="0"/>
                   <w:numId w:val="7"/>
                 </w:numPr>
-                <w:spacing w:before="100" w:beforeAutospacing="1" w:after="100" w:afterAutospacing="1" w:line="276" w:lineRule="auto"/>
+                <w:spacing w:before="100" w:beforeAutospacing="1" w:after="100" w:afterAutospacing="1"/>
                 <w:rPr>
                   <w:rFonts w:ascii="Times New Roman" w:eastAsia="Times New Roman" w:hAnsi="Times New Roman" w:cs="Times New Roman"/>
                 </w:rPr>
@@ -5690,7 +4338,7 @@
                   <w:ilvl w:val="0"/>
                   <w:numId w:val="7"/>
                 </w:numPr>
-                <w:spacing w:before="100" w:beforeAutospacing="1" w:after="100" w:afterAutospacing="1" w:line="276" w:lineRule="auto"/>
+                <w:spacing w:before="100" w:beforeAutospacing="1" w:after="100" w:afterAutospacing="1"/>
                 <w:rPr>
                   <w:rFonts w:ascii="Times New Roman" w:eastAsia="Times New Roman" w:hAnsi="Times New Roman" w:cs="Times New Roman"/>
                 </w:rPr>
@@ -5723,7 +4371,7 @@
                   <w:ilvl w:val="0"/>
                   <w:numId w:val="7"/>
                 </w:numPr>
-                <w:spacing w:before="100" w:beforeAutospacing="1" w:after="100" w:afterAutospacing="1" w:line="276" w:lineRule="auto"/>
+                <w:spacing w:before="100" w:beforeAutospacing="1" w:after="100" w:afterAutospacing="1"/>
                 <w:rPr>
                   <w:rFonts w:ascii="Times New Roman" w:eastAsia="Times New Roman" w:hAnsi="Times New Roman" w:cs="Times New Roman"/>
                 </w:rPr>
@@ -5733,7 +4381,6 @@
                 <w:rPr>
                   <w:rFonts w:ascii="Times New Roman" w:eastAsia="Times New Roman" w:hAnsi="Times New Roman" w:cs="Times New Roman"/>
                 </w:rPr>
-                <w:lastRenderedPageBreak/>
                 <w:t>Martinblech</w:t>
               </w:r>
               <w:proofErr w:type="spellEnd"/>
@@ -5779,7 +4426,7 @@
                   <w:ilvl w:val="0"/>
                   <w:numId w:val="7"/>
                 </w:numPr>
-                <w:spacing w:before="100" w:beforeAutospacing="1" w:after="100" w:afterAutospacing="1" w:line="276" w:lineRule="auto"/>
+                <w:spacing w:before="100" w:beforeAutospacing="1" w:after="100" w:afterAutospacing="1"/>
                 <w:rPr>
                   <w:rFonts w:ascii="Times New Roman" w:eastAsia="Times New Roman" w:hAnsi="Times New Roman" w:cs="Times New Roman"/>
                 </w:rPr>
@@ -5812,7 +4459,7 @@
                   <w:ilvl w:val="0"/>
                   <w:numId w:val="7"/>
                 </w:numPr>
-                <w:spacing w:before="100" w:beforeAutospacing="1" w:after="100" w:afterAutospacing="1" w:line="276" w:lineRule="auto"/>
+                <w:spacing w:before="100" w:beforeAutospacing="1" w:after="100" w:afterAutospacing="1"/>
                 <w:rPr>
                   <w:rFonts w:ascii="Times New Roman" w:eastAsia="Times New Roman" w:hAnsi="Times New Roman" w:cs="Times New Roman"/>
                 </w:rPr>
@@ -5845,7 +4492,7 @@
                   <w:ilvl w:val="0"/>
                   <w:numId w:val="7"/>
                 </w:numPr>
-                <w:spacing w:before="100" w:beforeAutospacing="1" w:after="100" w:afterAutospacing="1" w:line="276" w:lineRule="auto"/>
+                <w:spacing w:before="100" w:beforeAutospacing="1" w:after="100" w:afterAutospacing="1"/>
                 <w:rPr>
                   <w:rFonts w:ascii="Times New Roman" w:eastAsia="Times New Roman" w:hAnsi="Times New Roman" w:cs="Times New Roman"/>
                 </w:rPr>
@@ -5892,7 +4539,7 @@
                   <w:ilvl w:val="0"/>
                   <w:numId w:val="7"/>
                 </w:numPr>
-                <w:spacing w:before="100" w:beforeAutospacing="1" w:after="100" w:afterAutospacing="1" w:line="276" w:lineRule="auto"/>
+                <w:spacing w:before="100" w:beforeAutospacing="1" w:after="100" w:afterAutospacing="1"/>
                 <w:rPr>
                   <w:rFonts w:ascii="Times New Roman" w:eastAsia="Times New Roman" w:hAnsi="Times New Roman" w:cs="Times New Roman"/>
                 </w:rPr>
@@ -5921,23 +4568,14 @@
             <w:p>
               <w:pPr>
                 <w:pStyle w:val="NormalWeb"/>
-                <w:spacing w:line="276" w:lineRule="auto"/>
               </w:pPr>
             </w:p>
-            <w:p>
-              <w:pPr>
-                <w:spacing w:line="276" w:lineRule="auto"/>
-              </w:pPr>
-            </w:p>
+            <w:p/>
           </w:sdtContent>
         </w:sdt>
       </w:sdtContent>
     </w:sdt>
-    <w:p>
-      <w:pPr>
-        <w:spacing w:line="276" w:lineRule="auto"/>
-      </w:pPr>
-    </w:p>
+    <w:p/>
     <w:sectPr>
       <w:pgSz w:w="12240" w:h="15840"/>
       <w:pgMar w:top="1440" w:right="1440" w:bottom="1440" w:left="1440" w:header="720" w:footer="720" w:gutter="0"/>
@@ -17540,7 +16178,7 @@
             </c:spPr>
             <c:extLst>
               <c:ext xmlns:c16="http://schemas.microsoft.com/office/drawing/2014/chart" uri="{C3380CC4-5D6E-409C-BE32-E72D297353CC}">
-                <c16:uniqueId val="{00000001-9A10-004A-BE82-71E21121A7E7}"/>
+                <c16:uniqueId val="{00000001-C45D-BA41-B3AC-738771D9C62C}"/>
               </c:ext>
             </c:extLst>
           </c:dPt>
@@ -17560,7 +16198,7 @@
             </c:spPr>
             <c:extLst>
               <c:ext xmlns:c16="http://schemas.microsoft.com/office/drawing/2014/chart" uri="{C3380CC4-5D6E-409C-BE32-E72D297353CC}">
-                <c16:uniqueId val="{00000003-9A10-004A-BE82-71E21121A7E7}"/>
+                <c16:uniqueId val="{00000003-C45D-BA41-B3AC-738771D9C62C}"/>
               </c:ext>
             </c:extLst>
           </c:dPt>
@@ -17580,7 +16218,7 @@
             </c:spPr>
             <c:extLst>
               <c:ext xmlns:c16="http://schemas.microsoft.com/office/drawing/2014/chart" uri="{C3380CC4-5D6E-409C-BE32-E72D297353CC}">
-                <c16:uniqueId val="{00000005-9A10-004A-BE82-71E21121A7E7}"/>
+                <c16:uniqueId val="{00000005-C45D-BA41-B3AC-738771D9C62C}"/>
               </c:ext>
             </c:extLst>
           </c:dPt>
@@ -17600,7 +16238,7 @@
             </c:spPr>
             <c:extLst>
               <c:ext xmlns:c16="http://schemas.microsoft.com/office/drawing/2014/chart" uri="{C3380CC4-5D6E-409C-BE32-E72D297353CC}">
-                <c16:uniqueId val="{00000007-9A10-004A-BE82-71E21121A7E7}"/>
+                <c16:uniqueId val="{00000007-C45D-BA41-B3AC-738771D9C62C}"/>
               </c:ext>
             </c:extLst>
           </c:dPt>
@@ -17620,7 +16258,7 @@
             </c:spPr>
             <c:extLst>
               <c:ext xmlns:c16="http://schemas.microsoft.com/office/drawing/2014/chart" uri="{C3380CC4-5D6E-409C-BE32-E72D297353CC}">
-                <c16:uniqueId val="{00000009-9A10-004A-BE82-71E21121A7E7}"/>
+                <c16:uniqueId val="{00000009-C45D-BA41-B3AC-738771D9C62C}"/>
               </c:ext>
             </c:extLst>
           </c:dPt>
@@ -17640,7 +16278,7 @@
             </c:spPr>
             <c:extLst>
               <c:ext xmlns:c16="http://schemas.microsoft.com/office/drawing/2014/chart" uri="{C3380CC4-5D6E-409C-BE32-E72D297353CC}">
-                <c16:uniqueId val="{0000000B-9A10-004A-BE82-71E21121A7E7}"/>
+                <c16:uniqueId val="{0000000B-C45D-BA41-B3AC-738771D9C62C}"/>
               </c:ext>
             </c:extLst>
           </c:dPt>
@@ -17662,7 +16300,7 @@
             </c:spPr>
             <c:extLst>
               <c:ext xmlns:c16="http://schemas.microsoft.com/office/drawing/2014/chart" uri="{C3380CC4-5D6E-409C-BE32-E72D297353CC}">
-                <c16:uniqueId val="{0000000D-9A10-004A-BE82-71E21121A7E7}"/>
+                <c16:uniqueId val="{0000000D-C45D-BA41-B3AC-738771D9C62C}"/>
               </c:ext>
             </c:extLst>
           </c:dPt>
@@ -17684,7 +16322,7 @@
             </c:spPr>
             <c:extLst>
               <c:ext xmlns:c16="http://schemas.microsoft.com/office/drawing/2014/chart" uri="{C3380CC4-5D6E-409C-BE32-E72D297353CC}">
-                <c16:uniqueId val="{0000000F-9A10-004A-BE82-71E21121A7E7}"/>
+                <c16:uniqueId val="{0000000F-C45D-BA41-B3AC-738771D9C62C}"/>
               </c:ext>
             </c:extLst>
           </c:dPt>
@@ -17706,7 +16344,7 @@
             </c:spPr>
             <c:extLst>
               <c:ext xmlns:c16="http://schemas.microsoft.com/office/drawing/2014/chart" uri="{C3380CC4-5D6E-409C-BE32-E72D297353CC}">
-                <c16:uniqueId val="{00000011-9A10-004A-BE82-71E21121A7E7}"/>
+                <c16:uniqueId val="{00000011-C45D-BA41-B3AC-738771D9C62C}"/>
               </c:ext>
             </c:extLst>
           </c:dPt>
@@ -17728,7 +16366,7 @@
             </c:spPr>
             <c:extLst>
               <c:ext xmlns:c16="http://schemas.microsoft.com/office/drawing/2014/chart" uri="{C3380CC4-5D6E-409C-BE32-E72D297353CC}">
-                <c16:uniqueId val="{00000013-9A10-004A-BE82-71E21121A7E7}"/>
+                <c16:uniqueId val="{00000013-C45D-BA41-B3AC-738771D9C62C}"/>
               </c:ext>
             </c:extLst>
           </c:dPt>
@@ -17750,7 +16388,7 @@
             </c:spPr>
             <c:extLst>
               <c:ext xmlns:c16="http://schemas.microsoft.com/office/drawing/2014/chart" uri="{C3380CC4-5D6E-409C-BE32-E72D297353CC}">
-                <c16:uniqueId val="{00000015-9A10-004A-BE82-71E21121A7E7}"/>
+                <c16:uniqueId val="{00000015-C45D-BA41-B3AC-738771D9C62C}"/>
               </c:ext>
             </c:extLst>
           </c:dPt>
@@ -17839,7 +16477,7 @@
           </c:val>
           <c:extLst>
             <c:ext xmlns:c16="http://schemas.microsoft.com/office/drawing/2014/chart" uri="{C3380CC4-5D6E-409C-BE32-E72D297353CC}">
-              <c16:uniqueId val="{00000016-9A10-004A-BE82-71E21121A7E7}"/>
+              <c16:uniqueId val="{00000016-C45D-BA41-B3AC-738771D9C62C}"/>
             </c:ext>
           </c:extLst>
         </c:ser>
@@ -18954,7 +17592,7 @@
           </c:val>
           <c:extLst>
             <c:ext xmlns:c16="http://schemas.microsoft.com/office/drawing/2014/chart" uri="{C3380CC4-5D6E-409C-BE32-E72D297353CC}">
-              <c16:uniqueId val="{00000000-55B3-A04A-BF3B-3E7AF14EBC6C}"/>
+              <c16:uniqueId val="{00000000-05B8-EA44-97BB-45BF76D579FE}"/>
             </c:ext>
           </c:extLst>
         </c:ser>
@@ -19013,7 +17651,7 @@
           </c:val>
           <c:extLst>
             <c:ext xmlns:c16="http://schemas.microsoft.com/office/drawing/2014/chart" uri="{C3380CC4-5D6E-409C-BE32-E72D297353CC}">
-              <c16:uniqueId val="{00000001-55B3-A04A-BF3B-3E7AF14EBC6C}"/>
+              <c16:uniqueId val="{00000001-05B8-EA44-97BB-45BF76D579FE}"/>
             </c:ext>
           </c:extLst>
         </c:ser>

</xml_diff>

<commit_message>
update report after cami's
</commit_message>
<xml_diff>
--- a/ProjectReport/Project 1 Report.docx
+++ b/ProjectReport/Project 1 Report.docx
@@ -163,7 +163,15 @@
         <w:t xml:space="preserve">This included phase data, activity status, type of trial, eligibility criteria, result availability, design aspects, study duration, and our two features of choice, intervention data and location information. </w:t>
       </w:r>
       <w:r>
-        <w:t xml:space="preserve">Our main function loaded the JSON file into a dictionary and called the remaining functions: getStudyDuration, </w:t>
+        <w:t xml:space="preserve">Our main function loaded the JSON file into a dictionary and called the remaining functions: </w:t>
+      </w:r>
+      <w:proofErr w:type="spellStart"/>
+      <w:r>
+        <w:t>getStudyDuration</w:t>
+      </w:r>
+      <w:proofErr w:type="spellEnd"/>
+      <w:r>
+        <w:t xml:space="preserve">, </w:t>
       </w:r>
       <w:proofErr w:type="spellStart"/>
       <w:r>
@@ -203,7 +211,15 @@
       </w:r>
       <w:proofErr w:type="spellEnd"/>
       <w:r>
-        <w:t xml:space="preserve">, getInterventionStatus, </w:t>
+        <w:t xml:space="preserve">, </w:t>
+      </w:r>
+      <w:proofErr w:type="spellStart"/>
+      <w:r>
+        <w:t>getInterventionStatus</w:t>
+      </w:r>
+      <w:proofErr w:type="spellEnd"/>
+      <w:r>
+        <w:t xml:space="preserve">, </w:t>
       </w:r>
       <w:proofErr w:type="spellStart"/>
       <w:r>
@@ -211,7 +227,15 @@
       </w:r>
       <w:proofErr w:type="spellEnd"/>
       <w:r>
-        <w:t xml:space="preserve">, getStudyDesignData, </w:t>
+        <w:t xml:space="preserve">, </w:t>
+      </w:r>
+      <w:proofErr w:type="spellStart"/>
+      <w:r>
+        <w:t>getStudyDesignData</w:t>
+      </w:r>
+      <w:proofErr w:type="spellEnd"/>
+      <w:r>
+        <w:t xml:space="preserve">, </w:t>
       </w:r>
       <w:proofErr w:type="spellStart"/>
       <w:r>
@@ -327,15 +351,7 @@
       </w:r>
       <w:proofErr w:type="spellEnd"/>
       <w:r>
-        <w:t xml:space="preserve"> extracted data regarding the locations for each study. This data was stored in the dictionary object under the key ‘</w:t>
-      </w:r>
-      <w:proofErr w:type="gramStart"/>
-      <w:r>
-        <w:t>locations’</w:t>
-      </w:r>
-      <w:proofErr w:type="gramEnd"/>
-      <w:r>
-        <w:t xml:space="preserve">. Some files had no location information available, and thus we had to filter through studies to add those with a </w:t>
+        <w:t xml:space="preserve"> extracted data regarding the locations for each study. This data was stored in the dictionary object under the key ‘locations’. Some files had no location information available, and thus we had to filter through studies to add those with a </w:t>
       </w:r>
       <w:proofErr w:type="spellStart"/>
       <w:r>
@@ -919,10 +935,10 @@
           <w:noProof/>
         </w:rPr>
         <w:drawing>
-          <wp:inline distT="0" distB="0" distL="0" distR="0" wp14:anchorId="5B9CEC56" wp14:editId="2117D2E8">
-            <wp:extent cx="2762250" cy="3486150"/>
-            <wp:effectExtent l="0" t="0" r="0" b="0"/>
-            <wp:docPr id="4" name="Chart 4">
+          <wp:inline distT="0" distB="0" distL="0" distR="0" wp14:anchorId="7CA691B7" wp14:editId="1D310DFF">
+            <wp:extent cx="5867400" cy="3343275"/>
+            <wp:effectExtent l="0" t="0" r="0" b="9525"/>
+            <wp:docPr id="25" name="Chart 25">
               <a:extLst xmlns:a="http://schemas.openxmlformats.org/drawingml/2006/main">
                 <a:ext uri="{FF2B5EF4-FFF2-40B4-BE49-F238E27FC236}">
                   <a16:creationId xmlns:a16="http://schemas.microsoft.com/office/drawing/2014/main" id="{5C6A6167-51B3-4860-8F69-FB5A7551091C}"/>
@@ -950,9 +966,9 @@
         </w:rPr>
         <w:lastRenderedPageBreak/>
         <w:drawing>
-          <wp:inline distT="0" distB="0" distL="0" distR="0" wp14:anchorId="2935BE69" wp14:editId="48AC5F21">
-            <wp:extent cx="5162550" cy="2762250"/>
-            <wp:effectExtent l="0" t="0" r="0" b="0"/>
+          <wp:inline distT="0" distB="0" distL="0" distR="0" wp14:anchorId="2935BE69" wp14:editId="3A1D962D">
+            <wp:extent cx="5857875" cy="2657475"/>
+            <wp:effectExtent l="0" t="0" r="9525" b="9525"/>
             <wp:docPr id="3" name="Chart 3">
               <a:extLst xmlns:a="http://schemas.openxmlformats.org/drawingml/2006/main">
                 <a:ext uri="{FF2B5EF4-FFF2-40B4-BE49-F238E27FC236}">
@@ -979,8 +995,8 @@
           <w:noProof/>
         </w:rPr>
         <w:drawing>
-          <wp:inline distT="0" distB="0" distL="0" distR="0" wp14:anchorId="1F40B920" wp14:editId="7632A305">
-            <wp:extent cx="5191125" cy="2790825"/>
+          <wp:inline distT="0" distB="0" distL="0" distR="0" wp14:anchorId="1F40B920" wp14:editId="0F79AE7E">
+            <wp:extent cx="5838825" cy="2714625"/>
             <wp:effectExtent l="0" t="0" r="9525" b="9525"/>
             <wp:docPr id="2" name="Chart 2">
               <a:extLst xmlns:a="http://schemas.openxmlformats.org/drawingml/2006/main">
@@ -1115,9 +1131,9 @@
         </w:rPr>
         <w:lastRenderedPageBreak/>
         <w:drawing>
-          <wp:inline distT="0" distB="0" distL="0" distR="0" wp14:anchorId="7ACEC7B3" wp14:editId="5BDCB759">
-            <wp:extent cx="2857500" cy="3200400"/>
-            <wp:effectExtent l="0" t="0" r="0" b="0"/>
+          <wp:inline distT="0" distB="0" distL="0" distR="0" wp14:anchorId="7ACEC7B3" wp14:editId="191E52F1">
+            <wp:extent cx="5924550" cy="2333625"/>
+            <wp:effectExtent l="0" t="0" r="0" b="9525"/>
             <wp:docPr id="7" name="Chart 7">
               <a:extLst xmlns:a="http://schemas.openxmlformats.org/drawingml/2006/main">
                 <a:ext uri="{FF2B5EF4-FFF2-40B4-BE49-F238E27FC236}">
@@ -1167,9 +1183,9 @@
           <w:noProof/>
         </w:rPr>
         <w:drawing>
-          <wp:inline distT="0" distB="0" distL="0" distR="0" wp14:anchorId="61477A2D" wp14:editId="38BE9139">
-            <wp:extent cx="2819400" cy="2809875"/>
-            <wp:effectExtent l="0" t="0" r="0" b="9525"/>
+          <wp:inline distT="0" distB="0" distL="0" distR="0" wp14:anchorId="61477A2D" wp14:editId="42274A2E">
+            <wp:extent cx="5895975" cy="2466975"/>
+            <wp:effectExtent l="0" t="0" r="9525" b="9525"/>
             <wp:docPr id="10" name="Chart 10">
               <a:extLst xmlns:a="http://schemas.openxmlformats.org/drawingml/2006/main">
                 <a:ext uri="{FF2B5EF4-FFF2-40B4-BE49-F238E27FC236}">
@@ -1192,7 +1208,6 @@
         <w:rPr>
           <w:noProof/>
         </w:rPr>
-        <w:lastRenderedPageBreak/>
         <w:drawing>
           <wp:inline distT="0" distB="0" distL="0" distR="0" wp14:anchorId="5EF136FE" wp14:editId="5958EC87">
             <wp:extent cx="5972175" cy="2438400"/>
@@ -1218,6 +1233,7 @@
     <w:p/>
     <w:p>
       <w:r>
+        <w:lastRenderedPageBreak/>
         <w:tab/>
         <w:t xml:space="preserve">Eligibility criteria is an important aspect in clinical trials as it lets potential participants and other researchers know who the object of the trial is. While there are more </w:t>
       </w:r>
@@ -1370,11 +1386,10 @@
         <w:rPr>
           <w:noProof/>
         </w:rPr>
-        <w:lastRenderedPageBreak/>
         <w:drawing>
-          <wp:inline distT="0" distB="0" distL="0" distR="0" wp14:anchorId="173B0FE3" wp14:editId="27A7E475">
-            <wp:extent cx="3114675" cy="3390900"/>
-            <wp:effectExtent l="0" t="0" r="9525" b="0"/>
+          <wp:inline distT="0" distB="0" distL="0" distR="0" wp14:anchorId="173B0FE3" wp14:editId="51E97B29">
+            <wp:extent cx="5943600" cy="2733675"/>
+            <wp:effectExtent l="0" t="0" r="0" b="9525"/>
             <wp:docPr id="11" name="Chart 11">
               <a:extLst xmlns:a="http://schemas.openxmlformats.org/drawingml/2006/main">
                 <a:ext uri="{FF2B5EF4-FFF2-40B4-BE49-F238E27FC236}">
@@ -1410,6 +1425,7 @@
         <w:rPr>
           <w:rStyle w:val="SubtleEmphasis"/>
         </w:rPr>
+        <w:lastRenderedPageBreak/>
         <w:t>3.1.6 Design Aspects</w:t>
       </w:r>
     </w:p>
@@ -1598,11 +1614,10 @@
         <w:rPr>
           <w:noProof/>
         </w:rPr>
-        <w:lastRenderedPageBreak/>
         <w:drawing>
-          <wp:inline distT="0" distB="0" distL="0" distR="0" wp14:anchorId="6BA10496" wp14:editId="5CF555DB">
-            <wp:extent cx="4133850" cy="2514600"/>
-            <wp:effectExtent l="0" t="0" r="0" b="0"/>
+          <wp:inline distT="0" distB="0" distL="0" distR="0" wp14:anchorId="6BA10496" wp14:editId="13CF9CB4">
+            <wp:extent cx="5991225" cy="2200275"/>
+            <wp:effectExtent l="0" t="0" r="9525" b="9525"/>
             <wp:docPr id="1" name="Chart 1">
               <a:extLst xmlns:a="http://schemas.openxmlformats.org/drawingml/2006/main">
                 <a:ext uri="{FF2B5EF4-FFF2-40B4-BE49-F238E27FC236}">
@@ -1653,10 +1668,11 @@
         <w:rPr>
           <w:noProof/>
         </w:rPr>
+        <w:lastRenderedPageBreak/>
         <w:drawing>
-          <wp:inline distT="0" distB="0" distL="0" distR="0" wp14:anchorId="56580BB8" wp14:editId="4E761B8F">
-            <wp:extent cx="4000500" cy="2590800"/>
-            <wp:effectExtent l="0" t="0" r="0" b="0"/>
+          <wp:inline distT="0" distB="0" distL="0" distR="0" wp14:anchorId="56580BB8" wp14:editId="4C276A4C">
+            <wp:extent cx="5857875" cy="2419350"/>
+            <wp:effectExtent l="0" t="0" r="9525" b="0"/>
             <wp:docPr id="16" name="Chart 16">
               <a:extLst xmlns:a="http://schemas.openxmlformats.org/drawingml/2006/main">
                 <a:ext uri="{FF2B5EF4-FFF2-40B4-BE49-F238E27FC236}">
@@ -1679,11 +1695,10 @@
         <w:rPr>
           <w:noProof/>
         </w:rPr>
-        <w:lastRenderedPageBreak/>
         <w:drawing>
-          <wp:inline distT="0" distB="0" distL="0" distR="0" wp14:anchorId="02A342A1" wp14:editId="2DB47636">
-            <wp:extent cx="4076700" cy="2562225"/>
-            <wp:effectExtent l="0" t="0" r="0" b="9525"/>
+          <wp:inline distT="0" distB="0" distL="0" distR="0" wp14:anchorId="02A342A1" wp14:editId="5C711BE1">
+            <wp:extent cx="5943600" cy="2305050"/>
+            <wp:effectExtent l="0" t="0" r="0" b="0"/>
             <wp:docPr id="17" name="Chart 17">
               <a:extLst xmlns:a="http://schemas.openxmlformats.org/drawingml/2006/main">
                 <a:ext uri="{FF2B5EF4-FFF2-40B4-BE49-F238E27FC236}">
@@ -1787,7 +1802,14 @@
           <w:color w:val="000000" w:themeColor="text1"/>
         </w:rPr>
         <w:tab/>
-        <w:t xml:space="preserve">The final strategy we analyzed for interventional trials was allocation, or how participants are assigned to an arm of the trial. There are two types of allocation, randomized or non-randomized, as well as the occasional trial with ‘N/A’ listed. Once again, despite the difference in total studies for both diseases, the proportion of studies </w:t>
+        <w:t xml:space="preserve">The final strategy we analyzed for interventional trials was allocation, or how participants are assigned to an arm of the trial. There are two types of allocation, randomized </w:t>
+      </w:r>
+      <w:r>
+        <w:rPr>
+          <w:color w:val="000000" w:themeColor="text1"/>
+        </w:rPr>
+        <w:lastRenderedPageBreak/>
+        <w:t xml:space="preserve">or non-randomized, as well as the occasional trial with ‘N/A’ listed. Once again, despite the difference in total studies for both diseases, the proportion of studies </w:t>
       </w:r>
       <w:r>
         <w:rPr>
@@ -1813,11 +1835,10 @@
         <w:rPr>
           <w:noProof/>
         </w:rPr>
-        <w:lastRenderedPageBreak/>
         <w:drawing>
-          <wp:inline distT="0" distB="0" distL="0" distR="0" wp14:anchorId="1099E04B" wp14:editId="417B9385">
-            <wp:extent cx="4391025" cy="2724150"/>
-            <wp:effectExtent l="0" t="0" r="9525" b="0"/>
+          <wp:inline distT="0" distB="0" distL="0" distR="0" wp14:anchorId="1099E04B" wp14:editId="2DDE9911">
+            <wp:extent cx="6153150" cy="2724150"/>
+            <wp:effectExtent l="0" t="0" r="0" b="0"/>
             <wp:docPr id="15" name="Chart 15">
               <a:extLst xmlns:a="http://schemas.openxmlformats.org/drawingml/2006/main">
                 <a:ext uri="{FF2B5EF4-FFF2-40B4-BE49-F238E27FC236}">
@@ -1841,8 +1862,8 @@
           <w:noProof/>
         </w:rPr>
         <w:drawing>
-          <wp:inline distT="0" distB="0" distL="0" distR="0" wp14:anchorId="57B5C27C" wp14:editId="559164B9">
-            <wp:extent cx="4410075" cy="2695575"/>
+          <wp:inline distT="0" distB="0" distL="0" distR="0" wp14:anchorId="57B5C27C" wp14:editId="020F33C7">
+            <wp:extent cx="6067425" cy="2676525"/>
             <wp:effectExtent l="0" t="0" r="9525" b="9525"/>
             <wp:docPr id="14" name="Chart 14">
               <a:extLst xmlns:a="http://schemas.openxmlformats.org/drawingml/2006/main">
@@ -1872,8 +1893,8 @@
         </w:rPr>
         <w:lastRenderedPageBreak/>
         <w:drawing>
-          <wp:inline distT="0" distB="0" distL="0" distR="0" wp14:anchorId="17796C2C" wp14:editId="771A5A93">
-            <wp:extent cx="4352925" cy="2581275"/>
+          <wp:inline distT="0" distB="0" distL="0" distR="0" wp14:anchorId="17796C2C" wp14:editId="7DFB9259">
+            <wp:extent cx="5972175" cy="2428875"/>
             <wp:effectExtent l="0" t="0" r="9525" b="9525"/>
             <wp:docPr id="18" name="Chart 18">
               <a:extLst xmlns:a="http://schemas.openxmlformats.org/drawingml/2006/main">
@@ -1894,16 +1915,15 @@
     </w:p>
     <w:p/>
     <w:p/>
-    <w:p/>
     <w:p>
       <w:r>
         <w:rPr>
           <w:noProof/>
         </w:rPr>
         <w:drawing>
-          <wp:inline distT="0" distB="0" distL="0" distR="0" wp14:anchorId="655DAA40" wp14:editId="7B82312E">
-            <wp:extent cx="4305300" cy="2209800"/>
-            <wp:effectExtent l="0" t="0" r="0" b="0"/>
+          <wp:inline distT="0" distB="0" distL="0" distR="0" wp14:anchorId="655DAA40" wp14:editId="65FBCA3B">
+            <wp:extent cx="5953125" cy="2190750"/>
+            <wp:effectExtent l="0" t="0" r="9525" b="0"/>
             <wp:docPr id="19" name="Chart 19">
               <a:extLst xmlns:a="http://schemas.openxmlformats.org/drawingml/2006/main">
                 <a:ext uri="{FF2B5EF4-FFF2-40B4-BE49-F238E27FC236}">
@@ -2101,9 +2121,9 @@
           <w:noProof/>
         </w:rPr>
         <w:drawing>
-          <wp:inline distT="0" distB="0" distL="0" distR="0" wp14:anchorId="6474A7A0" wp14:editId="6A4FA33A">
-            <wp:extent cx="4451451" cy="3205037"/>
-            <wp:effectExtent l="0" t="0" r="6350" b="8255"/>
+          <wp:inline distT="0" distB="0" distL="0" distR="0" wp14:anchorId="6474A7A0" wp14:editId="5F732834">
+            <wp:extent cx="5686425" cy="2705100"/>
+            <wp:effectExtent l="0" t="0" r="9525" b="0"/>
             <wp:docPr id="20" name="Chart 20">
               <a:extLst xmlns:a="http://schemas.openxmlformats.org/drawingml/2006/main">
                 <a:ext uri="{FF2B5EF4-FFF2-40B4-BE49-F238E27FC236}">
@@ -2126,11 +2146,10 @@
         <w:rPr>
           <w:noProof/>
         </w:rPr>
-        <w:lastRenderedPageBreak/>
         <w:drawing>
-          <wp:inline distT="0" distB="0" distL="0" distR="0" wp14:anchorId="48DF8DFD" wp14:editId="4357013F">
-            <wp:extent cx="4450362" cy="3246403"/>
-            <wp:effectExtent l="0" t="0" r="7620" b="17780"/>
+          <wp:inline distT="0" distB="0" distL="0" distR="0" wp14:anchorId="48DF8DFD" wp14:editId="2C4AEF2B">
+            <wp:extent cx="5695950" cy="2981325"/>
+            <wp:effectExtent l="0" t="0" r="0" b="9525"/>
             <wp:docPr id="8" name="Chart 8">
               <a:extLst xmlns:a="http://schemas.openxmlformats.org/drawingml/2006/main">
                 <a:ext uri="{FF2B5EF4-FFF2-40B4-BE49-F238E27FC236}">
@@ -2166,6 +2185,7 @@
     <w:p/>
     <w:p>
       <w:r>
+        <w:lastRenderedPageBreak/>
         <w:tab/>
         <w:t xml:space="preserve">The final feature we analyzed for both conditions were the locations. </w:t>
       </w:r>
@@ -2235,7 +2255,7 @@
               </wp:inline>
             </w:drawing>
           </mc:Choice>
-          <mc:Fallback xmlns="">
+          <mc:Fallback>
             <w:drawing>
               <wp:inline distT="0" distB="0" distL="0" distR="0" wp14:anchorId="2D799283" wp14:editId="7BDFA81E">
                 <wp:extent cx="5772150" cy="2028825"/>
@@ -2302,7 +2322,6 @@
         <w:rPr>
           <w:noProof/>
         </w:rPr>
-        <w:lastRenderedPageBreak/>
         <mc:AlternateContent>
           <mc:Choice Requires="cx1">
             <w:drawing>
@@ -2325,7 +2344,7 @@
               </wp:inline>
             </w:drawing>
           </mc:Choice>
-          <mc:Fallback xmlns="">
+          <mc:Fallback>
             <w:drawing>
               <wp:inline distT="0" distB="0" distL="0" distR="0" wp14:anchorId="15B6772B" wp14:editId="412A39F9">
                 <wp:extent cx="5848350" cy="1885950"/>
@@ -2385,6 +2404,7 @@
         <w:pStyle w:val="Heading1"/>
       </w:pPr>
       <w:r>
+        <w:lastRenderedPageBreak/>
         <w:t>3.2 Section B Results:</w:t>
       </w:r>
     </w:p>
@@ -2419,9 +2439,9 @@
           <w:noProof/>
         </w:rPr>
         <w:drawing>
-          <wp:inline distT="0" distB="0" distL="0" distR="0" wp14:anchorId="2207D425" wp14:editId="08673A87">
-            <wp:extent cx="4872942" cy="2419108"/>
-            <wp:effectExtent l="0" t="0" r="17145" b="6985"/>
+          <wp:inline distT="0" distB="0" distL="0" distR="0" wp14:anchorId="2207D425" wp14:editId="10ED03E5">
+            <wp:extent cx="5972175" cy="2286000"/>
+            <wp:effectExtent l="0" t="0" r="9525" b="0"/>
             <wp:docPr id="23" name="Chart 23">
               <a:extLst xmlns:a="http://schemas.openxmlformats.org/drawingml/2006/main">
                 <a:ext uri="{FF2B5EF4-FFF2-40B4-BE49-F238E27FC236}">
@@ -2463,15 +2483,7 @@
         <w:t xml:space="preserve"> </w:t>
       </w:r>
       <w:r>
-        <w:t xml:space="preserve">720 Junior and </w:t>
-      </w:r>
-      <w:proofErr w:type="spellStart"/>
-      <w:r>
-        <w:t>Vaqta</w:t>
-      </w:r>
-      <w:proofErr w:type="spellEnd"/>
-      <w:r>
-        <w:t xml:space="preserve"> </w:t>
+        <w:t xml:space="preserve">720 Junior and Vaqta </w:t>
       </w:r>
       <w:r>
         <w:t>were</w:t>
@@ -2513,10 +2525,9 @@
         <w:rPr>
           <w:noProof/>
         </w:rPr>
-        <w:lastRenderedPageBreak/>
         <w:drawing>
-          <wp:inline distT="0" distB="0" distL="0" distR="0" wp14:anchorId="261BC1BB" wp14:editId="31482373">
-            <wp:extent cx="4791075" cy="1885950"/>
+          <wp:inline distT="0" distB="0" distL="0" distR="0" wp14:anchorId="261BC1BB" wp14:editId="7050A322">
+            <wp:extent cx="6067425" cy="1943100"/>
             <wp:effectExtent l="0" t="0" r="9525" b="0"/>
             <wp:docPr id="24" name="Chart 24">
               <a:extLst xmlns:a="http://schemas.openxmlformats.org/drawingml/2006/main">
@@ -2573,6 +2584,7 @@
         <w:rPr>
           <w:rStyle w:val="SubtleEmphasis"/>
         </w:rPr>
+        <w:lastRenderedPageBreak/>
         <w:t>3.2.2 Adverse Events</w:t>
       </w:r>
     </w:p>
@@ -2588,29 +2600,19 @@
       </w:pPr>
       <w:r>
         <w:rPr>
-          <w:rStyle w:val="SubtleEmphasis"/>
-        </w:rPr>
-        <w:t>3.2.3 Trends over the Years</w:t>
-      </w:r>
-    </w:p>
-    <w:p/>
-    <w:p/>
-    <w:p>
-      <w:r>
-        <w:rPr>
           <w:noProof/>
         </w:rPr>
         <w:drawing>
-          <wp:anchor distT="0" distB="0" distL="114300" distR="114300" simplePos="0" relativeHeight="251667456" behindDoc="0" locked="0" layoutInCell="1" allowOverlap="1" wp14:anchorId="77789F31" wp14:editId="6B935F26">
+          <wp:anchor distT="0" distB="0" distL="114300" distR="114300" simplePos="0" relativeHeight="251667456" behindDoc="0" locked="0" layoutInCell="1" allowOverlap="1" wp14:anchorId="77789F31" wp14:editId="0468B5F3">
             <wp:simplePos x="0" y="0"/>
             <wp:positionH relativeFrom="margin">
-              <wp:align>left</wp:align>
+              <wp:posOffset>-314325</wp:posOffset>
             </wp:positionH>
             <wp:positionV relativeFrom="paragraph">
-              <wp:posOffset>8255</wp:posOffset>
+              <wp:posOffset>298450</wp:posOffset>
             </wp:positionV>
-            <wp:extent cx="5124450" cy="2105025"/>
-            <wp:effectExtent l="0" t="0" r="0" b="9525"/>
+            <wp:extent cx="4638675" cy="2466975"/>
+            <wp:effectExtent l="0" t="0" r="9525" b="9525"/>
             <wp:wrapSquare wrapText="bothSides"/>
             <wp:docPr id="32" name="Picture 32"/>
             <wp:cNvGraphicFramePr>
@@ -2638,7 +2640,7 @@
                   <pic:spPr>
                     <a:xfrm>
                       <a:off x="0" y="0"/>
-                      <a:ext cx="5124450" cy="2105025"/>
+                      <a:ext cx="4638675" cy="2466975"/>
                     </a:xfrm>
                     <a:prstGeom prst="rect">
                       <a:avLst/>
@@ -2656,11 +2658,19 @@
           </wp:anchor>
         </w:drawing>
       </w:r>
+      <w:r>
+        <w:rPr>
+          <w:rStyle w:val="SubtleEmphasis"/>
+        </w:rPr>
+        <w:t>3.2.3 Trends over the Years</w:t>
+      </w:r>
     </w:p>
+    <w:p/>
+    <w:p/>
+    <w:p/>
+    <w:p/>
+    <w:p/>
     <w:p>
-      <w:r>
-        <w:t xml:space="preserve">- </w:t>
-      </w:r>
       <w:r>
         <w:t>F</w:t>
       </w:r>
@@ -2681,15 +2691,14 @@
         <w:rPr>
           <w:noProof/>
         </w:rPr>
-        <w:lastRenderedPageBreak/>
         <w:drawing>
-          <wp:anchor distT="0" distB="0" distL="114300" distR="114300" simplePos="0" relativeHeight="251668480" behindDoc="0" locked="0" layoutInCell="1" allowOverlap="1" wp14:anchorId="09FBA5E9" wp14:editId="4B488CA9">
+          <wp:anchor distT="0" distB="0" distL="114300" distR="114300" simplePos="0" relativeHeight="251668480" behindDoc="0" locked="0" layoutInCell="1" allowOverlap="1" wp14:anchorId="09FBA5E9" wp14:editId="41C1E089">
             <wp:simplePos x="0" y="0"/>
             <wp:positionH relativeFrom="margin">
-              <wp:align>left</wp:align>
+              <wp:posOffset>-95250</wp:posOffset>
             </wp:positionH>
             <wp:positionV relativeFrom="paragraph">
-              <wp:posOffset>84455</wp:posOffset>
+              <wp:posOffset>146685</wp:posOffset>
             </wp:positionV>
             <wp:extent cx="2695575" cy="2105918"/>
             <wp:effectExtent l="0" t="0" r="0" b="8890"/>
@@ -2733,9 +2742,13 @@
         </w:drawing>
       </w:r>
     </w:p>
+    <w:p/>
+    <w:p/>
+    <w:p/>
+    <w:p/>
     <w:p>
       <w:r>
-        <w:t>- Following shows distribution of the Hep A study</w:t>
+        <w:t>Following shows distribution of the Hep A study</w:t>
       </w:r>
       <w:r>
         <w:t xml:space="preserve"> start year</w:t>
@@ -2756,25 +2769,22 @@
     <w:p/>
     <w:p/>
     <w:p/>
-    <w:p/>
-    <w:p/>
-    <w:p/>
     <w:p>
       <w:r>
         <w:rPr>
           <w:noProof/>
         </w:rPr>
         <w:drawing>
-          <wp:anchor distT="0" distB="0" distL="114300" distR="114300" simplePos="0" relativeHeight="251669504" behindDoc="0" locked="0" layoutInCell="1" allowOverlap="1" wp14:anchorId="61002B80" wp14:editId="2A31620A">
+          <wp:anchor distT="0" distB="0" distL="114300" distR="114300" simplePos="0" relativeHeight="251669504" behindDoc="0" locked="0" layoutInCell="1" allowOverlap="1" wp14:anchorId="61002B80" wp14:editId="26C4A239">
             <wp:simplePos x="0" y="0"/>
-            <wp:positionH relativeFrom="column">
-              <wp:posOffset>0</wp:posOffset>
+            <wp:positionH relativeFrom="margin">
+              <wp:posOffset>-333375</wp:posOffset>
             </wp:positionH>
             <wp:positionV relativeFrom="paragraph">
-              <wp:posOffset>0</wp:posOffset>
+              <wp:posOffset>49530</wp:posOffset>
             </wp:positionV>
-            <wp:extent cx="3600450" cy="2930742"/>
-            <wp:effectExtent l="0" t="0" r="0" b="3175"/>
+            <wp:extent cx="4695825" cy="2539365"/>
+            <wp:effectExtent l="0" t="0" r="9525" b="0"/>
             <wp:wrapSquare wrapText="bothSides"/>
             <wp:docPr id="43" name="Picture 43"/>
             <wp:cNvGraphicFramePr>
@@ -2802,7 +2812,7 @@
                   <pic:spPr>
                     <a:xfrm>
                       <a:off x="0" y="0"/>
-                      <a:ext cx="3600450" cy="2930742"/>
+                      <a:ext cx="4695825" cy="2539365"/>
                     </a:xfrm>
                     <a:prstGeom prst="rect">
                       <a:avLst/>
@@ -2811,14 +2821,20 @@
                 </pic:pic>
               </a:graphicData>
             </a:graphic>
+            <wp14:sizeRelH relativeFrom="margin">
+              <wp14:pctWidth>0</wp14:pctWidth>
+            </wp14:sizeRelH>
+            <wp14:sizeRelV relativeFrom="margin">
+              <wp14:pctHeight>0</wp14:pctHeight>
+            </wp14:sizeRelV>
           </wp:anchor>
         </w:drawing>
       </w:r>
-    </w:p>
-    <w:p/>
-    <w:p>
       <w:r>
-        <w:t xml:space="preserve">- Following is ongoing Hep A study at </w:t>
+        <w:tab/>
+      </w:r>
+      <w:r>
+        <w:t xml:space="preserve">Following is ongoing Hep A study at </w:t>
       </w:r>
       <w:r>
         <w:t xml:space="preserve">any particular year. We can see that Hep A study </w:t>
@@ -2847,31 +2863,25 @@
     </w:p>
     <w:p>
       <w:r>
+        <w:lastRenderedPageBreak/>
         <w:t xml:space="preserve"> </w:t>
       </w:r>
     </w:p>
-    <w:p/>
-    <w:p/>
-    <w:p/>
-    <w:p/>
-    <w:p/>
-    <w:p/>
     <w:p>
       <w:r>
         <w:rPr>
           <w:noProof/>
         </w:rPr>
-        <w:lastRenderedPageBreak/>
         <w:drawing>
-          <wp:anchor distT="0" distB="0" distL="114300" distR="114300" simplePos="0" relativeHeight="251670528" behindDoc="0" locked="0" layoutInCell="1" allowOverlap="1" wp14:anchorId="1E0BB818" wp14:editId="4A8E4897">
+          <wp:anchor distT="0" distB="0" distL="114300" distR="114300" simplePos="0" relativeHeight="251670528" behindDoc="0" locked="0" layoutInCell="1" allowOverlap="1" wp14:anchorId="1E0BB818" wp14:editId="6A5BA9C7">
             <wp:simplePos x="0" y="0"/>
             <wp:positionH relativeFrom="margin">
               <wp:align>left</wp:align>
             </wp:positionH>
             <wp:positionV relativeFrom="paragraph">
-              <wp:posOffset>130810</wp:posOffset>
+              <wp:posOffset>66040</wp:posOffset>
             </wp:positionV>
-            <wp:extent cx="3152775" cy="2466492"/>
+            <wp:extent cx="2581275" cy="2019300"/>
             <wp:effectExtent l="0" t="0" r="0" b="0"/>
             <wp:wrapSquare wrapText="bothSides"/>
             <wp:docPr id="44" name="Picture 44"/>
@@ -2900,7 +2910,7 @@
                   <pic:spPr>
                     <a:xfrm>
                       <a:off x="0" y="0"/>
-                      <a:ext cx="3152775" cy="2466492"/>
+                      <a:ext cx="2585460" cy="2022668"/>
                     </a:xfrm>
                     <a:prstGeom prst="rect">
                       <a:avLst/>
@@ -2909,6 +2919,12 @@
                 </pic:pic>
               </a:graphicData>
             </a:graphic>
+            <wp14:sizeRelH relativeFrom="margin">
+              <wp14:pctWidth>0</wp14:pctWidth>
+            </wp14:sizeRelH>
+            <wp14:sizeRelV relativeFrom="margin">
+              <wp14:pctHeight>0</wp14:pctHeight>
+            </wp14:sizeRelV>
           </wp:anchor>
         </w:drawing>
       </w:r>
@@ -2917,52 +2933,27 @@
     <w:p/>
     <w:p>
       <w:r>
-        <w:t>- Following shows distribution of the Hep A study going on at any time of the year.</w:t>
+        <w:t>Following shows distribution of the Hep A study going on at any time of the year. Few are ongoing since a few years ago, but most seem to have been going on slightly before and after 2010s.</w:t>
       </w:r>
     </w:p>
     <w:p/>
     <w:p/>
     <w:p/>
-    <w:p/>
-    <w:p/>
-    <w:p/>
-    <w:p/>
-    <w:p/>
-    <w:p/>
-    <w:p/>
-    <w:p/>
-    <w:p>
-      <w:r>
-        <w:t xml:space="preserve">- Following is the chart of when </w:t>
-      </w:r>
-      <w:r>
-        <w:t>Hep A</w:t>
-      </w:r>
-      <w:r>
-        <w:t xml:space="preserve"> study </w:t>
-      </w:r>
-      <w:r>
-        <w:t xml:space="preserve">ended </w:t>
-      </w:r>
-      <w:r>
-        <w:t>over the years.</w:t>
-      </w:r>
-    </w:p>
     <w:p>
       <w:r>
         <w:rPr>
           <w:noProof/>
         </w:rPr>
         <w:drawing>
-          <wp:anchor distT="0" distB="0" distL="114300" distR="114300" simplePos="0" relativeHeight="251671552" behindDoc="0" locked="0" layoutInCell="1" allowOverlap="1" wp14:anchorId="03BB9947" wp14:editId="116D8A97">
+          <wp:anchor distT="0" distB="0" distL="114300" distR="114300" simplePos="0" relativeHeight="251671552" behindDoc="0" locked="0" layoutInCell="1" allowOverlap="1" wp14:anchorId="03BB9947" wp14:editId="25330939">
             <wp:simplePos x="0" y="0"/>
-            <wp:positionH relativeFrom="column">
-              <wp:posOffset>-161925</wp:posOffset>
+            <wp:positionH relativeFrom="margin">
+              <wp:posOffset>-552450</wp:posOffset>
             </wp:positionH>
             <wp:positionV relativeFrom="paragraph">
-              <wp:posOffset>-660400</wp:posOffset>
+              <wp:posOffset>224790</wp:posOffset>
             </wp:positionV>
-            <wp:extent cx="3228975" cy="2561654"/>
+            <wp:extent cx="4819650" cy="2158365"/>
             <wp:effectExtent l="0" t="0" r="0" b="0"/>
             <wp:wrapSquare wrapText="bothSides"/>
             <wp:docPr id="45" name="Picture 45"/>
@@ -2991,7 +2982,7 @@
                   <pic:spPr>
                     <a:xfrm>
                       <a:off x="0" y="0"/>
-                      <a:ext cx="3228975" cy="2561654"/>
+                      <a:ext cx="4819650" cy="2158365"/>
                     </a:xfrm>
                     <a:prstGeom prst="rect">
                       <a:avLst/>
@@ -3000,8 +2991,146 @@
                 </pic:pic>
               </a:graphicData>
             </a:graphic>
+            <wp14:sizeRelH relativeFrom="margin">
+              <wp14:pctWidth>0</wp14:pctWidth>
+            </wp14:sizeRelH>
+            <wp14:sizeRelV relativeFrom="margin">
+              <wp14:pctHeight>0</wp14:pctHeight>
+            </wp14:sizeRelV>
           </wp:anchor>
         </w:drawing>
+      </w:r>
+    </w:p>
+    <w:p/>
+    <w:p/>
+    <w:p>
+      <w:r>
+        <w:tab/>
+      </w:r>
+    </w:p>
+    <w:p>
+      <w:r>
+        <w:t>Following is the chart of when Hep A study ended over the years. It seems the conclusion year is concentrated towards the middle of the graph.</w:t>
+      </w:r>
+    </w:p>
+    <w:p/>
+    <w:p>
+      <w:pPr>
+        <w:tabs>
+          <w:tab w:val="left" w:pos="5235"/>
+        </w:tabs>
+      </w:pPr>
+    </w:p>
+    <w:p>
+      <w:pPr>
+        <w:tabs>
+          <w:tab w:val="left" w:pos="5235"/>
+        </w:tabs>
+      </w:pPr>
+    </w:p>
+    <w:p>
+      <w:pPr>
+        <w:tabs>
+          <w:tab w:val="left" w:pos="5235"/>
+        </w:tabs>
+      </w:pPr>
+    </w:p>
+    <w:p>
+      <w:pPr>
+        <w:tabs>
+          <w:tab w:val="left" w:pos="5235"/>
+        </w:tabs>
+      </w:pPr>
+      <w:r>
+        <w:rPr>
+          <w:noProof/>
+        </w:rPr>
+        <w:drawing>
+          <wp:anchor distT="0" distB="0" distL="114300" distR="114300" simplePos="0" relativeHeight="251672576" behindDoc="0" locked="0" layoutInCell="1" allowOverlap="1" wp14:anchorId="7B5831A0" wp14:editId="700F9CFE">
+            <wp:simplePos x="0" y="0"/>
+            <wp:positionH relativeFrom="margin">
+              <wp:align>left</wp:align>
+            </wp:positionH>
+            <wp:positionV relativeFrom="paragraph">
+              <wp:posOffset>69850</wp:posOffset>
+            </wp:positionV>
+            <wp:extent cx="2428875" cy="1924050"/>
+            <wp:effectExtent l="0" t="0" r="9525" b="0"/>
+            <wp:wrapSquare wrapText="bothSides"/>
+            <wp:docPr id="46" name="Picture 46"/>
+            <wp:cNvGraphicFramePr>
+              <a:graphicFrameLocks xmlns:a="http://schemas.openxmlformats.org/drawingml/2006/main" noChangeAspect="1"/>
+            </wp:cNvGraphicFramePr>
+            <a:graphic xmlns:a="http://schemas.openxmlformats.org/drawingml/2006/main">
+              <a:graphicData uri="http://schemas.openxmlformats.org/drawingml/2006/picture">
+                <pic:pic xmlns:pic="http://schemas.openxmlformats.org/drawingml/2006/picture">
+                  <pic:nvPicPr>
+                    <pic:cNvPr id="1" name=""/>
+                    <pic:cNvPicPr/>
+                  </pic:nvPicPr>
+                  <pic:blipFill>
+                    <a:blip r:embed="rId38">
+                      <a:extLst>
+                        <a:ext uri="{28A0092B-C50C-407E-A947-70E740481C1C}">
+                          <a14:useLocalDpi xmlns:a14="http://schemas.microsoft.com/office/drawing/2010/main" val="0"/>
+                        </a:ext>
+                      </a:extLst>
+                    </a:blip>
+                    <a:stretch>
+                      <a:fillRect/>
+                    </a:stretch>
+                  </pic:blipFill>
+                  <pic:spPr>
+                    <a:xfrm>
+                      <a:off x="0" y="0"/>
+                      <a:ext cx="2428875" cy="1924050"/>
+                    </a:xfrm>
+                    <a:prstGeom prst="rect">
+                      <a:avLst/>
+                    </a:prstGeom>
+                  </pic:spPr>
+                </pic:pic>
+              </a:graphicData>
+            </a:graphic>
+            <wp14:sizeRelH relativeFrom="margin">
+              <wp14:pctWidth>0</wp14:pctWidth>
+            </wp14:sizeRelH>
+            <wp14:sizeRelV relativeFrom="margin">
+              <wp14:pctHeight>0</wp14:pctHeight>
+            </wp14:sizeRelV>
+          </wp:anchor>
+        </w:drawing>
+      </w:r>
+    </w:p>
+    <w:p>
+      <w:pPr>
+        <w:tabs>
+          <w:tab w:val="left" w:pos="5235"/>
+        </w:tabs>
+      </w:pPr>
+    </w:p>
+    <w:p>
+      <w:pPr>
+        <w:tabs>
+          <w:tab w:val="left" w:pos="5235"/>
+        </w:tabs>
+      </w:pPr>
+    </w:p>
+    <w:p>
+      <w:pPr>
+        <w:tabs>
+          <w:tab w:val="left" w:pos="5235"/>
+        </w:tabs>
+      </w:pPr>
+    </w:p>
+    <w:p>
+      <w:pPr>
+        <w:tabs>
+          <w:tab w:val="left" w:pos="5235"/>
+        </w:tabs>
+      </w:pPr>
+      <w:r>
+        <w:t>Following shows the distribution of end years for hep A study. Most seem to have ended between 2007 and 2016.</w:t>
       </w:r>
     </w:p>
     <w:p>
@@ -3066,151 +3195,12 @@
           <w:tab w:val="left" w:pos="5235"/>
         </w:tabs>
       </w:pPr>
-      <w:r>
-        <w:rPr>
-          <w:noProof/>
-        </w:rPr>
-        <w:drawing>
-          <wp:anchor distT="0" distB="0" distL="114300" distR="114300" simplePos="0" relativeHeight="251672576" behindDoc="0" locked="0" layoutInCell="1" allowOverlap="1" wp14:anchorId="7B5831A0" wp14:editId="19136BA6">
-            <wp:simplePos x="0" y="0"/>
-            <wp:positionH relativeFrom="column">
-              <wp:posOffset>-19050</wp:posOffset>
-            </wp:positionH>
-            <wp:positionV relativeFrom="paragraph">
-              <wp:posOffset>5080</wp:posOffset>
-            </wp:positionV>
-            <wp:extent cx="3341857" cy="2647950"/>
-            <wp:effectExtent l="0" t="0" r="0" b="0"/>
-            <wp:wrapSquare wrapText="bothSides"/>
-            <wp:docPr id="46" name="Picture 46"/>
-            <wp:cNvGraphicFramePr>
-              <a:graphicFrameLocks xmlns:a="http://schemas.openxmlformats.org/drawingml/2006/main" noChangeAspect="1"/>
-            </wp:cNvGraphicFramePr>
-            <a:graphic xmlns:a="http://schemas.openxmlformats.org/drawingml/2006/main">
-              <a:graphicData uri="http://schemas.openxmlformats.org/drawingml/2006/picture">
-                <pic:pic xmlns:pic="http://schemas.openxmlformats.org/drawingml/2006/picture">
-                  <pic:nvPicPr>
-                    <pic:cNvPr id="1" name=""/>
-                    <pic:cNvPicPr/>
-                  </pic:nvPicPr>
-                  <pic:blipFill>
-                    <a:blip r:embed="rId38">
-                      <a:extLst>
-                        <a:ext uri="{28A0092B-C50C-407E-A947-70E740481C1C}">
-                          <a14:useLocalDpi xmlns:a14="http://schemas.microsoft.com/office/drawing/2010/main" val="0"/>
-                        </a:ext>
-                      </a:extLst>
-                    </a:blip>
-                    <a:stretch>
-                      <a:fillRect/>
-                    </a:stretch>
-                  </pic:blipFill>
-                  <pic:spPr>
-                    <a:xfrm>
-                      <a:off x="0" y="0"/>
-                      <a:ext cx="3341857" cy="2647950"/>
-                    </a:xfrm>
-                    <a:prstGeom prst="rect">
-                      <a:avLst/>
-                    </a:prstGeom>
-                  </pic:spPr>
-                </pic:pic>
-              </a:graphicData>
-            </a:graphic>
-          </wp:anchor>
-        </w:drawing>
-      </w:r>
     </w:p>
     <w:p>
       <w:pPr>
         <w:tabs>
           <w:tab w:val="left" w:pos="5235"/>
         </w:tabs>
-      </w:pPr>
-    </w:p>
-    <w:p>
-      <w:pPr>
-        <w:tabs>
-          <w:tab w:val="left" w:pos="5235"/>
-        </w:tabs>
-      </w:pPr>
-    </w:p>
-    <w:p>
-      <w:pPr>
-        <w:tabs>
-          <w:tab w:val="left" w:pos="5235"/>
-        </w:tabs>
-      </w:pPr>
-    </w:p>
-    <w:p>
-      <w:pPr>
-        <w:tabs>
-          <w:tab w:val="left" w:pos="5235"/>
-        </w:tabs>
-      </w:pPr>
-    </w:p>
-    <w:p>
-      <w:pPr>
-        <w:tabs>
-          <w:tab w:val="left" w:pos="5235"/>
-        </w:tabs>
-      </w:pPr>
-      <w:r>
-        <w:t>- distribution of end years for hep a study</w:t>
-      </w:r>
-    </w:p>
-    <w:p>
-      <w:pPr>
-        <w:tabs>
-          <w:tab w:val="left" w:pos="5235"/>
-        </w:tabs>
-      </w:pPr>
-    </w:p>
-    <w:p>
-      <w:pPr>
-        <w:tabs>
-          <w:tab w:val="left" w:pos="5235"/>
-        </w:tabs>
-      </w:pPr>
-    </w:p>
-    <w:p>
-      <w:pPr>
-        <w:rPr>
-          <w:b/>
-          <w:bCs/>
-          <w:sz w:val="36"/>
-          <w:szCs w:val="36"/>
-        </w:rPr>
-      </w:pPr>
-    </w:p>
-    <w:p>
-      <w:pPr>
-        <w:rPr>
-          <w:b/>
-          <w:bCs/>
-          <w:sz w:val="36"/>
-          <w:szCs w:val="36"/>
-        </w:rPr>
-      </w:pPr>
-    </w:p>
-    <w:p>
-      <w:pPr>
-        <w:rPr>
-          <w:b/>
-          <w:bCs/>
-          <w:sz w:val="36"/>
-          <w:szCs w:val="36"/>
-        </w:rPr>
-      </w:pPr>
-    </w:p>
-    <w:p>
-      <w:pPr>
-        <w:rPr>
-          <w:b/>
-          <w:bCs/>
-          <w:sz w:val="36"/>
-          <w:szCs w:val="36"/>
-        </w:rPr>
       </w:pPr>
     </w:p>
     <w:p>
@@ -3461,10 +3451,14 @@
     <w:p/>
     <w:p>
       <w:r>
-        <w:t>- study at any time for COVID-19.</w:t>
+        <w:t>This is a bar graph of COVID study at any time. Most are 2020 and 2021.</w:t>
       </w:r>
     </w:p>
-    <w:p/>
+    <w:p>
+      <w:r>
+        <w:t>s</w:t>
+      </w:r>
+    </w:p>
     <w:p/>
     <w:p/>
     <w:p/>
@@ -3535,10 +3529,7 @@
     <w:p/>
     <w:p>
       <w:r>
-        <w:t>- distribution of studies opened</w:t>
-      </w:r>
-      <w:r>
-        <w:t xml:space="preserve"> on COVID-19</w:t>
+        <w:t>Following is the distribution of studies opened on COVID-19. Most are concentrated between 2010 and 2018.</w:t>
       </w:r>
     </w:p>
     <w:p/>
@@ -3609,21 +3600,12 @@
     <w:p/>
     <w:p/>
     <w:p/>
-    <w:p/>
     <w:p>
       <w:r>
-        <w:t xml:space="preserve">- </w:t>
-      </w:r>
-      <w:r>
-        <w:t>All</w:t>
-      </w:r>
-      <w:r>
-        <w:t xml:space="preserve"> ended in 2020 and 2021 but some are expecting to end pretty soon</w:t>
-      </w:r>
-      <w:r>
-        <w:t xml:space="preserve"> that are not included in this graph</w:t>
+        <w:t>All ended in 2020 and 2021.</w:t>
       </w:r>
     </w:p>
+    <w:p/>
     <w:p/>
     <w:p/>
     <w:p/>
@@ -3639,13 +3621,13 @@
           <w:noProof/>
         </w:rPr>
         <w:drawing>
-          <wp:anchor distT="0" distB="0" distL="114300" distR="114300" simplePos="0" relativeHeight="251678720" behindDoc="0" locked="0" layoutInCell="1" allowOverlap="1" wp14:anchorId="60553742" wp14:editId="040EE98E">
+          <wp:anchor distT="0" distB="0" distL="114300" distR="114300" simplePos="0" relativeHeight="251678720" behindDoc="0" locked="0" layoutInCell="1" allowOverlap="1" wp14:anchorId="60553742" wp14:editId="1ED59D3B">
             <wp:simplePos x="0" y="0"/>
             <wp:positionH relativeFrom="margin">
               <wp:align>left</wp:align>
             </wp:positionH>
             <wp:positionV relativeFrom="paragraph">
-              <wp:posOffset>0</wp:posOffset>
+              <wp:posOffset>185420</wp:posOffset>
             </wp:positionV>
             <wp:extent cx="2943225" cy="2288089"/>
             <wp:effectExtent l="0" t="0" r="0" b="0"/>
@@ -3691,18 +3673,9 @@
     </w:p>
     <w:p/>
     <w:p/>
-    <w:p/>
-    <w:p/>
-    <w:p/>
     <w:p>
       <w:r>
-        <w:t xml:space="preserve">- studies </w:t>
-      </w:r>
-      <w:r>
-        <w:t>ending distribution for COVID</w:t>
-      </w:r>
-      <w:r>
-        <w:t>.</w:t>
+        <w:t>The following is a distribution of studies ending year for COVID.</w:t>
       </w:r>
     </w:p>
     <w:p>
@@ -3738,33 +3711,14 @@
         </w:rPr>
       </w:pPr>
     </w:p>
-    <w:p>
-      <w:pPr>
-        <w:pStyle w:val="Heading2"/>
-        <w:rPr>
-          <w:b/>
-          <w:bCs/>
-          <w:sz w:val="40"/>
-          <w:szCs w:val="40"/>
-        </w:rPr>
-      </w:pPr>
-    </w:p>
-    <w:p>
-      <w:pPr>
-        <w:pStyle w:val="Heading2"/>
-        <w:rPr>
-          <w:b/>
-          <w:bCs/>
-          <w:sz w:val="40"/>
-          <w:szCs w:val="40"/>
-        </w:rPr>
-      </w:pPr>
-    </w:p>
+    <w:p/>
+    <w:p/>
     <w:p>
       <w:pPr>
         <w:pStyle w:val="Heading1"/>
       </w:pPr>
       <w:r>
+        <w:lastRenderedPageBreak/>
         <w:t>3.3 Section C Results:</w:t>
       </w:r>
     </w:p>
@@ -3849,30 +3803,32 @@
         </w:drawing>
       </w:r>
     </w:p>
-    <w:p/>
-    <w:p/>
+    <w:p>
+      <w:r>
+        <w:t>There are more total number of collaborators for studying COVID than Hep A.</w:t>
+      </w:r>
+    </w:p>
     <w:p>
       <w:r>
         <w:rPr>
           <w:noProof/>
         </w:rPr>
-        <w:lastRenderedPageBreak/>
         <w:drawing>
-          <wp:anchor distT="0" distB="0" distL="114300" distR="114300" simplePos="0" relativeHeight="251662336" behindDoc="0" locked="0" layoutInCell="1" allowOverlap="1" wp14:anchorId="5CB852E9" wp14:editId="29F4B34E">
+          <wp:anchor distT="0" distB="0" distL="114300" distR="114300" simplePos="0" relativeHeight="251661312" behindDoc="0" locked="0" layoutInCell="1" allowOverlap="1" wp14:anchorId="6C848671" wp14:editId="2A9F1FE0">
             <wp:simplePos x="0" y="0"/>
-            <wp:positionH relativeFrom="column">
-              <wp:posOffset>3448050</wp:posOffset>
+            <wp:positionH relativeFrom="margin">
+              <wp:posOffset>-742950</wp:posOffset>
             </wp:positionH>
             <wp:positionV relativeFrom="paragraph">
-              <wp:posOffset>351155</wp:posOffset>
+              <wp:posOffset>342265</wp:posOffset>
             </wp:positionV>
-            <wp:extent cx="3228975" cy="3200400"/>
-            <wp:effectExtent l="0" t="0" r="9525" b="0"/>
+            <wp:extent cx="4048125" cy="3171825"/>
+            <wp:effectExtent l="0" t="0" r="9525" b="9525"/>
             <wp:wrapSquare wrapText="bothSides"/>
-            <wp:docPr id="54" name="Chart 54">
+            <wp:docPr id="53" name="Chart 53">
               <a:extLst xmlns:a="http://schemas.openxmlformats.org/drawingml/2006/main">
                 <a:ext uri="{FF2B5EF4-FFF2-40B4-BE49-F238E27FC236}">
-                  <a16:creationId xmlns:a16="http://schemas.microsoft.com/office/drawing/2014/main" id="{E38C3290-D66D-44E3-96AD-71FEA65E86AA}"/>
+                  <a16:creationId xmlns:a16="http://schemas.microsoft.com/office/drawing/2014/main" id="{A7C8881A-4DBB-41A7-B255-73B41A384C00}"/>
                 </a:ext>
               </a:extLst>
             </wp:docPr>
@@ -3896,21 +3852,21 @@
           <w:noProof/>
         </w:rPr>
         <w:drawing>
-          <wp:anchor distT="0" distB="0" distL="114300" distR="114300" simplePos="0" relativeHeight="251661312" behindDoc="0" locked="0" layoutInCell="1" allowOverlap="1" wp14:anchorId="6C848671" wp14:editId="10D39BDE">
+          <wp:anchor distT="0" distB="0" distL="114300" distR="114300" simplePos="0" relativeHeight="251662336" behindDoc="0" locked="0" layoutInCell="1" allowOverlap="1" wp14:anchorId="5CB852E9" wp14:editId="0B96473D">
             <wp:simplePos x="0" y="0"/>
-            <wp:positionH relativeFrom="margin">
-              <wp:posOffset>-742950</wp:posOffset>
+            <wp:positionH relativeFrom="column">
+              <wp:posOffset>3448050</wp:posOffset>
             </wp:positionH>
             <wp:positionV relativeFrom="paragraph">
-              <wp:posOffset>346075</wp:posOffset>
+              <wp:posOffset>351155</wp:posOffset>
             </wp:positionV>
-            <wp:extent cx="4057650" cy="3657600"/>
-            <wp:effectExtent l="0" t="0" r="0" b="0"/>
+            <wp:extent cx="3228975" cy="3200400"/>
+            <wp:effectExtent l="0" t="0" r="9525" b="0"/>
             <wp:wrapSquare wrapText="bothSides"/>
-            <wp:docPr id="53" name="Chart 53">
+            <wp:docPr id="54" name="Chart 54">
               <a:extLst xmlns:a="http://schemas.openxmlformats.org/drawingml/2006/main">
                 <a:ext uri="{FF2B5EF4-FFF2-40B4-BE49-F238E27FC236}">
-                  <a16:creationId xmlns:a16="http://schemas.microsoft.com/office/drawing/2014/main" id="{A7C8881A-4DBB-41A7-B255-73B41A384C00}"/>
+                  <a16:creationId xmlns:a16="http://schemas.microsoft.com/office/drawing/2014/main" id="{E38C3290-D66D-44E3-96AD-71FEA65E86AA}"/>
                 </a:ext>
               </a:extLst>
             </wp:docPr>
@@ -3931,6 +3887,11 @@
       </w:r>
     </w:p>
     <w:p/>
+    <w:p>
+      <w:r>
+        <w:t xml:space="preserve">The following graphs are top collaborators for each disease by their frequency. </w:t>
+      </w:r>
+    </w:p>
     <w:p/>
     <w:p/>
     <w:p>
@@ -3938,17 +3899,18 @@
         <w:rPr>
           <w:noProof/>
         </w:rPr>
+        <w:lastRenderedPageBreak/>
         <w:drawing>
-          <wp:anchor distT="0" distB="0" distL="114300" distR="114300" simplePos="0" relativeHeight="251666432" behindDoc="0" locked="0" layoutInCell="1" allowOverlap="1" wp14:anchorId="45382949" wp14:editId="2B1FB9DF">
+          <wp:anchor distT="0" distB="0" distL="114300" distR="114300" simplePos="0" relativeHeight="251666432" behindDoc="0" locked="0" layoutInCell="1" allowOverlap="1" wp14:anchorId="45382949" wp14:editId="2781582C">
             <wp:simplePos x="0" y="0"/>
             <wp:positionH relativeFrom="margin">
-              <wp:posOffset>3352800</wp:posOffset>
+              <wp:posOffset>3105150</wp:posOffset>
             </wp:positionH>
             <wp:positionV relativeFrom="paragraph">
-              <wp:posOffset>287655</wp:posOffset>
+              <wp:posOffset>142875</wp:posOffset>
             </wp:positionV>
-            <wp:extent cx="3276600" cy="3829050"/>
-            <wp:effectExtent l="0" t="0" r="0" b="0"/>
+            <wp:extent cx="3381375" cy="3495675"/>
+            <wp:effectExtent l="0" t="0" r="9525" b="9525"/>
             <wp:wrapSquare wrapText="bothSides"/>
             <wp:docPr id="58" name="Chart 58">
               <a:extLst xmlns:a="http://schemas.openxmlformats.org/drawingml/2006/main">
@@ -3977,16 +3939,16 @@
           <w:noProof/>
         </w:rPr>
         <w:drawing>
-          <wp:anchor distT="0" distB="0" distL="114300" distR="114300" simplePos="0" relativeHeight="251665408" behindDoc="0" locked="0" layoutInCell="1" allowOverlap="1" wp14:anchorId="20C90C28" wp14:editId="481A44E2">
+          <wp:anchor distT="0" distB="0" distL="114300" distR="114300" simplePos="0" relativeHeight="251665408" behindDoc="0" locked="0" layoutInCell="1" allowOverlap="1" wp14:anchorId="20C90C28" wp14:editId="49CB2E0E">
             <wp:simplePos x="0" y="0"/>
             <wp:positionH relativeFrom="column">
               <wp:posOffset>-609600</wp:posOffset>
             </wp:positionH>
             <wp:positionV relativeFrom="paragraph">
-              <wp:posOffset>287655</wp:posOffset>
+              <wp:posOffset>161925</wp:posOffset>
             </wp:positionV>
-            <wp:extent cx="3838575" cy="3371850"/>
-            <wp:effectExtent l="0" t="0" r="9525" b="0"/>
+            <wp:extent cx="3648075" cy="3495675"/>
+            <wp:effectExtent l="0" t="0" r="9525" b="9525"/>
             <wp:wrapSquare wrapText="bothSides"/>
             <wp:docPr id="57" name="Chart 57">
               <a:extLst xmlns:a="http://schemas.openxmlformats.org/drawingml/2006/main">
@@ -4011,25 +3973,22 @@
         </w:drawing>
       </w:r>
     </w:p>
-    <w:p/>
-    <w:p/>
     <w:p>
       <w:r>
         <w:rPr>
           <w:noProof/>
         </w:rPr>
-        <w:lastRenderedPageBreak/>
         <w:drawing>
-          <wp:anchor distT="0" distB="0" distL="114300" distR="114300" simplePos="0" relativeHeight="251663360" behindDoc="0" locked="0" layoutInCell="1" allowOverlap="1" wp14:anchorId="45B2DAC5" wp14:editId="449C85E8">
+          <wp:anchor distT="0" distB="0" distL="114300" distR="114300" simplePos="0" relativeHeight="251663360" behindDoc="0" locked="0" layoutInCell="1" allowOverlap="1" wp14:anchorId="45B2DAC5" wp14:editId="061FEDFB">
             <wp:simplePos x="0" y="0"/>
             <wp:positionH relativeFrom="margin">
-              <wp:posOffset>3124200</wp:posOffset>
+              <wp:posOffset>2923540</wp:posOffset>
             </wp:positionH>
             <wp:positionV relativeFrom="paragraph">
-              <wp:posOffset>0</wp:posOffset>
+              <wp:posOffset>328295</wp:posOffset>
             </wp:positionV>
-            <wp:extent cx="3524250" cy="3286125"/>
-            <wp:effectExtent l="0" t="0" r="0" b="9525"/>
+            <wp:extent cx="3514725" cy="3152775"/>
+            <wp:effectExtent l="0" t="0" r="9525" b="9525"/>
             <wp:wrapSquare wrapText="bothSides"/>
             <wp:docPr id="55" name="Chart 55">
               <a:extLst xmlns:a="http://schemas.openxmlformats.org/drawingml/2006/main">
@@ -4054,20 +4013,25 @@
         </w:drawing>
       </w:r>
       <w:r>
+        <w:t>The following graphs are top lead sponsors for each disease by their frequency.</w:t>
+      </w:r>
+    </w:p>
+    <w:p>
+      <w:r>
         <w:rPr>
           <w:noProof/>
         </w:rPr>
         <w:drawing>
-          <wp:anchor distT="0" distB="0" distL="114300" distR="114300" simplePos="0" relativeHeight="251680768" behindDoc="0" locked="0" layoutInCell="1" allowOverlap="1" wp14:anchorId="36D1A522" wp14:editId="49E17F68">
+          <wp:anchor distT="0" distB="0" distL="114300" distR="114300" simplePos="0" relativeHeight="251680768" behindDoc="0" locked="0" layoutInCell="1" allowOverlap="1" wp14:anchorId="36D1A522" wp14:editId="7A3E5B53">
             <wp:simplePos x="0" y="0"/>
             <wp:positionH relativeFrom="margin">
-              <wp:posOffset>-447675</wp:posOffset>
+              <wp:posOffset>-342900</wp:posOffset>
             </wp:positionH>
             <wp:positionV relativeFrom="paragraph">
-              <wp:posOffset>0</wp:posOffset>
+              <wp:posOffset>158115</wp:posOffset>
             </wp:positionV>
-            <wp:extent cx="3419475" cy="3286125"/>
-            <wp:effectExtent l="0" t="0" r="9525" b="9525"/>
+            <wp:extent cx="3143250" cy="3143250"/>
+            <wp:effectExtent l="0" t="0" r="0" b="0"/>
             <wp:wrapSquare wrapText="bothSides"/>
             <wp:docPr id="56" name="Chart 56">
               <a:extLst xmlns:a="http://schemas.openxmlformats.org/drawingml/2006/main">
@@ -4092,6 +4056,11 @@
         </w:drawing>
       </w:r>
     </w:p>
+    <w:p>
+      <w:r>
+        <w:t>The following graphs compare the total number of lead sponsor and collaborator in each disease.</w:t>
+      </w:r>
+    </w:p>
     <w:p/>
     <w:p>
       <w:pPr>
@@ -4105,6 +4074,7 @@
         <w:jc w:val="center"/>
       </w:pPr>
       <w:r>
+        <w:lastRenderedPageBreak/>
         <w:t>Limitations</w:t>
       </w:r>
     </w:p>
@@ -4155,11 +4125,7 @@
         <w:t>wa</w:t>
       </w:r>
       <w:r>
-        <w:t xml:space="preserve">s fairly similar. As both diseases are contagious and vaccine-preventable, it seems that this connector between </w:t>
-      </w:r>
-      <w:r>
-        <w:lastRenderedPageBreak/>
-        <w:t xml:space="preserve">the two resulted in similar trial designs. Proportionately, the trials </w:t>
+        <w:t xml:space="preserve">s fairly similar. As both diseases are contagious and vaccine-preventable, it seems that this connector between the two resulted in similar trial designs. Proportionately, the trials </w:t>
       </w:r>
       <w:r>
         <w:t>we</w:t>
@@ -4192,25 +4158,6 @@
         <w:t xml:space="preserve">The general study design and strategy is similar for two very different diseases because of their similarity in being contagious and vaccine preventable. These two features of COVID-19 and Hepatitis A caused many similarities among the two trial datasets. The remaining differences can be explained by the newness of COVID-19 and how they differ in affecting people.  </w:t>
       </w:r>
     </w:p>
-    <w:p/>
-    <w:p/>
-    <w:p/>
-    <w:p/>
-    <w:p/>
-    <w:p/>
-    <w:p/>
-    <w:p/>
-    <w:p/>
-    <w:p/>
-    <w:p/>
-    <w:p/>
-    <w:p/>
-    <w:p/>
-    <w:p/>
-    <w:p/>
-    <w:p/>
-    <w:p/>
-    <w:p/>
     <w:p/>
     <w:p/>
     <w:p/>
@@ -11357,7 +11304,7 @@
           </c:val>
           <c:extLst>
             <c:ext xmlns:c16="http://schemas.microsoft.com/office/drawing/2014/chart" uri="{C3380CC4-5D6E-409C-BE32-E72D297353CC}">
-              <c16:uniqueId val="{00000000-486C-6E40-AC32-5878BB5948D8}"/>
+              <c16:uniqueId val="{00000000-BB67-4F01-9024-888F055F50B6}"/>
             </c:ext>
           </c:extLst>
         </c:ser>
@@ -11410,7 +11357,7 @@
           </c:val>
           <c:extLst>
             <c:ext xmlns:c16="http://schemas.microsoft.com/office/drawing/2014/chart" uri="{C3380CC4-5D6E-409C-BE32-E72D297353CC}">
-              <c16:uniqueId val="{00000001-486C-6E40-AC32-5878BB5948D8}"/>
+              <c16:uniqueId val="{00000001-BB67-4F01-9024-888F055F50B6}"/>
             </c:ext>
           </c:extLst>
         </c:ser>
@@ -13909,383 +13856,6 @@
               </a:defRPr>
             </a:pPr>
             <a:r>
-              <a:rPr lang="en-US" sz="1800" b="0" i="0" baseline="0">
-                <a:effectLst/>
-              </a:rPr>
-              <a:t>Top Collaborators for Covid and their frequency in collaborating</a:t>
-            </a:r>
-            <a:endParaRPr lang="en-US">
-              <a:effectLst/>
-            </a:endParaRPr>
-          </a:p>
-        </c:rich>
-      </c:tx>
-      <c:overlay val="0"/>
-      <c:spPr>
-        <a:noFill/>
-        <a:ln>
-          <a:noFill/>
-        </a:ln>
-        <a:effectLst/>
-      </c:spPr>
-      <c:txPr>
-        <a:bodyPr rot="0" spcFirstLastPara="1" vertOverflow="ellipsis" vert="horz" wrap="square" anchor="ctr" anchorCtr="1"/>
-        <a:lstStyle/>
-        <a:p>
-          <a:pPr>
-            <a:defRPr sz="1400" b="0" i="0" u="none" strike="noStrike" kern="1200" spc="0" baseline="0">
-              <a:solidFill>
-                <a:schemeClr val="tx1">
-                  <a:lumMod val="65000"/>
-                  <a:lumOff val="35000"/>
-                </a:schemeClr>
-              </a:solidFill>
-              <a:latin typeface="+mn-lt"/>
-              <a:ea typeface="+mn-ea"/>
-              <a:cs typeface="+mn-cs"/>
-            </a:defRPr>
-          </a:pPr>
-          <a:endParaRPr lang="en-US"/>
-        </a:p>
-      </c:txPr>
-    </c:title>
-    <c:autoTitleDeleted val="0"/>
-    <c:plotArea>
-      <c:layout/>
-      <c:barChart>
-        <c:barDir val="col"/>
-        <c:grouping val="clustered"/>
-        <c:varyColors val="0"/>
-        <c:ser>
-          <c:idx val="0"/>
-          <c:order val="0"/>
-          <c:spPr>
-            <a:solidFill>
-              <a:schemeClr val="accent1"/>
-            </a:solidFill>
-            <a:ln>
-              <a:noFill/>
-            </a:ln>
-            <a:effectLst/>
-          </c:spPr>
-          <c:invertIfNegative val="0"/>
-          <c:cat>
-            <c:strRef>
-              <c:f>'collaborator_DataHepA'!$A$2:$A$3</c:f>
-              <c:strCache>
-                <c:ptCount val="2"/>
-                <c:pt idx="0">
-                  <c:v>Sanofi</c:v>
-                </c:pt>
-                <c:pt idx="1">
-                  <c:v>GlaxoSmithKline</c:v>
-                </c:pt>
-              </c:strCache>
-            </c:strRef>
-          </c:cat>
-          <c:val>
-            <c:numRef>
-              <c:f>'collaborator_DataHepA'!$B$2:$B$3</c:f>
-              <c:numCache>
-                <c:formatCode>General</c:formatCode>
-                <c:ptCount val="2"/>
-                <c:pt idx="0">
-                  <c:v>7</c:v>
-                </c:pt>
-                <c:pt idx="1">
-                  <c:v>2</c:v>
-                </c:pt>
-              </c:numCache>
-            </c:numRef>
-          </c:val>
-          <c:extLst>
-            <c:ext xmlns:c16="http://schemas.microsoft.com/office/drawing/2014/chart" uri="{C3380CC4-5D6E-409C-BE32-E72D297353CC}">
-              <c16:uniqueId val="{00000000-9934-45A5-B4F3-6A5A523BC592}"/>
-            </c:ext>
-          </c:extLst>
-        </c:ser>
-        <c:dLbls>
-          <c:showLegendKey val="0"/>
-          <c:showVal val="0"/>
-          <c:showCatName val="0"/>
-          <c:showSerName val="0"/>
-          <c:showPercent val="0"/>
-          <c:showBubbleSize val="0"/>
-        </c:dLbls>
-        <c:gapWidth val="219"/>
-        <c:overlap val="-27"/>
-        <c:axId val="1465388671"/>
-        <c:axId val="1465402815"/>
-      </c:barChart>
-      <c:catAx>
-        <c:axId val="1465388671"/>
-        <c:scaling>
-          <c:orientation val="minMax"/>
-        </c:scaling>
-        <c:delete val="0"/>
-        <c:axPos val="b"/>
-        <c:title>
-          <c:overlay val="0"/>
-          <c:spPr>
-            <a:noFill/>
-            <a:ln>
-              <a:noFill/>
-            </a:ln>
-            <a:effectLst/>
-          </c:spPr>
-          <c:txPr>
-            <a:bodyPr rot="0" spcFirstLastPara="1" vertOverflow="ellipsis" vert="horz" wrap="square" anchor="ctr" anchorCtr="1"/>
-            <a:lstStyle/>
-            <a:p>
-              <a:pPr>
-                <a:defRPr sz="1000" b="0" i="0" u="none" strike="noStrike" kern="1200" baseline="0">
-                  <a:solidFill>
-                    <a:schemeClr val="tx1">
-                      <a:lumMod val="65000"/>
-                      <a:lumOff val="35000"/>
-                    </a:schemeClr>
-                  </a:solidFill>
-                  <a:latin typeface="+mn-lt"/>
-                  <a:ea typeface="+mn-ea"/>
-                  <a:cs typeface="+mn-cs"/>
-                </a:defRPr>
-              </a:pPr>
-              <a:endParaRPr lang="en-US"/>
-            </a:p>
-          </c:txPr>
-        </c:title>
-        <c:numFmt formatCode="General" sourceLinked="1"/>
-        <c:majorTickMark val="none"/>
-        <c:minorTickMark val="none"/>
-        <c:tickLblPos val="nextTo"/>
-        <c:spPr>
-          <a:noFill/>
-          <a:ln w="9525" cap="flat" cmpd="sng" algn="ctr">
-            <a:solidFill>
-              <a:schemeClr val="tx1">
-                <a:lumMod val="15000"/>
-                <a:lumOff val="85000"/>
-              </a:schemeClr>
-            </a:solidFill>
-            <a:round/>
-          </a:ln>
-          <a:effectLst/>
-        </c:spPr>
-        <c:txPr>
-          <a:bodyPr rot="-60000000" spcFirstLastPara="1" vertOverflow="ellipsis" vert="horz" wrap="square" anchor="ctr" anchorCtr="1"/>
-          <a:lstStyle/>
-          <a:p>
-            <a:pPr>
-              <a:defRPr sz="900" b="0" i="0" u="none" strike="noStrike" kern="1200" baseline="0">
-                <a:solidFill>
-                  <a:schemeClr val="tx1">
-                    <a:lumMod val="65000"/>
-                    <a:lumOff val="35000"/>
-                  </a:schemeClr>
-                </a:solidFill>
-                <a:latin typeface="+mn-lt"/>
-                <a:ea typeface="+mn-ea"/>
-                <a:cs typeface="+mn-cs"/>
-              </a:defRPr>
-            </a:pPr>
-            <a:endParaRPr lang="en-US"/>
-          </a:p>
-        </c:txPr>
-        <c:crossAx val="1465402815"/>
-        <c:crosses val="autoZero"/>
-        <c:auto val="1"/>
-        <c:lblAlgn val="ctr"/>
-        <c:lblOffset val="100"/>
-        <c:noMultiLvlLbl val="0"/>
-      </c:catAx>
-      <c:valAx>
-        <c:axId val="1465402815"/>
-        <c:scaling>
-          <c:orientation val="minMax"/>
-        </c:scaling>
-        <c:delete val="0"/>
-        <c:axPos val="l"/>
-        <c:majorGridlines>
-          <c:spPr>
-            <a:ln w="9525" cap="flat" cmpd="sng" algn="ctr">
-              <a:solidFill>
-                <a:schemeClr val="tx1">
-                  <a:lumMod val="15000"/>
-                  <a:lumOff val="85000"/>
-                </a:schemeClr>
-              </a:solidFill>
-              <a:round/>
-            </a:ln>
-            <a:effectLst/>
-          </c:spPr>
-        </c:majorGridlines>
-        <c:title>
-          <c:tx>
-            <c:rich>
-              <a:bodyPr rot="-5400000" spcFirstLastPara="1" vertOverflow="ellipsis" vert="horz" wrap="square" anchor="ctr" anchorCtr="1"/>
-              <a:lstStyle/>
-              <a:p>
-                <a:pPr>
-                  <a:defRPr sz="1000" b="0" i="0" u="none" strike="noStrike" kern="1200" baseline="0">
-                    <a:solidFill>
-                      <a:schemeClr val="tx1">
-                        <a:lumMod val="65000"/>
-                        <a:lumOff val="35000"/>
-                      </a:schemeClr>
-                    </a:solidFill>
-                    <a:latin typeface="+mn-lt"/>
-                    <a:ea typeface="+mn-ea"/>
-                    <a:cs typeface="+mn-cs"/>
-                  </a:defRPr>
-                </a:pPr>
-                <a:r>
-                  <a:rPr lang="en-US"/>
-                  <a:t>Frequency</a:t>
-                </a:r>
-              </a:p>
-            </c:rich>
-          </c:tx>
-          <c:overlay val="0"/>
-          <c:spPr>
-            <a:noFill/>
-            <a:ln>
-              <a:noFill/>
-            </a:ln>
-            <a:effectLst/>
-          </c:spPr>
-          <c:txPr>
-            <a:bodyPr rot="-5400000" spcFirstLastPara="1" vertOverflow="ellipsis" vert="horz" wrap="square" anchor="ctr" anchorCtr="1"/>
-            <a:lstStyle/>
-            <a:p>
-              <a:pPr>
-                <a:defRPr sz="1000" b="0" i="0" u="none" strike="noStrike" kern="1200" baseline="0">
-                  <a:solidFill>
-                    <a:schemeClr val="tx1">
-                      <a:lumMod val="65000"/>
-                      <a:lumOff val="35000"/>
-                    </a:schemeClr>
-                  </a:solidFill>
-                  <a:latin typeface="+mn-lt"/>
-                  <a:ea typeface="+mn-ea"/>
-                  <a:cs typeface="+mn-cs"/>
-                </a:defRPr>
-              </a:pPr>
-              <a:endParaRPr lang="en-US"/>
-            </a:p>
-          </c:txPr>
-        </c:title>
-        <c:numFmt formatCode="General" sourceLinked="1"/>
-        <c:majorTickMark val="none"/>
-        <c:minorTickMark val="none"/>
-        <c:tickLblPos val="nextTo"/>
-        <c:spPr>
-          <a:noFill/>
-          <a:ln>
-            <a:noFill/>
-          </a:ln>
-          <a:effectLst/>
-        </c:spPr>
-        <c:txPr>
-          <a:bodyPr rot="-60000000" spcFirstLastPara="1" vertOverflow="ellipsis" vert="horz" wrap="square" anchor="ctr" anchorCtr="1"/>
-          <a:lstStyle/>
-          <a:p>
-            <a:pPr>
-              <a:defRPr sz="900" b="0" i="0" u="none" strike="noStrike" kern="1200" baseline="0">
-                <a:solidFill>
-                  <a:schemeClr val="tx1">
-                    <a:lumMod val="65000"/>
-                    <a:lumOff val="35000"/>
-                  </a:schemeClr>
-                </a:solidFill>
-                <a:latin typeface="+mn-lt"/>
-                <a:ea typeface="+mn-ea"/>
-                <a:cs typeface="+mn-cs"/>
-              </a:defRPr>
-            </a:pPr>
-            <a:endParaRPr lang="en-US"/>
-          </a:p>
-        </c:txPr>
-        <c:crossAx val="1465388671"/>
-        <c:crosses val="autoZero"/>
-        <c:crossBetween val="between"/>
-      </c:valAx>
-      <c:spPr>
-        <a:noFill/>
-        <a:ln>
-          <a:noFill/>
-        </a:ln>
-        <a:effectLst/>
-      </c:spPr>
-    </c:plotArea>
-    <c:plotVisOnly val="1"/>
-    <c:dispBlanksAs val="gap"/>
-    <c:showDLblsOverMax val="0"/>
-  </c:chart>
-  <c:spPr>
-    <a:solidFill>
-      <a:schemeClr val="bg1"/>
-    </a:solidFill>
-    <a:ln w="9525" cap="flat" cmpd="sng" algn="ctr">
-      <a:solidFill>
-        <a:schemeClr val="tx1">
-          <a:lumMod val="15000"/>
-          <a:lumOff val="85000"/>
-        </a:schemeClr>
-      </a:solidFill>
-      <a:round/>
-    </a:ln>
-    <a:effectLst/>
-  </c:spPr>
-  <c:txPr>
-    <a:bodyPr/>
-    <a:lstStyle/>
-    <a:p>
-      <a:pPr>
-        <a:defRPr/>
-      </a:pPr>
-      <a:endParaRPr lang="en-US"/>
-    </a:p>
-  </c:txPr>
-  <c:externalData r:id="rId3">
-    <c:autoUpdate val="0"/>
-  </c:externalData>
-</c:chartSpace>
-</file>
-
-<file path=word/charts/chart26.xml><?xml version="1.0" encoding="utf-8"?>
-<c:chartSpace xmlns:c="http://schemas.openxmlformats.org/drawingml/2006/chart" xmlns:a="http://schemas.openxmlformats.org/drawingml/2006/main" xmlns:r="http://schemas.openxmlformats.org/officeDocument/2006/relationships" xmlns:c16r2="http://schemas.microsoft.com/office/drawing/2015/06/chart">
-  <c:date1904 val="0"/>
-  <c:lang val="en-US"/>
-  <c:roundedCorners val="0"/>
-  <mc:AlternateContent xmlns:mc="http://schemas.openxmlformats.org/markup-compatibility/2006">
-    <mc:Choice xmlns:c14="http://schemas.microsoft.com/office/drawing/2007/8/2/chart" Requires="c14">
-      <c14:style val="102"/>
-    </mc:Choice>
-    <mc:Fallback>
-      <c:style val="2"/>
-    </mc:Fallback>
-  </mc:AlternateContent>
-  <c:chart>
-    <c:title>
-      <c:tx>
-        <c:rich>
-          <a:bodyPr rot="0" spcFirstLastPara="1" vertOverflow="ellipsis" vert="horz" wrap="square" anchor="ctr" anchorCtr="1"/>
-          <a:lstStyle/>
-          <a:p>
-            <a:pPr>
-              <a:defRPr sz="1400" b="0" i="0" u="none" strike="noStrike" kern="1200" spc="0" baseline="0">
-                <a:solidFill>
-                  <a:schemeClr val="tx1">
-                    <a:lumMod val="65000"/>
-                    <a:lumOff val="35000"/>
-                  </a:schemeClr>
-                </a:solidFill>
-                <a:latin typeface="+mn-lt"/>
-                <a:ea typeface="+mn-ea"/>
-                <a:cs typeface="+mn-cs"/>
-              </a:defRPr>
-            </a:pPr>
-            <a:r>
               <a:rPr lang="en-US"/>
               <a:t>Top</a:t>
             </a:r>
@@ -14714,6 +14284,383 @@
         </c16r3:dataDisplayOptions16>
       </c:ext>
     </c:extLst>
+    <c:showDLblsOverMax val="0"/>
+  </c:chart>
+  <c:spPr>
+    <a:solidFill>
+      <a:schemeClr val="bg1"/>
+    </a:solidFill>
+    <a:ln w="9525" cap="flat" cmpd="sng" algn="ctr">
+      <a:solidFill>
+        <a:schemeClr val="tx1">
+          <a:lumMod val="15000"/>
+          <a:lumOff val="85000"/>
+        </a:schemeClr>
+      </a:solidFill>
+      <a:round/>
+    </a:ln>
+    <a:effectLst/>
+  </c:spPr>
+  <c:txPr>
+    <a:bodyPr/>
+    <a:lstStyle/>
+    <a:p>
+      <a:pPr>
+        <a:defRPr/>
+      </a:pPr>
+      <a:endParaRPr lang="en-US"/>
+    </a:p>
+  </c:txPr>
+  <c:externalData r:id="rId3">
+    <c:autoUpdate val="0"/>
+  </c:externalData>
+</c:chartSpace>
+</file>
+
+<file path=word/charts/chart26.xml><?xml version="1.0" encoding="utf-8"?>
+<c:chartSpace xmlns:c="http://schemas.openxmlformats.org/drawingml/2006/chart" xmlns:a="http://schemas.openxmlformats.org/drawingml/2006/main" xmlns:r="http://schemas.openxmlformats.org/officeDocument/2006/relationships" xmlns:c16r2="http://schemas.microsoft.com/office/drawing/2015/06/chart">
+  <c:date1904 val="0"/>
+  <c:lang val="en-US"/>
+  <c:roundedCorners val="0"/>
+  <mc:AlternateContent xmlns:mc="http://schemas.openxmlformats.org/markup-compatibility/2006">
+    <mc:Choice xmlns:c14="http://schemas.microsoft.com/office/drawing/2007/8/2/chart" Requires="c14">
+      <c14:style val="102"/>
+    </mc:Choice>
+    <mc:Fallback>
+      <c:style val="2"/>
+    </mc:Fallback>
+  </mc:AlternateContent>
+  <c:chart>
+    <c:title>
+      <c:tx>
+        <c:rich>
+          <a:bodyPr rot="0" spcFirstLastPara="1" vertOverflow="ellipsis" vert="horz" wrap="square" anchor="ctr" anchorCtr="1"/>
+          <a:lstStyle/>
+          <a:p>
+            <a:pPr>
+              <a:defRPr sz="1400" b="0" i="0" u="none" strike="noStrike" kern="1200" spc="0" baseline="0">
+                <a:solidFill>
+                  <a:schemeClr val="tx1">
+                    <a:lumMod val="65000"/>
+                    <a:lumOff val="35000"/>
+                  </a:schemeClr>
+                </a:solidFill>
+                <a:latin typeface="+mn-lt"/>
+                <a:ea typeface="+mn-ea"/>
+                <a:cs typeface="+mn-cs"/>
+              </a:defRPr>
+            </a:pPr>
+            <a:r>
+              <a:rPr lang="en-US" sz="1800" b="0" i="0" baseline="0">
+                <a:effectLst/>
+              </a:rPr>
+              <a:t>Top Collaborators for Covid and their frequency in collaborating</a:t>
+            </a:r>
+            <a:endParaRPr lang="en-US">
+              <a:effectLst/>
+            </a:endParaRPr>
+          </a:p>
+        </c:rich>
+      </c:tx>
+      <c:overlay val="0"/>
+      <c:spPr>
+        <a:noFill/>
+        <a:ln>
+          <a:noFill/>
+        </a:ln>
+        <a:effectLst/>
+      </c:spPr>
+      <c:txPr>
+        <a:bodyPr rot="0" spcFirstLastPara="1" vertOverflow="ellipsis" vert="horz" wrap="square" anchor="ctr" anchorCtr="1"/>
+        <a:lstStyle/>
+        <a:p>
+          <a:pPr>
+            <a:defRPr sz="1400" b="0" i="0" u="none" strike="noStrike" kern="1200" spc="0" baseline="0">
+              <a:solidFill>
+                <a:schemeClr val="tx1">
+                  <a:lumMod val="65000"/>
+                  <a:lumOff val="35000"/>
+                </a:schemeClr>
+              </a:solidFill>
+              <a:latin typeface="+mn-lt"/>
+              <a:ea typeface="+mn-ea"/>
+              <a:cs typeface="+mn-cs"/>
+            </a:defRPr>
+          </a:pPr>
+          <a:endParaRPr lang="en-US"/>
+        </a:p>
+      </c:txPr>
+    </c:title>
+    <c:autoTitleDeleted val="0"/>
+    <c:plotArea>
+      <c:layout/>
+      <c:barChart>
+        <c:barDir val="col"/>
+        <c:grouping val="clustered"/>
+        <c:varyColors val="0"/>
+        <c:ser>
+          <c:idx val="0"/>
+          <c:order val="0"/>
+          <c:spPr>
+            <a:solidFill>
+              <a:schemeClr val="accent1"/>
+            </a:solidFill>
+            <a:ln>
+              <a:noFill/>
+            </a:ln>
+            <a:effectLst/>
+          </c:spPr>
+          <c:invertIfNegative val="0"/>
+          <c:cat>
+            <c:strRef>
+              <c:f>'collaborator_DataHepA'!$A$2:$A$3</c:f>
+              <c:strCache>
+                <c:ptCount val="2"/>
+                <c:pt idx="0">
+                  <c:v>Sanofi</c:v>
+                </c:pt>
+                <c:pt idx="1">
+                  <c:v>GlaxoSmithKline</c:v>
+                </c:pt>
+              </c:strCache>
+            </c:strRef>
+          </c:cat>
+          <c:val>
+            <c:numRef>
+              <c:f>'collaborator_DataHepA'!$B$2:$B$3</c:f>
+              <c:numCache>
+                <c:formatCode>General</c:formatCode>
+                <c:ptCount val="2"/>
+                <c:pt idx="0">
+                  <c:v>7</c:v>
+                </c:pt>
+                <c:pt idx="1">
+                  <c:v>2</c:v>
+                </c:pt>
+              </c:numCache>
+            </c:numRef>
+          </c:val>
+          <c:extLst>
+            <c:ext xmlns:c16="http://schemas.microsoft.com/office/drawing/2014/chart" uri="{C3380CC4-5D6E-409C-BE32-E72D297353CC}">
+              <c16:uniqueId val="{00000000-9934-45A5-B4F3-6A5A523BC592}"/>
+            </c:ext>
+          </c:extLst>
+        </c:ser>
+        <c:dLbls>
+          <c:showLegendKey val="0"/>
+          <c:showVal val="0"/>
+          <c:showCatName val="0"/>
+          <c:showSerName val="0"/>
+          <c:showPercent val="0"/>
+          <c:showBubbleSize val="0"/>
+        </c:dLbls>
+        <c:gapWidth val="219"/>
+        <c:overlap val="-27"/>
+        <c:axId val="1465388671"/>
+        <c:axId val="1465402815"/>
+      </c:barChart>
+      <c:catAx>
+        <c:axId val="1465388671"/>
+        <c:scaling>
+          <c:orientation val="minMax"/>
+        </c:scaling>
+        <c:delete val="0"/>
+        <c:axPos val="b"/>
+        <c:title>
+          <c:overlay val="0"/>
+          <c:spPr>
+            <a:noFill/>
+            <a:ln>
+              <a:noFill/>
+            </a:ln>
+            <a:effectLst/>
+          </c:spPr>
+          <c:txPr>
+            <a:bodyPr rot="0" spcFirstLastPara="1" vertOverflow="ellipsis" vert="horz" wrap="square" anchor="ctr" anchorCtr="1"/>
+            <a:lstStyle/>
+            <a:p>
+              <a:pPr>
+                <a:defRPr sz="1000" b="0" i="0" u="none" strike="noStrike" kern="1200" baseline="0">
+                  <a:solidFill>
+                    <a:schemeClr val="tx1">
+                      <a:lumMod val="65000"/>
+                      <a:lumOff val="35000"/>
+                    </a:schemeClr>
+                  </a:solidFill>
+                  <a:latin typeface="+mn-lt"/>
+                  <a:ea typeface="+mn-ea"/>
+                  <a:cs typeface="+mn-cs"/>
+                </a:defRPr>
+              </a:pPr>
+              <a:endParaRPr lang="en-US"/>
+            </a:p>
+          </c:txPr>
+        </c:title>
+        <c:numFmt formatCode="General" sourceLinked="1"/>
+        <c:majorTickMark val="none"/>
+        <c:minorTickMark val="none"/>
+        <c:tickLblPos val="nextTo"/>
+        <c:spPr>
+          <a:noFill/>
+          <a:ln w="9525" cap="flat" cmpd="sng" algn="ctr">
+            <a:solidFill>
+              <a:schemeClr val="tx1">
+                <a:lumMod val="15000"/>
+                <a:lumOff val="85000"/>
+              </a:schemeClr>
+            </a:solidFill>
+            <a:round/>
+          </a:ln>
+          <a:effectLst/>
+        </c:spPr>
+        <c:txPr>
+          <a:bodyPr rot="-60000000" spcFirstLastPara="1" vertOverflow="ellipsis" vert="horz" wrap="square" anchor="ctr" anchorCtr="1"/>
+          <a:lstStyle/>
+          <a:p>
+            <a:pPr>
+              <a:defRPr sz="900" b="0" i="0" u="none" strike="noStrike" kern="1200" baseline="0">
+                <a:solidFill>
+                  <a:schemeClr val="tx1">
+                    <a:lumMod val="65000"/>
+                    <a:lumOff val="35000"/>
+                  </a:schemeClr>
+                </a:solidFill>
+                <a:latin typeface="+mn-lt"/>
+                <a:ea typeface="+mn-ea"/>
+                <a:cs typeface="+mn-cs"/>
+              </a:defRPr>
+            </a:pPr>
+            <a:endParaRPr lang="en-US"/>
+          </a:p>
+        </c:txPr>
+        <c:crossAx val="1465402815"/>
+        <c:crosses val="autoZero"/>
+        <c:auto val="1"/>
+        <c:lblAlgn val="ctr"/>
+        <c:lblOffset val="100"/>
+        <c:noMultiLvlLbl val="0"/>
+      </c:catAx>
+      <c:valAx>
+        <c:axId val="1465402815"/>
+        <c:scaling>
+          <c:orientation val="minMax"/>
+        </c:scaling>
+        <c:delete val="0"/>
+        <c:axPos val="l"/>
+        <c:majorGridlines>
+          <c:spPr>
+            <a:ln w="9525" cap="flat" cmpd="sng" algn="ctr">
+              <a:solidFill>
+                <a:schemeClr val="tx1">
+                  <a:lumMod val="15000"/>
+                  <a:lumOff val="85000"/>
+                </a:schemeClr>
+              </a:solidFill>
+              <a:round/>
+            </a:ln>
+            <a:effectLst/>
+          </c:spPr>
+        </c:majorGridlines>
+        <c:title>
+          <c:tx>
+            <c:rich>
+              <a:bodyPr rot="-5400000" spcFirstLastPara="1" vertOverflow="ellipsis" vert="horz" wrap="square" anchor="ctr" anchorCtr="1"/>
+              <a:lstStyle/>
+              <a:p>
+                <a:pPr>
+                  <a:defRPr sz="1000" b="0" i="0" u="none" strike="noStrike" kern="1200" baseline="0">
+                    <a:solidFill>
+                      <a:schemeClr val="tx1">
+                        <a:lumMod val="65000"/>
+                        <a:lumOff val="35000"/>
+                      </a:schemeClr>
+                    </a:solidFill>
+                    <a:latin typeface="+mn-lt"/>
+                    <a:ea typeface="+mn-ea"/>
+                    <a:cs typeface="+mn-cs"/>
+                  </a:defRPr>
+                </a:pPr>
+                <a:r>
+                  <a:rPr lang="en-US"/>
+                  <a:t>Frequency</a:t>
+                </a:r>
+              </a:p>
+            </c:rich>
+          </c:tx>
+          <c:overlay val="0"/>
+          <c:spPr>
+            <a:noFill/>
+            <a:ln>
+              <a:noFill/>
+            </a:ln>
+            <a:effectLst/>
+          </c:spPr>
+          <c:txPr>
+            <a:bodyPr rot="-5400000" spcFirstLastPara="1" vertOverflow="ellipsis" vert="horz" wrap="square" anchor="ctr" anchorCtr="1"/>
+            <a:lstStyle/>
+            <a:p>
+              <a:pPr>
+                <a:defRPr sz="1000" b="0" i="0" u="none" strike="noStrike" kern="1200" baseline="0">
+                  <a:solidFill>
+                    <a:schemeClr val="tx1">
+                      <a:lumMod val="65000"/>
+                      <a:lumOff val="35000"/>
+                    </a:schemeClr>
+                  </a:solidFill>
+                  <a:latin typeface="+mn-lt"/>
+                  <a:ea typeface="+mn-ea"/>
+                  <a:cs typeface="+mn-cs"/>
+                </a:defRPr>
+              </a:pPr>
+              <a:endParaRPr lang="en-US"/>
+            </a:p>
+          </c:txPr>
+        </c:title>
+        <c:numFmt formatCode="General" sourceLinked="1"/>
+        <c:majorTickMark val="none"/>
+        <c:minorTickMark val="none"/>
+        <c:tickLblPos val="nextTo"/>
+        <c:spPr>
+          <a:noFill/>
+          <a:ln>
+            <a:noFill/>
+          </a:ln>
+          <a:effectLst/>
+        </c:spPr>
+        <c:txPr>
+          <a:bodyPr rot="-60000000" spcFirstLastPara="1" vertOverflow="ellipsis" vert="horz" wrap="square" anchor="ctr" anchorCtr="1"/>
+          <a:lstStyle/>
+          <a:p>
+            <a:pPr>
+              <a:defRPr sz="900" b="0" i="0" u="none" strike="noStrike" kern="1200" baseline="0">
+                <a:solidFill>
+                  <a:schemeClr val="tx1">
+                    <a:lumMod val="65000"/>
+                    <a:lumOff val="35000"/>
+                  </a:schemeClr>
+                </a:solidFill>
+                <a:latin typeface="+mn-lt"/>
+                <a:ea typeface="+mn-ea"/>
+                <a:cs typeface="+mn-cs"/>
+              </a:defRPr>
+            </a:pPr>
+            <a:endParaRPr lang="en-US"/>
+          </a:p>
+        </c:txPr>
+        <c:crossAx val="1465388671"/>
+        <c:crosses val="autoZero"/>
+        <c:crossBetween val="between"/>
+      </c:valAx>
+      <c:spPr>
+        <a:noFill/>
+        <a:ln>
+          <a:noFill/>
+        </a:ln>
+        <a:effectLst/>
+      </c:spPr>
+    </c:plotArea>
+    <c:plotVisOnly val="1"/>
+    <c:dispBlanksAs val="gap"/>
     <c:showDLblsOverMax val="0"/>
   </c:chart>
   <c:spPr>

</xml_diff>

<commit_message>
Cover sheet final distribution
</commit_message>
<xml_diff>
--- a/ProjectReport/Project 1 Report.docx
+++ b/ProjectReport/Project 1 Report.docx
@@ -4,14 +4,418 @@
   <w:body>
     <w:p>
       <w:pPr>
-        <w:pStyle w:val="Title"/>
-        <w:spacing w:line="276" w:lineRule="auto"/>
+        <w:jc w:val="center"/>
+        <w:rPr>
+          <w:sz w:val="40"/>
+          <w:szCs w:val="40"/>
+        </w:rPr>
       </w:pPr>
       <w:bookmarkStart w:id="0" w:name="OLE_LINK1"/>
       <w:bookmarkStart w:id="1" w:name="OLE_LINK2"/>
       <w:bookmarkStart w:id="2" w:name="OLE_LINK7"/>
       <w:bookmarkStart w:id="3" w:name="OLE_LINK8"/>
       <w:r>
+        <w:rPr>
+          <w:sz w:val="40"/>
+          <w:szCs w:val="40"/>
+        </w:rPr>
+        <w:t>Final Work Distribution Sheet</w:t>
+      </w:r>
+    </w:p>
+    <w:p>
+      <w:pPr>
+        <w:jc w:val="center"/>
+        <w:rPr>
+          <w:sz w:val="32"/>
+          <w:szCs w:val="32"/>
+        </w:rPr>
+      </w:pPr>
+      <w:r>
+        <w:rPr>
+          <w:sz w:val="32"/>
+          <w:szCs w:val="32"/>
+        </w:rPr>
+        <w:t>Group 1</w:t>
+      </w:r>
+    </w:p>
+    <w:tbl>
+      <w:tblPr>
+        <w:tblStyle w:val="TableGrid"/>
+        <w:tblW w:w="0" w:type="auto"/>
+        <w:tblLook w:val="04A0" w:firstRow="1" w:lastRow="0" w:firstColumn="1" w:lastColumn="0" w:noHBand="0" w:noVBand="1"/>
+      </w:tblPr>
+      <w:tblGrid>
+        <w:gridCol w:w="1565"/>
+        <w:gridCol w:w="7785"/>
+      </w:tblGrid>
+      <w:tr>
+        <w:trPr>
+          <w:trHeight w:val="355"/>
+        </w:trPr>
+        <w:tc>
+          <w:tcPr>
+            <w:tcW w:w="1705" w:type="dxa"/>
+          </w:tcPr>
+          <w:p>
+            <w:r>
+              <w:t>Name</w:t>
+            </w:r>
+          </w:p>
+        </w:tc>
+        <w:tc>
+          <w:tcPr>
+            <w:tcW w:w="9083" w:type="dxa"/>
+          </w:tcPr>
+          <w:p>
+            <w:r>
+              <w:t>Contribution</w:t>
+            </w:r>
+          </w:p>
+        </w:tc>
+      </w:tr>
+      <w:tr>
+        <w:trPr>
+          <w:trHeight w:val="2852"/>
+        </w:trPr>
+        <w:tc>
+          <w:tcPr>
+            <w:tcW w:w="1705" w:type="dxa"/>
+          </w:tcPr>
+          <w:p>
+            <w:r>
+              <w:t>Yoon Choi</w:t>
+            </w:r>
+          </w:p>
+        </w:tc>
+        <w:tc>
+          <w:tcPr>
+            <w:tcW w:w="9083" w:type="dxa"/>
+          </w:tcPr>
+          <w:p>
+            <w:pPr>
+              <w:pStyle w:val="ListParagraph"/>
+              <w:numPr>
+                <w:ilvl w:val="0"/>
+                <w:numId w:val="13"/>
+              </w:numPr>
+            </w:pPr>
+            <w:r>
+              <w:t xml:space="preserve">Reorganize file and code structures in </w:t>
+            </w:r>
+            <w:proofErr w:type="spellStart"/>
+            <w:r>
+              <w:t>VSCode</w:t>
+            </w:r>
+            <w:proofErr w:type="spellEnd"/>
+            <w:r>
+              <w:t xml:space="preserve"> continuously, such as separating concerns in regard to csv data directory, code files for each of the part A, B, C, and main method.</w:t>
+            </w:r>
+          </w:p>
+          <w:p>
+            <w:pPr>
+              <w:pStyle w:val="ListParagraph"/>
+              <w:numPr>
+                <w:ilvl w:val="0"/>
+                <w:numId w:val="13"/>
+              </w:numPr>
+            </w:pPr>
+            <w:r>
+              <w:t>Allow easier parsing of clinical trials dataset of xml by changing them to dictionary for both Hep A and COVID dataset, in our custom model called xml_to_dict.py</w:t>
+            </w:r>
+          </w:p>
+          <w:p>
+            <w:pPr>
+              <w:pStyle w:val="ListParagraph"/>
+              <w:numPr>
+                <w:ilvl w:val="0"/>
+                <w:numId w:val="13"/>
+              </w:numPr>
+            </w:pPr>
+            <w:r>
+              <w:t>Document all our methods with standard documentation format for Part A, B, and C, for better readability</w:t>
+            </w:r>
+          </w:p>
+          <w:p>
+            <w:pPr>
+              <w:pStyle w:val="ListParagraph"/>
+              <w:numPr>
+                <w:ilvl w:val="0"/>
+                <w:numId w:val="13"/>
+              </w:numPr>
+            </w:pPr>
+            <w:r>
+              <w:t xml:space="preserve">Add functions for Part A, especially </w:t>
+            </w:r>
+            <w:proofErr w:type="spellStart"/>
+            <w:r>
+              <w:t>getGenderData</w:t>
+            </w:r>
+            <w:proofErr w:type="spellEnd"/>
+            <w:r>
+              <w:t xml:space="preserve"> and </w:t>
+            </w:r>
+            <w:proofErr w:type="spellStart"/>
+            <w:r>
+              <w:t>getStudyAvailabilityData</w:t>
+            </w:r>
+            <w:proofErr w:type="spellEnd"/>
+          </w:p>
+          <w:p>
+            <w:pPr>
+              <w:pStyle w:val="ListParagraph"/>
+              <w:numPr>
+                <w:ilvl w:val="0"/>
+                <w:numId w:val="13"/>
+              </w:numPr>
+            </w:pPr>
+            <w:r>
+              <w:t xml:space="preserve">Code Part B.1, B.3, and C, which is </w:t>
+            </w:r>
+            <w:proofErr w:type="spellStart"/>
+            <w:r>
+              <w:t>getMostStudiedDrugs</w:t>
+            </w:r>
+            <w:proofErr w:type="spellEnd"/>
+            <w:r>
+              <w:t xml:space="preserve">, </w:t>
+            </w:r>
+            <w:proofErr w:type="spellStart"/>
+            <w:r>
+              <w:t>getTrends</w:t>
+            </w:r>
+            <w:proofErr w:type="spellEnd"/>
+            <w:r>
+              <w:t xml:space="preserve">, and </w:t>
+            </w:r>
+            <w:proofErr w:type="spellStart"/>
+            <w:r>
+              <w:t>getSponsors</w:t>
+            </w:r>
+            <w:proofErr w:type="spellEnd"/>
+            <w:r>
+              <w:t>, respectively.</w:t>
+            </w:r>
+          </w:p>
+          <w:p>
+            <w:pPr>
+              <w:pStyle w:val="ListParagraph"/>
+              <w:numPr>
+                <w:ilvl w:val="0"/>
+                <w:numId w:val="13"/>
+              </w:numPr>
+            </w:pPr>
+            <w:r>
+              <w:t>Create and add visualization for part B and C in the final report.</w:t>
+            </w:r>
+          </w:p>
+        </w:tc>
+      </w:tr>
+      <w:tr>
+        <w:trPr>
+          <w:trHeight w:val="2467"/>
+        </w:trPr>
+        <w:tc>
+          <w:tcPr>
+            <w:tcW w:w="1705" w:type="dxa"/>
+          </w:tcPr>
+          <w:p>
+            <w:r>
+              <w:t>Holly Bennett</w:t>
+            </w:r>
+          </w:p>
+        </w:tc>
+        <w:tc>
+          <w:tcPr>
+            <w:tcW w:w="9083" w:type="dxa"/>
+          </w:tcPr>
+          <w:p>
+            <w:pPr>
+              <w:pStyle w:val="ListParagraph"/>
+              <w:numPr>
+                <w:ilvl w:val="0"/>
+                <w:numId w:val="13"/>
+              </w:numPr>
+            </w:pPr>
+            <w:r>
+              <w:t xml:space="preserve">Code Part B2, which was </w:t>
+            </w:r>
+            <w:proofErr w:type="spellStart"/>
+            <w:r>
+              <w:t>getAdverseEvents</w:t>
+            </w:r>
+            <w:proofErr w:type="spellEnd"/>
+            <w:r>
+              <w:t xml:space="preserve">, </w:t>
+            </w:r>
+            <w:proofErr w:type="spellStart"/>
+            <w:r>
+              <w:t>retrieveStudyData</w:t>
+            </w:r>
+            <w:proofErr w:type="spellEnd"/>
+            <w:r>
+              <w:t xml:space="preserve">, </w:t>
+            </w:r>
+            <w:proofErr w:type="spellStart"/>
+            <w:r>
+              <w:t>extractAdverseEventsFields</w:t>
+            </w:r>
+            <w:proofErr w:type="spellEnd"/>
+            <w:r>
+              <w:t xml:space="preserve">, </w:t>
+            </w:r>
+          </w:p>
+          <w:p>
+            <w:pPr>
+              <w:pStyle w:val="ListParagraph"/>
+              <w:numPr>
+                <w:ilvl w:val="0"/>
+                <w:numId w:val="13"/>
+              </w:numPr>
+            </w:pPr>
+            <w:r>
+              <w:t xml:space="preserve">Code for formatting drug names (removing dosing information, </w:t>
+            </w:r>
+            <w:proofErr w:type="spellStart"/>
+            <w:r>
+              <w:t>etc</w:t>
+            </w:r>
+            <w:proofErr w:type="spellEnd"/>
+            <w:r>
+              <w:t>)</w:t>
+            </w:r>
+          </w:p>
+          <w:p>
+            <w:pPr>
+              <w:pStyle w:val="ListParagraph"/>
+              <w:numPr>
+                <w:ilvl w:val="0"/>
+                <w:numId w:val="13"/>
+              </w:numPr>
+            </w:pPr>
+            <w:r>
+              <w:t>Part A visualizations</w:t>
+            </w:r>
+          </w:p>
+          <w:p>
+            <w:pPr>
+              <w:pStyle w:val="ListParagraph"/>
+              <w:numPr>
+                <w:ilvl w:val="0"/>
+                <w:numId w:val="13"/>
+              </w:numPr>
+            </w:pPr>
+            <w:r>
+              <w:t>Part B2 Methods, Results write up</w:t>
+            </w:r>
+          </w:p>
+          <w:p>
+            <w:pPr>
+              <w:pStyle w:val="ListParagraph"/>
+            </w:pPr>
+          </w:p>
+          <w:p/>
+          <w:p/>
+          <w:p/>
+          <w:p/>
+          <w:p/>
+          <w:p/>
+          <w:p/>
+        </w:tc>
+      </w:tr>
+      <w:tr>
+        <w:trPr>
+          <w:trHeight w:val="2823"/>
+        </w:trPr>
+        <w:tc>
+          <w:tcPr>
+            <w:tcW w:w="1705" w:type="dxa"/>
+          </w:tcPr>
+          <w:p>
+            <w:r>
+              <w:t>Cami Reittinger</w:t>
+            </w:r>
+          </w:p>
+        </w:tc>
+        <w:tc>
+          <w:tcPr>
+            <w:tcW w:w="9083" w:type="dxa"/>
+          </w:tcPr>
+          <w:p>
+            <w:pPr>
+              <w:pStyle w:val="ListParagraph"/>
+              <w:numPr>
+                <w:ilvl w:val="0"/>
+                <w:numId w:val="12"/>
+              </w:numPr>
+            </w:pPr>
+            <w:r>
+              <w:t>Downloaded all data from ClinicalTrials.gov for Hepatitis A and COVID-19</w:t>
+            </w:r>
+          </w:p>
+          <w:p>
+            <w:pPr>
+              <w:pStyle w:val="ListParagraph"/>
+              <w:numPr>
+                <w:ilvl w:val="0"/>
+                <w:numId w:val="12"/>
+              </w:numPr>
+            </w:pPr>
+            <w:r>
+              <w:t>Created filter function to extract trials pertaining to either Hep A or COVID-19</w:t>
+            </w:r>
+          </w:p>
+          <w:p>
+            <w:pPr>
+              <w:pStyle w:val="ListParagraph"/>
+              <w:numPr>
+                <w:ilvl w:val="0"/>
+                <w:numId w:val="12"/>
+              </w:numPr>
+            </w:pPr>
+            <w:r>
+              <w:t>Created part A functions for extracting phase data, activity status, age eligibility, locations, intervention information, study duration, observational model, allocation data, masking data, primary purpose, interventional model, and study type</w:t>
+            </w:r>
+          </w:p>
+          <w:p>
+            <w:pPr>
+              <w:pStyle w:val="ListParagraph"/>
+              <w:numPr>
+                <w:ilvl w:val="0"/>
+                <w:numId w:val="12"/>
+              </w:numPr>
+            </w:pPr>
+            <w:r>
+              <w:t>Created project report and wrote introduction, methods (section A), results (section A), limitations, conclusions, and bibliography</w:t>
+            </w:r>
+          </w:p>
+          <w:p>
+            <w:pPr>
+              <w:pStyle w:val="ListParagraph"/>
+              <w:numPr>
+                <w:ilvl w:val="0"/>
+                <w:numId w:val="12"/>
+              </w:numPr>
+            </w:pPr>
+            <w:r>
+              <w:t>Created charts and graphs for study design data</w:t>
+            </w:r>
+          </w:p>
+        </w:tc>
+      </w:tr>
+    </w:tbl>
+    <w:p>
+      <w:pPr>
+        <w:pStyle w:val="Title"/>
+        <w:spacing w:line="276" w:lineRule="auto"/>
+      </w:pPr>
+    </w:p>
+    <w:p>
+      <w:pPr>
+        <w:pStyle w:val="Title"/>
+        <w:spacing w:line="276" w:lineRule="auto"/>
+      </w:pPr>
+      <w:r>
+        <w:lastRenderedPageBreak/>
         <w:t>Comparing Clinical Trial Datasets for COVID-19 and Hepatitis A</w:t>
       </w:r>
     </w:p>
@@ -553,7 +957,13 @@
       </w:r>
       <w:proofErr w:type="spellEnd"/>
       <w:r>
-        <w:t>. Each function had a single parameter input of the data object dictionary and returned a dictionary with the relevant extracted data. In the visualization, we incorporated box chart</w:t>
+        <w:t xml:space="preserve">. Each function had a single parameter input of the data object dictionary and returned a dictionary with the relevant extracted data. </w:t>
+      </w:r>
+      <w:r>
+        <w:t xml:space="preserve">In order to extract the relevant drug information from the data, we created a drug formatting Python function. This function parsed disease strings and removed any dosing information as well as standardized drug names. </w:t>
+      </w:r>
+      <w:r>
+        <w:t>In the visualization, we incorporated box chart</w:t>
       </w:r>
       <w:r>
         <w:t>s</w:t>
@@ -579,14 +989,6 @@
       <w:r>
         <w:t xml:space="preserve"> </w:t>
       </w:r>
-    </w:p>
-    <w:p>
-      <w:pPr>
-        <w:spacing w:line="276" w:lineRule="auto"/>
-        <w:rPr>
-          <w:rFonts w:cstheme="minorHAnsi"/>
-        </w:rPr>
-      </w:pPr>
     </w:p>
     <w:p>
       <w:pPr>
@@ -711,21 +1113,6 @@
       <w:r>
         <w:t xml:space="preserve">’ feature to combine data from both conditions into one table for a more direct analysis. Excel also has charting and graphing features that we used to visually analyze all data. Any calculations such as the average number of interventions per trial were calculated using Excel. </w:t>
       </w:r>
-    </w:p>
-    <w:p>
-      <w:pPr>
-        <w:spacing w:line="276" w:lineRule="auto"/>
-      </w:pPr>
-    </w:p>
-    <w:p>
-      <w:pPr>
-        <w:spacing w:line="276" w:lineRule="auto"/>
-      </w:pPr>
-    </w:p>
-    <w:p>
-      <w:pPr>
-        <w:spacing w:line="276" w:lineRule="auto"/>
-      </w:pPr>
     </w:p>
     <w:p>
       <w:pPr>
@@ -1140,27 +1527,14 @@
                             <w:r>
                               <w:t xml:space="preserve">Figure </w:t>
                             </w:r>
-                            <w:r>
-                              <w:fldChar w:fldCharType="begin"/>
-                            </w:r>
-                            <w:r>
-                              <w:instrText xml:space="preserve"> SEQ Figure \* ARABIC </w:instrText>
-                            </w:r>
-                            <w:r>
-                              <w:fldChar w:fldCharType="separate"/>
-                            </w:r>
-                            <w:r>
-                              <w:rPr>
-                                <w:noProof/>
-                              </w:rPr>
-                              <w:t>4</w:t>
-                            </w:r>
-                            <w:r>
-                              <w:rPr>
-                                <w:noProof/>
-                              </w:rPr>
-                              <w:fldChar w:fldCharType="end"/>
-                            </w:r>
+                            <w:fldSimple w:instr=" SEQ Figure \* ARABIC ">
+                              <w:r>
+                                <w:rPr>
+                                  <w:noProof/>
+                                </w:rPr>
+                                <w:t>4</w:t>
+                              </w:r>
+                            </w:fldSimple>
                           </w:p>
                         </w:txbxContent>
                       </wps:txbx>
@@ -1188,7 +1562,7 @@
                 <v:stroke joinstyle="miter"/>
                 <v:path gradientshapeok="t" o:connecttype="rect"/>
               </v:shapetype>
-              <v:shape id="Text Box 88" o:spid="_x0000_s1026" type="#_x0000_t202" style="position:absolute;margin-left:5.4pt;margin-top:236.4pt;width:438.35pt;height:21.95pt;z-index:251658240;visibility:visible;mso-wrap-style:square;mso-width-percent:0;mso-height-percent:0;mso-wrap-distance-left:9pt;mso-wrap-distance-top:0;mso-wrap-distance-right:9pt;mso-wrap-distance-bottom:0;mso-position-horizontal:absolute;mso-position-horizontal-relative:text;mso-position-vertical:absolute;mso-position-vertical-relative:text;mso-width-percent:0;mso-height-percent:0;mso-width-relative:page;mso-height-relative:page;v-text-anchor:top" o:gfxdata="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" stroked="f">
+              <v:shape id="Text Box 88" o:spid="_x0000_s1026" type="#_x0000_t202" style="position:absolute;margin-left:5.4pt;margin-top:236.4pt;width:438.35pt;height:21.95pt;z-index:251642368;visibility:visible;mso-wrap-style:square;mso-width-percent:0;mso-height-percent:0;mso-wrap-distance-left:9pt;mso-wrap-distance-top:0;mso-wrap-distance-right:9pt;mso-wrap-distance-bottom:0;mso-position-horizontal:absolute;mso-position-horizontal-relative:text;mso-position-vertical:absolute;mso-position-vertical-relative:text;mso-width-percent:0;mso-height-percent:0;mso-width-relative:page;mso-height-relative:page;v-text-anchor:top" o:gfxdata="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" stroked="f">
                 <v:textbox style="mso-fit-shape-to-text:t" inset="0,0,0,0">
                   <w:txbxContent>
                     <w:p>
@@ -1201,27 +1575,14 @@
                       <w:r>
                         <w:t xml:space="preserve">Figure </w:t>
                       </w:r>
-                      <w:r>
-                        <w:fldChar w:fldCharType="begin"/>
-                      </w:r>
-                      <w:r>
-                        <w:instrText xml:space="preserve"> SEQ Figure \* ARABIC </w:instrText>
-                      </w:r>
-                      <w:r>
-                        <w:fldChar w:fldCharType="separate"/>
-                      </w:r>
-                      <w:r>
-                        <w:rPr>
-                          <w:noProof/>
-                        </w:rPr>
-                        <w:t>4</w:t>
-                      </w:r>
-                      <w:r>
-                        <w:rPr>
-                          <w:noProof/>
-                        </w:rPr>
-                        <w:fldChar w:fldCharType="end"/>
-                      </w:r>
+                      <w:fldSimple w:instr=" SEQ Figure \* ARABIC ">
+                        <w:r>
+                          <w:rPr>
+                            <w:noProof/>
+                          </w:rPr>
+                          <w:t>4</w:t>
+                        </w:r>
+                      </w:fldSimple>
                     </w:p>
                   </w:txbxContent>
                 </v:textbox>
@@ -1336,13 +1697,14 @@
     <w:p>
       <w:pPr>
         <w:spacing w:line="276" w:lineRule="auto"/>
+        <w:ind w:firstLine="720"/>
       </w:pPr>
       <w:r>
-        <w:t xml:space="preserve">Eligibility criteria is an important aspect in clinical trials as it lets potential participants and other researchers know who the object of the trial is. While there are more criteria than age and gender, we decided to focus on those two for our analysis. </w:t>
+        <w:t xml:space="preserve">Eligibility criteria is an important aspect in clinical trials as it lets potential participants and other researchers know who the object of the trial is. While there are more criteria than age and gender, we decided to focus on those two for our </w:t>
       </w:r>
       <w:r>
         <w:lastRenderedPageBreak/>
-        <w:t xml:space="preserve">The vast majority of trials for both COVID-19 and Hepatitis A included all genders. Roughly one percent of COVID-19 trials were female only, and there was only one Hepatitis A study that did not include all genders. As for age groups, there are three categories, child (birth-17 years), adult (18-64 years), and older adult (65+). There is no limit on the number of age groups a trial can allow, so we differentiated data from a trial allowing only children from one allowing children and adults. </w:t>
+        <w:t xml:space="preserve">analysis. The vast majority of trials for both COVID-19 and Hepatitis A included all genders. Roughly one percent of COVID-19 trials were female only, and there was only one Hepatitis A study that did not include all genders. As for age groups, there are three categories, child (birth-17 years), adult (18-64 years), and older adult (65+). There is no limit on the number of age groups a trial can allow, so we differentiated data from a trial allowing only children from one allowing children and adults. </w:t>
       </w:r>
     </w:p>
     <w:p>
@@ -1411,27 +1773,14 @@
                             <w:r>
                               <w:t xml:space="preserve">Figure </w:t>
                             </w:r>
-                            <w:r>
-                              <w:fldChar w:fldCharType="begin"/>
-                            </w:r>
-                            <w:r>
-                              <w:instrText xml:space="preserve"> SEQ Figure \* ARABIC </w:instrText>
-                            </w:r>
-                            <w:r>
-                              <w:fldChar w:fldCharType="separate"/>
-                            </w:r>
-                            <w:r>
-                              <w:rPr>
-                                <w:noProof/>
-                              </w:rPr>
-                              <w:t>6</w:t>
-                            </w:r>
-                            <w:r>
-                              <w:rPr>
-                                <w:noProof/>
-                              </w:rPr>
-                              <w:fldChar w:fldCharType="end"/>
-                            </w:r>
+                            <w:fldSimple w:instr=" SEQ Figure \* ARABIC ">
+                              <w:r>
+                                <w:rPr>
+                                  <w:noProof/>
+                                </w:rPr>
+                                <w:t>6</w:t>
+                              </w:r>
+                            </w:fldSimple>
                           </w:p>
                         </w:txbxContent>
                       </wps:txbx>
@@ -1455,7 +1804,7 @@
           </mc:Choice>
           <mc:Fallback>
             <w:pict>
-              <v:shape w14:anchorId="6A18ABDC" id="Text Box 86" o:spid="_x0000_s1027" type="#_x0000_t202" style="position:absolute;margin-left:10pt;margin-top:434.9pt;width:483pt;height:21.95pt;z-index:251658240;visibility:visible;mso-wrap-style:square;mso-width-percent:0;mso-height-percent:0;mso-wrap-distance-left:9pt;mso-wrap-distance-top:0;mso-wrap-distance-right:9pt;mso-wrap-distance-bottom:0;mso-position-horizontal:absolute;mso-position-horizontal-relative:text;mso-position-vertical:absolute;mso-position-vertical-relative:text;mso-width-percent:0;mso-height-percent:0;mso-width-relative:page;mso-height-relative:page;v-text-anchor:top" o:gfxdata="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" filled="f" stroked="f">
+              <v:shape w14:anchorId="6A18ABDC" id="Text Box 86" o:spid="_x0000_s1027" type="#_x0000_t202" style="position:absolute;margin-left:10pt;margin-top:434.9pt;width:483pt;height:21.95pt;z-index:251644416;visibility:visible;mso-wrap-style:square;mso-width-percent:0;mso-height-percent:0;mso-wrap-distance-left:9pt;mso-wrap-distance-top:0;mso-wrap-distance-right:9pt;mso-wrap-distance-bottom:0;mso-position-horizontal:absolute;mso-position-horizontal-relative:text;mso-position-vertical:absolute;mso-position-vertical-relative:text;mso-width-percent:0;mso-height-percent:0;mso-width-relative:page;mso-height-relative:page;v-text-anchor:top" o:gfxdata="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" filled="f" stroked="f">
                 <v:textbox style="mso-fit-shape-to-text:t" inset="0,0,0,0">
                   <w:txbxContent>
                     <w:p>
@@ -1472,27 +1821,14 @@
                       <w:r>
                         <w:t xml:space="preserve">Figure </w:t>
                       </w:r>
-                      <w:r>
-                        <w:fldChar w:fldCharType="begin"/>
-                      </w:r>
-                      <w:r>
-                        <w:instrText xml:space="preserve"> SEQ Figure \* ARABIC </w:instrText>
-                      </w:r>
-                      <w:r>
-                        <w:fldChar w:fldCharType="separate"/>
-                      </w:r>
-                      <w:r>
-                        <w:rPr>
-                          <w:noProof/>
-                        </w:rPr>
-                        <w:t>6</w:t>
-                      </w:r>
-                      <w:r>
-                        <w:rPr>
-                          <w:noProof/>
-                        </w:rPr>
-                        <w:fldChar w:fldCharType="end"/>
-                      </w:r>
+                      <w:fldSimple w:instr=" SEQ Figure \* ARABIC ">
+                        <w:r>
+                          <w:rPr>
+                            <w:noProof/>
+                          </w:rPr>
+                          <w:t>6</w:t>
+                        </w:r>
+                      </w:fldSimple>
                     </w:p>
                   </w:txbxContent>
                 </v:textbox>
@@ -1551,27 +1887,14 @@
                             <w:r>
                               <w:t xml:space="preserve">Figure </w:t>
                             </w:r>
-                            <w:r>
-                              <w:fldChar w:fldCharType="begin"/>
-                            </w:r>
-                            <w:r>
-                              <w:instrText xml:space="preserve"> SEQ Figure \* ARABIC </w:instrText>
-                            </w:r>
-                            <w:r>
-                              <w:fldChar w:fldCharType="separate"/>
-                            </w:r>
-                            <w:r>
-                              <w:rPr>
-                                <w:noProof/>
-                              </w:rPr>
-                              <w:t>5</w:t>
-                            </w:r>
-                            <w:r>
-                              <w:rPr>
-                                <w:noProof/>
-                              </w:rPr>
-                              <w:fldChar w:fldCharType="end"/>
-                            </w:r>
+                            <w:fldSimple w:instr=" SEQ Figure \* ARABIC ">
+                              <w:r>
+                                <w:rPr>
+                                  <w:noProof/>
+                                </w:rPr>
+                                <w:t>5</w:t>
+                              </w:r>
+                            </w:fldSimple>
                           </w:p>
                         </w:txbxContent>
                       </wps:txbx>
@@ -1595,7 +1918,7 @@
           </mc:Choice>
           <mc:Fallback>
             <w:pict>
-              <v:shape w14:anchorId="4F85FB07" id="Text Box 85" o:spid="_x0000_s1028" type="#_x0000_t202" style="position:absolute;margin-left:10.05pt;margin-top:261.6pt;width:483pt;height:21.95pt;z-index:251658240;visibility:visible;mso-wrap-style:square;mso-width-percent:0;mso-height-percent:0;mso-wrap-distance-left:9pt;mso-wrap-distance-top:0;mso-wrap-distance-right:9pt;mso-wrap-distance-bottom:0;mso-position-horizontal:absolute;mso-position-horizontal-relative:text;mso-position-vertical:absolute;mso-position-vertical-relative:text;mso-width-percent:0;mso-height-percent:0;mso-width-relative:page;mso-height-relative:page;v-text-anchor:top" o:gfxdata="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" filled="f" stroked="f">
+              <v:shape w14:anchorId="4F85FB07" id="Text Box 85" o:spid="_x0000_s1028" type="#_x0000_t202" style="position:absolute;margin-left:10.05pt;margin-top:261.6pt;width:483pt;height:21.95pt;z-index:251645440;visibility:visible;mso-wrap-style:square;mso-width-percent:0;mso-height-percent:0;mso-wrap-distance-left:9pt;mso-wrap-distance-top:0;mso-wrap-distance-right:9pt;mso-wrap-distance-bottom:0;mso-position-horizontal:absolute;mso-position-horizontal-relative:text;mso-position-vertical:absolute;mso-position-vertical-relative:text;mso-width-percent:0;mso-height-percent:0;mso-width-relative:page;mso-height-relative:page;v-text-anchor:top" o:gfxdata="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" filled="f" stroked="f">
                 <v:textbox style="mso-fit-shape-to-text:t" inset="0,0,0,0">
                   <w:txbxContent>
                     <w:p>
@@ -1608,27 +1931,14 @@
                       <w:r>
                         <w:t xml:space="preserve">Figure </w:t>
                       </w:r>
-                      <w:r>
-                        <w:fldChar w:fldCharType="begin"/>
-                      </w:r>
-                      <w:r>
-                        <w:instrText xml:space="preserve"> SEQ Figure \* ARABIC </w:instrText>
-                      </w:r>
-                      <w:r>
-                        <w:fldChar w:fldCharType="separate"/>
-                      </w:r>
-                      <w:r>
-                        <w:rPr>
-                          <w:noProof/>
-                        </w:rPr>
-                        <w:t>5</w:t>
-                      </w:r>
-                      <w:r>
-                        <w:rPr>
-                          <w:noProof/>
-                        </w:rPr>
-                        <w:fldChar w:fldCharType="end"/>
-                      </w:r>
+                      <w:fldSimple w:instr=" SEQ Figure \* ARABIC ">
+                        <w:r>
+                          <w:rPr>
+                            <w:noProof/>
+                          </w:rPr>
+                          <w:t>5</w:t>
+                        </w:r>
+                      </w:fldSimple>
                     </w:p>
                   </w:txbxContent>
                 </v:textbox>
@@ -1985,7 +2295,7 @@
           <w:noProof/>
         </w:rPr>
         <w:drawing>
-          <wp:anchor distT="0" distB="0" distL="114300" distR="114300" simplePos="0" relativeHeight="251649536" behindDoc="0" locked="0" layoutInCell="1" allowOverlap="1" wp14:anchorId="3E7F9473" wp14:editId="2A1CF371">
+          <wp:anchor distT="0" distB="0" distL="114300" distR="114300" simplePos="0" relativeHeight="251649536" behindDoc="0" locked="0" layoutInCell="1" allowOverlap="1" wp14:anchorId="3E7F9473" wp14:editId="176E986E">
             <wp:simplePos x="0" y="0"/>
             <wp:positionH relativeFrom="column">
               <wp:posOffset>-13335</wp:posOffset>
@@ -2570,38 +2880,17 @@
           <w:noProof/>
         </w:rPr>
         <w:drawing>
-          <wp:inline distT="0" distB="0" distL="0" distR="0" wp14:anchorId="3DC55019" wp14:editId="2DC23002">
-            <wp:extent cx="6064885" cy="1793875"/>
-            <wp:effectExtent l="0" t="0" r="18415" b="9525"/>
-            <wp:docPr id="31" name="Chart 31">
-              <a:extLst xmlns:a="http://schemas.openxmlformats.org/drawingml/2006/main">
-                <a:ext uri="{FF2B5EF4-FFF2-40B4-BE49-F238E27FC236}">
-                  <a16:creationId xmlns:a16="http://schemas.microsoft.com/office/drawing/2014/main" id="{D4B41566-7417-45FA-AC56-8BE977790A94}"/>
-                </a:ext>
-              </a:extLst>
-            </wp:docPr>
-            <wp:cNvGraphicFramePr/>
-            <a:graphic xmlns:a="http://schemas.openxmlformats.org/drawingml/2006/main">
-              <a:graphicData uri="http://schemas.openxmlformats.org/drawingml/2006/chart">
-                <c:chart xmlns:c="http://schemas.openxmlformats.org/drawingml/2006/chart" xmlns:r="http://schemas.openxmlformats.org/officeDocument/2006/relationships" r:id="rId24"/>
-              </a:graphicData>
-            </a:graphic>
-          </wp:inline>
-        </w:drawing>
-      </w:r>
-    </w:p>
-    <w:p>
-      <w:pPr>
-        <w:spacing w:line="276" w:lineRule="auto"/>
-      </w:pPr>
-      <w:r>
-        <w:rPr>
-          <w:noProof/>
-        </w:rPr>
-        <w:drawing>
-          <wp:inline distT="0" distB="0" distL="0" distR="0" wp14:anchorId="559EB13D" wp14:editId="445C9586">
-            <wp:extent cx="6064885" cy="2824480"/>
-            <wp:effectExtent l="0" t="0" r="18415" b="7620"/>
+          <wp:anchor distT="0" distB="0" distL="114300" distR="114300" simplePos="0" relativeHeight="251685376" behindDoc="0" locked="0" layoutInCell="1" allowOverlap="1" wp14:anchorId="559EB13D" wp14:editId="65D711C9">
+            <wp:simplePos x="0" y="0"/>
+            <wp:positionH relativeFrom="column">
+              <wp:posOffset>0</wp:posOffset>
+            </wp:positionH>
+            <wp:positionV relativeFrom="paragraph">
+              <wp:posOffset>1848485</wp:posOffset>
+            </wp:positionV>
+            <wp:extent cx="6064885" cy="2509520"/>
+            <wp:effectExtent l="0" t="0" r="18415" b="17780"/>
+            <wp:wrapSquare wrapText="bothSides"/>
             <wp:docPr id="30" name="Chart 30">
               <a:extLst xmlns:a="http://schemas.openxmlformats.org/drawingml/2006/main">
                 <a:ext uri="{FF2B5EF4-FFF2-40B4-BE49-F238E27FC236}">
@@ -2612,30 +2901,68 @@
             <wp:cNvGraphicFramePr/>
             <a:graphic xmlns:a="http://schemas.openxmlformats.org/drawingml/2006/main">
               <a:graphicData uri="http://schemas.openxmlformats.org/drawingml/2006/chart">
-                <c:chart xmlns:c="http://schemas.openxmlformats.org/drawingml/2006/chart" xmlns:r="http://schemas.openxmlformats.org/officeDocument/2006/relationships" r:id="rId25"/>
+                <c:chart xmlns:c="http://schemas.openxmlformats.org/drawingml/2006/chart" xmlns:r="http://schemas.openxmlformats.org/officeDocument/2006/relationships" r:id="rId24"/>
               </a:graphicData>
             </a:graphic>
-          </wp:inline>
+            <wp14:sizeRelH relativeFrom="page">
+              <wp14:pctWidth>0</wp14:pctWidth>
+            </wp14:sizeRelH>
+            <wp14:sizeRelV relativeFrom="page">
+              <wp14:pctHeight>0</wp14:pctHeight>
+            </wp14:sizeRelV>
+          </wp:anchor>
         </w:drawing>
       </w:r>
-    </w:p>
-    <w:p>
-      <w:pPr>
-        <w:spacing w:line="276" w:lineRule="auto"/>
-      </w:pPr>
       <w:r>
         <w:rPr>
           <w:noProof/>
         </w:rPr>
-        <w:lastRenderedPageBreak/>
         <w:drawing>
-          <wp:inline distT="0" distB="0" distL="0" distR="0" wp14:anchorId="4402490D" wp14:editId="000893E8">
+          <wp:anchor distT="0" distB="0" distL="114300" distR="114300" simplePos="0" relativeHeight="251684352" behindDoc="0" locked="0" layoutInCell="1" allowOverlap="1" wp14:anchorId="4402490D" wp14:editId="349A7FB4">
+            <wp:simplePos x="0" y="0"/>
+            <wp:positionH relativeFrom="column">
+              <wp:posOffset>0</wp:posOffset>
+            </wp:positionH>
+            <wp:positionV relativeFrom="paragraph">
+              <wp:posOffset>4479506</wp:posOffset>
+            </wp:positionV>
             <wp:extent cx="6064885" cy="2453640"/>
             <wp:effectExtent l="0" t="0" r="18415" b="10160"/>
+            <wp:wrapSquare wrapText="bothSides"/>
             <wp:docPr id="29" name="Chart 29">
               <a:extLst xmlns:a="http://schemas.openxmlformats.org/drawingml/2006/main">
                 <a:ext uri="{FF2B5EF4-FFF2-40B4-BE49-F238E27FC236}">
                   <a16:creationId xmlns:a16="http://schemas.microsoft.com/office/drawing/2014/main" id="{E883884B-A0A2-401B-BAE5-FB5E058003C6}"/>
+                </a:ext>
+              </a:extLst>
+            </wp:docPr>
+            <wp:cNvGraphicFramePr/>
+            <a:graphic xmlns:a="http://schemas.openxmlformats.org/drawingml/2006/main">
+              <a:graphicData uri="http://schemas.openxmlformats.org/drawingml/2006/chart">
+                <c:chart xmlns:c="http://schemas.openxmlformats.org/drawingml/2006/chart" xmlns:r="http://schemas.openxmlformats.org/officeDocument/2006/relationships" r:id="rId25"/>
+              </a:graphicData>
+            </a:graphic>
+            <wp14:sizeRelH relativeFrom="page">
+              <wp14:pctWidth>0</wp14:pctWidth>
+            </wp14:sizeRelH>
+            <wp14:sizeRelV relativeFrom="page">
+              <wp14:pctHeight>0</wp14:pctHeight>
+            </wp14:sizeRelV>
+          </wp:anchor>
+        </w:drawing>
+      </w:r>
+      <w:r>
+        <w:rPr>
+          <w:noProof/>
+        </w:rPr>
+        <w:drawing>
+          <wp:inline distT="0" distB="0" distL="0" distR="0" wp14:anchorId="3DC55019" wp14:editId="2DC23002">
+            <wp:extent cx="6064885" cy="1793875"/>
+            <wp:effectExtent l="0" t="0" r="18415" b="9525"/>
+            <wp:docPr id="31" name="Chart 31">
+              <a:extLst xmlns:a="http://schemas.openxmlformats.org/drawingml/2006/main">
+                <a:ext uri="{FF2B5EF4-FFF2-40B4-BE49-F238E27FC236}">
+                  <a16:creationId xmlns:a16="http://schemas.microsoft.com/office/drawing/2014/main" id="{D4B41566-7417-45FA-AC56-8BE977790A94}"/>
                 </a:ext>
               </a:extLst>
             </wp:docPr>
@@ -2651,11 +2978,6 @@
     </w:p>
     <w:p>
       <w:pPr>
-        <w:spacing w:line="276" w:lineRule="auto"/>
-      </w:pPr>
-    </w:p>
-    <w:p>
-      <w:pPr>
         <w:pStyle w:val="Heading3"/>
         <w:spacing w:line="276" w:lineRule="auto"/>
         <w:rPr>
@@ -2666,6 +2988,7 @@
         <w:rPr>
           <w:rStyle w:val="SubtleEmphasis"/>
         </w:rPr>
+        <w:lastRenderedPageBreak/>
         <w:t>3.1.8.2 Locations</w:t>
       </w:r>
     </w:p>
@@ -2721,7 +3044,6 @@
         <w:rPr>
           <w:noProof/>
         </w:rPr>
-        <w:lastRenderedPageBreak/>
         <mc:AlternateContent>
           <mc:Choice Requires="cx1">
             <w:drawing>
@@ -2803,12 +3125,6 @@
         <w:spacing w:line="276" w:lineRule="auto"/>
         <w:jc w:val="center"/>
       </w:pPr>
-    </w:p>
-    <w:p>
-      <w:pPr>
-        <w:spacing w:line="276" w:lineRule="auto"/>
-        <w:jc w:val="center"/>
-      </w:pPr>
       <w:r>
         <w:rPr>
           <w:noProof/>
@@ -2816,7 +3132,7 @@
         <mc:AlternateContent>
           <mc:Choice Requires="cx1">
             <w:drawing>
-              <wp:inline distT="0" distB="0" distL="0" distR="0" wp14:anchorId="2ED9AEB8" wp14:editId="1E7F9DF6">
+              <wp:inline distT="0" distB="0" distL="0" distR="0" wp14:anchorId="3CE337D7" wp14:editId="73E20825">
                 <wp:extent cx="5856605" cy="2211070"/>
                 <wp:effectExtent l="0" t="0" r="10795" b="11430"/>
                 <wp:docPr id="27" name="Chart 27">
@@ -2837,7 +3153,7 @@
           </mc:Choice>
           <mc:Fallback>
             <w:drawing>
-              <wp:inline distT="0" distB="0" distL="0" distR="0" wp14:anchorId="2ED9AEB8" wp14:editId="1E7F9DF6">
+              <wp:inline distT="0" distB="0" distL="0" distR="0" wp14:anchorId="3CE337D7" wp14:editId="73E20825">
                 <wp:extent cx="5856605" cy="2211070"/>
                 <wp:effectExtent l="0" t="0" r="10795" b="11430"/>
                 <wp:docPr id="27" name="Chart 27">
@@ -2888,11 +3204,6 @@
           </mc:Fallback>
         </mc:AlternateContent>
       </w:r>
-    </w:p>
-    <w:p>
-      <w:pPr>
-        <w:spacing w:line="276" w:lineRule="auto"/>
-      </w:pPr>
     </w:p>
     <w:p>
       <w:pPr>
@@ -3562,10 +3873,7 @@
         <w:t xml:space="preserve"> </w:t>
       </w:r>
       <w:r>
-        <w:t>The above chart shows the start year of the Hepatitis A clinical trials. We also plotted this data in a box and whisker chart to analyze the minimum, median, max, and quartiles. The oldest Hepatitis A trial started in 1996, the median trial start year was 2008, and the most recent trial start year was 2019.</w:t>
-      </w:r>
-      <w:r>
-        <w:t xml:space="preserve"> </w:t>
+        <w:t xml:space="preserve">The above chart shows the start year of the Hepatitis A clinical trials. We also plotted this data in a box and whisker chart to analyze the minimum, median, max, and quartiles. The oldest Hepatitis A trial started in 1996, the median trial start year was 2008, and the most recent trial start year was 2019. </w:t>
       </w:r>
     </w:p>
     <w:p>
@@ -4141,40 +4449,7 @@
         <w:ind w:firstLine="720"/>
       </w:pPr>
       <w:r>
-        <w:t xml:space="preserve">All </w:t>
-      </w:r>
-      <w:r>
-        <w:t xml:space="preserve">COVID-19 clinical trials </w:t>
-      </w:r>
-      <w:r>
-        <w:t xml:space="preserve">ended in 2020 </w:t>
-      </w:r>
-      <w:r>
-        <w:t>or</w:t>
-      </w:r>
-      <w:r>
-        <w:t xml:space="preserve"> 2021</w:t>
-      </w:r>
-      <w:r>
-        <w:t xml:space="preserve">. There were </w:t>
-      </w:r>
-      <w:r>
-        <w:t xml:space="preserve">some </w:t>
-      </w:r>
-      <w:r>
-        <w:t>studies expected</w:t>
-      </w:r>
-      <w:r>
-        <w:t xml:space="preserve"> to end pretty </w:t>
-      </w:r>
-      <w:r>
-        <w:t>soon,</w:t>
-      </w:r>
-      <w:r>
-        <w:t xml:space="preserve"> </w:t>
-      </w:r>
-      <w:r>
-        <w:t xml:space="preserve">but we only included trials that were completed at the time of analysis. </w:t>
+        <w:t xml:space="preserve">All COVID-19 clinical trials ended in 2020 or 2021. There were some studies expected to end pretty soon, but we only included trials that were completed at the time of analysis. </w:t>
       </w:r>
     </w:p>
     <w:p>
@@ -4945,11 +5220,6 @@
         <w:spacing w:line="276" w:lineRule="auto"/>
       </w:pPr>
     </w:p>
-    <w:p>
-      <w:pPr>
-        <w:spacing w:line="276" w:lineRule="auto"/>
-      </w:pPr>
-    </w:p>
     <w:sdt>
       <w:sdtPr>
         <w:rPr>
@@ -5582,6 +5852,119 @@
     </w:lvl>
   </w:abstractNum>
   <w:abstractNum w:abstractNumId="2" w15:restartNumberingAfterBreak="0">
+    <w:nsid w:val="1B0F32A5"/>
+    <w:multiLevelType w:val="hybridMultilevel"/>
+    <w:tmpl w:val="52B0C206"/>
+    <w:lvl w:ilvl="0" w:tplc="04090001">
+      <w:start w:val="1"/>
+      <w:numFmt w:val="bullet"/>
+      <w:lvlText w:val=""/>
+      <w:lvlJc w:val="left"/>
+      <w:pPr>
+        <w:ind w:left="720" w:hanging="360"/>
+      </w:pPr>
+      <w:rPr>
+        <w:rFonts w:ascii="Symbol" w:hAnsi="Symbol" w:hint="default"/>
+      </w:rPr>
+    </w:lvl>
+    <w:lvl w:ilvl="1" w:tplc="04090003" w:tentative="1">
+      <w:start w:val="1"/>
+      <w:numFmt w:val="bullet"/>
+      <w:lvlText w:val="o"/>
+      <w:lvlJc w:val="left"/>
+      <w:pPr>
+        <w:ind w:left="1440" w:hanging="360"/>
+      </w:pPr>
+      <w:rPr>
+        <w:rFonts w:ascii="Courier New" w:hAnsi="Courier New" w:cs="Courier New" w:hint="default"/>
+      </w:rPr>
+    </w:lvl>
+    <w:lvl w:ilvl="2" w:tplc="04090005" w:tentative="1">
+      <w:start w:val="1"/>
+      <w:numFmt w:val="bullet"/>
+      <w:lvlText w:val=""/>
+      <w:lvlJc w:val="left"/>
+      <w:pPr>
+        <w:ind w:left="2160" w:hanging="360"/>
+      </w:pPr>
+      <w:rPr>
+        <w:rFonts w:ascii="Wingdings" w:hAnsi="Wingdings" w:hint="default"/>
+      </w:rPr>
+    </w:lvl>
+    <w:lvl w:ilvl="3" w:tplc="04090001" w:tentative="1">
+      <w:start w:val="1"/>
+      <w:numFmt w:val="bullet"/>
+      <w:lvlText w:val=""/>
+      <w:lvlJc w:val="left"/>
+      <w:pPr>
+        <w:ind w:left="2880" w:hanging="360"/>
+      </w:pPr>
+      <w:rPr>
+        <w:rFonts w:ascii="Symbol" w:hAnsi="Symbol" w:hint="default"/>
+      </w:rPr>
+    </w:lvl>
+    <w:lvl w:ilvl="4" w:tplc="04090003" w:tentative="1">
+      <w:start w:val="1"/>
+      <w:numFmt w:val="bullet"/>
+      <w:lvlText w:val="o"/>
+      <w:lvlJc w:val="left"/>
+      <w:pPr>
+        <w:ind w:left="3600" w:hanging="360"/>
+      </w:pPr>
+      <w:rPr>
+        <w:rFonts w:ascii="Courier New" w:hAnsi="Courier New" w:cs="Courier New" w:hint="default"/>
+      </w:rPr>
+    </w:lvl>
+    <w:lvl w:ilvl="5" w:tplc="04090005" w:tentative="1">
+      <w:start w:val="1"/>
+      <w:numFmt w:val="bullet"/>
+      <w:lvlText w:val=""/>
+      <w:lvlJc w:val="left"/>
+      <w:pPr>
+        <w:ind w:left="4320" w:hanging="360"/>
+      </w:pPr>
+      <w:rPr>
+        <w:rFonts w:ascii="Wingdings" w:hAnsi="Wingdings" w:hint="default"/>
+      </w:rPr>
+    </w:lvl>
+    <w:lvl w:ilvl="6" w:tplc="04090001" w:tentative="1">
+      <w:start w:val="1"/>
+      <w:numFmt w:val="bullet"/>
+      <w:lvlText w:val=""/>
+      <w:lvlJc w:val="left"/>
+      <w:pPr>
+        <w:ind w:left="5040" w:hanging="360"/>
+      </w:pPr>
+      <w:rPr>
+        <w:rFonts w:ascii="Symbol" w:hAnsi="Symbol" w:hint="default"/>
+      </w:rPr>
+    </w:lvl>
+    <w:lvl w:ilvl="7" w:tplc="04090003" w:tentative="1">
+      <w:start w:val="1"/>
+      <w:numFmt w:val="bullet"/>
+      <w:lvlText w:val="o"/>
+      <w:lvlJc w:val="left"/>
+      <w:pPr>
+        <w:ind w:left="5760" w:hanging="360"/>
+      </w:pPr>
+      <w:rPr>
+        <w:rFonts w:ascii="Courier New" w:hAnsi="Courier New" w:cs="Courier New" w:hint="default"/>
+      </w:rPr>
+    </w:lvl>
+    <w:lvl w:ilvl="8" w:tplc="04090005" w:tentative="1">
+      <w:start w:val="1"/>
+      <w:numFmt w:val="bullet"/>
+      <w:lvlText w:val=""/>
+      <w:lvlJc w:val="left"/>
+      <w:pPr>
+        <w:ind w:left="6480" w:hanging="360"/>
+      </w:pPr>
+      <w:rPr>
+        <w:rFonts w:ascii="Wingdings" w:hAnsi="Wingdings" w:hint="default"/>
+      </w:rPr>
+    </w:lvl>
+  </w:abstractNum>
+  <w:abstractNum w:abstractNumId="3" w15:restartNumberingAfterBreak="0">
     <w:nsid w:val="26401DE0"/>
     <w:multiLevelType w:val="hybridMultilevel"/>
     <w:tmpl w:val="8A50C024"/>
@@ -5694,7 +6077,7 @@
       </w:rPr>
     </w:lvl>
   </w:abstractNum>
-  <w:abstractNum w:abstractNumId="3" w15:restartNumberingAfterBreak="0">
+  <w:abstractNum w:abstractNumId="4" w15:restartNumberingAfterBreak="0">
     <w:nsid w:val="28D1091B"/>
     <w:multiLevelType w:val="hybridMultilevel"/>
     <w:tmpl w:val="B91614E0"/>
@@ -5783,7 +6166,7 @@
       </w:pPr>
     </w:lvl>
   </w:abstractNum>
-  <w:abstractNum w:abstractNumId="4" w15:restartNumberingAfterBreak="0">
+  <w:abstractNum w:abstractNumId="5" w15:restartNumberingAfterBreak="0">
     <w:nsid w:val="3EF27E7F"/>
     <w:multiLevelType w:val="multilevel"/>
     <w:tmpl w:val="56BE4476"/>
@@ -5904,7 +6287,7 @@
       </w:rPr>
     </w:lvl>
   </w:abstractNum>
-  <w:abstractNum w:abstractNumId="5" w15:restartNumberingAfterBreak="0">
+  <w:abstractNum w:abstractNumId="6" w15:restartNumberingAfterBreak="0">
     <w:nsid w:val="54B33069"/>
     <w:multiLevelType w:val="hybridMultilevel"/>
     <w:tmpl w:val="BD70F278"/>
@@ -5993,7 +6376,120 @@
       </w:pPr>
     </w:lvl>
   </w:abstractNum>
-  <w:abstractNum w:abstractNumId="6" w15:restartNumberingAfterBreak="0">
+  <w:abstractNum w:abstractNumId="7" w15:restartNumberingAfterBreak="0">
+    <w:nsid w:val="648215AB"/>
+    <w:multiLevelType w:val="hybridMultilevel"/>
+    <w:tmpl w:val="CE5889B2"/>
+    <w:lvl w:ilvl="0" w:tplc="04090001">
+      <w:start w:val="1"/>
+      <w:numFmt w:val="bullet"/>
+      <w:lvlText w:val=""/>
+      <w:lvlJc w:val="left"/>
+      <w:pPr>
+        <w:ind w:left="720" w:hanging="360"/>
+      </w:pPr>
+      <w:rPr>
+        <w:rFonts w:ascii="Symbol" w:hAnsi="Symbol" w:hint="default"/>
+      </w:rPr>
+    </w:lvl>
+    <w:lvl w:ilvl="1" w:tplc="04090003" w:tentative="1">
+      <w:start w:val="1"/>
+      <w:numFmt w:val="bullet"/>
+      <w:lvlText w:val="o"/>
+      <w:lvlJc w:val="left"/>
+      <w:pPr>
+        <w:ind w:left="1440" w:hanging="360"/>
+      </w:pPr>
+      <w:rPr>
+        <w:rFonts w:ascii="Courier New" w:hAnsi="Courier New" w:cs="Courier New" w:hint="default"/>
+      </w:rPr>
+    </w:lvl>
+    <w:lvl w:ilvl="2" w:tplc="04090005" w:tentative="1">
+      <w:start w:val="1"/>
+      <w:numFmt w:val="bullet"/>
+      <w:lvlText w:val=""/>
+      <w:lvlJc w:val="left"/>
+      <w:pPr>
+        <w:ind w:left="2160" w:hanging="360"/>
+      </w:pPr>
+      <w:rPr>
+        <w:rFonts w:ascii="Wingdings" w:hAnsi="Wingdings" w:hint="default"/>
+      </w:rPr>
+    </w:lvl>
+    <w:lvl w:ilvl="3" w:tplc="04090001" w:tentative="1">
+      <w:start w:val="1"/>
+      <w:numFmt w:val="bullet"/>
+      <w:lvlText w:val=""/>
+      <w:lvlJc w:val="left"/>
+      <w:pPr>
+        <w:ind w:left="2880" w:hanging="360"/>
+      </w:pPr>
+      <w:rPr>
+        <w:rFonts w:ascii="Symbol" w:hAnsi="Symbol" w:hint="default"/>
+      </w:rPr>
+    </w:lvl>
+    <w:lvl w:ilvl="4" w:tplc="04090003" w:tentative="1">
+      <w:start w:val="1"/>
+      <w:numFmt w:val="bullet"/>
+      <w:lvlText w:val="o"/>
+      <w:lvlJc w:val="left"/>
+      <w:pPr>
+        <w:ind w:left="3600" w:hanging="360"/>
+      </w:pPr>
+      <w:rPr>
+        <w:rFonts w:ascii="Courier New" w:hAnsi="Courier New" w:cs="Courier New" w:hint="default"/>
+      </w:rPr>
+    </w:lvl>
+    <w:lvl w:ilvl="5" w:tplc="04090005" w:tentative="1">
+      <w:start w:val="1"/>
+      <w:numFmt w:val="bullet"/>
+      <w:lvlText w:val=""/>
+      <w:lvlJc w:val="left"/>
+      <w:pPr>
+        <w:ind w:left="4320" w:hanging="360"/>
+      </w:pPr>
+      <w:rPr>
+        <w:rFonts w:ascii="Wingdings" w:hAnsi="Wingdings" w:hint="default"/>
+      </w:rPr>
+    </w:lvl>
+    <w:lvl w:ilvl="6" w:tplc="04090001" w:tentative="1">
+      <w:start w:val="1"/>
+      <w:numFmt w:val="bullet"/>
+      <w:lvlText w:val=""/>
+      <w:lvlJc w:val="left"/>
+      <w:pPr>
+        <w:ind w:left="5040" w:hanging="360"/>
+      </w:pPr>
+      <w:rPr>
+        <w:rFonts w:ascii="Symbol" w:hAnsi="Symbol" w:hint="default"/>
+      </w:rPr>
+    </w:lvl>
+    <w:lvl w:ilvl="7" w:tplc="04090003" w:tentative="1">
+      <w:start w:val="1"/>
+      <w:numFmt w:val="bullet"/>
+      <w:lvlText w:val="o"/>
+      <w:lvlJc w:val="left"/>
+      <w:pPr>
+        <w:ind w:left="5760" w:hanging="360"/>
+      </w:pPr>
+      <w:rPr>
+        <w:rFonts w:ascii="Courier New" w:hAnsi="Courier New" w:cs="Courier New" w:hint="default"/>
+      </w:rPr>
+    </w:lvl>
+    <w:lvl w:ilvl="8" w:tplc="04090005" w:tentative="1">
+      <w:start w:val="1"/>
+      <w:numFmt w:val="bullet"/>
+      <w:lvlText w:val=""/>
+      <w:lvlJc w:val="left"/>
+      <w:pPr>
+        <w:ind w:left="6480" w:hanging="360"/>
+      </w:pPr>
+      <w:rPr>
+        <w:rFonts w:ascii="Wingdings" w:hAnsi="Wingdings" w:hint="default"/>
+      </w:rPr>
+    </w:lvl>
+  </w:abstractNum>
+  <w:abstractNum w:abstractNumId="8" w15:restartNumberingAfterBreak="0">
     <w:nsid w:val="73CE7693"/>
     <w:multiLevelType w:val="multilevel"/>
     <w:tmpl w:val="56BE4476"/>
@@ -6115,28 +6611,28 @@
     </w:lvl>
   </w:abstractNum>
   <w:num w:numId="1">
-    <w:abstractNumId w:val="5"/>
+    <w:abstractNumId w:val="6"/>
   </w:num>
   <w:num w:numId="2">
-    <w:abstractNumId w:val="2"/>
+    <w:abstractNumId w:val="3"/>
   </w:num>
   <w:num w:numId="3">
-    <w:abstractNumId w:val="3"/>
+    <w:abstractNumId w:val="4"/>
   </w:num>
   <w:num w:numId="4">
-    <w:abstractNumId w:val="6"/>
+    <w:abstractNumId w:val="8"/>
   </w:num>
   <w:num w:numId="5">
     <w:abstractNumId w:val="0"/>
   </w:num>
   <w:num w:numId="6">
-    <w:abstractNumId w:val="4"/>
+    <w:abstractNumId w:val="5"/>
   </w:num>
   <w:num w:numId="7">
     <w:abstractNumId w:val="1"/>
   </w:num>
   <w:num w:numId="8">
-    <w:abstractNumId w:val="6"/>
+    <w:abstractNumId w:val="8"/>
     <w:lvlOverride w:ilvl="0">
       <w:startOverride w:val="1"/>
     </w:lvlOverride>
@@ -6166,7 +6662,7 @@
     </w:lvlOverride>
   </w:num>
   <w:num w:numId="9">
-    <w:abstractNumId w:val="5"/>
+    <w:abstractNumId w:val="6"/>
     <w:lvlOverride w:ilvl="0">
       <w:startOverride w:val="1"/>
     </w:lvlOverride>
@@ -6196,7 +6692,7 @@
     </w:lvlOverride>
   </w:num>
   <w:num w:numId="10">
-    <w:abstractNumId w:val="2"/>
+    <w:abstractNumId w:val="3"/>
   </w:num>
   <w:num w:numId="11">
     <w:abstractNumId w:val="1"/>
@@ -6227,6 +6723,12 @@
     <w:lvlOverride w:ilvl="8">
       <w:startOverride w:val="1"/>
     </w:lvlOverride>
+  </w:num>
+  <w:num w:numId="12">
+    <w:abstractNumId w:val="2"/>
+  </w:num>
+  <w:num w:numId="13">
+    <w:abstractNumId w:val="7"/>
   </w:num>
 </w:numbering>
 </file>
@@ -6964,6 +7466,28 @@
       <w:color w:val="1F3763" w:themeColor="accent1" w:themeShade="7F"/>
     </w:rPr>
   </w:style>
+  <w:style w:type="table" w:styleId="TableGrid">
+    <w:name w:val="Table Grid"/>
+    <w:basedOn w:val="TableNormal"/>
+    <w:uiPriority w:val="39"/>
+    <w:rsid w:val="00E37923"/>
+    <w:rPr>
+      <w:rFonts w:eastAsiaTheme="minorEastAsia"/>
+      <w:sz w:val="22"/>
+      <w:szCs w:val="22"/>
+      <w:lang w:eastAsia="ko-KR"/>
+    </w:rPr>
+    <w:tblPr>
+      <w:tblBorders>
+        <w:top w:val="single" w:sz="4" w:space="0" w:color="auto"/>
+        <w:left w:val="single" w:sz="4" w:space="0" w:color="auto"/>
+        <w:bottom w:val="single" w:sz="4" w:space="0" w:color="auto"/>
+        <w:right w:val="single" w:sz="4" w:space="0" w:color="auto"/>
+        <w:insideH w:val="single" w:sz="4" w:space="0" w:color="auto"/>
+        <w:insideV w:val="single" w:sz="4" w:space="0" w:color="auto"/>
+      </w:tblBorders>
+    </w:tblPr>
+  </w:style>
 </w:styles>
 </file>
 
@@ -11031,567 +11555,6 @@
               </a:defRPr>
             </a:pPr>
             <a:r>
-              <a:rPr lang="en-US" sz="1400" b="0" i="0" u="none" strike="noStrike" baseline="0">
-                <a:effectLst/>
-              </a:rPr>
-              <a:t>Number of Interventions Proportion</a:t>
-            </a:r>
-            <a:endParaRPr lang="en-US"/>
-          </a:p>
-        </c:rich>
-      </c:tx>
-      <c:overlay val="0"/>
-      <c:spPr>
-        <a:noFill/>
-        <a:ln>
-          <a:noFill/>
-        </a:ln>
-        <a:effectLst/>
-      </c:spPr>
-      <c:txPr>
-        <a:bodyPr rot="0" spcFirstLastPara="1" vertOverflow="ellipsis" vert="horz" wrap="square" anchor="ctr" anchorCtr="1"/>
-        <a:lstStyle/>
-        <a:p>
-          <a:pPr>
-            <a:defRPr sz="1400" b="0" i="0" u="none" strike="noStrike" kern="1200" spc="0" baseline="0">
-              <a:solidFill>
-                <a:schemeClr val="tx1">
-                  <a:lumMod val="65000"/>
-                  <a:lumOff val="35000"/>
-                </a:schemeClr>
-              </a:solidFill>
-              <a:latin typeface="+mn-lt"/>
-              <a:ea typeface="+mn-ea"/>
-              <a:cs typeface="+mn-cs"/>
-            </a:defRPr>
-          </a:pPr>
-          <a:endParaRPr lang="en-US"/>
-        </a:p>
-      </c:txPr>
-    </c:title>
-    <c:autoTitleDeleted val="0"/>
-    <c:plotArea>
-      <c:layout/>
-      <c:lineChart>
-        <c:grouping val="standard"/>
-        <c:varyColors val="0"/>
-        <c:ser>
-          <c:idx val="1"/>
-          <c:order val="0"/>
-          <c:tx>
-            <c:strRef>
-              <c:f>Sheet1!$C$69</c:f>
-              <c:strCache>
-                <c:ptCount val="1"/>
-                <c:pt idx="0">
-                  <c:v>Covid 19 Proportion</c:v>
-                </c:pt>
-              </c:strCache>
-            </c:strRef>
-          </c:tx>
-          <c:spPr>
-            <a:ln w="28575" cap="rnd">
-              <a:solidFill>
-                <a:schemeClr val="accent2"/>
-              </a:solidFill>
-              <a:round/>
-            </a:ln>
-            <a:effectLst/>
-          </c:spPr>
-          <c:marker>
-            <c:symbol val="circle"/>
-            <c:size val="5"/>
-            <c:spPr>
-              <a:solidFill>
-                <a:schemeClr val="accent2"/>
-              </a:solidFill>
-              <a:ln w="9525">
-                <a:solidFill>
-                  <a:schemeClr val="accent2"/>
-                </a:solidFill>
-              </a:ln>
-              <a:effectLst/>
-            </c:spPr>
-          </c:marker>
-          <c:cat>
-            <c:numRef>
-              <c:f>Sheet1!$A$26:$A$38</c:f>
-              <c:numCache>
-                <c:formatCode>General</c:formatCode>
-                <c:ptCount val="13"/>
-                <c:pt idx="0">
-                  <c:v>0</c:v>
-                </c:pt>
-                <c:pt idx="1">
-                  <c:v>1</c:v>
-                </c:pt>
-                <c:pt idx="2">
-                  <c:v>2</c:v>
-                </c:pt>
-                <c:pt idx="3">
-                  <c:v>3</c:v>
-                </c:pt>
-                <c:pt idx="4">
-                  <c:v>4</c:v>
-                </c:pt>
-                <c:pt idx="5">
-                  <c:v>5</c:v>
-                </c:pt>
-                <c:pt idx="6">
-                  <c:v>6</c:v>
-                </c:pt>
-                <c:pt idx="7">
-                  <c:v>7</c:v>
-                </c:pt>
-                <c:pt idx="8">
-                  <c:v>8</c:v>
-                </c:pt>
-                <c:pt idx="9">
-                  <c:v>11</c:v>
-                </c:pt>
-                <c:pt idx="10">
-                  <c:v>12</c:v>
-                </c:pt>
-                <c:pt idx="11">
-                  <c:v>16</c:v>
-                </c:pt>
-                <c:pt idx="12">
-                  <c:v>30</c:v>
-                </c:pt>
-              </c:numCache>
-            </c:numRef>
-          </c:cat>
-          <c:val>
-            <c:numRef>
-              <c:f>Sheet1!$C$26:$C$38</c:f>
-              <c:numCache>
-                <c:formatCode>General</c:formatCode>
-                <c:ptCount val="13"/>
-                <c:pt idx="0">
-                  <c:v>0.14322916666666666</c:v>
-                </c:pt>
-                <c:pt idx="1">
-                  <c:v>0.416015625</c:v>
-                </c:pt>
-                <c:pt idx="2">
-                  <c:v>0.31966145833333331</c:v>
-                </c:pt>
-                <c:pt idx="3">
-                  <c:v>6.5104166666666671E-2</c:v>
-                </c:pt>
-                <c:pt idx="4">
-                  <c:v>3.125E-2</c:v>
-                </c:pt>
-                <c:pt idx="5">
-                  <c:v>1.1067708333333334E-2</c:v>
-                </c:pt>
-                <c:pt idx="6">
-                  <c:v>6.510416666666667E-3</c:v>
-                </c:pt>
-                <c:pt idx="7">
-                  <c:v>2.6041666666666665E-3</c:v>
-                </c:pt>
-                <c:pt idx="8">
-                  <c:v>1.3020833333333333E-3</c:v>
-                </c:pt>
-                <c:pt idx="9">
-                  <c:v>6.5104166666666663E-4</c:v>
-                </c:pt>
-                <c:pt idx="10">
-                  <c:v>1.3020833333333333E-3</c:v>
-                </c:pt>
-                <c:pt idx="11">
-                  <c:v>6.5104166666666663E-4</c:v>
-                </c:pt>
-                <c:pt idx="12">
-                  <c:v>6.5104166666666663E-4</c:v>
-                </c:pt>
-              </c:numCache>
-            </c:numRef>
-          </c:val>
-          <c:smooth val="0"/>
-          <c:extLst>
-            <c:ext xmlns:c16="http://schemas.microsoft.com/office/drawing/2014/chart" uri="{C3380CC4-5D6E-409C-BE32-E72D297353CC}">
-              <c16:uniqueId val="{00000000-7628-DC4C-83C1-4107E11FFA06}"/>
-            </c:ext>
-          </c:extLst>
-        </c:ser>
-        <c:ser>
-          <c:idx val="0"/>
-          <c:order val="1"/>
-          <c:tx>
-            <c:strRef>
-              <c:f>Sheet1!$E$69</c:f>
-              <c:strCache>
-                <c:ptCount val="1"/>
-                <c:pt idx="0">
-                  <c:v>Hepatitis A Proportion</c:v>
-                </c:pt>
-              </c:strCache>
-            </c:strRef>
-          </c:tx>
-          <c:spPr>
-            <a:ln w="28575" cap="rnd">
-              <a:solidFill>
-                <a:schemeClr val="accent1"/>
-              </a:solidFill>
-              <a:round/>
-            </a:ln>
-            <a:effectLst/>
-          </c:spPr>
-          <c:marker>
-            <c:symbol val="circle"/>
-            <c:size val="5"/>
-            <c:spPr>
-              <a:solidFill>
-                <a:schemeClr val="accent1"/>
-              </a:solidFill>
-              <a:ln w="9525">
-                <a:solidFill>
-                  <a:schemeClr val="accent1"/>
-                </a:solidFill>
-              </a:ln>
-              <a:effectLst/>
-            </c:spPr>
-          </c:marker>
-          <c:cat>
-            <c:numRef>
-              <c:f>Sheet1!$A$26:$A$38</c:f>
-              <c:numCache>
-                <c:formatCode>General</c:formatCode>
-                <c:ptCount val="13"/>
-                <c:pt idx="0">
-                  <c:v>0</c:v>
-                </c:pt>
-                <c:pt idx="1">
-                  <c:v>1</c:v>
-                </c:pt>
-                <c:pt idx="2">
-                  <c:v>2</c:v>
-                </c:pt>
-                <c:pt idx="3">
-                  <c:v>3</c:v>
-                </c:pt>
-                <c:pt idx="4">
-                  <c:v>4</c:v>
-                </c:pt>
-                <c:pt idx="5">
-                  <c:v>5</c:v>
-                </c:pt>
-                <c:pt idx="6">
-                  <c:v>6</c:v>
-                </c:pt>
-                <c:pt idx="7">
-                  <c:v>7</c:v>
-                </c:pt>
-                <c:pt idx="8">
-                  <c:v>8</c:v>
-                </c:pt>
-                <c:pt idx="9">
-                  <c:v>11</c:v>
-                </c:pt>
-                <c:pt idx="10">
-                  <c:v>12</c:v>
-                </c:pt>
-                <c:pt idx="11">
-                  <c:v>16</c:v>
-                </c:pt>
-                <c:pt idx="12">
-                  <c:v>30</c:v>
-                </c:pt>
-              </c:numCache>
-            </c:numRef>
-          </c:cat>
-          <c:val>
-            <c:numRef>
-              <c:f>Sheet1!$E$26:$E$38</c:f>
-              <c:numCache>
-                <c:formatCode>General</c:formatCode>
-                <c:ptCount val="13"/>
-                <c:pt idx="0">
-                  <c:v>2.8169014084507043E-2</c:v>
-                </c:pt>
-                <c:pt idx="1">
-                  <c:v>0.39436619718309857</c:v>
-                </c:pt>
-                <c:pt idx="2">
-                  <c:v>0.26760563380281688</c:v>
-                </c:pt>
-                <c:pt idx="3">
-                  <c:v>0.15492957746478872</c:v>
-                </c:pt>
-                <c:pt idx="4">
-                  <c:v>8.4507042253521125E-2</c:v>
-                </c:pt>
-                <c:pt idx="5">
-                  <c:v>5.6338028169014086E-2</c:v>
-                </c:pt>
-                <c:pt idx="6">
-                  <c:v>1.4084507042253521E-2</c:v>
-                </c:pt>
-                <c:pt idx="7">
-                  <c:v>0</c:v>
-                </c:pt>
-                <c:pt idx="8">
-                  <c:v>0</c:v>
-                </c:pt>
-                <c:pt idx="9">
-                  <c:v>0</c:v>
-                </c:pt>
-                <c:pt idx="10">
-                  <c:v>0</c:v>
-                </c:pt>
-                <c:pt idx="11">
-                  <c:v>0</c:v>
-                </c:pt>
-                <c:pt idx="12">
-                  <c:v>0</c:v>
-                </c:pt>
-              </c:numCache>
-            </c:numRef>
-          </c:val>
-          <c:smooth val="0"/>
-          <c:extLst>
-            <c:ext xmlns:c16="http://schemas.microsoft.com/office/drawing/2014/chart" uri="{C3380CC4-5D6E-409C-BE32-E72D297353CC}">
-              <c16:uniqueId val="{00000001-7628-DC4C-83C1-4107E11FFA06}"/>
-            </c:ext>
-          </c:extLst>
-        </c:ser>
-        <c:dLbls>
-          <c:showLegendKey val="0"/>
-          <c:showVal val="0"/>
-          <c:showCatName val="0"/>
-          <c:showSerName val="0"/>
-          <c:showPercent val="0"/>
-          <c:showBubbleSize val="0"/>
-        </c:dLbls>
-        <c:marker val="1"/>
-        <c:smooth val="0"/>
-        <c:axId val="590825552"/>
-        <c:axId val="590826536"/>
-      </c:lineChart>
-      <c:catAx>
-        <c:axId val="590825552"/>
-        <c:scaling>
-          <c:orientation val="minMax"/>
-        </c:scaling>
-        <c:delete val="0"/>
-        <c:axPos val="b"/>
-        <c:numFmt formatCode="General" sourceLinked="1"/>
-        <c:majorTickMark val="none"/>
-        <c:minorTickMark val="none"/>
-        <c:tickLblPos val="nextTo"/>
-        <c:spPr>
-          <a:noFill/>
-          <a:ln w="9525" cap="flat" cmpd="sng" algn="ctr">
-            <a:solidFill>
-              <a:schemeClr val="tx1">
-                <a:lumMod val="15000"/>
-                <a:lumOff val="85000"/>
-              </a:schemeClr>
-            </a:solidFill>
-            <a:round/>
-          </a:ln>
-          <a:effectLst/>
-        </c:spPr>
-        <c:txPr>
-          <a:bodyPr rot="-60000000" spcFirstLastPara="1" vertOverflow="ellipsis" vert="horz" wrap="square" anchor="ctr" anchorCtr="1"/>
-          <a:lstStyle/>
-          <a:p>
-            <a:pPr>
-              <a:defRPr sz="900" b="0" i="0" u="none" strike="noStrike" kern="1200" baseline="0">
-                <a:solidFill>
-                  <a:schemeClr val="tx1">
-                    <a:lumMod val="65000"/>
-                    <a:lumOff val="35000"/>
-                  </a:schemeClr>
-                </a:solidFill>
-                <a:latin typeface="+mn-lt"/>
-                <a:ea typeface="+mn-ea"/>
-                <a:cs typeface="+mn-cs"/>
-              </a:defRPr>
-            </a:pPr>
-            <a:endParaRPr lang="en-US"/>
-          </a:p>
-        </c:txPr>
-        <c:crossAx val="590826536"/>
-        <c:crosses val="autoZero"/>
-        <c:auto val="1"/>
-        <c:lblAlgn val="ctr"/>
-        <c:lblOffset val="100"/>
-        <c:noMultiLvlLbl val="0"/>
-      </c:catAx>
-      <c:valAx>
-        <c:axId val="590826536"/>
-        <c:scaling>
-          <c:orientation val="minMax"/>
-        </c:scaling>
-        <c:delete val="0"/>
-        <c:axPos val="l"/>
-        <c:majorGridlines>
-          <c:spPr>
-            <a:ln w="9525" cap="flat" cmpd="sng" algn="ctr">
-              <a:solidFill>
-                <a:schemeClr val="tx1">
-                  <a:lumMod val="15000"/>
-                  <a:lumOff val="85000"/>
-                </a:schemeClr>
-              </a:solidFill>
-              <a:round/>
-            </a:ln>
-            <a:effectLst/>
-          </c:spPr>
-        </c:majorGridlines>
-        <c:numFmt formatCode="General" sourceLinked="1"/>
-        <c:majorTickMark val="none"/>
-        <c:minorTickMark val="none"/>
-        <c:tickLblPos val="nextTo"/>
-        <c:spPr>
-          <a:noFill/>
-          <a:ln>
-            <a:noFill/>
-          </a:ln>
-          <a:effectLst/>
-        </c:spPr>
-        <c:txPr>
-          <a:bodyPr rot="-60000000" spcFirstLastPara="1" vertOverflow="ellipsis" vert="horz" wrap="square" anchor="ctr" anchorCtr="1"/>
-          <a:lstStyle/>
-          <a:p>
-            <a:pPr>
-              <a:defRPr sz="900" b="0" i="0" u="none" strike="noStrike" kern="1200" baseline="0">
-                <a:solidFill>
-                  <a:schemeClr val="tx1">
-                    <a:lumMod val="65000"/>
-                    <a:lumOff val="35000"/>
-                  </a:schemeClr>
-                </a:solidFill>
-                <a:latin typeface="+mn-lt"/>
-                <a:ea typeface="+mn-ea"/>
-                <a:cs typeface="+mn-cs"/>
-              </a:defRPr>
-            </a:pPr>
-            <a:endParaRPr lang="en-US"/>
-          </a:p>
-        </c:txPr>
-        <c:crossAx val="590825552"/>
-        <c:crosses val="autoZero"/>
-        <c:crossBetween val="between"/>
-      </c:valAx>
-      <c:spPr>
-        <a:noFill/>
-        <a:ln>
-          <a:noFill/>
-        </a:ln>
-        <a:effectLst/>
-      </c:spPr>
-    </c:plotArea>
-    <c:legend>
-      <c:legendPos val="b"/>
-      <c:overlay val="0"/>
-      <c:spPr>
-        <a:noFill/>
-        <a:ln>
-          <a:noFill/>
-        </a:ln>
-        <a:effectLst/>
-      </c:spPr>
-      <c:txPr>
-        <a:bodyPr rot="0" spcFirstLastPara="1" vertOverflow="ellipsis" vert="horz" wrap="square" anchor="ctr" anchorCtr="1"/>
-        <a:lstStyle/>
-        <a:p>
-          <a:pPr>
-            <a:defRPr sz="900" b="0" i="0" u="none" strike="noStrike" kern="1200" baseline="0">
-              <a:solidFill>
-                <a:schemeClr val="tx1">
-                  <a:lumMod val="65000"/>
-                  <a:lumOff val="35000"/>
-                </a:schemeClr>
-              </a:solidFill>
-              <a:latin typeface="+mn-lt"/>
-              <a:ea typeface="+mn-ea"/>
-              <a:cs typeface="+mn-cs"/>
-            </a:defRPr>
-          </a:pPr>
-          <a:endParaRPr lang="en-US"/>
-        </a:p>
-      </c:txPr>
-    </c:legend>
-    <c:plotVisOnly val="1"/>
-    <c:dispBlanksAs val="gap"/>
-    <c:extLst>
-      <c:ext xmlns:c16r3="http://schemas.microsoft.com/office/drawing/2017/03/chart" uri="{56B9EC1D-385E-4148-901F-78D8002777C0}">
-        <c16r3:dataDisplayOptions16>
-          <c16r3:dispNaAsBlank val="1"/>
-        </c16r3:dataDisplayOptions16>
-      </c:ext>
-    </c:extLst>
-    <c:showDLblsOverMax val="0"/>
-  </c:chart>
-  <c:spPr>
-    <a:solidFill>
-      <a:schemeClr val="bg1"/>
-    </a:solidFill>
-    <a:ln w="9525" cap="flat" cmpd="sng" algn="ctr">
-      <a:solidFill>
-        <a:schemeClr val="tx1">
-          <a:lumMod val="15000"/>
-          <a:lumOff val="85000"/>
-        </a:schemeClr>
-      </a:solidFill>
-      <a:round/>
-    </a:ln>
-    <a:effectLst/>
-  </c:spPr>
-  <c:txPr>
-    <a:bodyPr/>
-    <a:lstStyle/>
-    <a:p>
-      <a:pPr>
-        <a:defRPr/>
-      </a:pPr>
-      <a:endParaRPr lang="en-US"/>
-    </a:p>
-  </c:txPr>
-  <c:externalData r:id="rId3">
-    <c:autoUpdate val="0"/>
-  </c:externalData>
-</c:chartSpace>
-</file>
-
-<file path=word/charts/chart19.xml><?xml version="1.0" encoding="utf-8"?>
-<c:chartSpace xmlns:c="http://schemas.openxmlformats.org/drawingml/2006/chart" xmlns:a="http://schemas.openxmlformats.org/drawingml/2006/main" xmlns:r="http://schemas.openxmlformats.org/officeDocument/2006/relationships" xmlns:c16r2="http://schemas.microsoft.com/office/drawing/2015/06/chart">
-  <c:date1904 val="0"/>
-  <c:lang val="en-US"/>
-  <c:roundedCorners val="0"/>
-  <mc:AlternateContent xmlns:mc="http://schemas.openxmlformats.org/markup-compatibility/2006">
-    <mc:Choice xmlns:c14="http://schemas.microsoft.com/office/drawing/2007/8/2/chart" Requires="c14">
-      <c14:style val="102"/>
-    </mc:Choice>
-    <mc:Fallback>
-      <c:style val="2"/>
-    </mc:Fallback>
-  </mc:AlternateContent>
-  <c:chart>
-    <c:title>
-      <c:tx>
-        <c:rich>
-          <a:bodyPr rot="0" spcFirstLastPara="1" vertOverflow="ellipsis" vert="horz" wrap="square" anchor="ctr" anchorCtr="1"/>
-          <a:lstStyle/>
-          <a:p>
-            <a:pPr>
-              <a:defRPr sz="1400" b="0" i="0" u="none" strike="noStrike" kern="1200" spc="0" baseline="0">
-                <a:solidFill>
-                  <a:schemeClr val="tx1">
-                    <a:lumMod val="65000"/>
-                    <a:lumOff val="35000"/>
-                  </a:schemeClr>
-                </a:solidFill>
-                <a:latin typeface="+mn-lt"/>
-                <a:ea typeface="+mn-ea"/>
-                <a:cs typeface="+mn-cs"/>
-              </a:defRPr>
-            </a:pPr>
-            <a:r>
               <a:rPr lang="en-US"/>
               <a:t>Hepatitis A Intervention Type</a:t>
             </a:r>
@@ -12087,444 +12050,7 @@
 </c:chartSpace>
 </file>
 
-<file path=word/charts/chart2.xml><?xml version="1.0" encoding="utf-8"?>
-<c:chartSpace xmlns:c="http://schemas.openxmlformats.org/drawingml/2006/chart" xmlns:a="http://schemas.openxmlformats.org/drawingml/2006/main" xmlns:r="http://schemas.openxmlformats.org/officeDocument/2006/relationships" xmlns:c16r2="http://schemas.microsoft.com/office/drawing/2015/06/chart">
-  <c:date1904 val="0"/>
-  <c:lang val="en-US"/>
-  <c:roundedCorners val="0"/>
-  <mc:AlternateContent xmlns:mc="http://schemas.openxmlformats.org/markup-compatibility/2006">
-    <mc:Choice xmlns:c14="http://schemas.microsoft.com/office/drawing/2007/8/2/chart" Requires="c14">
-      <c14:style val="102"/>
-    </mc:Choice>
-    <mc:Fallback>
-      <c:style val="2"/>
-    </mc:Fallback>
-  </mc:AlternateContent>
-  <c:chart>
-    <c:title>
-      <c:tx>
-        <c:rich>
-          <a:bodyPr rot="0" spcFirstLastPara="1" vertOverflow="ellipsis" vert="horz" wrap="square" anchor="ctr" anchorCtr="1"/>
-          <a:lstStyle/>
-          <a:p>
-            <a:pPr>
-              <a:defRPr sz="1400" b="0" i="0" u="none" strike="noStrike" kern="1200" spc="0" baseline="0">
-                <a:solidFill>
-                  <a:schemeClr val="tx1">
-                    <a:lumMod val="65000"/>
-                    <a:lumOff val="35000"/>
-                  </a:schemeClr>
-                </a:solidFill>
-                <a:latin typeface="+mn-lt"/>
-                <a:ea typeface="+mn-ea"/>
-                <a:cs typeface="+mn-cs"/>
-              </a:defRPr>
-            </a:pPr>
-            <a:r>
-              <a:rPr lang="en-US"/>
-              <a:t>Activity Status</a:t>
-            </a:r>
-          </a:p>
-        </c:rich>
-      </c:tx>
-      <c:overlay val="0"/>
-      <c:spPr>
-        <a:noFill/>
-        <a:ln>
-          <a:noFill/>
-        </a:ln>
-        <a:effectLst/>
-      </c:spPr>
-      <c:txPr>
-        <a:bodyPr rot="0" spcFirstLastPara="1" vertOverflow="ellipsis" vert="horz" wrap="square" anchor="ctr" anchorCtr="1"/>
-        <a:lstStyle/>
-        <a:p>
-          <a:pPr>
-            <a:defRPr sz="1400" b="0" i="0" u="none" strike="noStrike" kern="1200" spc="0" baseline="0">
-              <a:solidFill>
-                <a:schemeClr val="tx1">
-                  <a:lumMod val="65000"/>
-                  <a:lumOff val="35000"/>
-                </a:schemeClr>
-              </a:solidFill>
-              <a:latin typeface="+mn-lt"/>
-              <a:ea typeface="+mn-ea"/>
-              <a:cs typeface="+mn-cs"/>
-            </a:defRPr>
-          </a:pPr>
-          <a:endParaRPr lang="en-US"/>
-        </a:p>
-      </c:txPr>
-    </c:title>
-    <c:autoTitleDeleted val="0"/>
-    <c:plotArea>
-      <c:layout/>
-      <c:barChart>
-        <c:barDir val="col"/>
-        <c:grouping val="clustered"/>
-        <c:varyColors val="0"/>
-        <c:ser>
-          <c:idx val="0"/>
-          <c:order val="0"/>
-          <c:tx>
-            <c:v>Hepatitis Activity Status</c:v>
-          </c:tx>
-          <c:spPr>
-            <a:solidFill>
-              <a:schemeClr val="accent1"/>
-            </a:solidFill>
-            <a:ln w="19050">
-              <a:solidFill>
-                <a:schemeClr val="lt1"/>
-              </a:solidFill>
-            </a:ln>
-            <a:effectLst/>
-          </c:spPr>
-          <c:invertIfNegative val="0"/>
-          <c:cat>
-            <c:strRef>
-              <c:f>Sheet1!$A$16:$A$17</c:f>
-              <c:strCache>
-                <c:ptCount val="2"/>
-                <c:pt idx="0">
-                  <c:v>Open</c:v>
-                </c:pt>
-                <c:pt idx="1">
-                  <c:v>Not Open</c:v>
-                </c:pt>
-              </c:strCache>
-            </c:strRef>
-          </c:cat>
-          <c:val>
-            <c:numRef>
-              <c:f>Sheet1!$E$16:$E$17</c:f>
-              <c:numCache>
-                <c:formatCode>General</c:formatCode>
-                <c:ptCount val="2"/>
-                <c:pt idx="0">
-                  <c:v>1.4084507042253521E-2</c:v>
-                </c:pt>
-                <c:pt idx="1">
-                  <c:v>0.98591549295774639</c:v>
-                </c:pt>
-              </c:numCache>
-            </c:numRef>
-          </c:val>
-          <c:extLst>
-            <c:ext xmlns:c16="http://schemas.microsoft.com/office/drawing/2014/chart" uri="{C3380CC4-5D6E-409C-BE32-E72D297353CC}">
-              <c16:uniqueId val="{00000000-77A0-6A46-A1BB-E0E0F3AC3BD1}"/>
-            </c:ext>
-          </c:extLst>
-        </c:ser>
-        <c:ser>
-          <c:idx val="1"/>
-          <c:order val="1"/>
-          <c:tx>
-            <c:v>Covid Activity Status</c:v>
-          </c:tx>
-          <c:spPr>
-            <a:solidFill>
-              <a:schemeClr val="accent2"/>
-            </a:solidFill>
-            <a:ln w="19050">
-              <a:solidFill>
-                <a:schemeClr val="lt1"/>
-              </a:solidFill>
-            </a:ln>
-            <a:effectLst/>
-          </c:spPr>
-          <c:invertIfNegative val="0"/>
-          <c:cat>
-            <c:strRef>
-              <c:f>Sheet1!$A$16:$A$17</c:f>
-              <c:strCache>
-                <c:ptCount val="2"/>
-                <c:pt idx="0">
-                  <c:v>Open</c:v>
-                </c:pt>
-                <c:pt idx="1">
-                  <c:v>Not Open</c:v>
-                </c:pt>
-              </c:strCache>
-            </c:strRef>
-          </c:cat>
-          <c:val>
-            <c:numRef>
-              <c:f>Sheet1!$C$16:$C$17</c:f>
-              <c:numCache>
-                <c:formatCode>General</c:formatCode>
-                <c:ptCount val="2"/>
-                <c:pt idx="0">
-                  <c:v>0.69140625000000011</c:v>
-                </c:pt>
-                <c:pt idx="1">
-                  <c:v>0.30859375</c:v>
-                </c:pt>
-              </c:numCache>
-            </c:numRef>
-          </c:val>
-          <c:extLst>
-            <c:ext xmlns:c16="http://schemas.microsoft.com/office/drawing/2014/chart" uri="{C3380CC4-5D6E-409C-BE32-E72D297353CC}">
-              <c16:uniqueId val="{00000001-77A0-6A46-A1BB-E0E0F3AC3BD1}"/>
-            </c:ext>
-          </c:extLst>
-        </c:ser>
-        <c:dLbls>
-          <c:showLegendKey val="0"/>
-          <c:showVal val="0"/>
-          <c:showCatName val="0"/>
-          <c:showSerName val="0"/>
-          <c:showPercent val="0"/>
-          <c:showBubbleSize val="0"/>
-        </c:dLbls>
-        <c:gapWidth val="100"/>
-        <c:axId val="552940944"/>
-        <c:axId val="552936352"/>
-      </c:barChart>
-      <c:catAx>
-        <c:axId val="552940944"/>
-        <c:scaling>
-          <c:orientation val="minMax"/>
-        </c:scaling>
-        <c:delete val="0"/>
-        <c:axPos val="b"/>
-        <c:numFmt formatCode="General" sourceLinked="1"/>
-        <c:majorTickMark val="out"/>
-        <c:minorTickMark val="none"/>
-        <c:tickLblPos val="nextTo"/>
-        <c:spPr>
-          <a:noFill/>
-          <a:ln w="9525" cap="flat" cmpd="sng" algn="ctr">
-            <a:solidFill>
-              <a:schemeClr val="tx1">
-                <a:lumMod val="15000"/>
-                <a:lumOff val="85000"/>
-              </a:schemeClr>
-            </a:solidFill>
-            <a:round/>
-          </a:ln>
-          <a:effectLst/>
-        </c:spPr>
-        <c:txPr>
-          <a:bodyPr rot="-60000000" spcFirstLastPara="1" vertOverflow="ellipsis" vert="horz" wrap="square" anchor="ctr" anchorCtr="1"/>
-          <a:lstStyle/>
-          <a:p>
-            <a:pPr>
-              <a:defRPr sz="900" b="0" i="0" u="none" strike="noStrike" kern="1200" baseline="0">
-                <a:solidFill>
-                  <a:schemeClr val="tx1">
-                    <a:lumMod val="65000"/>
-                    <a:lumOff val="35000"/>
-                  </a:schemeClr>
-                </a:solidFill>
-                <a:latin typeface="+mn-lt"/>
-                <a:ea typeface="+mn-ea"/>
-                <a:cs typeface="+mn-cs"/>
-              </a:defRPr>
-            </a:pPr>
-            <a:endParaRPr lang="en-US"/>
-          </a:p>
-        </c:txPr>
-        <c:crossAx val="552936352"/>
-        <c:crosses val="autoZero"/>
-        <c:auto val="1"/>
-        <c:lblAlgn val="ctr"/>
-        <c:lblOffset val="100"/>
-        <c:noMultiLvlLbl val="0"/>
-      </c:catAx>
-      <c:valAx>
-        <c:axId val="552936352"/>
-        <c:scaling>
-          <c:orientation val="minMax"/>
-        </c:scaling>
-        <c:delete val="0"/>
-        <c:axPos val="l"/>
-        <c:majorGridlines>
-          <c:spPr>
-            <a:ln w="9525" cap="flat" cmpd="sng" algn="ctr">
-              <a:solidFill>
-                <a:schemeClr val="tx1">
-                  <a:lumMod val="15000"/>
-                  <a:lumOff val="85000"/>
-                </a:schemeClr>
-              </a:solidFill>
-              <a:round/>
-            </a:ln>
-            <a:effectLst/>
-          </c:spPr>
-        </c:majorGridlines>
-        <c:title>
-          <c:tx>
-            <c:rich>
-              <a:bodyPr rot="-5400000" spcFirstLastPara="1" vertOverflow="ellipsis" vert="horz" wrap="square" anchor="ctr" anchorCtr="1"/>
-              <a:lstStyle/>
-              <a:p>
-                <a:pPr>
-                  <a:defRPr sz="1000" b="0" i="0" u="none" strike="noStrike" kern="1200" baseline="0">
-                    <a:solidFill>
-                      <a:schemeClr val="tx1">
-                        <a:lumMod val="65000"/>
-                        <a:lumOff val="35000"/>
-                      </a:schemeClr>
-                    </a:solidFill>
-                    <a:latin typeface="+mn-lt"/>
-                    <a:ea typeface="+mn-ea"/>
-                    <a:cs typeface="+mn-cs"/>
-                  </a:defRPr>
-                </a:pPr>
-                <a:r>
-                  <a:rPr lang="en-US"/>
-                  <a:t>Proportion of Studies</a:t>
-                </a:r>
-              </a:p>
-            </c:rich>
-          </c:tx>
-          <c:overlay val="0"/>
-          <c:spPr>
-            <a:noFill/>
-            <a:ln>
-              <a:noFill/>
-            </a:ln>
-            <a:effectLst/>
-          </c:spPr>
-          <c:txPr>
-            <a:bodyPr rot="-5400000" spcFirstLastPara="1" vertOverflow="ellipsis" vert="horz" wrap="square" anchor="ctr" anchorCtr="1"/>
-            <a:lstStyle/>
-            <a:p>
-              <a:pPr>
-                <a:defRPr sz="1000" b="0" i="0" u="none" strike="noStrike" kern="1200" baseline="0">
-                  <a:solidFill>
-                    <a:schemeClr val="tx1">
-                      <a:lumMod val="65000"/>
-                      <a:lumOff val="35000"/>
-                    </a:schemeClr>
-                  </a:solidFill>
-                  <a:latin typeface="+mn-lt"/>
-                  <a:ea typeface="+mn-ea"/>
-                  <a:cs typeface="+mn-cs"/>
-                </a:defRPr>
-              </a:pPr>
-              <a:endParaRPr lang="en-US"/>
-            </a:p>
-          </c:txPr>
-        </c:title>
-        <c:numFmt formatCode="General" sourceLinked="1"/>
-        <c:majorTickMark val="out"/>
-        <c:minorTickMark val="none"/>
-        <c:tickLblPos val="nextTo"/>
-        <c:spPr>
-          <a:noFill/>
-          <a:ln>
-            <a:noFill/>
-          </a:ln>
-          <a:effectLst/>
-        </c:spPr>
-        <c:txPr>
-          <a:bodyPr rot="-60000000" spcFirstLastPara="1" vertOverflow="ellipsis" vert="horz" wrap="square" anchor="ctr" anchorCtr="1"/>
-          <a:lstStyle/>
-          <a:p>
-            <a:pPr>
-              <a:defRPr sz="900" b="0" i="0" u="none" strike="noStrike" kern="1200" baseline="0">
-                <a:solidFill>
-                  <a:schemeClr val="tx1">
-                    <a:lumMod val="65000"/>
-                    <a:lumOff val="35000"/>
-                  </a:schemeClr>
-                </a:solidFill>
-                <a:latin typeface="+mn-lt"/>
-                <a:ea typeface="+mn-ea"/>
-                <a:cs typeface="+mn-cs"/>
-              </a:defRPr>
-            </a:pPr>
-            <a:endParaRPr lang="en-US"/>
-          </a:p>
-        </c:txPr>
-        <c:crossAx val="552940944"/>
-        <c:crosses val="autoZero"/>
-        <c:crossBetween val="between"/>
-      </c:valAx>
-      <c:spPr>
-        <a:noFill/>
-        <a:ln>
-          <a:noFill/>
-        </a:ln>
-        <a:effectLst/>
-      </c:spPr>
-    </c:plotArea>
-    <c:legend>
-      <c:legendPos val="b"/>
-      <c:overlay val="0"/>
-      <c:spPr>
-        <a:noFill/>
-        <a:ln>
-          <a:noFill/>
-        </a:ln>
-        <a:effectLst/>
-      </c:spPr>
-      <c:txPr>
-        <a:bodyPr rot="0" spcFirstLastPara="1" vertOverflow="ellipsis" vert="horz" wrap="square" anchor="ctr" anchorCtr="1"/>
-        <a:lstStyle/>
-        <a:p>
-          <a:pPr rtl="0">
-            <a:defRPr sz="900" b="0" i="0" u="none" strike="noStrike" kern="1200" baseline="0">
-              <a:solidFill>
-                <a:schemeClr val="tx1">
-                  <a:lumMod val="65000"/>
-                  <a:lumOff val="35000"/>
-                </a:schemeClr>
-              </a:solidFill>
-              <a:latin typeface="+mn-lt"/>
-              <a:ea typeface="+mn-ea"/>
-              <a:cs typeface="+mn-cs"/>
-            </a:defRPr>
-          </a:pPr>
-          <a:endParaRPr lang="en-US"/>
-        </a:p>
-      </c:txPr>
-    </c:legend>
-    <c:plotVisOnly val="1"/>
-    <c:dispBlanksAs val="gap"/>
-    <c:extLst>
-      <c:ext xmlns:c16r3="http://schemas.microsoft.com/office/drawing/2017/03/chart" uri="{56B9EC1D-385E-4148-901F-78D8002777C0}">
-        <c16r3:dataDisplayOptions16>
-          <c16r3:dispNaAsBlank val="1"/>
-        </c16r3:dataDisplayOptions16>
-      </c:ext>
-    </c:extLst>
-    <c:showDLblsOverMax val="0"/>
-  </c:chart>
-  <c:spPr>
-    <a:solidFill>
-      <a:schemeClr val="bg1"/>
-    </a:solidFill>
-    <a:ln w="9525" cap="flat" cmpd="sng" algn="ctr">
-      <a:solidFill>
-        <a:schemeClr val="tx1">
-          <a:lumMod val="15000"/>
-          <a:lumOff val="85000"/>
-        </a:schemeClr>
-      </a:solidFill>
-      <a:round/>
-    </a:ln>
-    <a:effectLst/>
-  </c:spPr>
-  <c:txPr>
-    <a:bodyPr/>
-    <a:lstStyle/>
-    <a:p>
-      <a:pPr>
-        <a:defRPr/>
-      </a:pPr>
-      <a:endParaRPr lang="en-US"/>
-    </a:p>
-  </c:txPr>
-  <c:externalData r:id="rId3">
-    <c:autoUpdate val="0"/>
-  </c:externalData>
-</c:chartSpace>
-</file>
-
-<file path=word/charts/chart20.xml><?xml version="1.0" encoding="utf-8"?>
+<file path=word/charts/chart19.xml><?xml version="1.0" encoding="utf-8"?>
 <c:chartSpace xmlns:c="http://schemas.openxmlformats.org/drawingml/2006/chart" xmlns:a="http://schemas.openxmlformats.org/drawingml/2006/main" xmlns:r="http://schemas.openxmlformats.org/officeDocument/2006/relationships" xmlns:c16r2="http://schemas.microsoft.com/office/drawing/2015/06/chart">
   <c:date1904 val="0"/>
   <c:lang val="en-US"/>
@@ -12995,6 +12521,1004 @@
         <a:lstStyle/>
         <a:p>
           <a:pPr rtl="0">
+            <a:defRPr sz="900" b="0" i="0" u="none" strike="noStrike" kern="1200" baseline="0">
+              <a:solidFill>
+                <a:schemeClr val="tx1">
+                  <a:lumMod val="65000"/>
+                  <a:lumOff val="35000"/>
+                </a:schemeClr>
+              </a:solidFill>
+              <a:latin typeface="+mn-lt"/>
+              <a:ea typeface="+mn-ea"/>
+              <a:cs typeface="+mn-cs"/>
+            </a:defRPr>
+          </a:pPr>
+          <a:endParaRPr lang="en-US"/>
+        </a:p>
+      </c:txPr>
+    </c:legend>
+    <c:plotVisOnly val="1"/>
+    <c:dispBlanksAs val="gap"/>
+    <c:extLst>
+      <c:ext xmlns:c16r3="http://schemas.microsoft.com/office/drawing/2017/03/chart" uri="{56B9EC1D-385E-4148-901F-78D8002777C0}">
+        <c16r3:dataDisplayOptions16>
+          <c16r3:dispNaAsBlank val="1"/>
+        </c16r3:dataDisplayOptions16>
+      </c:ext>
+    </c:extLst>
+    <c:showDLblsOverMax val="0"/>
+  </c:chart>
+  <c:spPr>
+    <a:solidFill>
+      <a:schemeClr val="bg1"/>
+    </a:solidFill>
+    <a:ln w="9525" cap="flat" cmpd="sng" algn="ctr">
+      <a:solidFill>
+        <a:schemeClr val="tx1">
+          <a:lumMod val="15000"/>
+          <a:lumOff val="85000"/>
+        </a:schemeClr>
+      </a:solidFill>
+      <a:round/>
+    </a:ln>
+    <a:effectLst/>
+  </c:spPr>
+  <c:txPr>
+    <a:bodyPr/>
+    <a:lstStyle/>
+    <a:p>
+      <a:pPr>
+        <a:defRPr/>
+      </a:pPr>
+      <a:endParaRPr lang="en-US"/>
+    </a:p>
+  </c:txPr>
+  <c:externalData r:id="rId3">
+    <c:autoUpdate val="0"/>
+  </c:externalData>
+</c:chartSpace>
+</file>
+
+<file path=word/charts/chart2.xml><?xml version="1.0" encoding="utf-8"?>
+<c:chartSpace xmlns:c="http://schemas.openxmlformats.org/drawingml/2006/chart" xmlns:a="http://schemas.openxmlformats.org/drawingml/2006/main" xmlns:r="http://schemas.openxmlformats.org/officeDocument/2006/relationships" xmlns:c16r2="http://schemas.microsoft.com/office/drawing/2015/06/chart">
+  <c:date1904 val="0"/>
+  <c:lang val="en-US"/>
+  <c:roundedCorners val="0"/>
+  <mc:AlternateContent xmlns:mc="http://schemas.openxmlformats.org/markup-compatibility/2006">
+    <mc:Choice xmlns:c14="http://schemas.microsoft.com/office/drawing/2007/8/2/chart" Requires="c14">
+      <c14:style val="102"/>
+    </mc:Choice>
+    <mc:Fallback>
+      <c:style val="2"/>
+    </mc:Fallback>
+  </mc:AlternateContent>
+  <c:chart>
+    <c:title>
+      <c:tx>
+        <c:rich>
+          <a:bodyPr rot="0" spcFirstLastPara="1" vertOverflow="ellipsis" vert="horz" wrap="square" anchor="ctr" anchorCtr="1"/>
+          <a:lstStyle/>
+          <a:p>
+            <a:pPr>
+              <a:defRPr sz="1400" b="0" i="0" u="none" strike="noStrike" kern="1200" spc="0" baseline="0">
+                <a:solidFill>
+                  <a:schemeClr val="tx1">
+                    <a:lumMod val="65000"/>
+                    <a:lumOff val="35000"/>
+                  </a:schemeClr>
+                </a:solidFill>
+                <a:latin typeface="+mn-lt"/>
+                <a:ea typeface="+mn-ea"/>
+                <a:cs typeface="+mn-cs"/>
+              </a:defRPr>
+            </a:pPr>
+            <a:r>
+              <a:rPr lang="en-US"/>
+              <a:t>Activity Status</a:t>
+            </a:r>
+          </a:p>
+        </c:rich>
+      </c:tx>
+      <c:overlay val="0"/>
+      <c:spPr>
+        <a:noFill/>
+        <a:ln>
+          <a:noFill/>
+        </a:ln>
+        <a:effectLst/>
+      </c:spPr>
+      <c:txPr>
+        <a:bodyPr rot="0" spcFirstLastPara="1" vertOverflow="ellipsis" vert="horz" wrap="square" anchor="ctr" anchorCtr="1"/>
+        <a:lstStyle/>
+        <a:p>
+          <a:pPr>
+            <a:defRPr sz="1400" b="0" i="0" u="none" strike="noStrike" kern="1200" spc="0" baseline="0">
+              <a:solidFill>
+                <a:schemeClr val="tx1">
+                  <a:lumMod val="65000"/>
+                  <a:lumOff val="35000"/>
+                </a:schemeClr>
+              </a:solidFill>
+              <a:latin typeface="+mn-lt"/>
+              <a:ea typeface="+mn-ea"/>
+              <a:cs typeface="+mn-cs"/>
+            </a:defRPr>
+          </a:pPr>
+          <a:endParaRPr lang="en-US"/>
+        </a:p>
+      </c:txPr>
+    </c:title>
+    <c:autoTitleDeleted val="0"/>
+    <c:plotArea>
+      <c:layout/>
+      <c:barChart>
+        <c:barDir val="col"/>
+        <c:grouping val="clustered"/>
+        <c:varyColors val="0"/>
+        <c:ser>
+          <c:idx val="0"/>
+          <c:order val="0"/>
+          <c:tx>
+            <c:v>Hepatitis Activity Status</c:v>
+          </c:tx>
+          <c:spPr>
+            <a:solidFill>
+              <a:schemeClr val="accent1"/>
+            </a:solidFill>
+            <a:ln w="19050">
+              <a:solidFill>
+                <a:schemeClr val="lt1"/>
+              </a:solidFill>
+            </a:ln>
+            <a:effectLst/>
+          </c:spPr>
+          <c:invertIfNegative val="0"/>
+          <c:cat>
+            <c:strRef>
+              <c:f>Sheet1!$A$16:$A$17</c:f>
+              <c:strCache>
+                <c:ptCount val="2"/>
+                <c:pt idx="0">
+                  <c:v>Open</c:v>
+                </c:pt>
+                <c:pt idx="1">
+                  <c:v>Not Open</c:v>
+                </c:pt>
+              </c:strCache>
+            </c:strRef>
+          </c:cat>
+          <c:val>
+            <c:numRef>
+              <c:f>Sheet1!$E$16:$E$17</c:f>
+              <c:numCache>
+                <c:formatCode>General</c:formatCode>
+                <c:ptCount val="2"/>
+                <c:pt idx="0">
+                  <c:v>1.4084507042253521E-2</c:v>
+                </c:pt>
+                <c:pt idx="1">
+                  <c:v>0.98591549295774639</c:v>
+                </c:pt>
+              </c:numCache>
+            </c:numRef>
+          </c:val>
+          <c:extLst>
+            <c:ext xmlns:c16="http://schemas.microsoft.com/office/drawing/2014/chart" uri="{C3380CC4-5D6E-409C-BE32-E72D297353CC}">
+              <c16:uniqueId val="{00000000-77A0-6A46-A1BB-E0E0F3AC3BD1}"/>
+            </c:ext>
+          </c:extLst>
+        </c:ser>
+        <c:ser>
+          <c:idx val="1"/>
+          <c:order val="1"/>
+          <c:tx>
+            <c:v>Covid Activity Status</c:v>
+          </c:tx>
+          <c:spPr>
+            <a:solidFill>
+              <a:schemeClr val="accent2"/>
+            </a:solidFill>
+            <a:ln w="19050">
+              <a:solidFill>
+                <a:schemeClr val="lt1"/>
+              </a:solidFill>
+            </a:ln>
+            <a:effectLst/>
+          </c:spPr>
+          <c:invertIfNegative val="0"/>
+          <c:cat>
+            <c:strRef>
+              <c:f>Sheet1!$A$16:$A$17</c:f>
+              <c:strCache>
+                <c:ptCount val="2"/>
+                <c:pt idx="0">
+                  <c:v>Open</c:v>
+                </c:pt>
+                <c:pt idx="1">
+                  <c:v>Not Open</c:v>
+                </c:pt>
+              </c:strCache>
+            </c:strRef>
+          </c:cat>
+          <c:val>
+            <c:numRef>
+              <c:f>Sheet1!$C$16:$C$17</c:f>
+              <c:numCache>
+                <c:formatCode>General</c:formatCode>
+                <c:ptCount val="2"/>
+                <c:pt idx="0">
+                  <c:v>0.69140625000000011</c:v>
+                </c:pt>
+                <c:pt idx="1">
+                  <c:v>0.30859375</c:v>
+                </c:pt>
+              </c:numCache>
+            </c:numRef>
+          </c:val>
+          <c:extLst>
+            <c:ext xmlns:c16="http://schemas.microsoft.com/office/drawing/2014/chart" uri="{C3380CC4-5D6E-409C-BE32-E72D297353CC}">
+              <c16:uniqueId val="{00000001-77A0-6A46-A1BB-E0E0F3AC3BD1}"/>
+            </c:ext>
+          </c:extLst>
+        </c:ser>
+        <c:dLbls>
+          <c:showLegendKey val="0"/>
+          <c:showVal val="0"/>
+          <c:showCatName val="0"/>
+          <c:showSerName val="0"/>
+          <c:showPercent val="0"/>
+          <c:showBubbleSize val="0"/>
+        </c:dLbls>
+        <c:gapWidth val="100"/>
+        <c:axId val="552940944"/>
+        <c:axId val="552936352"/>
+      </c:barChart>
+      <c:catAx>
+        <c:axId val="552940944"/>
+        <c:scaling>
+          <c:orientation val="minMax"/>
+        </c:scaling>
+        <c:delete val="0"/>
+        <c:axPos val="b"/>
+        <c:numFmt formatCode="General" sourceLinked="1"/>
+        <c:majorTickMark val="out"/>
+        <c:minorTickMark val="none"/>
+        <c:tickLblPos val="nextTo"/>
+        <c:spPr>
+          <a:noFill/>
+          <a:ln w="9525" cap="flat" cmpd="sng" algn="ctr">
+            <a:solidFill>
+              <a:schemeClr val="tx1">
+                <a:lumMod val="15000"/>
+                <a:lumOff val="85000"/>
+              </a:schemeClr>
+            </a:solidFill>
+            <a:round/>
+          </a:ln>
+          <a:effectLst/>
+        </c:spPr>
+        <c:txPr>
+          <a:bodyPr rot="-60000000" spcFirstLastPara="1" vertOverflow="ellipsis" vert="horz" wrap="square" anchor="ctr" anchorCtr="1"/>
+          <a:lstStyle/>
+          <a:p>
+            <a:pPr>
+              <a:defRPr sz="900" b="0" i="0" u="none" strike="noStrike" kern="1200" baseline="0">
+                <a:solidFill>
+                  <a:schemeClr val="tx1">
+                    <a:lumMod val="65000"/>
+                    <a:lumOff val="35000"/>
+                  </a:schemeClr>
+                </a:solidFill>
+                <a:latin typeface="+mn-lt"/>
+                <a:ea typeface="+mn-ea"/>
+                <a:cs typeface="+mn-cs"/>
+              </a:defRPr>
+            </a:pPr>
+            <a:endParaRPr lang="en-US"/>
+          </a:p>
+        </c:txPr>
+        <c:crossAx val="552936352"/>
+        <c:crosses val="autoZero"/>
+        <c:auto val="1"/>
+        <c:lblAlgn val="ctr"/>
+        <c:lblOffset val="100"/>
+        <c:noMultiLvlLbl val="0"/>
+      </c:catAx>
+      <c:valAx>
+        <c:axId val="552936352"/>
+        <c:scaling>
+          <c:orientation val="minMax"/>
+        </c:scaling>
+        <c:delete val="0"/>
+        <c:axPos val="l"/>
+        <c:majorGridlines>
+          <c:spPr>
+            <a:ln w="9525" cap="flat" cmpd="sng" algn="ctr">
+              <a:solidFill>
+                <a:schemeClr val="tx1">
+                  <a:lumMod val="15000"/>
+                  <a:lumOff val="85000"/>
+                </a:schemeClr>
+              </a:solidFill>
+              <a:round/>
+            </a:ln>
+            <a:effectLst/>
+          </c:spPr>
+        </c:majorGridlines>
+        <c:title>
+          <c:tx>
+            <c:rich>
+              <a:bodyPr rot="-5400000" spcFirstLastPara="1" vertOverflow="ellipsis" vert="horz" wrap="square" anchor="ctr" anchorCtr="1"/>
+              <a:lstStyle/>
+              <a:p>
+                <a:pPr>
+                  <a:defRPr sz="1000" b="0" i="0" u="none" strike="noStrike" kern="1200" baseline="0">
+                    <a:solidFill>
+                      <a:schemeClr val="tx1">
+                        <a:lumMod val="65000"/>
+                        <a:lumOff val="35000"/>
+                      </a:schemeClr>
+                    </a:solidFill>
+                    <a:latin typeface="+mn-lt"/>
+                    <a:ea typeface="+mn-ea"/>
+                    <a:cs typeface="+mn-cs"/>
+                  </a:defRPr>
+                </a:pPr>
+                <a:r>
+                  <a:rPr lang="en-US"/>
+                  <a:t>Proportion of Studies</a:t>
+                </a:r>
+              </a:p>
+            </c:rich>
+          </c:tx>
+          <c:overlay val="0"/>
+          <c:spPr>
+            <a:noFill/>
+            <a:ln>
+              <a:noFill/>
+            </a:ln>
+            <a:effectLst/>
+          </c:spPr>
+          <c:txPr>
+            <a:bodyPr rot="-5400000" spcFirstLastPara="1" vertOverflow="ellipsis" vert="horz" wrap="square" anchor="ctr" anchorCtr="1"/>
+            <a:lstStyle/>
+            <a:p>
+              <a:pPr>
+                <a:defRPr sz="1000" b="0" i="0" u="none" strike="noStrike" kern="1200" baseline="0">
+                  <a:solidFill>
+                    <a:schemeClr val="tx1">
+                      <a:lumMod val="65000"/>
+                      <a:lumOff val="35000"/>
+                    </a:schemeClr>
+                  </a:solidFill>
+                  <a:latin typeface="+mn-lt"/>
+                  <a:ea typeface="+mn-ea"/>
+                  <a:cs typeface="+mn-cs"/>
+                </a:defRPr>
+              </a:pPr>
+              <a:endParaRPr lang="en-US"/>
+            </a:p>
+          </c:txPr>
+        </c:title>
+        <c:numFmt formatCode="General" sourceLinked="1"/>
+        <c:majorTickMark val="out"/>
+        <c:minorTickMark val="none"/>
+        <c:tickLblPos val="nextTo"/>
+        <c:spPr>
+          <a:noFill/>
+          <a:ln>
+            <a:noFill/>
+          </a:ln>
+          <a:effectLst/>
+        </c:spPr>
+        <c:txPr>
+          <a:bodyPr rot="-60000000" spcFirstLastPara="1" vertOverflow="ellipsis" vert="horz" wrap="square" anchor="ctr" anchorCtr="1"/>
+          <a:lstStyle/>
+          <a:p>
+            <a:pPr>
+              <a:defRPr sz="900" b="0" i="0" u="none" strike="noStrike" kern="1200" baseline="0">
+                <a:solidFill>
+                  <a:schemeClr val="tx1">
+                    <a:lumMod val="65000"/>
+                    <a:lumOff val="35000"/>
+                  </a:schemeClr>
+                </a:solidFill>
+                <a:latin typeface="+mn-lt"/>
+                <a:ea typeface="+mn-ea"/>
+                <a:cs typeface="+mn-cs"/>
+              </a:defRPr>
+            </a:pPr>
+            <a:endParaRPr lang="en-US"/>
+          </a:p>
+        </c:txPr>
+        <c:crossAx val="552940944"/>
+        <c:crosses val="autoZero"/>
+        <c:crossBetween val="between"/>
+      </c:valAx>
+      <c:spPr>
+        <a:noFill/>
+        <a:ln>
+          <a:noFill/>
+        </a:ln>
+        <a:effectLst/>
+      </c:spPr>
+    </c:plotArea>
+    <c:legend>
+      <c:legendPos val="b"/>
+      <c:overlay val="0"/>
+      <c:spPr>
+        <a:noFill/>
+        <a:ln>
+          <a:noFill/>
+        </a:ln>
+        <a:effectLst/>
+      </c:spPr>
+      <c:txPr>
+        <a:bodyPr rot="0" spcFirstLastPara="1" vertOverflow="ellipsis" vert="horz" wrap="square" anchor="ctr" anchorCtr="1"/>
+        <a:lstStyle/>
+        <a:p>
+          <a:pPr rtl="0">
+            <a:defRPr sz="900" b="0" i="0" u="none" strike="noStrike" kern="1200" baseline="0">
+              <a:solidFill>
+                <a:schemeClr val="tx1">
+                  <a:lumMod val="65000"/>
+                  <a:lumOff val="35000"/>
+                </a:schemeClr>
+              </a:solidFill>
+              <a:latin typeface="+mn-lt"/>
+              <a:ea typeface="+mn-ea"/>
+              <a:cs typeface="+mn-cs"/>
+            </a:defRPr>
+          </a:pPr>
+          <a:endParaRPr lang="en-US"/>
+        </a:p>
+      </c:txPr>
+    </c:legend>
+    <c:plotVisOnly val="1"/>
+    <c:dispBlanksAs val="gap"/>
+    <c:extLst>
+      <c:ext xmlns:c16r3="http://schemas.microsoft.com/office/drawing/2017/03/chart" uri="{56B9EC1D-385E-4148-901F-78D8002777C0}">
+        <c16r3:dataDisplayOptions16>
+          <c16r3:dispNaAsBlank val="1"/>
+        </c16r3:dataDisplayOptions16>
+      </c:ext>
+    </c:extLst>
+    <c:showDLblsOverMax val="0"/>
+  </c:chart>
+  <c:spPr>
+    <a:solidFill>
+      <a:schemeClr val="bg1"/>
+    </a:solidFill>
+    <a:ln w="9525" cap="flat" cmpd="sng" algn="ctr">
+      <a:solidFill>
+        <a:schemeClr val="tx1">
+          <a:lumMod val="15000"/>
+          <a:lumOff val="85000"/>
+        </a:schemeClr>
+      </a:solidFill>
+      <a:round/>
+    </a:ln>
+    <a:effectLst/>
+  </c:spPr>
+  <c:txPr>
+    <a:bodyPr/>
+    <a:lstStyle/>
+    <a:p>
+      <a:pPr>
+        <a:defRPr/>
+      </a:pPr>
+      <a:endParaRPr lang="en-US"/>
+    </a:p>
+  </c:txPr>
+  <c:externalData r:id="rId3">
+    <c:autoUpdate val="0"/>
+  </c:externalData>
+</c:chartSpace>
+</file>
+
+<file path=word/charts/chart20.xml><?xml version="1.0" encoding="utf-8"?>
+<c:chartSpace xmlns:c="http://schemas.openxmlformats.org/drawingml/2006/chart" xmlns:a="http://schemas.openxmlformats.org/drawingml/2006/main" xmlns:r="http://schemas.openxmlformats.org/officeDocument/2006/relationships" xmlns:c16r2="http://schemas.microsoft.com/office/drawing/2015/06/chart">
+  <c:date1904 val="0"/>
+  <c:lang val="en-US"/>
+  <c:roundedCorners val="0"/>
+  <mc:AlternateContent xmlns:mc="http://schemas.openxmlformats.org/markup-compatibility/2006">
+    <mc:Choice xmlns:c14="http://schemas.microsoft.com/office/drawing/2007/8/2/chart" Requires="c14">
+      <c14:style val="102"/>
+    </mc:Choice>
+    <mc:Fallback>
+      <c:style val="2"/>
+    </mc:Fallback>
+  </mc:AlternateContent>
+  <c:chart>
+    <c:title>
+      <c:tx>
+        <c:rich>
+          <a:bodyPr rot="0" spcFirstLastPara="1" vertOverflow="ellipsis" vert="horz" wrap="square" anchor="ctr" anchorCtr="1"/>
+          <a:lstStyle/>
+          <a:p>
+            <a:pPr>
+              <a:defRPr sz="1400" b="0" i="0" u="none" strike="noStrike" kern="1200" spc="0" baseline="0">
+                <a:solidFill>
+                  <a:schemeClr val="tx1">
+                    <a:lumMod val="65000"/>
+                    <a:lumOff val="35000"/>
+                  </a:schemeClr>
+                </a:solidFill>
+                <a:latin typeface="+mn-lt"/>
+                <a:ea typeface="+mn-ea"/>
+                <a:cs typeface="+mn-cs"/>
+              </a:defRPr>
+            </a:pPr>
+            <a:r>
+              <a:rPr lang="en-US" sz="1400" b="0" i="0" u="none" strike="noStrike" baseline="0">
+                <a:effectLst/>
+              </a:rPr>
+              <a:t>Number of Interventions Proportion</a:t>
+            </a:r>
+            <a:endParaRPr lang="en-US"/>
+          </a:p>
+        </c:rich>
+      </c:tx>
+      <c:overlay val="0"/>
+      <c:spPr>
+        <a:noFill/>
+        <a:ln>
+          <a:noFill/>
+        </a:ln>
+        <a:effectLst/>
+      </c:spPr>
+      <c:txPr>
+        <a:bodyPr rot="0" spcFirstLastPara="1" vertOverflow="ellipsis" vert="horz" wrap="square" anchor="ctr" anchorCtr="1"/>
+        <a:lstStyle/>
+        <a:p>
+          <a:pPr>
+            <a:defRPr sz="1400" b="0" i="0" u="none" strike="noStrike" kern="1200" spc="0" baseline="0">
+              <a:solidFill>
+                <a:schemeClr val="tx1">
+                  <a:lumMod val="65000"/>
+                  <a:lumOff val="35000"/>
+                </a:schemeClr>
+              </a:solidFill>
+              <a:latin typeface="+mn-lt"/>
+              <a:ea typeface="+mn-ea"/>
+              <a:cs typeface="+mn-cs"/>
+            </a:defRPr>
+          </a:pPr>
+          <a:endParaRPr lang="en-US"/>
+        </a:p>
+      </c:txPr>
+    </c:title>
+    <c:autoTitleDeleted val="0"/>
+    <c:plotArea>
+      <c:layout/>
+      <c:lineChart>
+        <c:grouping val="standard"/>
+        <c:varyColors val="0"/>
+        <c:ser>
+          <c:idx val="1"/>
+          <c:order val="0"/>
+          <c:tx>
+            <c:strRef>
+              <c:f>Sheet1!$C$69</c:f>
+              <c:strCache>
+                <c:ptCount val="1"/>
+                <c:pt idx="0">
+                  <c:v>Covid 19 Proportion</c:v>
+                </c:pt>
+              </c:strCache>
+            </c:strRef>
+          </c:tx>
+          <c:spPr>
+            <a:ln w="28575" cap="rnd">
+              <a:solidFill>
+                <a:schemeClr val="accent2"/>
+              </a:solidFill>
+              <a:round/>
+            </a:ln>
+            <a:effectLst/>
+          </c:spPr>
+          <c:marker>
+            <c:symbol val="circle"/>
+            <c:size val="5"/>
+            <c:spPr>
+              <a:solidFill>
+                <a:schemeClr val="accent2"/>
+              </a:solidFill>
+              <a:ln w="9525">
+                <a:solidFill>
+                  <a:schemeClr val="accent2"/>
+                </a:solidFill>
+              </a:ln>
+              <a:effectLst/>
+            </c:spPr>
+          </c:marker>
+          <c:cat>
+            <c:numRef>
+              <c:f>Sheet1!$A$26:$A$38</c:f>
+              <c:numCache>
+                <c:formatCode>General</c:formatCode>
+                <c:ptCount val="13"/>
+                <c:pt idx="0">
+                  <c:v>0</c:v>
+                </c:pt>
+                <c:pt idx="1">
+                  <c:v>1</c:v>
+                </c:pt>
+                <c:pt idx="2">
+                  <c:v>2</c:v>
+                </c:pt>
+                <c:pt idx="3">
+                  <c:v>3</c:v>
+                </c:pt>
+                <c:pt idx="4">
+                  <c:v>4</c:v>
+                </c:pt>
+                <c:pt idx="5">
+                  <c:v>5</c:v>
+                </c:pt>
+                <c:pt idx="6">
+                  <c:v>6</c:v>
+                </c:pt>
+                <c:pt idx="7">
+                  <c:v>7</c:v>
+                </c:pt>
+                <c:pt idx="8">
+                  <c:v>8</c:v>
+                </c:pt>
+                <c:pt idx="9">
+                  <c:v>11</c:v>
+                </c:pt>
+                <c:pt idx="10">
+                  <c:v>12</c:v>
+                </c:pt>
+                <c:pt idx="11">
+                  <c:v>16</c:v>
+                </c:pt>
+                <c:pt idx="12">
+                  <c:v>30</c:v>
+                </c:pt>
+              </c:numCache>
+            </c:numRef>
+          </c:cat>
+          <c:val>
+            <c:numRef>
+              <c:f>Sheet1!$C$26:$C$38</c:f>
+              <c:numCache>
+                <c:formatCode>General</c:formatCode>
+                <c:ptCount val="13"/>
+                <c:pt idx="0">
+                  <c:v>0.14322916666666666</c:v>
+                </c:pt>
+                <c:pt idx="1">
+                  <c:v>0.416015625</c:v>
+                </c:pt>
+                <c:pt idx="2">
+                  <c:v>0.31966145833333331</c:v>
+                </c:pt>
+                <c:pt idx="3">
+                  <c:v>6.5104166666666671E-2</c:v>
+                </c:pt>
+                <c:pt idx="4">
+                  <c:v>3.125E-2</c:v>
+                </c:pt>
+                <c:pt idx="5">
+                  <c:v>1.1067708333333334E-2</c:v>
+                </c:pt>
+                <c:pt idx="6">
+                  <c:v>6.510416666666667E-3</c:v>
+                </c:pt>
+                <c:pt idx="7">
+                  <c:v>2.6041666666666665E-3</c:v>
+                </c:pt>
+                <c:pt idx="8">
+                  <c:v>1.3020833333333333E-3</c:v>
+                </c:pt>
+                <c:pt idx="9">
+                  <c:v>6.5104166666666663E-4</c:v>
+                </c:pt>
+                <c:pt idx="10">
+                  <c:v>1.3020833333333333E-3</c:v>
+                </c:pt>
+                <c:pt idx="11">
+                  <c:v>6.5104166666666663E-4</c:v>
+                </c:pt>
+                <c:pt idx="12">
+                  <c:v>6.5104166666666663E-4</c:v>
+                </c:pt>
+              </c:numCache>
+            </c:numRef>
+          </c:val>
+          <c:smooth val="0"/>
+          <c:extLst>
+            <c:ext xmlns:c16="http://schemas.microsoft.com/office/drawing/2014/chart" uri="{C3380CC4-5D6E-409C-BE32-E72D297353CC}">
+              <c16:uniqueId val="{00000000-7628-DC4C-83C1-4107E11FFA06}"/>
+            </c:ext>
+          </c:extLst>
+        </c:ser>
+        <c:ser>
+          <c:idx val="0"/>
+          <c:order val="1"/>
+          <c:tx>
+            <c:strRef>
+              <c:f>Sheet1!$E$69</c:f>
+              <c:strCache>
+                <c:ptCount val="1"/>
+                <c:pt idx="0">
+                  <c:v>Hepatitis A Proportion</c:v>
+                </c:pt>
+              </c:strCache>
+            </c:strRef>
+          </c:tx>
+          <c:spPr>
+            <a:ln w="28575" cap="rnd">
+              <a:solidFill>
+                <a:schemeClr val="accent1"/>
+              </a:solidFill>
+              <a:round/>
+            </a:ln>
+            <a:effectLst/>
+          </c:spPr>
+          <c:marker>
+            <c:symbol val="circle"/>
+            <c:size val="5"/>
+            <c:spPr>
+              <a:solidFill>
+                <a:schemeClr val="accent1"/>
+              </a:solidFill>
+              <a:ln w="9525">
+                <a:solidFill>
+                  <a:schemeClr val="accent1"/>
+                </a:solidFill>
+              </a:ln>
+              <a:effectLst/>
+            </c:spPr>
+          </c:marker>
+          <c:cat>
+            <c:numRef>
+              <c:f>Sheet1!$A$26:$A$38</c:f>
+              <c:numCache>
+                <c:formatCode>General</c:formatCode>
+                <c:ptCount val="13"/>
+                <c:pt idx="0">
+                  <c:v>0</c:v>
+                </c:pt>
+                <c:pt idx="1">
+                  <c:v>1</c:v>
+                </c:pt>
+                <c:pt idx="2">
+                  <c:v>2</c:v>
+                </c:pt>
+                <c:pt idx="3">
+                  <c:v>3</c:v>
+                </c:pt>
+                <c:pt idx="4">
+                  <c:v>4</c:v>
+                </c:pt>
+                <c:pt idx="5">
+                  <c:v>5</c:v>
+                </c:pt>
+                <c:pt idx="6">
+                  <c:v>6</c:v>
+                </c:pt>
+                <c:pt idx="7">
+                  <c:v>7</c:v>
+                </c:pt>
+                <c:pt idx="8">
+                  <c:v>8</c:v>
+                </c:pt>
+                <c:pt idx="9">
+                  <c:v>11</c:v>
+                </c:pt>
+                <c:pt idx="10">
+                  <c:v>12</c:v>
+                </c:pt>
+                <c:pt idx="11">
+                  <c:v>16</c:v>
+                </c:pt>
+                <c:pt idx="12">
+                  <c:v>30</c:v>
+                </c:pt>
+              </c:numCache>
+            </c:numRef>
+          </c:cat>
+          <c:val>
+            <c:numRef>
+              <c:f>Sheet1!$E$26:$E$38</c:f>
+              <c:numCache>
+                <c:formatCode>General</c:formatCode>
+                <c:ptCount val="13"/>
+                <c:pt idx="0">
+                  <c:v>2.8169014084507043E-2</c:v>
+                </c:pt>
+                <c:pt idx="1">
+                  <c:v>0.39436619718309857</c:v>
+                </c:pt>
+                <c:pt idx="2">
+                  <c:v>0.26760563380281688</c:v>
+                </c:pt>
+                <c:pt idx="3">
+                  <c:v>0.15492957746478872</c:v>
+                </c:pt>
+                <c:pt idx="4">
+                  <c:v>8.4507042253521125E-2</c:v>
+                </c:pt>
+                <c:pt idx="5">
+                  <c:v>5.6338028169014086E-2</c:v>
+                </c:pt>
+                <c:pt idx="6">
+                  <c:v>1.4084507042253521E-2</c:v>
+                </c:pt>
+                <c:pt idx="7">
+                  <c:v>0</c:v>
+                </c:pt>
+                <c:pt idx="8">
+                  <c:v>0</c:v>
+                </c:pt>
+                <c:pt idx="9">
+                  <c:v>0</c:v>
+                </c:pt>
+                <c:pt idx="10">
+                  <c:v>0</c:v>
+                </c:pt>
+                <c:pt idx="11">
+                  <c:v>0</c:v>
+                </c:pt>
+                <c:pt idx="12">
+                  <c:v>0</c:v>
+                </c:pt>
+              </c:numCache>
+            </c:numRef>
+          </c:val>
+          <c:smooth val="0"/>
+          <c:extLst>
+            <c:ext xmlns:c16="http://schemas.microsoft.com/office/drawing/2014/chart" uri="{C3380CC4-5D6E-409C-BE32-E72D297353CC}">
+              <c16:uniqueId val="{00000001-7628-DC4C-83C1-4107E11FFA06}"/>
+            </c:ext>
+          </c:extLst>
+        </c:ser>
+        <c:dLbls>
+          <c:showLegendKey val="0"/>
+          <c:showVal val="0"/>
+          <c:showCatName val="0"/>
+          <c:showSerName val="0"/>
+          <c:showPercent val="0"/>
+          <c:showBubbleSize val="0"/>
+        </c:dLbls>
+        <c:marker val="1"/>
+        <c:smooth val="0"/>
+        <c:axId val="590825552"/>
+        <c:axId val="590826536"/>
+      </c:lineChart>
+      <c:catAx>
+        <c:axId val="590825552"/>
+        <c:scaling>
+          <c:orientation val="minMax"/>
+        </c:scaling>
+        <c:delete val="0"/>
+        <c:axPos val="b"/>
+        <c:numFmt formatCode="General" sourceLinked="1"/>
+        <c:majorTickMark val="none"/>
+        <c:minorTickMark val="none"/>
+        <c:tickLblPos val="nextTo"/>
+        <c:spPr>
+          <a:noFill/>
+          <a:ln w="9525" cap="flat" cmpd="sng" algn="ctr">
+            <a:solidFill>
+              <a:schemeClr val="tx1">
+                <a:lumMod val="15000"/>
+                <a:lumOff val="85000"/>
+              </a:schemeClr>
+            </a:solidFill>
+            <a:round/>
+          </a:ln>
+          <a:effectLst/>
+        </c:spPr>
+        <c:txPr>
+          <a:bodyPr rot="-60000000" spcFirstLastPara="1" vertOverflow="ellipsis" vert="horz" wrap="square" anchor="ctr" anchorCtr="1"/>
+          <a:lstStyle/>
+          <a:p>
+            <a:pPr>
+              <a:defRPr sz="900" b="0" i="0" u="none" strike="noStrike" kern="1200" baseline="0">
+                <a:solidFill>
+                  <a:schemeClr val="tx1">
+                    <a:lumMod val="65000"/>
+                    <a:lumOff val="35000"/>
+                  </a:schemeClr>
+                </a:solidFill>
+                <a:latin typeface="+mn-lt"/>
+                <a:ea typeface="+mn-ea"/>
+                <a:cs typeface="+mn-cs"/>
+              </a:defRPr>
+            </a:pPr>
+            <a:endParaRPr lang="en-US"/>
+          </a:p>
+        </c:txPr>
+        <c:crossAx val="590826536"/>
+        <c:crosses val="autoZero"/>
+        <c:auto val="1"/>
+        <c:lblAlgn val="ctr"/>
+        <c:lblOffset val="100"/>
+        <c:noMultiLvlLbl val="0"/>
+      </c:catAx>
+      <c:valAx>
+        <c:axId val="590826536"/>
+        <c:scaling>
+          <c:orientation val="minMax"/>
+        </c:scaling>
+        <c:delete val="0"/>
+        <c:axPos val="l"/>
+        <c:majorGridlines>
+          <c:spPr>
+            <a:ln w="9525" cap="flat" cmpd="sng" algn="ctr">
+              <a:solidFill>
+                <a:schemeClr val="tx1">
+                  <a:lumMod val="15000"/>
+                  <a:lumOff val="85000"/>
+                </a:schemeClr>
+              </a:solidFill>
+              <a:round/>
+            </a:ln>
+            <a:effectLst/>
+          </c:spPr>
+        </c:majorGridlines>
+        <c:numFmt formatCode="General" sourceLinked="1"/>
+        <c:majorTickMark val="none"/>
+        <c:minorTickMark val="none"/>
+        <c:tickLblPos val="nextTo"/>
+        <c:spPr>
+          <a:noFill/>
+          <a:ln>
+            <a:noFill/>
+          </a:ln>
+          <a:effectLst/>
+        </c:spPr>
+        <c:txPr>
+          <a:bodyPr rot="-60000000" spcFirstLastPara="1" vertOverflow="ellipsis" vert="horz" wrap="square" anchor="ctr" anchorCtr="1"/>
+          <a:lstStyle/>
+          <a:p>
+            <a:pPr>
+              <a:defRPr sz="900" b="0" i="0" u="none" strike="noStrike" kern="1200" baseline="0">
+                <a:solidFill>
+                  <a:schemeClr val="tx1">
+                    <a:lumMod val="65000"/>
+                    <a:lumOff val="35000"/>
+                  </a:schemeClr>
+                </a:solidFill>
+                <a:latin typeface="+mn-lt"/>
+                <a:ea typeface="+mn-ea"/>
+                <a:cs typeface="+mn-cs"/>
+              </a:defRPr>
+            </a:pPr>
+            <a:endParaRPr lang="en-US"/>
+          </a:p>
+        </c:txPr>
+        <c:crossAx val="590825552"/>
+        <c:crosses val="autoZero"/>
+        <c:crossBetween val="between"/>
+      </c:valAx>
+      <c:spPr>
+        <a:noFill/>
+        <a:ln>
+          <a:noFill/>
+        </a:ln>
+        <a:effectLst/>
+      </c:spPr>
+    </c:plotArea>
+    <c:legend>
+      <c:legendPos val="b"/>
+      <c:overlay val="0"/>
+      <c:spPr>
+        <a:noFill/>
+        <a:ln>
+          <a:noFill/>
+        </a:ln>
+        <a:effectLst/>
+      </c:spPr>
+      <c:txPr>
+        <a:bodyPr rot="0" spcFirstLastPara="1" vertOverflow="ellipsis" vert="horz" wrap="square" anchor="ctr" anchorCtr="1"/>
+        <a:lstStyle/>
+        <a:p>
+          <a:pPr>
             <a:defRPr sz="900" b="0" i="0" u="none" strike="noStrike" kern="1200" baseline="0">
               <a:solidFill>
                 <a:schemeClr val="tx1">
@@ -21882,12 +22406,6 @@
     <a:solidFill>
       <a:srgbClr val="FFFFFF"/>
     </a:solidFill>
-    <a:ln w="12700">
-      <a:solidFill>
-        <a:srgbClr val="000000"/>
-      </a:solidFill>
-      <a:prstDash val="solid"/>
-    </a:ln>
   </c:spPr>
   <c:txPr>
     <a:bodyPr/>
@@ -27847,7 +28365,7 @@
 </file>
 
 <file path=word/charts/style17.xml><?xml version="1.0" encoding="utf-8"?>
-<cs:chartStyle xmlns:cs="http://schemas.microsoft.com/office/drawing/2012/chartStyle" xmlns:a="http://schemas.openxmlformats.org/drawingml/2006/main" id="332">
+<cs:chartStyle xmlns:cs="http://schemas.microsoft.com/office/drawing/2012/chartStyle" xmlns:a="http://schemas.openxmlformats.org/drawingml/2006/main" id="251">
   <cs:axisTitle>
     <cs:lnRef idx="0"/>
     <cs:fillRef idx="0"/>
@@ -27904,7 +28422,7 @@
         <a:round/>
       </a:ln>
     </cs:spPr>
-    <cs:defRPr sz="1000" kern="1200"/>
+    <cs:defRPr sz="900" kern="1200"/>
   </cs:chartArea>
   <cs:dataLabel>
     <cs:lnRef idx="0"/>
@@ -27955,6 +28473,13 @@
     <cs:fontRef idx="minor">
       <a:schemeClr val="tx1"/>
     </cs:fontRef>
+    <cs:spPr>
+      <a:ln w="19050">
+        <a:solidFill>
+          <a:schemeClr val="lt1"/>
+        </a:solidFill>
+      </a:ln>
+    </cs:spPr>
   </cs:dataPoint>
   <cs:dataPoint3D>
     <cs:lnRef idx="0"/>
@@ -27965,12 +28490,19 @@
     <cs:fontRef idx="minor">
       <a:schemeClr val="tx1"/>
     </cs:fontRef>
+    <cs:spPr>
+      <a:ln w="25400">
+        <a:solidFill>
+          <a:schemeClr val="lt1"/>
+        </a:solidFill>
+      </a:ln>
+    </cs:spPr>
   </cs:dataPoint3D>
   <cs:dataPointLine>
     <cs:lnRef idx="0">
       <cs:styleClr val="auto"/>
     </cs:lnRef>
-    <cs:fillRef idx="1"/>
+    <cs:fillRef idx="0"/>
     <cs:effectRef idx="0"/>
     <cs:fontRef idx="minor">
       <a:schemeClr val="tx1"/>
@@ -28008,7 +28540,7 @@
     <cs:lnRef idx="0">
       <cs:styleClr val="auto"/>
     </cs:lnRef>
-    <cs:fillRef idx="1"/>
+    <cs:fillRef idx="0"/>
     <cs:effectRef idx="0"/>
     <cs:fontRef idx="minor">
       <a:schemeClr val="tx1"/>
@@ -28051,22 +28583,23 @@
     <cs:fillRef idx="0"/>
     <cs:effectRef idx="0"/>
     <cs:fontRef idx="minor">
-      <a:schemeClr val="dk1"/>
+      <a:schemeClr val="tx1"/>
     </cs:fontRef>
     <cs:spPr>
       <a:solidFill>
         <a:schemeClr val="dk1">
-          <a:lumMod val="65000"/>
-          <a:lumOff val="35000"/>
+          <a:lumMod val="75000"/>
+          <a:lumOff val="25000"/>
         </a:schemeClr>
       </a:solidFill>
-      <a:ln w="9525">
+      <a:ln w="9525" cap="flat" cmpd="sng" algn="ctr">
         <a:solidFill>
           <a:schemeClr val="tx1">
             <a:lumMod val="65000"/>
             <a:lumOff val="35000"/>
           </a:schemeClr>
         </a:solidFill>
+        <a:round/>
       </a:ln>
     </cs:spPr>
   </cs:downBar>
@@ -28171,8 +28704,8 @@
       <a:ln w="9525" cap="flat" cmpd="sng" algn="ctr">
         <a:solidFill>
           <a:schemeClr val="tx1">
-            <a:lumMod val="75000"/>
-            <a:lumOff val="25000"/>
+            <a:lumMod val="50000"/>
+            <a:lumOff val="50000"/>
           </a:schemeClr>
         </a:solidFill>
         <a:round/>
@@ -28304,19 +28837,20 @@
     <cs:fillRef idx="0"/>
     <cs:effectRef idx="0"/>
     <cs:fontRef idx="minor">
-      <a:schemeClr val="dk1"/>
+      <a:schemeClr val="tx1"/>
     </cs:fontRef>
     <cs:spPr>
       <a:solidFill>
         <a:schemeClr val="lt1"/>
       </a:solidFill>
-      <a:ln w="9525">
+      <a:ln w="9525" cap="flat" cmpd="sng" algn="ctr">
         <a:solidFill>
           <a:schemeClr val="tx1">
-            <a:lumMod val="15000"/>
-            <a:lumOff val="85000"/>
-          </a:schemeClr>
-        </a:solidFill>
+            <a:lumMod val="65000"/>
+            <a:lumOff val="35000"/>
+          </a:schemeClr>
+        </a:solidFill>
+        <a:round/>
       </a:ln>
     </cs:spPr>
   </cs:upBar>
@@ -28869,7 +29403,7 @@
 </file>
 
 <file path=word/charts/style19.xml><?xml version="1.0" encoding="utf-8"?>
-<cs:chartStyle xmlns:cs="http://schemas.microsoft.com/office/drawing/2012/chartStyle" xmlns:a="http://schemas.openxmlformats.org/drawingml/2006/main" id="251">
+<cs:chartStyle xmlns:cs="http://schemas.microsoft.com/office/drawing/2012/chartStyle" xmlns:a="http://schemas.openxmlformats.org/drawingml/2006/main" id="332">
   <cs:axisTitle>
     <cs:lnRef idx="0"/>
     <cs:fillRef idx="0"/>
@@ -28926,7 +29460,7 @@
         <a:round/>
       </a:ln>
     </cs:spPr>
-    <cs:defRPr sz="900" kern="1200"/>
+    <cs:defRPr sz="1000" kern="1200"/>
   </cs:chartArea>
   <cs:dataLabel>
     <cs:lnRef idx="0"/>
@@ -28977,13 +29511,6 @@
     <cs:fontRef idx="minor">
       <a:schemeClr val="tx1"/>
     </cs:fontRef>
-    <cs:spPr>
-      <a:ln w="19050">
-        <a:solidFill>
-          <a:schemeClr val="lt1"/>
-        </a:solidFill>
-      </a:ln>
-    </cs:spPr>
   </cs:dataPoint>
   <cs:dataPoint3D>
     <cs:lnRef idx="0"/>
@@ -28994,19 +29521,12 @@
     <cs:fontRef idx="minor">
       <a:schemeClr val="tx1"/>
     </cs:fontRef>
-    <cs:spPr>
-      <a:ln w="25400">
-        <a:solidFill>
-          <a:schemeClr val="lt1"/>
-        </a:solidFill>
-      </a:ln>
-    </cs:spPr>
   </cs:dataPoint3D>
   <cs:dataPointLine>
     <cs:lnRef idx="0">
       <cs:styleClr val="auto"/>
     </cs:lnRef>
-    <cs:fillRef idx="0"/>
+    <cs:fillRef idx="1"/>
     <cs:effectRef idx="0"/>
     <cs:fontRef idx="minor">
       <a:schemeClr val="tx1"/>
@@ -29044,7 +29564,7 @@
     <cs:lnRef idx="0">
       <cs:styleClr val="auto"/>
     </cs:lnRef>
-    <cs:fillRef idx="0"/>
+    <cs:fillRef idx="1"/>
     <cs:effectRef idx="0"/>
     <cs:fontRef idx="minor">
       <a:schemeClr val="tx1"/>
@@ -29087,23 +29607,22 @@
     <cs:fillRef idx="0"/>
     <cs:effectRef idx="0"/>
     <cs:fontRef idx="minor">
-      <a:schemeClr val="tx1"/>
+      <a:schemeClr val="dk1"/>
     </cs:fontRef>
     <cs:spPr>
       <a:solidFill>
         <a:schemeClr val="dk1">
-          <a:lumMod val="75000"/>
-          <a:lumOff val="25000"/>
+          <a:lumMod val="65000"/>
+          <a:lumOff val="35000"/>
         </a:schemeClr>
       </a:solidFill>
-      <a:ln w="9525" cap="flat" cmpd="sng" algn="ctr">
+      <a:ln w="9525">
         <a:solidFill>
           <a:schemeClr val="tx1">
             <a:lumMod val="65000"/>
             <a:lumOff val="35000"/>
           </a:schemeClr>
         </a:solidFill>
-        <a:round/>
       </a:ln>
     </cs:spPr>
   </cs:downBar>
@@ -29208,8 +29727,8 @@
       <a:ln w="9525" cap="flat" cmpd="sng" algn="ctr">
         <a:solidFill>
           <a:schemeClr val="tx1">
-            <a:lumMod val="50000"/>
-            <a:lumOff val="50000"/>
+            <a:lumMod val="75000"/>
+            <a:lumOff val="25000"/>
           </a:schemeClr>
         </a:solidFill>
         <a:round/>
@@ -29341,20 +29860,19 @@
     <cs:fillRef idx="0"/>
     <cs:effectRef idx="0"/>
     <cs:fontRef idx="minor">
-      <a:schemeClr val="tx1"/>
+      <a:schemeClr val="dk1"/>
     </cs:fontRef>
     <cs:spPr>
       <a:solidFill>
         <a:schemeClr val="lt1"/>
       </a:solidFill>
-      <a:ln w="9525" cap="flat" cmpd="sng" algn="ctr">
+      <a:ln w="9525">
         <a:solidFill>
           <a:schemeClr val="tx1">
-            <a:lumMod val="65000"/>
-            <a:lumOff val="35000"/>
-          </a:schemeClr>
-        </a:solidFill>
-        <a:round/>
+            <a:lumMod val="15000"/>
+            <a:lumOff val="85000"/>
+          </a:schemeClr>
+        </a:solidFill>
       </a:ln>
     </cs:spPr>
   </cs:upBar>

</xml_diff>